<commit_message>
Subiendo todo el despapaye que había ignorado por un buen rato
</commit_message>
<xml_diff>
--- a/IDI 1/Hoja de concepto MSC.docx
+++ b/IDI 1/Hoja de concepto MSC.docx
@@ -1,6 +1,6 @@
 
 <file path=word/document.xml><?xml version="1.0" encoding="utf-8"?>
-<w:document xmlns:wpc="http://schemas.microsoft.com/office/word/2010/wordprocessingCanvas" xmlns:mc="http://schemas.openxmlformats.org/markup-compatibility/2006" xmlns:o="urn:schemas-microsoft-com:office:office" xmlns:r="http://schemas.openxmlformats.org/officeDocument/2006/relationships" xmlns:m="http://schemas.openxmlformats.org/officeDocument/2006/math" xmlns:v="urn:schemas-microsoft-com:vml" xmlns:wp14="http://schemas.microsoft.com/office/word/2010/wordprocessingDrawing" xmlns:wp="http://schemas.openxmlformats.org/drawingml/2006/wordprocessingDrawing" xmlns:w10="urn:schemas-microsoft-com:office:word" xmlns:w="http://schemas.openxmlformats.org/wordprocessingml/2006/main" xmlns:w14="http://schemas.microsoft.com/office/word/2010/wordml" xmlns:w15="http://schemas.microsoft.com/office/word/2012/wordml" xmlns:wpg="http://schemas.microsoft.com/office/word/2010/wordprocessingGroup" xmlns:wpi="http://schemas.microsoft.com/office/word/2010/wordprocessingInk" xmlns:wne="http://schemas.microsoft.com/office/word/2006/wordml" xmlns:wps="http://schemas.microsoft.com/office/word/2010/wordprocessingShape" mc:Ignorable="w14 w15 wp14">
+<w:document xmlns:wpc="http://schemas.microsoft.com/office/word/2010/wordprocessingCanvas" xmlns:mo="http://schemas.microsoft.com/office/mac/office/2008/main" xmlns:mc="http://schemas.openxmlformats.org/markup-compatibility/2006" xmlns:mv="urn:schemas-microsoft-com:mac:vml" xmlns:o="urn:schemas-microsoft-com:office:office" xmlns:r="http://schemas.openxmlformats.org/officeDocument/2006/relationships" xmlns:m="http://schemas.openxmlformats.org/officeDocument/2006/math" xmlns:v="urn:schemas-microsoft-com:vml" xmlns:wp14="http://schemas.microsoft.com/office/word/2010/wordprocessingDrawing" xmlns:wp="http://schemas.openxmlformats.org/drawingml/2006/wordprocessingDrawing" xmlns:w10="urn:schemas-microsoft-com:office:word" xmlns:w="http://schemas.openxmlformats.org/wordprocessingml/2006/main" xmlns:w14="http://schemas.microsoft.com/office/word/2010/wordml" xmlns:w15="http://schemas.microsoft.com/office/word/2012/wordml" xmlns:wpg="http://schemas.microsoft.com/office/word/2010/wordprocessingGroup" xmlns:wpi="http://schemas.microsoft.com/office/word/2010/wordprocessingInk" xmlns:wne="http://schemas.microsoft.com/office/word/2006/wordml" xmlns:wps="http://schemas.microsoft.com/office/word/2010/wordprocessingShape" mc:Ignorable="w14 w15 wp14">
   <w:body>
     <w:p>
       <w:pPr>
@@ -292,7 +292,7 @@
           <w:noProof/>
           <w:sz w:val="24"/>
           <w:szCs w:val="24"/>
-          <w:lang w:val="en-US" w:eastAsia="zh-CN"/>
+          <w:lang w:val="en-US"/>
         </w:rPr>
         <w:drawing>
           <wp:inline distT="0" distB="0" distL="0" distR="0" wp14:anchorId="1F1E8605" wp14:editId="71083AC4">
@@ -312,7 +312,7 @@
                     </pic:cNvPicPr>
                   </pic:nvPicPr>
                   <pic:blipFill>
-                    <a:blip r:embed="rId8" cstate="print">
+                    <a:blip r:embed="rId11" cstate="print">
                       <a:extLst>
                         <a:ext uri="{28A0092B-C50C-407E-A947-70E740481C1C}">
                           <a14:useLocalDpi xmlns:a14="http://schemas.microsoft.com/office/drawing/2010/main" val="0"/>
@@ -471,6 +471,15 @@
         </w:rPr>
         <w:t xml:space="preserve">Nombre del alumno: </w:t>
       </w:r>
+      <w:r>
+        <w:rPr>
+          <w:rFonts w:ascii="Times New Roman" w:eastAsia="Times New Roman" w:hAnsi="Times New Roman" w:cs="Times New Roman"/>
+          <w:sz w:val="26"/>
+          <w:szCs w:val="26"/>
+          <w:lang w:eastAsia="es-ES"/>
+        </w:rPr>
+        <w:t>David Alfonso Velasco Sedano</w:t>
+      </w:r>
     </w:p>
     <w:p>
       <w:pPr>
@@ -572,8 +581,7 @@
           <w:placeholder>
             <w:docPart w:val="1948EFAD3C7E4AC78C5D1C8AB618CE8E"/>
           </w:placeholder>
-          <w:showingPlcHdr/>
-          <w:date>
+          <w:date w:fullDate="2017-10-02T00:00:00Z">
             <w:dateFormat w:val="MMMM' de 'yyyy"/>
             <w:lid w:val="es-MX"/>
             <w:storeMappedDataAs w:val="dateTime"/>
@@ -584,13 +592,12 @@
         <w:sdtContent>
           <w:r>
             <w:rPr>
-              <w:rFonts w:ascii="Times New Roman" w:eastAsia="Calibri" w:hAnsi="Times New Roman" w:cs="Times New Roman"/>
-              <w:color w:val="808080"/>
+              <w:rFonts w:ascii="Times New Roman" w:eastAsia="Times New Roman" w:hAnsi="Times New Roman" w:cs="Times New Roman"/>
               <w:sz w:val="26"/>
               <w:szCs w:val="26"/>
-              <w:lang w:eastAsia="es-ES"/>
+              <w:lang w:val="es-MX" w:eastAsia="es-ES"/>
             </w:rPr>
-            <w:t>Haga clic aquí para escribir una fecha.</w:t>
+            <w:t>octubre de 2017</w:t>
           </w:r>
         </w:sdtContent>
       </w:sdt>
@@ -611,33 +618,12 @@
       </w:r>
     </w:p>
     <w:p>
+      <w:pPr>
+        <w:pStyle w:val="TtuloIntro"/>
+      </w:pPr>
       <w:r>
         <w:lastRenderedPageBreak/>
-        <w:t>[</w:t>
-      </w:r>
-      <w:r>
-        <w:rPr>
-          <w:rFonts w:ascii="Times New Roman" w:eastAsia="Times New Roman" w:hAnsi="Times New Roman" w:cs="Times New Roman"/>
-        </w:rPr>
-        <w:t xml:space="preserve">La portada se deberá actualizar con la versión oficial disponible en: </w:t>
-      </w:r>
-      <w:hyperlink r:id="rId9" w:history="1">
-        <w:r>
-          <w:rPr>
-            <w:rStyle w:val="Hyperlink"/>
-            <w:rFonts w:ascii="Arial" w:hAnsi="Arial" w:cs="Arial"/>
-            <w:lang w:val="es-MX"/>
-          </w:rPr>
-          <w:t>https://www.iteso.mx/titulacionposgrados</w:t>
-        </w:r>
-      </w:hyperlink>
-      <w:r>
-        <w:rPr>
-          <w:rStyle w:val="Hyperlink"/>
-          <w:rFonts w:ascii="Arial" w:hAnsi="Arial" w:cs="Arial"/>
-          <w:lang w:val="es-MX"/>
-        </w:rPr>
-        <w:t>]</w:t>
+        <w:br w:type="page"/>
       </w:r>
     </w:p>
     <w:p>
@@ -645,742 +631,12 @@
         <w:pStyle w:val="TtuloIntro"/>
       </w:pPr>
       <w:r>
-        <w:br w:type="page"/>
-      </w:r>
-    </w:p>
-    <w:p>
-      <w:pPr>
-        <w:pStyle w:val="TtuloIntro"/>
-      </w:pPr>
-      <w:r>
         <w:lastRenderedPageBreak/>
         <w:t>TABLA DE CONTENIDO</w:t>
       </w:r>
     </w:p>
-    <w:p>
-      <w:pPr>
-        <w:pStyle w:val="TOC1"/>
-        <w:tabs>
-          <w:tab w:val="right" w:leader="dot" w:pos="8828"/>
-        </w:tabs>
-        <w:rPr>
-          <w:rFonts w:cstheme="minorBidi"/>
-          <w:b w:val="0"/>
-          <w:bCs w:val="0"/>
-          <w:caps w:val="0"/>
-          <w:noProof/>
-          <w:sz w:val="22"/>
-          <w:szCs w:val="22"/>
-          <w:lang w:val="en-US" w:eastAsia="zh-CN"/>
-        </w:rPr>
-      </w:pPr>
-      <w:r>
-        <w:fldChar w:fldCharType="begin"/>
-      </w:r>
-      <w:r>
-        <w:instrText xml:space="preserve"> TOC \o "1-4" \h \z \t "Tìtulo Intro;1" </w:instrText>
-      </w:r>
-      <w:r>
-        <w:fldChar w:fldCharType="separate"/>
-      </w:r>
-      <w:hyperlink w:anchor="_Toc489874590" w:history="1">
-        <w:r>
-          <w:rPr>
-            <w:rStyle w:val="Hyperlink"/>
-            <w:noProof/>
-          </w:rPr>
-          <w:t>INTRODUCCIÓN</w:t>
-        </w:r>
-        <w:r>
-          <w:rPr>
-            <w:noProof/>
-            <w:webHidden/>
-          </w:rPr>
-          <w:tab/>
-        </w:r>
-        <w:r>
-          <w:rPr>
-            <w:noProof/>
-            <w:webHidden/>
-          </w:rPr>
-          <w:fldChar w:fldCharType="begin"/>
-        </w:r>
-        <w:r>
-          <w:rPr>
-            <w:noProof/>
-            <w:webHidden/>
-          </w:rPr>
-          <w:instrText xml:space="preserve"> PAGEREF _Toc489874590 \h </w:instrText>
-        </w:r>
-        <w:r>
-          <w:rPr>
-            <w:noProof/>
-            <w:webHidden/>
-          </w:rPr>
-        </w:r>
-        <w:r>
-          <w:rPr>
-            <w:noProof/>
-            <w:webHidden/>
-          </w:rPr>
-          <w:fldChar w:fldCharType="separate"/>
-        </w:r>
-        <w:r>
-          <w:rPr>
-            <w:noProof/>
-            <w:webHidden/>
-          </w:rPr>
-          <w:t>4</w:t>
-        </w:r>
-        <w:r>
-          <w:rPr>
-            <w:noProof/>
-            <w:webHidden/>
-          </w:rPr>
-          <w:fldChar w:fldCharType="end"/>
-        </w:r>
-      </w:hyperlink>
-    </w:p>
-    <w:p>
-      <w:pPr>
-        <w:pStyle w:val="TOC2"/>
-        <w:tabs>
-          <w:tab w:val="left" w:pos="840"/>
-          <w:tab w:val="right" w:leader="dot" w:pos="8828"/>
-        </w:tabs>
-        <w:rPr>
-          <w:rFonts w:cstheme="minorBidi"/>
-          <w:smallCaps w:val="0"/>
-          <w:noProof/>
-          <w:sz w:val="22"/>
-          <w:szCs w:val="22"/>
-          <w:lang w:val="en-US" w:eastAsia="zh-CN"/>
-        </w:rPr>
-      </w:pPr>
-      <w:hyperlink w:anchor="_Toc489874591" w:history="1">
-        <w:r>
-          <w:rPr>
-            <w:rStyle w:val="Hyperlink"/>
-            <w:noProof/>
-          </w:rPr>
-          <w:t>1.1.</w:t>
-        </w:r>
-        <w:r>
-          <w:rPr>
-            <w:rFonts w:cstheme="minorBidi"/>
-            <w:smallCaps w:val="0"/>
-            <w:noProof/>
-            <w:sz w:val="22"/>
-            <w:szCs w:val="22"/>
-            <w:lang w:val="en-US" w:eastAsia="zh-CN"/>
-          </w:rPr>
-          <w:tab/>
-        </w:r>
-        <w:r>
-          <w:rPr>
-            <w:rStyle w:val="Hyperlink"/>
-            <w:noProof/>
-          </w:rPr>
-          <w:t>Antecedentes</w:t>
-        </w:r>
-        <w:r>
-          <w:rPr>
-            <w:noProof/>
-            <w:webHidden/>
-          </w:rPr>
-          <w:tab/>
-        </w:r>
-        <w:r>
-          <w:rPr>
-            <w:noProof/>
-            <w:webHidden/>
-          </w:rPr>
-          <w:fldChar w:fldCharType="begin"/>
-        </w:r>
-        <w:r>
-          <w:rPr>
-            <w:noProof/>
-            <w:webHidden/>
-          </w:rPr>
-          <w:instrText xml:space="preserve"> PAGEREF _Toc489874591 \h </w:instrText>
-        </w:r>
-        <w:r>
-          <w:rPr>
-            <w:noProof/>
-            <w:webHidden/>
-          </w:rPr>
-        </w:r>
-        <w:r>
-          <w:rPr>
-            <w:noProof/>
-            <w:webHidden/>
-          </w:rPr>
-          <w:fldChar w:fldCharType="separate"/>
-        </w:r>
-        <w:r>
-          <w:rPr>
-            <w:noProof/>
-            <w:webHidden/>
-          </w:rPr>
-          <w:t>5</w:t>
-        </w:r>
-        <w:r>
-          <w:rPr>
-            <w:noProof/>
-            <w:webHidden/>
-          </w:rPr>
-          <w:fldChar w:fldCharType="end"/>
-        </w:r>
-      </w:hyperlink>
-    </w:p>
-    <w:p>
-      <w:pPr>
-        <w:pStyle w:val="TOC2"/>
-        <w:tabs>
-          <w:tab w:val="left" w:pos="840"/>
-          <w:tab w:val="right" w:leader="dot" w:pos="8828"/>
-        </w:tabs>
-        <w:rPr>
-          <w:rFonts w:cstheme="minorBidi"/>
-          <w:smallCaps w:val="0"/>
-          <w:noProof/>
-          <w:sz w:val="22"/>
-          <w:szCs w:val="22"/>
-          <w:lang w:val="en-US" w:eastAsia="zh-CN"/>
-        </w:rPr>
-      </w:pPr>
-      <w:hyperlink w:anchor="_Toc489874592" w:history="1">
-        <w:r>
-          <w:rPr>
-            <w:rStyle w:val="Hyperlink"/>
-            <w:noProof/>
-          </w:rPr>
-          <w:t>1.2.</w:t>
-        </w:r>
-        <w:r>
-          <w:rPr>
-            <w:rFonts w:cstheme="minorBidi"/>
-            <w:smallCaps w:val="0"/>
-            <w:noProof/>
-            <w:sz w:val="22"/>
-            <w:szCs w:val="22"/>
-            <w:lang w:val="en-US" w:eastAsia="zh-CN"/>
-          </w:rPr>
-          <w:tab/>
-        </w:r>
-        <w:r>
-          <w:rPr>
-            <w:rStyle w:val="Hyperlink"/>
-            <w:noProof/>
-          </w:rPr>
-          <w:t>Justificación</w:t>
-        </w:r>
-        <w:r>
-          <w:rPr>
-            <w:noProof/>
-            <w:webHidden/>
-          </w:rPr>
-          <w:tab/>
-        </w:r>
-        <w:r>
-          <w:rPr>
-            <w:noProof/>
-            <w:webHidden/>
-          </w:rPr>
-          <w:fldChar w:fldCharType="begin"/>
-        </w:r>
-        <w:r>
-          <w:rPr>
-            <w:noProof/>
-            <w:webHidden/>
-          </w:rPr>
-          <w:instrText xml:space="preserve"> PAGEREF _Toc489874592 \h </w:instrText>
-        </w:r>
-        <w:r>
-          <w:rPr>
-            <w:noProof/>
-            <w:webHidden/>
-          </w:rPr>
-        </w:r>
-        <w:r>
-          <w:rPr>
-            <w:noProof/>
-            <w:webHidden/>
-          </w:rPr>
-          <w:fldChar w:fldCharType="separate"/>
-        </w:r>
-        <w:r>
-          <w:rPr>
-            <w:noProof/>
-            <w:webHidden/>
-          </w:rPr>
-          <w:t>5</w:t>
-        </w:r>
-        <w:r>
-          <w:rPr>
-            <w:noProof/>
-            <w:webHidden/>
-          </w:rPr>
-          <w:fldChar w:fldCharType="end"/>
-        </w:r>
-      </w:hyperlink>
-    </w:p>
-    <w:p>
-      <w:pPr>
-        <w:pStyle w:val="TOC2"/>
-        <w:tabs>
-          <w:tab w:val="left" w:pos="840"/>
-          <w:tab w:val="right" w:leader="dot" w:pos="8828"/>
-        </w:tabs>
-        <w:rPr>
-          <w:rFonts w:cstheme="minorBidi"/>
-          <w:smallCaps w:val="0"/>
-          <w:noProof/>
-          <w:sz w:val="22"/>
-          <w:szCs w:val="22"/>
-          <w:lang w:val="en-US" w:eastAsia="zh-CN"/>
-        </w:rPr>
-      </w:pPr>
-      <w:hyperlink w:anchor="_Toc489874593" w:history="1">
-        <w:r>
-          <w:rPr>
-            <w:rStyle w:val="Hyperlink"/>
-            <w:noProof/>
-          </w:rPr>
-          <w:t>1.3.</w:t>
-        </w:r>
-        <w:r>
-          <w:rPr>
-            <w:rFonts w:cstheme="minorBidi"/>
-            <w:smallCaps w:val="0"/>
-            <w:noProof/>
-            <w:sz w:val="22"/>
-            <w:szCs w:val="22"/>
-            <w:lang w:val="en-US" w:eastAsia="zh-CN"/>
-          </w:rPr>
-          <w:tab/>
-        </w:r>
-        <w:r>
-          <w:rPr>
-            <w:rStyle w:val="Hyperlink"/>
-            <w:noProof/>
-          </w:rPr>
-          <w:t>Problema</w:t>
-        </w:r>
-        <w:r>
-          <w:rPr>
-            <w:noProof/>
-            <w:webHidden/>
-          </w:rPr>
-          <w:tab/>
-        </w:r>
-        <w:r>
-          <w:rPr>
-            <w:noProof/>
-            <w:webHidden/>
-          </w:rPr>
-          <w:fldChar w:fldCharType="begin"/>
-        </w:r>
-        <w:r>
-          <w:rPr>
-            <w:noProof/>
-            <w:webHidden/>
-          </w:rPr>
-          <w:instrText xml:space="preserve"> PAGEREF _Toc489874593 \h </w:instrText>
-        </w:r>
-        <w:r>
-          <w:rPr>
-            <w:noProof/>
-            <w:webHidden/>
-          </w:rPr>
-        </w:r>
-        <w:r>
-          <w:rPr>
-            <w:noProof/>
-            <w:webHidden/>
-          </w:rPr>
-          <w:fldChar w:fldCharType="separate"/>
-        </w:r>
-        <w:r>
-          <w:rPr>
-            <w:noProof/>
-            <w:webHidden/>
-          </w:rPr>
-          <w:t>5</w:t>
-        </w:r>
-        <w:r>
-          <w:rPr>
-            <w:noProof/>
-            <w:webHidden/>
-          </w:rPr>
-          <w:fldChar w:fldCharType="end"/>
-        </w:r>
-      </w:hyperlink>
-    </w:p>
-    <w:p>
-      <w:pPr>
-        <w:pStyle w:val="TOC2"/>
-        <w:tabs>
-          <w:tab w:val="left" w:pos="840"/>
-          <w:tab w:val="right" w:leader="dot" w:pos="8828"/>
-        </w:tabs>
-        <w:rPr>
-          <w:rFonts w:cstheme="minorBidi"/>
-          <w:smallCaps w:val="0"/>
-          <w:noProof/>
-          <w:sz w:val="22"/>
-          <w:szCs w:val="22"/>
-          <w:lang w:val="en-US" w:eastAsia="zh-CN"/>
-        </w:rPr>
-      </w:pPr>
-      <w:hyperlink w:anchor="_Toc489874594" w:history="1">
-        <w:r>
-          <w:rPr>
-            <w:rStyle w:val="Hyperlink"/>
-            <w:noProof/>
-          </w:rPr>
-          <w:t>1.4.</w:t>
-        </w:r>
-        <w:r>
-          <w:rPr>
-            <w:rFonts w:cstheme="minorBidi"/>
-            <w:smallCaps w:val="0"/>
-            <w:noProof/>
-            <w:sz w:val="22"/>
-            <w:szCs w:val="22"/>
-            <w:lang w:val="en-US" w:eastAsia="zh-CN"/>
-          </w:rPr>
-          <w:tab/>
-        </w:r>
-        <w:r>
-          <w:rPr>
-            <w:rStyle w:val="Hyperlink"/>
-            <w:noProof/>
-          </w:rPr>
-          <w:t>Hipótesis</w:t>
-        </w:r>
-        <w:r>
-          <w:rPr>
-            <w:noProof/>
-            <w:webHidden/>
-          </w:rPr>
-          <w:tab/>
-        </w:r>
-        <w:r>
-          <w:rPr>
-            <w:noProof/>
-            <w:webHidden/>
-          </w:rPr>
-          <w:fldChar w:fldCharType="begin"/>
-        </w:r>
-        <w:r>
-          <w:rPr>
-            <w:noProof/>
-            <w:webHidden/>
-          </w:rPr>
-          <w:instrText xml:space="preserve"> PAGEREF _Toc489874594 \h </w:instrText>
-        </w:r>
-        <w:r>
-          <w:rPr>
-            <w:noProof/>
-            <w:webHidden/>
-          </w:rPr>
-        </w:r>
-        <w:r>
-          <w:rPr>
-            <w:noProof/>
-            <w:webHidden/>
-          </w:rPr>
-          <w:fldChar w:fldCharType="separate"/>
-        </w:r>
-        <w:r>
-          <w:rPr>
-            <w:noProof/>
-            <w:webHidden/>
-          </w:rPr>
-          <w:t>5</w:t>
-        </w:r>
-        <w:r>
-          <w:rPr>
-            <w:noProof/>
-            <w:webHidden/>
-          </w:rPr>
-          <w:fldChar w:fldCharType="end"/>
-        </w:r>
-      </w:hyperlink>
-    </w:p>
-    <w:p>
-      <w:pPr>
-        <w:pStyle w:val="TOC2"/>
-        <w:tabs>
-          <w:tab w:val="left" w:pos="840"/>
-          <w:tab w:val="right" w:leader="dot" w:pos="8828"/>
-        </w:tabs>
-        <w:rPr>
-          <w:rFonts w:cstheme="minorBidi"/>
-          <w:smallCaps w:val="0"/>
-          <w:noProof/>
-          <w:sz w:val="22"/>
-          <w:szCs w:val="22"/>
-          <w:lang w:val="en-US" w:eastAsia="zh-CN"/>
-        </w:rPr>
-      </w:pPr>
-      <w:hyperlink w:anchor="_Toc489874595" w:history="1">
-        <w:r>
-          <w:rPr>
-            <w:rStyle w:val="Hyperlink"/>
-            <w:noProof/>
-          </w:rPr>
-          <w:t>1.5.</w:t>
-        </w:r>
-        <w:r>
-          <w:rPr>
-            <w:rFonts w:cstheme="minorBidi"/>
-            <w:smallCaps w:val="0"/>
-            <w:noProof/>
-            <w:sz w:val="22"/>
-            <w:szCs w:val="22"/>
-            <w:lang w:val="en-US" w:eastAsia="zh-CN"/>
-          </w:rPr>
-          <w:tab/>
-        </w:r>
-        <w:r>
-          <w:rPr>
-            <w:rStyle w:val="Hyperlink"/>
-            <w:noProof/>
-          </w:rPr>
-          <w:t>Objetivos</w:t>
-        </w:r>
-        <w:r>
-          <w:rPr>
-            <w:noProof/>
-            <w:webHidden/>
-          </w:rPr>
-          <w:tab/>
-        </w:r>
-        <w:r>
-          <w:rPr>
-            <w:noProof/>
-            <w:webHidden/>
-          </w:rPr>
-          <w:fldChar w:fldCharType="begin"/>
-        </w:r>
-        <w:r>
-          <w:rPr>
-            <w:noProof/>
-            <w:webHidden/>
-          </w:rPr>
-          <w:instrText xml:space="preserve"> PAGEREF _Toc489874595 \h </w:instrText>
-        </w:r>
-        <w:r>
-          <w:rPr>
-            <w:noProof/>
-            <w:webHidden/>
-          </w:rPr>
-        </w:r>
-        <w:r>
-          <w:rPr>
-            <w:noProof/>
-            <w:webHidden/>
-          </w:rPr>
-          <w:fldChar w:fldCharType="separate"/>
-        </w:r>
-        <w:r>
-          <w:rPr>
-            <w:noProof/>
-            <w:webHidden/>
-          </w:rPr>
-          <w:t>5</w:t>
-        </w:r>
-        <w:r>
-          <w:rPr>
-            <w:noProof/>
-            <w:webHidden/>
-          </w:rPr>
-          <w:fldChar w:fldCharType="end"/>
-        </w:r>
-      </w:hyperlink>
-    </w:p>
-    <w:p>
-      <w:pPr>
-        <w:pStyle w:val="TOC4"/>
-        <w:tabs>
-          <w:tab w:val="left" w:pos="1470"/>
-          <w:tab w:val="right" w:leader="dot" w:pos="8828"/>
-        </w:tabs>
-        <w:rPr>
-          <w:rFonts w:cstheme="minorBidi"/>
-          <w:noProof/>
-          <w:sz w:val="22"/>
-          <w:szCs w:val="22"/>
-          <w:lang w:val="en-US" w:eastAsia="zh-CN"/>
-        </w:rPr>
-      </w:pPr>
-      <w:hyperlink w:anchor="_Toc489874596" w:history="1">
-        <w:r>
-          <w:rPr>
-            <w:rStyle w:val="Hyperlink"/>
-            <w:noProof/>
-          </w:rPr>
-          <w:t>1.5.1.</w:t>
-        </w:r>
-        <w:r>
-          <w:rPr>
-            <w:rFonts w:cstheme="minorBidi"/>
-            <w:noProof/>
-            <w:sz w:val="22"/>
-            <w:szCs w:val="22"/>
-            <w:lang w:val="en-US" w:eastAsia="zh-CN"/>
-          </w:rPr>
-          <w:tab/>
-        </w:r>
-        <w:r>
-          <w:rPr>
-            <w:rStyle w:val="Hyperlink"/>
-            <w:noProof/>
-          </w:rPr>
-          <w:t>Objetivo General:</w:t>
-        </w:r>
-        <w:r>
-          <w:rPr>
-            <w:noProof/>
-            <w:webHidden/>
-          </w:rPr>
-          <w:tab/>
-        </w:r>
-        <w:r>
-          <w:rPr>
-            <w:noProof/>
-            <w:webHidden/>
-          </w:rPr>
-          <w:fldChar w:fldCharType="begin"/>
-        </w:r>
-        <w:r>
-          <w:rPr>
-            <w:noProof/>
-            <w:webHidden/>
-          </w:rPr>
-          <w:instrText xml:space="preserve"> PAGEREF _Toc489874596 \h </w:instrText>
-        </w:r>
-        <w:r>
-          <w:rPr>
-            <w:noProof/>
-            <w:webHidden/>
-          </w:rPr>
-        </w:r>
-        <w:r>
-          <w:rPr>
-            <w:noProof/>
-            <w:webHidden/>
-          </w:rPr>
-          <w:fldChar w:fldCharType="separate"/>
-        </w:r>
-        <w:r>
-          <w:rPr>
-            <w:noProof/>
-            <w:webHidden/>
-          </w:rPr>
-          <w:t>5</w:t>
-        </w:r>
-        <w:r>
-          <w:rPr>
-            <w:noProof/>
-            <w:webHidden/>
-          </w:rPr>
-          <w:fldChar w:fldCharType="end"/>
-        </w:r>
-      </w:hyperlink>
-    </w:p>
-    <w:p>
-      <w:pPr>
-        <w:pStyle w:val="TOC4"/>
-        <w:tabs>
-          <w:tab w:val="left" w:pos="1470"/>
-          <w:tab w:val="right" w:leader="dot" w:pos="8828"/>
-        </w:tabs>
-        <w:rPr>
-          <w:rFonts w:cstheme="minorBidi"/>
-          <w:noProof/>
-          <w:sz w:val="22"/>
-          <w:szCs w:val="22"/>
-          <w:lang w:val="en-US" w:eastAsia="zh-CN"/>
-        </w:rPr>
-      </w:pPr>
-      <w:hyperlink w:anchor="_Toc489874597" w:history="1">
-        <w:r>
-          <w:rPr>
-            <w:rStyle w:val="Hyperlink"/>
-            <w:noProof/>
-          </w:rPr>
-          <w:t>1.5.2.</w:t>
-        </w:r>
-        <w:r>
-          <w:rPr>
-            <w:rFonts w:cstheme="minorBidi"/>
-            <w:noProof/>
-            <w:sz w:val="22"/>
-            <w:szCs w:val="22"/>
-            <w:lang w:val="en-US" w:eastAsia="zh-CN"/>
-          </w:rPr>
-          <w:tab/>
-        </w:r>
-        <w:r>
-          <w:rPr>
-            <w:rStyle w:val="Hyperlink"/>
-            <w:noProof/>
-          </w:rPr>
-          <w:t>Objetivos Específicos:</w:t>
-        </w:r>
-        <w:r>
-          <w:rPr>
-            <w:noProof/>
-            <w:webHidden/>
-          </w:rPr>
-          <w:tab/>
-        </w:r>
-        <w:r>
-          <w:rPr>
-            <w:noProof/>
-            <w:webHidden/>
-          </w:rPr>
-          <w:fldChar w:fldCharType="begin"/>
-        </w:r>
-        <w:r>
-          <w:rPr>
-            <w:noProof/>
-            <w:webHidden/>
-          </w:rPr>
-          <w:instrText xml:space="preserve"> PAGEREF _Toc489874597 \h </w:instrText>
-        </w:r>
-        <w:r>
-          <w:rPr>
-            <w:noProof/>
-            <w:webHidden/>
-          </w:rPr>
-        </w:r>
-        <w:r>
-          <w:rPr>
-            <w:noProof/>
-            <w:webHidden/>
-          </w:rPr>
-          <w:fldChar w:fldCharType="separate"/>
-        </w:r>
-        <w:r>
-          <w:rPr>
-            <w:noProof/>
-            <w:webHidden/>
-          </w:rPr>
-          <w:t>5</w:t>
-        </w:r>
-        <w:r>
-          <w:rPr>
-            <w:noProof/>
-            <w:webHidden/>
-          </w:rPr>
-          <w:fldChar w:fldCharType="end"/>
-        </w:r>
-      </w:hyperlink>
-    </w:p>
+    <w:bookmarkStart w:id="0" w:name="_GoBack"/>
+    <w:bookmarkEnd w:id="0"/>
     <w:p>
       <w:pPr>
         <w:pStyle w:val="TOC1"/>
@@ -1394,18 +650,27 @@
           <w:bCs w:val="0"/>
           <w:caps w:val="0"/>
           <w:noProof/>
-          <w:sz w:val="22"/>
-          <w:szCs w:val="22"/>
-          <w:lang w:val="en-US" w:eastAsia="zh-CN"/>
+          <w:sz w:val="24"/>
+          <w:szCs w:val="24"/>
+          <w:lang w:val="en-US"/>
         </w:rPr>
       </w:pPr>
-      <w:hyperlink w:anchor="_Toc489874598" w:history="1">
+      <w:r>
+        <w:fldChar w:fldCharType="begin"/>
+      </w:r>
+      <w:r>
+        <w:instrText xml:space="preserve"> TOC \o "1-4" \h \z \t "Tìtulo Intro;1" </w:instrText>
+      </w:r>
+      <w:r>
+        <w:fldChar w:fldCharType="separate"/>
+      </w:r>
+      <w:hyperlink w:anchor="_Toc494750133" w:history="1">
         <w:r>
           <w:rPr>
             <w:rStyle w:val="Hyperlink"/>
             <w:noProof/>
           </w:rPr>
-          <w:t>2.</w:t>
+          <w:t>1.</w:t>
         </w:r>
         <w:r>
           <w:rPr>
@@ -1414,9 +679,9 @@
             <w:bCs w:val="0"/>
             <w:caps w:val="0"/>
             <w:noProof/>
-            <w:sz w:val="22"/>
-            <w:szCs w:val="22"/>
-            <w:lang w:val="en-US" w:eastAsia="zh-CN"/>
+            <w:sz w:val="24"/>
+            <w:szCs w:val="24"/>
+            <w:lang w:val="en-US"/>
           </w:rPr>
           <w:tab/>
         </w:r>
@@ -1425,7 +690,7 @@
             <w:rStyle w:val="Hyperlink"/>
             <w:noProof/>
           </w:rPr>
-          <w:t>Definicion mercadologica</w:t>
+          <w:t>BIBLIOGRAFÍA</w:t>
         </w:r>
         <w:r>
           <w:rPr>
@@ -1446,7 +711,103 @@
             <w:noProof/>
             <w:webHidden/>
           </w:rPr>
-          <w:instrText xml:space="preserve"> PAGEREF _Toc489874598 \h </w:instrText>
+          <w:instrText xml:space="preserve"> PAGEREF _Toc494750133 \h </w:instrText>
+        </w:r>
+        <w:r>
+          <w:rPr>
+            <w:noProof/>
+            <w:webHidden/>
+          </w:rPr>
+        </w:r>
+        <w:r>
+          <w:rPr>
+            <w:noProof/>
+            <w:webHidden/>
+          </w:rPr>
+          <w:fldChar w:fldCharType="separate"/>
+        </w:r>
+        <w:r>
+          <w:rPr>
+            <w:noProof/>
+            <w:webHidden/>
+          </w:rPr>
+          <w:t>5</w:t>
+        </w:r>
+        <w:r>
+          <w:rPr>
+            <w:noProof/>
+            <w:webHidden/>
+          </w:rPr>
+          <w:fldChar w:fldCharType="end"/>
+        </w:r>
+      </w:hyperlink>
+    </w:p>
+    <w:p>
+      <w:pPr>
+        <w:pStyle w:val="TOC1"/>
+        <w:tabs>
+          <w:tab w:val="left" w:pos="420"/>
+          <w:tab w:val="right" w:leader="dot" w:pos="8828"/>
+        </w:tabs>
+        <w:rPr>
+          <w:rFonts w:cstheme="minorBidi"/>
+          <w:b w:val="0"/>
+          <w:bCs w:val="0"/>
+          <w:caps w:val="0"/>
+          <w:noProof/>
+          <w:sz w:val="24"/>
+          <w:szCs w:val="24"/>
+          <w:lang w:val="en-US"/>
+        </w:rPr>
+      </w:pPr>
+      <w:hyperlink w:anchor="_Toc494750134" w:history="1">
+        <w:r>
+          <w:rPr>
+            <w:rStyle w:val="Hyperlink"/>
+            <w:noProof/>
+          </w:rPr>
+          <w:t>2.</w:t>
+        </w:r>
+        <w:r>
+          <w:rPr>
+            <w:rFonts w:cstheme="minorBidi"/>
+            <w:b w:val="0"/>
+            <w:bCs w:val="0"/>
+            <w:caps w:val="0"/>
+            <w:noProof/>
+            <w:sz w:val="24"/>
+            <w:szCs w:val="24"/>
+            <w:lang w:val="en-US"/>
+          </w:rPr>
+          <w:tab/>
+        </w:r>
+        <w:r>
+          <w:rPr>
+            <w:rStyle w:val="Hyperlink"/>
+            <w:noProof/>
+          </w:rPr>
+          <w:t>INTRODUCCIÓN</w:t>
+        </w:r>
+        <w:r>
+          <w:rPr>
+            <w:noProof/>
+            <w:webHidden/>
+          </w:rPr>
+          <w:tab/>
+        </w:r>
+        <w:r>
+          <w:rPr>
+            <w:noProof/>
+            <w:webHidden/>
+          </w:rPr>
+          <w:fldChar w:fldCharType="begin"/>
+        </w:r>
+        <w:r>
+          <w:rPr>
+            <w:noProof/>
+            <w:webHidden/>
+          </w:rPr>
+          <w:instrText xml:space="preserve"> PAGEREF _Toc494750134 \h </w:instrText>
         </w:r>
         <w:r>
           <w:rPr>
@@ -1488,12 +849,12 @@
           <w:rFonts w:cstheme="minorBidi"/>
           <w:smallCaps w:val="0"/>
           <w:noProof/>
-          <w:sz w:val="22"/>
-          <w:szCs w:val="22"/>
-          <w:lang w:val="en-US" w:eastAsia="zh-CN"/>
+          <w:sz w:val="24"/>
+          <w:szCs w:val="24"/>
+          <w:lang w:val="en-US"/>
         </w:rPr>
       </w:pPr>
-      <w:hyperlink w:anchor="_Toc489874599" w:history="1">
+      <w:hyperlink w:anchor="_Toc494750135" w:history="1">
         <w:r>
           <w:rPr>
             <w:rStyle w:val="Hyperlink"/>
@@ -1506,9 +867,9 @@
             <w:rFonts w:cstheme="minorBidi"/>
             <w:smallCaps w:val="0"/>
             <w:noProof/>
-            <w:sz w:val="22"/>
-            <w:szCs w:val="22"/>
-            <w:lang w:val="en-US" w:eastAsia="zh-CN"/>
+            <w:sz w:val="24"/>
+            <w:szCs w:val="24"/>
+            <w:lang w:val="en-US"/>
           </w:rPr>
           <w:tab/>
         </w:r>
@@ -1517,7 +878,7 @@
             <w:rStyle w:val="Hyperlink"/>
             <w:noProof/>
           </w:rPr>
-          <w:t>Características del mercado meta.</w:t>
+          <w:t>Antecedentes</w:t>
         </w:r>
         <w:r>
           <w:rPr>
@@ -1538,7 +899,7 @@
             <w:noProof/>
             <w:webHidden/>
           </w:rPr>
-          <w:instrText xml:space="preserve"> PAGEREF _Toc489874599 \h </w:instrText>
+          <w:instrText xml:space="preserve"> PAGEREF _Toc494750135 \h </w:instrText>
         </w:r>
         <w:r>
           <w:rPr>
@@ -1558,7 +919,7 @@
             <w:noProof/>
             <w:webHidden/>
           </w:rPr>
-          <w:t>6</w:t>
+          <w:t>7</w:t>
         </w:r>
         <w:r>
           <w:rPr>
@@ -1580,12 +941,12 @@
           <w:rFonts w:cstheme="minorBidi"/>
           <w:smallCaps w:val="0"/>
           <w:noProof/>
-          <w:sz w:val="22"/>
-          <w:szCs w:val="22"/>
-          <w:lang w:val="en-US" w:eastAsia="zh-CN"/>
+          <w:sz w:val="24"/>
+          <w:szCs w:val="24"/>
+          <w:lang w:val="en-US"/>
         </w:rPr>
       </w:pPr>
-      <w:hyperlink w:anchor="_Toc489874600" w:history="1">
+      <w:hyperlink w:anchor="_Toc494750136" w:history="1">
         <w:r>
           <w:rPr>
             <w:rStyle w:val="Hyperlink"/>
@@ -1598,9 +959,9 @@
             <w:rFonts w:cstheme="minorBidi"/>
             <w:smallCaps w:val="0"/>
             <w:noProof/>
-            <w:sz w:val="22"/>
-            <w:szCs w:val="22"/>
-            <w:lang w:val="en-US" w:eastAsia="zh-CN"/>
+            <w:sz w:val="24"/>
+            <w:szCs w:val="24"/>
+            <w:lang w:val="en-US"/>
           </w:rPr>
           <w:tab/>
         </w:r>
@@ -1609,7 +970,7 @@
             <w:rStyle w:val="Hyperlink"/>
             <w:noProof/>
           </w:rPr>
-          <w:t>Características funcionales.</w:t>
+          <w:t>Justificación</w:t>
         </w:r>
         <w:r>
           <w:rPr>
@@ -1630,7 +991,7 @@
             <w:noProof/>
             <w:webHidden/>
           </w:rPr>
-          <w:instrText xml:space="preserve"> PAGEREF _Toc489874600 \h </w:instrText>
+          <w:instrText xml:space="preserve"> PAGEREF _Toc494750136 \h </w:instrText>
         </w:r>
         <w:r>
           <w:rPr>
@@ -1650,7 +1011,7 @@
             <w:noProof/>
             <w:webHidden/>
           </w:rPr>
-          <w:t>6</w:t>
+          <w:t>7</w:t>
         </w:r>
         <w:r>
           <w:rPr>
@@ -1672,12 +1033,12 @@
           <w:rFonts w:cstheme="minorBidi"/>
           <w:smallCaps w:val="0"/>
           <w:noProof/>
-          <w:sz w:val="22"/>
-          <w:szCs w:val="22"/>
-          <w:lang w:val="en-US" w:eastAsia="zh-CN"/>
+          <w:sz w:val="24"/>
+          <w:szCs w:val="24"/>
+          <w:lang w:val="en-US"/>
         </w:rPr>
       </w:pPr>
-      <w:hyperlink w:anchor="_Toc489874601" w:history="1">
+      <w:hyperlink w:anchor="_Toc494750137" w:history="1">
         <w:r>
           <w:rPr>
             <w:rStyle w:val="Hyperlink"/>
@@ -1690,9 +1051,9 @@
             <w:rFonts w:cstheme="minorBidi"/>
             <w:smallCaps w:val="0"/>
             <w:noProof/>
-            <w:sz w:val="22"/>
-            <w:szCs w:val="22"/>
-            <w:lang w:val="en-US" w:eastAsia="zh-CN"/>
+            <w:sz w:val="24"/>
+            <w:szCs w:val="24"/>
+            <w:lang w:val="en-US"/>
           </w:rPr>
           <w:tab/>
         </w:r>
@@ -1701,7 +1062,7 @@
             <w:rStyle w:val="Hyperlink"/>
             <w:noProof/>
           </w:rPr>
-          <w:t>Hábitos de consumo actuales/competencia.</w:t>
+          <w:t>Problema</w:t>
         </w:r>
         <w:r>
           <w:rPr>
@@ -1722,7 +1083,7 @@
             <w:noProof/>
             <w:webHidden/>
           </w:rPr>
-          <w:instrText xml:space="preserve"> PAGEREF _Toc489874601 \h </w:instrText>
+          <w:instrText xml:space="preserve"> PAGEREF _Toc494750137 \h </w:instrText>
         </w:r>
         <w:r>
           <w:rPr>
@@ -1742,7 +1103,7 @@
             <w:noProof/>
             <w:webHidden/>
           </w:rPr>
-          <w:t>6</w:t>
+          <w:t>7</w:t>
         </w:r>
         <w:r>
           <w:rPr>
@@ -1764,12 +1125,12 @@
           <w:rFonts w:cstheme="minorBidi"/>
           <w:smallCaps w:val="0"/>
           <w:noProof/>
-          <w:sz w:val="22"/>
-          <w:szCs w:val="22"/>
-          <w:lang w:val="en-US" w:eastAsia="zh-CN"/>
+          <w:sz w:val="24"/>
+          <w:szCs w:val="24"/>
+          <w:lang w:val="en-US"/>
         </w:rPr>
       </w:pPr>
-      <w:hyperlink w:anchor="_Toc489874602" w:history="1">
+      <w:hyperlink w:anchor="_Toc494750138" w:history="1">
         <w:r>
           <w:rPr>
             <w:rStyle w:val="Hyperlink"/>
@@ -1782,9 +1143,9 @@
             <w:rFonts w:cstheme="minorBidi"/>
             <w:smallCaps w:val="0"/>
             <w:noProof/>
-            <w:sz w:val="22"/>
-            <w:szCs w:val="22"/>
-            <w:lang w:val="en-US" w:eastAsia="zh-CN"/>
+            <w:sz w:val="24"/>
+            <w:szCs w:val="24"/>
+            <w:lang w:val="en-US"/>
           </w:rPr>
           <w:tab/>
         </w:r>
@@ -1793,7 +1154,7 @@
             <w:rStyle w:val="Hyperlink"/>
             <w:noProof/>
           </w:rPr>
-          <w:t>Restricciones.</w:t>
+          <w:t>Objetivos</w:t>
         </w:r>
         <w:r>
           <w:rPr>
@@ -1814,7 +1175,7 @@
             <w:noProof/>
             <w:webHidden/>
           </w:rPr>
-          <w:instrText xml:space="preserve"> PAGEREF _Toc489874602 \h </w:instrText>
+          <w:instrText xml:space="preserve"> PAGEREF _Toc494750138 \h </w:instrText>
         </w:r>
         <w:r>
           <w:rPr>
@@ -1834,7 +1195,283 @@
             <w:noProof/>
             <w:webHidden/>
           </w:rPr>
-          <w:t>6</w:t>
+          <w:t>7</w:t>
+        </w:r>
+        <w:r>
+          <w:rPr>
+            <w:noProof/>
+            <w:webHidden/>
+          </w:rPr>
+          <w:fldChar w:fldCharType="end"/>
+        </w:r>
+      </w:hyperlink>
+    </w:p>
+    <w:p>
+      <w:pPr>
+        <w:pStyle w:val="TOC4"/>
+        <w:tabs>
+          <w:tab w:val="left" w:pos="1470"/>
+          <w:tab w:val="right" w:leader="dot" w:pos="8828"/>
+        </w:tabs>
+        <w:rPr>
+          <w:rFonts w:cstheme="minorBidi"/>
+          <w:noProof/>
+          <w:sz w:val="24"/>
+          <w:szCs w:val="24"/>
+          <w:lang w:val="en-US"/>
+        </w:rPr>
+      </w:pPr>
+      <w:hyperlink w:anchor="_Toc494750139" w:history="1">
+        <w:r>
+          <w:rPr>
+            <w:rStyle w:val="Hyperlink"/>
+            <w:noProof/>
+          </w:rPr>
+          <w:t>2.4.1.</w:t>
+        </w:r>
+        <w:r>
+          <w:rPr>
+            <w:rFonts w:cstheme="minorBidi"/>
+            <w:noProof/>
+            <w:sz w:val="24"/>
+            <w:szCs w:val="24"/>
+            <w:lang w:val="en-US"/>
+          </w:rPr>
+          <w:tab/>
+        </w:r>
+        <w:r>
+          <w:rPr>
+            <w:rStyle w:val="Hyperlink"/>
+            <w:noProof/>
+          </w:rPr>
+          <w:t>Objetivo General:</w:t>
+        </w:r>
+        <w:r>
+          <w:rPr>
+            <w:noProof/>
+            <w:webHidden/>
+          </w:rPr>
+          <w:tab/>
+        </w:r>
+        <w:r>
+          <w:rPr>
+            <w:noProof/>
+            <w:webHidden/>
+          </w:rPr>
+          <w:fldChar w:fldCharType="begin"/>
+        </w:r>
+        <w:r>
+          <w:rPr>
+            <w:noProof/>
+            <w:webHidden/>
+          </w:rPr>
+          <w:instrText xml:space="preserve"> PAGEREF _Toc494750139 \h </w:instrText>
+        </w:r>
+        <w:r>
+          <w:rPr>
+            <w:noProof/>
+            <w:webHidden/>
+          </w:rPr>
+        </w:r>
+        <w:r>
+          <w:rPr>
+            <w:noProof/>
+            <w:webHidden/>
+          </w:rPr>
+          <w:fldChar w:fldCharType="separate"/>
+        </w:r>
+        <w:r>
+          <w:rPr>
+            <w:noProof/>
+            <w:webHidden/>
+          </w:rPr>
+          <w:t>7</w:t>
+        </w:r>
+        <w:r>
+          <w:rPr>
+            <w:noProof/>
+            <w:webHidden/>
+          </w:rPr>
+          <w:fldChar w:fldCharType="end"/>
+        </w:r>
+      </w:hyperlink>
+    </w:p>
+    <w:p>
+      <w:pPr>
+        <w:pStyle w:val="TOC4"/>
+        <w:tabs>
+          <w:tab w:val="left" w:pos="1470"/>
+          <w:tab w:val="right" w:leader="dot" w:pos="8828"/>
+        </w:tabs>
+        <w:rPr>
+          <w:rFonts w:cstheme="minorBidi"/>
+          <w:noProof/>
+          <w:sz w:val="24"/>
+          <w:szCs w:val="24"/>
+          <w:lang w:val="en-US"/>
+        </w:rPr>
+      </w:pPr>
+      <w:hyperlink w:anchor="_Toc494750140" w:history="1">
+        <w:r>
+          <w:rPr>
+            <w:rStyle w:val="Hyperlink"/>
+            <w:noProof/>
+          </w:rPr>
+          <w:t>2.4.2.</w:t>
+        </w:r>
+        <w:r>
+          <w:rPr>
+            <w:rFonts w:cstheme="minorBidi"/>
+            <w:noProof/>
+            <w:sz w:val="24"/>
+            <w:szCs w:val="24"/>
+            <w:lang w:val="en-US"/>
+          </w:rPr>
+          <w:tab/>
+        </w:r>
+        <w:r>
+          <w:rPr>
+            <w:rStyle w:val="Hyperlink"/>
+            <w:noProof/>
+          </w:rPr>
+          <w:t>Objetivos Específicos:</w:t>
+        </w:r>
+        <w:r>
+          <w:rPr>
+            <w:noProof/>
+            <w:webHidden/>
+          </w:rPr>
+          <w:tab/>
+        </w:r>
+        <w:r>
+          <w:rPr>
+            <w:noProof/>
+            <w:webHidden/>
+          </w:rPr>
+          <w:fldChar w:fldCharType="begin"/>
+        </w:r>
+        <w:r>
+          <w:rPr>
+            <w:noProof/>
+            <w:webHidden/>
+          </w:rPr>
+          <w:instrText xml:space="preserve"> PAGEREF _Toc494750140 \h </w:instrText>
+        </w:r>
+        <w:r>
+          <w:rPr>
+            <w:noProof/>
+            <w:webHidden/>
+          </w:rPr>
+        </w:r>
+        <w:r>
+          <w:rPr>
+            <w:noProof/>
+            <w:webHidden/>
+          </w:rPr>
+          <w:fldChar w:fldCharType="separate"/>
+        </w:r>
+        <w:r>
+          <w:rPr>
+            <w:noProof/>
+            <w:webHidden/>
+          </w:rPr>
+          <w:t>7</w:t>
+        </w:r>
+        <w:r>
+          <w:rPr>
+            <w:noProof/>
+            <w:webHidden/>
+          </w:rPr>
+          <w:fldChar w:fldCharType="end"/>
+        </w:r>
+      </w:hyperlink>
+    </w:p>
+    <w:p>
+      <w:pPr>
+        <w:pStyle w:val="TOC1"/>
+        <w:tabs>
+          <w:tab w:val="left" w:pos="420"/>
+          <w:tab w:val="right" w:leader="dot" w:pos="8828"/>
+        </w:tabs>
+        <w:rPr>
+          <w:rFonts w:cstheme="minorBidi"/>
+          <w:b w:val="0"/>
+          <w:bCs w:val="0"/>
+          <w:caps w:val="0"/>
+          <w:noProof/>
+          <w:sz w:val="24"/>
+          <w:szCs w:val="24"/>
+          <w:lang w:val="en-US"/>
+        </w:rPr>
+      </w:pPr>
+      <w:hyperlink w:anchor="_Toc494750141" w:history="1">
+        <w:r>
+          <w:rPr>
+            <w:rStyle w:val="Hyperlink"/>
+            <w:noProof/>
+          </w:rPr>
+          <w:t>3.</w:t>
+        </w:r>
+        <w:r>
+          <w:rPr>
+            <w:rFonts w:cstheme="minorBidi"/>
+            <w:b w:val="0"/>
+            <w:bCs w:val="0"/>
+            <w:caps w:val="0"/>
+            <w:noProof/>
+            <w:sz w:val="24"/>
+            <w:szCs w:val="24"/>
+            <w:lang w:val="en-US"/>
+          </w:rPr>
+          <w:tab/>
+        </w:r>
+        <w:r>
+          <w:rPr>
+            <w:rStyle w:val="Hyperlink"/>
+            <w:noProof/>
+          </w:rPr>
+          <w:t>DefiniciÓn mercadolÓgica</w:t>
+        </w:r>
+        <w:r>
+          <w:rPr>
+            <w:noProof/>
+            <w:webHidden/>
+          </w:rPr>
+          <w:tab/>
+        </w:r>
+        <w:r>
+          <w:rPr>
+            <w:noProof/>
+            <w:webHidden/>
+          </w:rPr>
+          <w:fldChar w:fldCharType="begin"/>
+        </w:r>
+        <w:r>
+          <w:rPr>
+            <w:noProof/>
+            <w:webHidden/>
+          </w:rPr>
+          <w:instrText xml:space="preserve"> PAGEREF _Toc494750141 \h </w:instrText>
+        </w:r>
+        <w:r>
+          <w:rPr>
+            <w:noProof/>
+            <w:webHidden/>
+          </w:rPr>
+        </w:r>
+        <w:r>
+          <w:rPr>
+            <w:noProof/>
+            <w:webHidden/>
+          </w:rPr>
+          <w:fldChar w:fldCharType="separate"/>
+        </w:r>
+        <w:r>
+          <w:rPr>
+            <w:noProof/>
+            <w:webHidden/>
+          </w:rPr>
+          <w:t>9</w:t>
         </w:r>
         <w:r>
           <w:rPr>
@@ -1856,27 +1493,27 @@
           <w:rFonts w:cstheme="minorBidi"/>
           <w:smallCaps w:val="0"/>
           <w:noProof/>
-          <w:sz w:val="22"/>
-          <w:szCs w:val="22"/>
-          <w:lang w:val="en-US" w:eastAsia="zh-CN"/>
+          <w:sz w:val="24"/>
+          <w:szCs w:val="24"/>
+          <w:lang w:val="en-US"/>
         </w:rPr>
       </w:pPr>
-      <w:hyperlink w:anchor="_Toc489874603" w:history="1">
+      <w:hyperlink w:anchor="_Toc494750142" w:history="1">
         <w:r>
           <w:rPr>
             <w:rStyle w:val="Hyperlink"/>
             <w:noProof/>
           </w:rPr>
-          <w:t>2.5.</w:t>
+          <w:t>3.1.</w:t>
         </w:r>
         <w:r>
           <w:rPr>
             <w:rFonts w:cstheme="minorBidi"/>
             <w:smallCaps w:val="0"/>
             <w:noProof/>
-            <w:sz w:val="22"/>
-            <w:szCs w:val="22"/>
-            <w:lang w:val="en-US" w:eastAsia="zh-CN"/>
+            <w:sz w:val="24"/>
+            <w:szCs w:val="24"/>
+            <w:lang w:val="en-US"/>
           </w:rPr>
           <w:tab/>
         </w:r>
@@ -1885,7 +1522,7 @@
             <w:rStyle w:val="Hyperlink"/>
             <w:noProof/>
           </w:rPr>
-          <w:t>Aspectos tecnológicos.</w:t>
+          <w:t>Características del mercado meta.</w:t>
         </w:r>
         <w:r>
           <w:rPr>
@@ -1906,7 +1543,7 @@
             <w:noProof/>
             <w:webHidden/>
           </w:rPr>
-          <w:instrText xml:space="preserve"> PAGEREF _Toc489874603 \h </w:instrText>
+          <w:instrText xml:space="preserve"> PAGEREF _Toc494750142 \h </w:instrText>
         </w:r>
         <w:r>
           <w:rPr>
@@ -1926,7 +1563,7 @@
             <w:noProof/>
             <w:webHidden/>
           </w:rPr>
-          <w:t>6</w:t>
+          <w:t>9</w:t>
         </w:r>
         <w:r>
           <w:rPr>
@@ -1948,27 +1585,27 @@
           <w:rFonts w:cstheme="minorBidi"/>
           <w:smallCaps w:val="0"/>
           <w:noProof/>
-          <w:sz w:val="22"/>
-          <w:szCs w:val="22"/>
-          <w:lang w:val="en-US" w:eastAsia="zh-CN"/>
+          <w:sz w:val="24"/>
+          <w:szCs w:val="24"/>
+          <w:lang w:val="en-US"/>
         </w:rPr>
       </w:pPr>
-      <w:hyperlink w:anchor="_Toc489874604" w:history="1">
+      <w:hyperlink w:anchor="_Toc494750143" w:history="1">
         <w:r>
           <w:rPr>
             <w:rStyle w:val="Hyperlink"/>
             <w:noProof/>
           </w:rPr>
-          <w:t>2.6.</w:t>
+          <w:t>3.2.</w:t>
         </w:r>
         <w:r>
           <w:rPr>
             <w:rFonts w:cstheme="minorBidi"/>
             <w:smallCaps w:val="0"/>
             <w:noProof/>
-            <w:sz w:val="22"/>
-            <w:szCs w:val="22"/>
-            <w:lang w:val="en-US" w:eastAsia="zh-CN"/>
+            <w:sz w:val="24"/>
+            <w:szCs w:val="24"/>
+            <w:lang w:val="en-US"/>
           </w:rPr>
           <w:tab/>
         </w:r>
@@ -1977,7 +1614,7 @@
             <w:rStyle w:val="Hyperlink"/>
             <w:noProof/>
           </w:rPr>
-          <w:t>Productos complementarios.</w:t>
+          <w:t>Características funcionales.</w:t>
         </w:r>
         <w:r>
           <w:rPr>
@@ -1998,7 +1635,7 @@
             <w:noProof/>
             <w:webHidden/>
           </w:rPr>
-          <w:instrText xml:space="preserve"> PAGEREF _Toc489874604 \h </w:instrText>
+          <w:instrText xml:space="preserve"> PAGEREF _Toc494750143 \h </w:instrText>
         </w:r>
         <w:r>
           <w:rPr>
@@ -2018,7 +1655,7 @@
             <w:noProof/>
             <w:webHidden/>
           </w:rPr>
-          <w:t>6</w:t>
+          <w:t>9</w:t>
         </w:r>
         <w:r>
           <w:rPr>
@@ -2040,27 +1677,27 @@
           <w:rFonts w:cstheme="minorBidi"/>
           <w:smallCaps w:val="0"/>
           <w:noProof/>
-          <w:sz w:val="22"/>
-          <w:szCs w:val="22"/>
-          <w:lang w:val="en-US" w:eastAsia="zh-CN"/>
+          <w:sz w:val="24"/>
+          <w:szCs w:val="24"/>
+          <w:lang w:val="en-US"/>
         </w:rPr>
       </w:pPr>
-      <w:hyperlink w:anchor="_Toc489874605" w:history="1">
+      <w:hyperlink w:anchor="_Toc494750144" w:history="1">
         <w:r>
           <w:rPr>
             <w:rStyle w:val="Hyperlink"/>
             <w:noProof/>
           </w:rPr>
-          <w:t>2.7.</w:t>
+          <w:t>3.3.</w:t>
         </w:r>
         <w:r>
           <w:rPr>
             <w:rFonts w:cstheme="minorBidi"/>
             <w:smallCaps w:val="0"/>
             <w:noProof/>
-            <w:sz w:val="22"/>
-            <w:szCs w:val="22"/>
-            <w:lang w:val="en-US" w:eastAsia="zh-CN"/>
+            <w:sz w:val="24"/>
+            <w:szCs w:val="24"/>
+            <w:lang w:val="en-US"/>
           </w:rPr>
           <w:tab/>
         </w:r>
@@ -2069,7 +1706,7 @@
             <w:rStyle w:val="Hyperlink"/>
             <w:noProof/>
           </w:rPr>
-          <w:t>Propuesta de valor</w:t>
+          <w:t>Hábitos de consumo actuales/competencia.</w:t>
         </w:r>
         <w:r>
           <w:rPr>
@@ -2090,7 +1727,7 @@
             <w:noProof/>
             <w:webHidden/>
           </w:rPr>
-          <w:instrText xml:space="preserve"> PAGEREF _Toc489874605 \h </w:instrText>
+          <w:instrText xml:space="preserve"> PAGEREF _Toc494750144 \h </w:instrText>
         </w:r>
         <w:r>
           <w:rPr>
@@ -2110,7 +1747,7 @@
             <w:noProof/>
             <w:webHidden/>
           </w:rPr>
-          <w:t>6</w:t>
+          <w:t>9</w:t>
         </w:r>
         <w:r>
           <w:rPr>
@@ -2122,17 +1759,736 @@
       </w:hyperlink>
     </w:p>
     <w:p>
-      <w:r>
-        <w:fldChar w:fldCharType="end"/>
-      </w:r>
+      <w:pPr>
+        <w:pStyle w:val="TOC2"/>
+        <w:tabs>
+          <w:tab w:val="left" w:pos="840"/>
+          <w:tab w:val="right" w:leader="dot" w:pos="8828"/>
+        </w:tabs>
+        <w:rPr>
+          <w:rFonts w:cstheme="minorBidi"/>
+          <w:smallCaps w:val="0"/>
+          <w:noProof/>
+          <w:sz w:val="24"/>
+          <w:szCs w:val="24"/>
+          <w:lang w:val="en-US"/>
+        </w:rPr>
+      </w:pPr>
+      <w:hyperlink w:anchor="_Toc494750145" w:history="1">
+        <w:r>
+          <w:rPr>
+            <w:rStyle w:val="Hyperlink"/>
+            <w:noProof/>
+          </w:rPr>
+          <w:t>3.4.</w:t>
+        </w:r>
+        <w:r>
+          <w:rPr>
+            <w:rFonts w:cstheme="minorBidi"/>
+            <w:smallCaps w:val="0"/>
+            <w:noProof/>
+            <w:sz w:val="24"/>
+            <w:szCs w:val="24"/>
+            <w:lang w:val="en-US"/>
+          </w:rPr>
+          <w:tab/>
+        </w:r>
+        <w:r>
+          <w:rPr>
+            <w:rStyle w:val="Hyperlink"/>
+            <w:noProof/>
+          </w:rPr>
+          <w:t>Restricciones.</w:t>
+        </w:r>
+        <w:r>
+          <w:rPr>
+            <w:noProof/>
+            <w:webHidden/>
+          </w:rPr>
+          <w:tab/>
+        </w:r>
+        <w:r>
+          <w:rPr>
+            <w:noProof/>
+            <w:webHidden/>
+          </w:rPr>
+          <w:fldChar w:fldCharType="begin"/>
+        </w:r>
+        <w:r>
+          <w:rPr>
+            <w:noProof/>
+            <w:webHidden/>
+          </w:rPr>
+          <w:instrText xml:space="preserve"> PAGEREF _Toc494750145 \h </w:instrText>
+        </w:r>
+        <w:r>
+          <w:rPr>
+            <w:noProof/>
+            <w:webHidden/>
+          </w:rPr>
+        </w:r>
+        <w:r>
+          <w:rPr>
+            <w:noProof/>
+            <w:webHidden/>
+          </w:rPr>
+          <w:fldChar w:fldCharType="separate"/>
+        </w:r>
+        <w:r>
+          <w:rPr>
+            <w:noProof/>
+            <w:webHidden/>
+          </w:rPr>
+          <w:t>9</w:t>
+        </w:r>
+        <w:r>
+          <w:rPr>
+            <w:noProof/>
+            <w:webHidden/>
+          </w:rPr>
+          <w:fldChar w:fldCharType="end"/>
+        </w:r>
+      </w:hyperlink>
     </w:p>
     <w:p>
-      <w:r>
-        <w:br w:type="page"/>
-      </w:r>
+      <w:pPr>
+        <w:pStyle w:val="TOC2"/>
+        <w:tabs>
+          <w:tab w:val="left" w:pos="840"/>
+          <w:tab w:val="right" w:leader="dot" w:pos="8828"/>
+        </w:tabs>
+        <w:rPr>
+          <w:rFonts w:cstheme="minorBidi"/>
+          <w:smallCaps w:val="0"/>
+          <w:noProof/>
+          <w:sz w:val="24"/>
+          <w:szCs w:val="24"/>
+          <w:lang w:val="en-US"/>
+        </w:rPr>
+      </w:pPr>
+      <w:hyperlink w:anchor="_Toc494750146" w:history="1">
+        <w:r>
+          <w:rPr>
+            <w:rStyle w:val="Hyperlink"/>
+            <w:noProof/>
+          </w:rPr>
+          <w:t>3.5.</w:t>
+        </w:r>
+        <w:r>
+          <w:rPr>
+            <w:rFonts w:cstheme="minorBidi"/>
+            <w:smallCaps w:val="0"/>
+            <w:noProof/>
+            <w:sz w:val="24"/>
+            <w:szCs w:val="24"/>
+            <w:lang w:val="en-US"/>
+          </w:rPr>
+          <w:tab/>
+        </w:r>
+        <w:r>
+          <w:rPr>
+            <w:rStyle w:val="Hyperlink"/>
+            <w:noProof/>
+          </w:rPr>
+          <w:t>Aspectos tecnológicos.</w:t>
+        </w:r>
+        <w:r>
+          <w:rPr>
+            <w:noProof/>
+            <w:webHidden/>
+          </w:rPr>
+          <w:tab/>
+        </w:r>
+        <w:r>
+          <w:rPr>
+            <w:noProof/>
+            <w:webHidden/>
+          </w:rPr>
+          <w:fldChar w:fldCharType="begin"/>
+        </w:r>
+        <w:r>
+          <w:rPr>
+            <w:noProof/>
+            <w:webHidden/>
+          </w:rPr>
+          <w:instrText xml:space="preserve"> PAGEREF _Toc494750146 \h </w:instrText>
+        </w:r>
+        <w:r>
+          <w:rPr>
+            <w:noProof/>
+            <w:webHidden/>
+          </w:rPr>
+        </w:r>
+        <w:r>
+          <w:rPr>
+            <w:noProof/>
+            <w:webHidden/>
+          </w:rPr>
+          <w:fldChar w:fldCharType="separate"/>
+        </w:r>
+        <w:r>
+          <w:rPr>
+            <w:noProof/>
+            <w:webHidden/>
+          </w:rPr>
+          <w:t>10</w:t>
+        </w:r>
+        <w:r>
+          <w:rPr>
+            <w:noProof/>
+            <w:webHidden/>
+          </w:rPr>
+          <w:fldChar w:fldCharType="end"/>
+        </w:r>
+      </w:hyperlink>
     </w:p>
     <w:p>
-      <w:bookmarkStart w:id="0" w:name="_Toc489874590"/>
+      <w:pPr>
+        <w:pStyle w:val="TOC2"/>
+        <w:tabs>
+          <w:tab w:val="left" w:pos="840"/>
+          <w:tab w:val="right" w:leader="dot" w:pos="8828"/>
+        </w:tabs>
+        <w:rPr>
+          <w:rFonts w:cstheme="minorBidi"/>
+          <w:smallCaps w:val="0"/>
+          <w:noProof/>
+          <w:sz w:val="24"/>
+          <w:szCs w:val="24"/>
+          <w:lang w:val="en-US"/>
+        </w:rPr>
+      </w:pPr>
+      <w:hyperlink w:anchor="_Toc494750147" w:history="1">
+        <w:r>
+          <w:rPr>
+            <w:rStyle w:val="Hyperlink"/>
+            <w:noProof/>
+          </w:rPr>
+          <w:t>3.6.</w:t>
+        </w:r>
+        <w:r>
+          <w:rPr>
+            <w:rFonts w:cstheme="minorBidi"/>
+            <w:smallCaps w:val="0"/>
+            <w:noProof/>
+            <w:sz w:val="24"/>
+            <w:szCs w:val="24"/>
+            <w:lang w:val="en-US"/>
+          </w:rPr>
+          <w:tab/>
+        </w:r>
+        <w:r>
+          <w:rPr>
+            <w:rStyle w:val="Hyperlink"/>
+            <w:noProof/>
+          </w:rPr>
+          <w:t>Productos complementarios.</w:t>
+        </w:r>
+        <w:r>
+          <w:rPr>
+            <w:noProof/>
+            <w:webHidden/>
+          </w:rPr>
+          <w:tab/>
+        </w:r>
+        <w:r>
+          <w:rPr>
+            <w:noProof/>
+            <w:webHidden/>
+          </w:rPr>
+          <w:fldChar w:fldCharType="begin"/>
+        </w:r>
+        <w:r>
+          <w:rPr>
+            <w:noProof/>
+            <w:webHidden/>
+          </w:rPr>
+          <w:instrText xml:space="preserve"> PAGEREF _Toc494750147 \h </w:instrText>
+        </w:r>
+        <w:r>
+          <w:rPr>
+            <w:noProof/>
+            <w:webHidden/>
+          </w:rPr>
+        </w:r>
+        <w:r>
+          <w:rPr>
+            <w:noProof/>
+            <w:webHidden/>
+          </w:rPr>
+          <w:fldChar w:fldCharType="separate"/>
+        </w:r>
+        <w:r>
+          <w:rPr>
+            <w:noProof/>
+            <w:webHidden/>
+          </w:rPr>
+          <w:t>10</w:t>
+        </w:r>
+        <w:r>
+          <w:rPr>
+            <w:noProof/>
+            <w:webHidden/>
+          </w:rPr>
+          <w:fldChar w:fldCharType="end"/>
+        </w:r>
+      </w:hyperlink>
+    </w:p>
+    <w:p>
+      <w:pPr>
+        <w:pStyle w:val="TOC2"/>
+        <w:tabs>
+          <w:tab w:val="left" w:pos="840"/>
+          <w:tab w:val="right" w:leader="dot" w:pos="8828"/>
+        </w:tabs>
+        <w:rPr>
+          <w:rFonts w:cstheme="minorBidi"/>
+          <w:smallCaps w:val="0"/>
+          <w:noProof/>
+          <w:sz w:val="24"/>
+          <w:szCs w:val="24"/>
+          <w:lang w:val="en-US"/>
+        </w:rPr>
+      </w:pPr>
+      <w:hyperlink w:anchor="_Toc494750148" w:history="1">
+        <w:r>
+          <w:rPr>
+            <w:rStyle w:val="Hyperlink"/>
+            <w:noProof/>
+          </w:rPr>
+          <w:t>3.7.</w:t>
+        </w:r>
+        <w:r>
+          <w:rPr>
+            <w:rFonts w:cstheme="minorBidi"/>
+            <w:smallCaps w:val="0"/>
+            <w:noProof/>
+            <w:sz w:val="24"/>
+            <w:szCs w:val="24"/>
+            <w:lang w:val="en-US"/>
+          </w:rPr>
+          <w:tab/>
+        </w:r>
+        <w:r>
+          <w:rPr>
+            <w:rStyle w:val="Hyperlink"/>
+            <w:noProof/>
+          </w:rPr>
+          <w:t>Propuesta de valor</w:t>
+        </w:r>
+        <w:r>
+          <w:rPr>
+            <w:noProof/>
+            <w:webHidden/>
+          </w:rPr>
+          <w:tab/>
+        </w:r>
+        <w:r>
+          <w:rPr>
+            <w:noProof/>
+            <w:webHidden/>
+          </w:rPr>
+          <w:fldChar w:fldCharType="begin"/>
+        </w:r>
+        <w:r>
+          <w:rPr>
+            <w:noProof/>
+            <w:webHidden/>
+          </w:rPr>
+          <w:instrText xml:space="preserve"> PAGEREF _Toc494750148 \h </w:instrText>
+        </w:r>
+        <w:r>
+          <w:rPr>
+            <w:noProof/>
+            <w:webHidden/>
+          </w:rPr>
+        </w:r>
+        <w:r>
+          <w:rPr>
+            <w:noProof/>
+            <w:webHidden/>
+          </w:rPr>
+          <w:fldChar w:fldCharType="separate"/>
+        </w:r>
+        <w:r>
+          <w:rPr>
+            <w:noProof/>
+            <w:webHidden/>
+          </w:rPr>
+          <w:t>10</w:t>
+        </w:r>
+        <w:r>
+          <w:rPr>
+            <w:noProof/>
+            <w:webHidden/>
+          </w:rPr>
+          <w:fldChar w:fldCharType="end"/>
+        </w:r>
+      </w:hyperlink>
+    </w:p>
+    <w:p>
+      <w:r>
+        <w:fldChar w:fldCharType="end"/>
+      </w:r>
+    </w:p>
+    <w:p>
+      <w:r>
+        <w:br w:type="page"/>
+      </w:r>
+    </w:p>
+    <w:p/>
+    <w:p>
+      <w:r>
+        <w:br w:type="page"/>
+      </w:r>
+    </w:p>
+    <w:bookmarkStart w:id="1" w:name="_Toc494750133" w:displacedByCustomXml="next"/>
+    <w:sdt>
+      <w:sdtPr>
+        <w:id w:val="-174890057"/>
+        <w:docPartObj>
+          <w:docPartGallery w:val="Bibliographies"/>
+          <w:docPartUnique/>
+        </w:docPartObj>
+      </w:sdtPr>
+      <w:sdtEndPr>
+        <w:rPr>
+          <w:rFonts w:asciiTheme="minorHAnsi" w:eastAsiaTheme="minorEastAsia" w:hAnsiTheme="minorHAnsi" w:cstheme="minorBidi"/>
+          <w:caps w:val="0"/>
+          <w:color w:val="auto"/>
+          <w:spacing w:val="0"/>
+          <w:sz w:val="21"/>
+          <w:szCs w:val="21"/>
+        </w:rPr>
+      </w:sdtEndPr>
+      <w:sdtContent>
+        <w:p>
+          <w:pPr>
+            <w:pStyle w:val="Heading1"/>
+          </w:pPr>
+          <w:r>
+            <w:t>BIBLIOGRAFÍA</w:t>
+          </w:r>
+          <w:bookmarkEnd w:id="1"/>
+        </w:p>
+        <w:sdt>
+          <w:sdtPr>
+            <w:id w:val="111145805"/>
+            <w:bibliography/>
+          </w:sdtPr>
+          <w:sdtContent>
+            <w:p>
+              <w:pPr>
+                <w:rPr>
+                  <w:noProof/>
+                </w:rPr>
+              </w:pPr>
+              <w:r>
+                <w:fldChar w:fldCharType="begin"/>
+              </w:r>
+              <w:r>
+                <w:instrText xml:space="preserve"> BIBLIOGRAPHY </w:instrText>
+              </w:r>
+              <w:r>
+                <w:fldChar w:fldCharType="separate"/>
+              </w:r>
+            </w:p>
+            <w:tbl>
+              <w:tblPr>
+                <w:tblW w:w="5000" w:type="pct"/>
+                <w:tblCellSpacing w:w="15" w:type="dxa"/>
+                <w:tblCellMar>
+                  <w:top w:w="15" w:type="dxa"/>
+                  <w:left w:w="15" w:type="dxa"/>
+                  <w:bottom w:w="15" w:type="dxa"/>
+                  <w:right w:w="15" w:type="dxa"/>
+                </w:tblCellMar>
+                <w:tblLook w:val="04A0" w:firstRow="1" w:lastRow="0" w:firstColumn="1" w:lastColumn="0" w:noHBand="0" w:noVBand="1"/>
+              </w:tblPr>
+              <w:tblGrid>
+                <w:gridCol w:w="320"/>
+                <w:gridCol w:w="8518"/>
+              </w:tblGrid>
+              <w:tr>
+                <w:trPr>
+                  <w:divId w:val="438988858"/>
+                  <w:tblCellSpacing w:w="15" w:type="dxa"/>
+                </w:trPr>
+                <w:tc>
+                  <w:tcPr>
+                    <w:tcW w:w="50" w:type="pct"/>
+                    <w:hideMark/>
+                  </w:tcPr>
+                  <w:p>
+                    <w:pPr>
+                      <w:pStyle w:val="Bibliography"/>
+                      <w:rPr>
+                        <w:noProof/>
+                        <w:sz w:val="24"/>
+                        <w:szCs w:val="24"/>
+                      </w:rPr>
+                    </w:pPr>
+                    <w:r>
+                      <w:rPr>
+                        <w:noProof/>
+                      </w:rPr>
+                      <w:t xml:space="preserve">[1] </w:t>
+                    </w:r>
+                  </w:p>
+                </w:tc>
+                <w:tc>
+                  <w:tcPr>
+                    <w:tcW w:w="0" w:type="auto"/>
+                    <w:hideMark/>
+                  </w:tcPr>
+                  <w:p>
+                    <w:pPr>
+                      <w:pStyle w:val="Bibliography"/>
+                      <w:rPr>
+                        <w:noProof/>
+                      </w:rPr>
+                    </w:pPr>
+                    <w:r>
+                      <w:rPr>
+                        <w:noProof/>
+                      </w:rPr>
+                      <w:t>L. Beisel, P. Lamouric, J. C. Mayer y H. Dinh, «Virtual Reality Network Visualization,» LUCA BEISEL, Diciembre 2016. [En línea]. Available: http://lucabeisel.de/vr-network-visualization/. [Último acceso: 2 Octubre 2017].</w:t>
+                    </w:r>
+                  </w:p>
+                </w:tc>
+              </w:tr>
+              <w:tr>
+                <w:trPr>
+                  <w:divId w:val="438988858"/>
+                  <w:tblCellSpacing w:w="15" w:type="dxa"/>
+                </w:trPr>
+                <w:tc>
+                  <w:tcPr>
+                    <w:tcW w:w="50" w:type="pct"/>
+                    <w:hideMark/>
+                  </w:tcPr>
+                  <w:p>
+                    <w:pPr>
+                      <w:pStyle w:val="Bibliography"/>
+                      <w:rPr>
+                        <w:noProof/>
+                      </w:rPr>
+                    </w:pPr>
+                    <w:r>
+                      <w:rPr>
+                        <w:noProof/>
+                      </w:rPr>
+                      <w:t xml:space="preserve">[2] </w:t>
+                    </w:r>
+                  </w:p>
+                </w:tc>
+                <w:tc>
+                  <w:tcPr>
+                    <w:tcW w:w="0" w:type="auto"/>
+                    <w:hideMark/>
+                  </w:tcPr>
+                  <w:p>
+                    <w:pPr>
+                      <w:pStyle w:val="Bibliography"/>
+                      <w:rPr>
+                        <w:noProof/>
+                      </w:rPr>
+                    </w:pPr>
+                    <w:r>
+                      <w:rPr>
+                        <w:noProof/>
+                      </w:rPr>
+                      <w:t>L. Beisel, P. Lamouric, J. C. Mayer y H. Dinh, «Digital Humanities Network Visualization Tool,» LUCA BEISEL, Octubre 2016. [En línea]. Available: http://lucabeisel.de/network-visualization/. [Último acceso: 2 Octubre 2017].</w:t>
+                    </w:r>
+                  </w:p>
+                </w:tc>
+              </w:tr>
+              <w:tr>
+                <w:trPr>
+                  <w:divId w:val="438988858"/>
+                  <w:tblCellSpacing w:w="15" w:type="dxa"/>
+                </w:trPr>
+                <w:tc>
+                  <w:tcPr>
+                    <w:tcW w:w="50" w:type="pct"/>
+                    <w:hideMark/>
+                  </w:tcPr>
+                  <w:p>
+                    <w:pPr>
+                      <w:pStyle w:val="Bibliography"/>
+                      <w:rPr>
+                        <w:noProof/>
+                      </w:rPr>
+                    </w:pPr>
+                    <w:r>
+                      <w:rPr>
+                        <w:noProof/>
+                      </w:rPr>
+                      <w:t xml:space="preserve">[3] </w:t>
+                    </w:r>
+                  </w:p>
+                </w:tc>
+                <w:tc>
+                  <w:tcPr>
+                    <w:tcW w:w="0" w:type="auto"/>
+                    <w:hideMark/>
+                  </w:tcPr>
+                  <w:p>
+                    <w:pPr>
+                      <w:pStyle w:val="Bibliography"/>
+                      <w:rPr>
+                        <w:noProof/>
+                      </w:rPr>
+                    </w:pPr>
+                    <w:r>
+                      <w:rPr>
+                        <w:noProof/>
+                        <w:lang w:val="en-US"/>
+                      </w:rPr>
+                      <w:t xml:space="preserve">S. Royston, C. DeFanti y K. Perlin, «Large Scale Network Visualization in VR,» Media Research Lab, 8 Abril 2016. </w:t>
+                    </w:r>
+                    <w:r>
+                      <w:rPr>
+                        <w:noProof/>
+                      </w:rPr>
+                      <w:t>[En línea]. Available: https://www.youtube.com/watch?v=zBA0eVLglNs. [Último acceso: 2 Octubre 2017].</w:t>
+                    </w:r>
+                  </w:p>
+                </w:tc>
+              </w:tr>
+              <w:tr>
+                <w:trPr>
+                  <w:divId w:val="438988858"/>
+                  <w:tblCellSpacing w:w="15" w:type="dxa"/>
+                </w:trPr>
+                <w:tc>
+                  <w:tcPr>
+                    <w:tcW w:w="50" w:type="pct"/>
+                    <w:hideMark/>
+                  </w:tcPr>
+                  <w:p>
+                    <w:pPr>
+                      <w:pStyle w:val="Bibliography"/>
+                      <w:rPr>
+                        <w:noProof/>
+                      </w:rPr>
+                    </w:pPr>
+                    <w:r>
+                      <w:rPr>
+                        <w:noProof/>
+                      </w:rPr>
+                      <w:t xml:space="preserve">[4] </w:t>
+                    </w:r>
+                  </w:p>
+                </w:tc>
+                <w:tc>
+                  <w:tcPr>
+                    <w:tcW w:w="0" w:type="auto"/>
+                    <w:hideMark/>
+                  </w:tcPr>
+                  <w:p>
+                    <w:pPr>
+                      <w:pStyle w:val="Bibliography"/>
+                      <w:rPr>
+                        <w:noProof/>
+                      </w:rPr>
+                    </w:pPr>
+                    <w:r>
+                      <w:rPr>
+                        <w:noProof/>
+                        <w:lang w:val="en-US"/>
+                      </w:rPr>
+                      <w:t xml:space="preserve">NPM Enterprise, «graphee,» NPM Enterprise, 2015. </w:t>
+                    </w:r>
+                    <w:r>
+                      <w:rPr>
+                        <w:noProof/>
+                      </w:rPr>
+                      <w:t>[En línea]. Available: https://www.npmjs.com/package/graphee. [Último acceso: 2 Octubre 2017].</w:t>
+                    </w:r>
+                  </w:p>
+                </w:tc>
+              </w:tr>
+              <w:tr>
+                <w:trPr>
+                  <w:divId w:val="438988858"/>
+                  <w:tblCellSpacing w:w="15" w:type="dxa"/>
+                </w:trPr>
+                <w:tc>
+                  <w:tcPr>
+                    <w:tcW w:w="50" w:type="pct"/>
+                    <w:hideMark/>
+                  </w:tcPr>
+                  <w:p>
+                    <w:pPr>
+                      <w:pStyle w:val="Bibliography"/>
+                      <w:rPr>
+                        <w:noProof/>
+                      </w:rPr>
+                    </w:pPr>
+                    <w:r>
+                      <w:rPr>
+                        <w:noProof/>
+                      </w:rPr>
+                      <w:t xml:space="preserve">[5] </w:t>
+                    </w:r>
+                  </w:p>
+                </w:tc>
+                <w:tc>
+                  <w:tcPr>
+                    <w:tcW w:w="0" w:type="auto"/>
+                    <w:hideMark/>
+                  </w:tcPr>
+                  <w:p>
+                    <w:pPr>
+                      <w:pStyle w:val="Bibliography"/>
+                      <w:rPr>
+                        <w:noProof/>
+                      </w:rPr>
+                    </w:pPr>
+                    <w:r>
+                      <w:rPr>
+                        <w:noProof/>
+                      </w:rPr>
+                      <w:t>Gephi, «Gephi,» Gephi, [En línea]. Available: https://gephi.org/. [Último acceso: 2 Octubre 2017].</w:t>
+                    </w:r>
+                  </w:p>
+                </w:tc>
+              </w:tr>
+            </w:tbl>
+            <w:p>
+              <w:pPr>
+                <w:divId w:val="438988858"/>
+                <w:rPr>
+                  <w:rFonts w:eastAsia="Times New Roman"/>
+                  <w:noProof/>
+                </w:rPr>
+              </w:pPr>
+            </w:p>
+            <w:p>
+              <w:r>
+                <w:rPr>
+                  <w:b/>
+                  <w:bCs/>
+                  <w:noProof/>
+                </w:rPr>
+                <w:fldChar w:fldCharType="end"/>
+              </w:r>
+            </w:p>
+          </w:sdtContent>
+        </w:sdt>
+      </w:sdtContent>
+    </w:sdt>
+    <w:p>
+      <w:r>
+        <w:br w:type="page"/>
+      </w:r>
+    </w:p>
+    <w:p>
+      <w:pPr>
+        <w:pStyle w:val="Heading1"/>
+      </w:pPr>
+      <w:bookmarkStart w:id="2" w:name="_Toc494750134"/>
       <w:r>
         <w:rPr>
           <w:rStyle w:val="Heading1Char"/>
@@ -2140,7 +2496,7 @@
         <w:lastRenderedPageBreak/>
         <w:t>INTRODUCCIÓN</w:t>
       </w:r>
-      <w:bookmarkEnd w:id="0"/>
+      <w:bookmarkEnd w:id="2"/>
     </w:p>
     <w:p>
       <w:pPr>
@@ -2151,81 +2507,8 @@
       <w:r>
         <w:rPr>
           <w:rStyle w:val="SubtleEmphasis"/>
-          <w:b/>
         </w:rPr>
-        <w:t>Resumen:</w:t>
-      </w:r>
-      <w:r>
-        <w:rPr>
-          <w:rStyle w:val="SubtleEmphasis"/>
-        </w:rPr>
-        <w:t xml:space="preserve"> En est</w:t>
-      </w:r>
-      <w:r>
-        <w:rPr>
-          <w:rStyle w:val="SubtleEmphasis"/>
-        </w:rPr>
-        <w:t>a</w:t>
-      </w:r>
-      <w:r>
-        <w:rPr>
-          <w:rStyle w:val="SubtleEmphasis"/>
-        </w:rPr>
-        <w:t xml:space="preserve"> </w:t>
-      </w:r>
-      <w:r>
-        <w:rPr>
-          <w:rStyle w:val="SubtleEmphasis"/>
-        </w:rPr>
-        <w:t>sección</w:t>
-      </w:r>
-      <w:r>
-        <w:rPr>
-          <w:rStyle w:val="SubtleEmphasis"/>
-        </w:rPr>
-        <w:t xml:space="preserve"> se presenta brevemente</w:t>
-      </w:r>
-      <w:r>
-        <w:rPr>
-          <w:rStyle w:val="SubtleEmphasis"/>
-        </w:rPr>
-        <w:t xml:space="preserve"> los</w:t>
-      </w:r>
-      <w:r>
-        <w:rPr>
-          <w:rStyle w:val="SubtleEmphasis"/>
-        </w:rPr>
-        <w:t xml:space="preserve"> antecedentes</w:t>
-      </w:r>
-      <w:r>
-        <w:rPr>
-          <w:rStyle w:val="SubtleEmphasis"/>
-        </w:rPr>
-        <w:t xml:space="preserve"> del objeto de estudio</w:t>
-      </w:r>
-      <w:r>
-        <w:rPr>
-          <w:rStyle w:val="SubtleEmphasis"/>
-        </w:rPr>
-        <w:t>, justificación del objeto de estudio, justificación y la definición del problema.</w:t>
-      </w:r>
-      <w:r>
-        <w:rPr>
-          <w:rStyle w:val="SubtleEmphasis"/>
-        </w:rPr>
-        <w:t xml:space="preserve"> [</w:t>
-      </w:r>
-      <w:r>
-        <w:rPr>
-          <w:rStyle w:val="SubtleEmphasis"/>
-        </w:rPr>
-        <w:t>Hipótesis</w:t>
-      </w:r>
-      <w:r>
-        <w:rPr>
-          <w:rStyle w:val="SubtleEmphasis"/>
-        </w:rPr>
-        <w:t xml:space="preserve"> si la investigación lo justifica].</w:t>
+        <w:t>Actualmente contamos con maneras de desplegar grafos y hacer su análisis en ambientes 2D. Durante la duración de esta investigación se va gestionar una solución para la visualización de un grafo en ambiente virtual 3D. El trabajo no estará limitado a un ambiente de redes sociales, sino que se podrá utilizar para obtención de trabajos de investigación y encontrar tópicos relacionados a cualquier tipo de búsqueda.</w:t>
       </w:r>
     </w:p>
     <w:p>
@@ -2249,40 +2532,236 @@
           <w:numId w:val="26"/>
         </w:numPr>
       </w:pPr>
-      <w:bookmarkStart w:id="1" w:name="_Toc489874591"/>
+      <w:bookmarkStart w:id="3" w:name="_Toc494750135"/>
       <w:r>
         <w:lastRenderedPageBreak/>
         <w:t>Antecedentes</w:t>
       </w:r>
-      <w:bookmarkEnd w:id="1"/>
+      <w:bookmarkEnd w:id="3"/>
     </w:p>
     <w:p>
       <w:r>
-        <w:t>[</w:t>
-      </w:r>
-      <w:r>
-        <w:t>Incluir</w:t>
+        <w:t>El estado actual del arte</w:t>
+      </w:r>
+      <w:r>
+        <w:t xml:space="preserve"> está ligado a un ambiente educacional. Mucho son prototipos que utilizan redes sociales como su fuente de información. Estos ligan </w:t>
+      </w:r>
+      <w:r>
+        <w:t xml:space="preserve">al despliegue de los </w:t>
+      </w:r>
+      <w:r>
+        <w:t xml:space="preserve">mensajes enviados </w:t>
+      </w:r>
+      <w:r>
+        <w:t>por usuarios al igual que la creación de</w:t>
       </w:r>
       <w:r>
         <w:t xml:space="preserve"> </w:t>
       </w:r>
       <w:r>
-        <w:t xml:space="preserve">desarrollos, trabajos, resultados, publicaciones, etc., </w:t>
-      </w:r>
-      <w:r>
-        <w:t>similares a</w:t>
-      </w:r>
-      <w:r>
-        <w:t>l objeto de este trabaj</w:t>
-      </w:r>
-      <w:r>
-        <w:t>o.</w:t>
-      </w:r>
-      <w:r>
-        <w:t xml:space="preserve"> Mencionar brevemente, sin entrar en el detalle de los mismos. El detalle se realizará en la sección de Estado del Arte o de la Técnica</w:t>
-      </w:r>
-      <w:r>
-        <w:t>]</w:t>
+        <w:t>caminos para alcanzar a cualquier individuo</w:t>
+      </w:r>
+      <w:r>
+        <w:t xml:space="preserve"> </w:t>
+      </w:r>
+      <w:r>
+        <w:t xml:space="preserve">en una red </w:t>
+      </w:r>
+      <w:r>
+        <w:t>social.</w:t>
+      </w:r>
+      <w:sdt>
+        <w:sdtPr>
+          <w:id w:val="1397543678"/>
+          <w:citation/>
+        </w:sdtPr>
+        <w:sdtContent>
+          <w:r>
+            <w:fldChar w:fldCharType="begin"/>
+          </w:r>
+          <w:r>
+            <w:instrText xml:space="preserve"> CITATION Bei16 \l 3082 </w:instrText>
+          </w:r>
+          <w:r>
+            <w:fldChar w:fldCharType="separate"/>
+          </w:r>
+          <w:r>
+            <w:rPr>
+              <w:noProof/>
+            </w:rPr>
+            <w:t xml:space="preserve"> </w:t>
+          </w:r>
+          <w:r>
+            <w:rPr>
+              <w:noProof/>
+            </w:rPr>
+            <w:t>[1]</w:t>
+          </w:r>
+          <w:r>
+            <w:fldChar w:fldCharType="end"/>
+          </w:r>
+        </w:sdtContent>
+      </w:sdt>
+      <w:sdt>
+        <w:sdtPr>
+          <w:id w:val="536081916"/>
+          <w:citation/>
+        </w:sdtPr>
+        <w:sdtContent>
+          <w:r>
+            <w:fldChar w:fldCharType="begin"/>
+          </w:r>
+          <w:r>
+            <w:instrText xml:space="preserve">CITATION Dig \l 3082 </w:instrText>
+          </w:r>
+          <w:r>
+            <w:fldChar w:fldCharType="separate"/>
+          </w:r>
+          <w:r>
+            <w:rPr>
+              <w:noProof/>
+            </w:rPr>
+            <w:t xml:space="preserve"> </w:t>
+          </w:r>
+          <w:r>
+            <w:rPr>
+              <w:noProof/>
+            </w:rPr>
+            <w:t>[2]</w:t>
+          </w:r>
+          <w:r>
+            <w:fldChar w:fldCharType="end"/>
+          </w:r>
+        </w:sdtContent>
+      </w:sdt>
+      <w:sdt>
+        <w:sdtPr>
+          <w:id w:val="-1444297984"/>
+          <w:citation/>
+        </w:sdtPr>
+        <w:sdtContent>
+          <w:r>
+            <w:fldChar w:fldCharType="begin"/>
+          </w:r>
+          <w:r>
+            <w:instrText xml:space="preserve"> CITATION Roy16 \l 3082 </w:instrText>
+          </w:r>
+          <w:r>
+            <w:fldChar w:fldCharType="separate"/>
+          </w:r>
+          <w:r>
+            <w:rPr>
+              <w:noProof/>
+            </w:rPr>
+            <w:t xml:space="preserve"> </w:t>
+          </w:r>
+          <w:r>
+            <w:rPr>
+              <w:noProof/>
+            </w:rPr>
+            <w:t>[3]</w:t>
+          </w:r>
+          <w:r>
+            <w:fldChar w:fldCharType="end"/>
+          </w:r>
+        </w:sdtContent>
+      </w:sdt>
+    </w:p>
+    <w:p>
+      <w:r>
+        <w:t xml:space="preserve">También </w:t>
+      </w:r>
+      <w:r>
+        <w:t xml:space="preserve">se encuentran </w:t>
+      </w:r>
+      <w:r>
+        <w:t xml:space="preserve">herramientas de modelado de grafo y su interpretación. </w:t>
+      </w:r>
+      <w:r>
+        <w:t xml:space="preserve">Aunque por el momento estás están limitadas a un ambiente 2D. </w:t>
+      </w:r>
+      <w:r>
+        <w:t xml:space="preserve">Para mencionar algunas de estas, podemos encontrar a </w:t>
+      </w:r>
+      <w:proofErr w:type="spellStart"/>
+      <w:r>
+        <w:t>Graphee</w:t>
+      </w:r>
+      <w:proofErr w:type="spellEnd"/>
+      <w:sdt>
+        <w:sdtPr>
+          <w:id w:val="618567275"/>
+          <w:citation/>
+        </w:sdtPr>
+        <w:sdtContent>
+          <w:r>
+            <w:fldChar w:fldCharType="begin"/>
+          </w:r>
+          <w:r>
+            <w:instrText xml:space="preserve"> CITATION NPM15 \l 3082 </w:instrText>
+          </w:r>
+          <w:r>
+            <w:fldChar w:fldCharType="separate"/>
+          </w:r>
+          <w:r>
+            <w:rPr>
+              <w:noProof/>
+            </w:rPr>
+            <w:t xml:space="preserve"> </w:t>
+          </w:r>
+          <w:r>
+            <w:rPr>
+              <w:noProof/>
+            </w:rPr>
+            <w:t>[4]</w:t>
+          </w:r>
+          <w:r>
+            <w:fldChar w:fldCharType="end"/>
+          </w:r>
+        </w:sdtContent>
+      </w:sdt>
+      <w:r>
+        <w:t xml:space="preserve"> y </w:t>
+      </w:r>
+      <w:proofErr w:type="spellStart"/>
+      <w:r>
+        <w:t>Gephi</w:t>
+      </w:r>
+      <w:proofErr w:type="spellEnd"/>
+      <w:sdt>
+        <w:sdtPr>
+          <w:id w:val="-1523695553"/>
+          <w:citation/>
+        </w:sdtPr>
+        <w:sdtContent>
+          <w:r>
+            <w:fldChar w:fldCharType="begin"/>
+          </w:r>
+          <w:r>
+            <w:instrText xml:space="preserve"> CITATION Gep17 \l 3082 </w:instrText>
+          </w:r>
+          <w:r>
+            <w:fldChar w:fldCharType="separate"/>
+          </w:r>
+          <w:r>
+            <w:rPr>
+              <w:noProof/>
+            </w:rPr>
+            <w:t xml:space="preserve"> </w:t>
+          </w:r>
+          <w:r>
+            <w:rPr>
+              <w:noProof/>
+            </w:rPr>
+            <w:t>[5]</w:t>
+          </w:r>
+          <w:r>
+            <w:fldChar w:fldCharType="end"/>
+          </w:r>
+        </w:sdtContent>
+      </w:sdt>
+      <w:r>
+        <w:t xml:space="preserve">. Aunque estos carecen de un despliegue de grafos en un ambiente 3D. </w:t>
       </w:r>
     </w:p>
     <w:p/>
@@ -2294,15 +2773,21 @@
           <w:numId w:val="26"/>
         </w:numPr>
       </w:pPr>
-      <w:bookmarkStart w:id="2" w:name="_Toc489874592"/>
+      <w:bookmarkStart w:id="4" w:name="_Toc494750136"/>
       <w:r>
         <w:t>Justificación</w:t>
       </w:r>
-      <w:bookmarkEnd w:id="2"/>
+      <w:bookmarkEnd w:id="4"/>
     </w:p>
     <w:p>
       <w:r>
-        <w:t>[Razones científicas, económicas, y/o sociales que muestren la necesidad de este trabajo]</w:t>
+        <w:t xml:space="preserve">Se debe hacer más eficiente la manera en que se consigue, </w:t>
+      </w:r>
+      <w:r>
+        <w:t>analiza</w:t>
+      </w:r>
+      <w:r>
+        <w:t xml:space="preserve"> y se despliega información basado en grafos. Una representación de esto es en las redes sociales. Debe de generarse una forma de fácilmente encontrar, digerir y entregar información relacionado a un usuario o un concepto.</w:t>
       </w:r>
     </w:p>
     <w:p/>
@@ -2314,15 +2799,32 @@
           <w:numId w:val="26"/>
         </w:numPr>
       </w:pPr>
-      <w:bookmarkStart w:id="3" w:name="_Toc489874593"/>
+      <w:bookmarkStart w:id="5" w:name="_Toc494750137"/>
       <w:r>
         <w:t>Problema</w:t>
       </w:r>
-      <w:bookmarkEnd w:id="3"/>
+      <w:bookmarkEnd w:id="5"/>
     </w:p>
     <w:p>
       <w:r>
-        <w:t>[Describir problema práctico, definir problema científico]</w:t>
+        <w:t>Las redes sociales vistas de manera como un grafo tienen consigo un gran desafió en su tiempo de ejecución y análisis. Esto a su vez conlleva a un reto de distancias largas a recorrer cu</w:t>
+      </w:r>
+      <w:r>
+        <w:t>a</w:t>
+      </w:r>
+      <w:r>
+        <w:t>ndo se desea alcanzar distintas partes del grafo.</w:t>
+      </w:r>
+    </w:p>
+    <w:p>
+      <w:r>
+        <w:t>A la hora de hacer investigaciones (por ejemplo, aquellas relacionadas al área de mercadotecnia), se dispone de mucha información, aunque est</w:t>
+      </w:r>
+      <w:r>
+        <w:t>a</w:t>
+      </w:r>
+      <w:r>
+        <w:t xml:space="preserve"> se entrega de una manera pobre y difícil de digerir. En ocasiones se necesita múltiples iteraciones para extraer lo que se necesita. </w:t>
       </w:r>
     </w:p>
     <w:p/>
@@ -2334,25 +2836,148 @@
           <w:numId w:val="26"/>
         </w:numPr>
       </w:pPr>
-      <w:bookmarkStart w:id="4" w:name="_Toc489874594"/>
-      <w:r>
-        <w:t>Hipótesis</w:t>
-      </w:r>
-      <w:bookmarkEnd w:id="4"/>
+      <w:bookmarkStart w:id="6" w:name="_Toc494750138"/>
+      <w:r>
+        <w:t>Objetivos</w:t>
+      </w:r>
+      <w:bookmarkEnd w:id="6"/>
     </w:p>
     <w:p>
-      <w:r>
-        <w:t>[S</w:t>
-      </w:r>
-      <w:r>
-        <w:t>i la investigaci</w:t>
-      </w:r>
-      <w:r>
-        <w:t>ón lo justifica</w:t>
-      </w:r>
-      <w:r>
-        <w:t>]</w:t>
-      </w:r>
+      <w:pPr>
+        <w:pStyle w:val="Heading4"/>
+        <w:numPr>
+          <w:ilvl w:val="2"/>
+          <w:numId w:val="26"/>
+        </w:numPr>
+      </w:pPr>
+      <w:bookmarkStart w:id="7" w:name="_Toc494750139"/>
+      <w:r>
+        <w:t>Objetivo</w:t>
+      </w:r>
+      <w:r>
+        <w:t xml:space="preserve"> General:</w:t>
+      </w:r>
+      <w:bookmarkEnd w:id="7"/>
+    </w:p>
+    <w:p>
+      <w:r>
+        <w:t xml:space="preserve">Generar un </w:t>
+      </w:r>
+      <w:proofErr w:type="spellStart"/>
+      <w:r>
+        <w:t>framework</w:t>
+      </w:r>
+      <w:proofErr w:type="spellEnd"/>
+      <w:r>
+        <w:t xml:space="preserve"> </w:t>
+      </w:r>
+      <w:r>
+        <w:t xml:space="preserve">que permita el análisis y visualización de cualquier grafo. </w:t>
+      </w:r>
+      <w:r>
+        <w:t>En este escenario se espera generar el sistema relacionado a la construcción y análisis de un grafo en base a criterios dados por el usuario.</w:t>
+      </w:r>
+    </w:p>
+    <w:p/>
+    <w:p>
+      <w:pPr>
+        <w:pStyle w:val="Heading4"/>
+        <w:numPr>
+          <w:ilvl w:val="2"/>
+          <w:numId w:val="26"/>
+        </w:numPr>
+      </w:pPr>
+      <w:bookmarkStart w:id="8" w:name="_Toc494750140"/>
+      <w:r>
+        <w:t>Objetivos</w:t>
+      </w:r>
+      <w:r>
+        <w:t xml:space="preserve"> Específicos:</w:t>
+      </w:r>
+      <w:bookmarkEnd w:id="8"/>
+    </w:p>
+    <w:p>
+      <w:r>
+        <w:t>Los objetivos específicos se listan a continuación:</w:t>
+      </w:r>
+    </w:p>
+    <w:p>
+      <w:pPr>
+        <w:pStyle w:val="ListParagraph"/>
+        <w:numPr>
+          <w:ilvl w:val="0"/>
+          <w:numId w:val="46"/>
+        </w:numPr>
+      </w:pPr>
+      <w:r>
+        <w:t>Hacer una representación 3D del grafo. La complejidad se encuentra en la evaluación y lógica para distribuir en un espacio virtual los nodos de una manera óptima.</w:t>
+      </w:r>
+    </w:p>
+    <w:p>
+      <w:pPr>
+        <w:pStyle w:val="ListParagraph"/>
+        <w:numPr>
+          <w:ilvl w:val="0"/>
+          <w:numId w:val="46"/>
+        </w:numPr>
+      </w:pPr>
+      <w:r>
+        <w:t>Generar y gestionar filtros. Estos se deben representar como sub-grafos</w:t>
+      </w:r>
+      <w:r>
+        <w:t>.</w:t>
+      </w:r>
+    </w:p>
+    <w:p>
+      <w:pPr>
+        <w:pStyle w:val="ListParagraph"/>
+        <w:numPr>
+          <w:ilvl w:val="0"/>
+          <w:numId w:val="46"/>
+        </w:numPr>
+      </w:pPr>
+      <w:r>
+        <w:t xml:space="preserve">Se debe disponer de una lógica de identificación de nodos principales. A su vez, estos </w:t>
+      </w:r>
+      <w:r>
+        <w:t xml:space="preserve">se </w:t>
+      </w:r>
+      <w:r>
+        <w:t>deben priorizar en su despliegue</w:t>
+      </w:r>
+      <w:r>
+        <w:t>.</w:t>
+      </w:r>
+    </w:p>
+    <w:p>
+      <w:pPr>
+        <w:pStyle w:val="ListParagraph"/>
+        <w:numPr>
+          <w:ilvl w:val="0"/>
+          <w:numId w:val="46"/>
+        </w:numPr>
+      </w:pPr>
+      <w:r>
+        <w:lastRenderedPageBreak/>
+        <w:t xml:space="preserve">Tener un sistema funcional de navegación del ambiente virtual donde el usuario pueda explorar. </w:t>
+      </w:r>
+    </w:p>
+    <w:p>
+      <w:pPr>
+        <w:pStyle w:val="Heading1"/>
+      </w:pPr>
+      <w:r>
+        <w:br w:type="page"/>
+      </w:r>
+      <w:bookmarkStart w:id="9" w:name="_Toc494750141"/>
+      <w:r>
+        <w:lastRenderedPageBreak/>
+        <w:t>DefiniciÓn mercadolÓ</w:t>
+      </w:r>
+      <w:r>
+        <w:t>gica</w:t>
+      </w:r>
+      <w:bookmarkEnd w:id="9"/>
     </w:p>
     <w:p>
       <w:pPr>
@@ -2362,70 +2987,18 @@
           <w:numId w:val="26"/>
         </w:numPr>
       </w:pPr>
-      <w:bookmarkStart w:id="5" w:name="_Toc489874595"/>
-      <w:r>
-        <w:t>Objetivos</w:t>
-      </w:r>
-      <w:bookmarkEnd w:id="5"/>
+      <w:bookmarkStart w:id="10" w:name="_Toc494750142"/>
+      <w:r>
+        <w:t>Características del mercado meta.</w:t>
+      </w:r>
+      <w:bookmarkEnd w:id="10"/>
     </w:p>
     <w:p>
-      <w:pPr>
-        <w:pStyle w:val="Heading4"/>
-        <w:numPr>
-          <w:ilvl w:val="2"/>
-          <w:numId w:val="26"/>
-        </w:numPr>
-      </w:pPr>
-      <w:bookmarkStart w:id="6" w:name="_Toc489874596"/>
-      <w:r>
-        <w:t>Objetivo</w:t>
-      </w:r>
-      <w:r>
-        <w:t xml:space="preserve"> General:</w:t>
-      </w:r>
-      <w:bookmarkEnd w:id="6"/>
+      <w:r>
+        <w:t>El trabajo está dirigido a cualquier grupo y/o individuo que estén realizando búsquedas masivas y tratando de obtener contenido relacionado al tema principal. Actualmente se encuentra un grupo de sociólogos y psicólogos fuertemente interesados en el tema. También se están viendo aplicaciones para ayudar a individuos en el área relacionado a la política, mercadotecnia e investigadores de distintos campos buscando trabajos relacionados a sus investigaciones.</w:t>
+      </w:r>
     </w:p>
-    <w:p>
-      <w:r>
-        <w:t>[Definir de ser necesario. No incluir métodos o procedimientos]</w:t>
-      </w:r>
-    </w:p>
-    <w:p>
-      <w:pPr>
-        <w:pStyle w:val="Heading4"/>
-        <w:numPr>
-          <w:ilvl w:val="2"/>
-          <w:numId w:val="26"/>
-        </w:numPr>
-      </w:pPr>
-      <w:bookmarkStart w:id="7" w:name="_Toc489874597"/>
-      <w:r>
-        <w:t>Objetivos</w:t>
-      </w:r>
-      <w:r>
-        <w:t xml:space="preserve"> Específicos:</w:t>
-      </w:r>
-      <w:bookmarkEnd w:id="7"/>
-    </w:p>
-    <w:p>
-      <w:r>
-        <w:t>[Definir, no incluir métodos o procedimientos, numerados]</w:t>
-      </w:r>
-    </w:p>
-    <w:p>
-      <w:pPr>
-        <w:pStyle w:val="Heading1"/>
-      </w:pPr>
-      <w:r>
-        <w:br w:type="page"/>
-      </w:r>
-      <w:bookmarkStart w:id="8" w:name="_Toc489874598"/>
-      <w:r>
-        <w:lastRenderedPageBreak/>
-        <w:t>Definicion mercadologica</w:t>
-      </w:r>
-      <w:bookmarkEnd w:id="8"/>
-    </w:p>
+    <w:p/>
     <w:p>
       <w:pPr>
         <w:pStyle w:val="Heading2"/>
@@ -2434,23 +3007,43 @@
           <w:numId w:val="26"/>
         </w:numPr>
       </w:pPr>
-      <w:bookmarkStart w:id="9" w:name="_Toc489874599"/>
-      <w:r>
-        <w:t>Características del mercado meta.</w:t>
-      </w:r>
-      <w:bookmarkEnd w:id="9"/>
+      <w:bookmarkStart w:id="11" w:name="_Toc494750143"/>
+      <w:r>
+        <w:t>Características funcionales.</w:t>
+      </w:r>
+      <w:bookmarkEnd w:id="11"/>
     </w:p>
     <w:p>
       <w:r>
-        <w:t>[</w:t>
-      </w:r>
-      <w:r>
-        <w:t>A quien va dirigido el trabajo, incluso si es una investigación a qué tipo de academias le podría interesar tu TOG</w:t>
-      </w:r>
-      <w:r>
-        <w:t>]</w:t>
+        <w:t>El sistema va funcionar utilizando cualquier aparato que te deje ver e interactuar en un ambiente de realidad virtual. En las primeras iteraciones nos vamos a enfocar ú</w:t>
+      </w:r>
+      <w:r>
+        <w:t xml:space="preserve">nicamente en </w:t>
+      </w:r>
+      <w:r>
+        <w:t xml:space="preserve">el </w:t>
+      </w:r>
+      <w:r>
+        <w:t>dispositivo de</w:t>
+      </w:r>
+      <w:r>
+        <w:t xml:space="preserve"> HTC Vive. La solución se va dividir en 3 secciones principales. Primero se encuentra la interfaz del usuario. Aquí </w:t>
+      </w:r>
+      <w:r>
+        <w:t xml:space="preserve">debemos ser capaces de interpretar las interacciones del usuario. </w:t>
       </w:r>
     </w:p>
+    <w:p>
+      <w:r>
+        <w:t>Después, la segunda capa, será aquella relacionada al despliegue del grafo mismo. Esto conlleva al cálculo de distancias “físicas” entre nodos. La forma en que vamos a colorear nodos. Al igual que aquí podemos crear las nubes de información relacionada.</w:t>
+      </w:r>
+    </w:p>
+    <w:p>
+      <w:r>
+        <w:t>Finalmente, nos vamos a encontrar con la capa del análisis y creación del grafo. Como el nombre indica, debe ser capaz de recibir los criterios obtenidos del usuario y encontrar la forma más eficiente de generar el grafo mismo. En ocasiones, deberá ser capaz de gestionar los sub-grafos y decir que nodos tienen mayor prioridad.</w:t>
+      </w:r>
+    </w:p>
+    <w:p/>
     <w:p>
       <w:pPr>
         <w:pStyle w:val="Heading2"/>
@@ -2459,23 +3052,111 @@
           <w:numId w:val="26"/>
         </w:numPr>
       </w:pPr>
-      <w:bookmarkStart w:id="10" w:name="_Toc489874600"/>
-      <w:r>
-        <w:t>Características funcionales.</w:t>
-      </w:r>
-      <w:bookmarkEnd w:id="10"/>
+      <w:bookmarkStart w:id="12" w:name="_Toc494750144"/>
+      <w:r>
+        <w:t>Hábitos de consumo actuales/competencia.</w:t>
+      </w:r>
+      <w:bookmarkEnd w:id="12"/>
     </w:p>
     <w:p>
       <w:r>
-        <w:t>[</w:t>
-      </w:r>
-      <w:r>
-        <w:t>Describe la funcionalidad del producto o servicio resultante</w:t>
-      </w:r>
-      <w:r>
-        <w:t>]</w:t>
-      </w:r>
+        <w:t>Por el momento la competencia está limitada a proyectos meramente educacionales. Fuertemente ligados al despliegue de redes sociales. Donde la información a mostrar es la conexión entre usuarios y mensajes ligados entre ellos.</w:t>
+      </w:r>
+      <w:r>
+        <w:t xml:space="preserve"> </w:t>
+      </w:r>
+      <w:sdt>
+        <w:sdtPr>
+          <w:id w:val="1495378604"/>
+          <w:citation/>
+        </w:sdtPr>
+        <w:sdtContent>
+          <w:r>
+            <w:fldChar w:fldCharType="begin"/>
+          </w:r>
+          <w:r>
+            <w:instrText xml:space="preserve"> CITATION Dig \l 3082 </w:instrText>
+          </w:r>
+          <w:r>
+            <w:fldChar w:fldCharType="separate"/>
+          </w:r>
+          <w:r>
+            <w:rPr>
+              <w:noProof/>
+            </w:rPr>
+            <w:t>[2]</w:t>
+          </w:r>
+          <w:r>
+            <w:fldChar w:fldCharType="end"/>
+          </w:r>
+        </w:sdtContent>
+      </w:sdt>
+      <w:sdt>
+        <w:sdtPr>
+          <w:id w:val="2131665321"/>
+          <w:citation/>
+        </w:sdtPr>
+        <w:sdtContent>
+          <w:r>
+            <w:fldChar w:fldCharType="begin"/>
+          </w:r>
+          <w:r>
+            <w:instrText xml:space="preserve"> CITATION Bei16 \l 3082 </w:instrText>
+          </w:r>
+          <w:r>
+            <w:fldChar w:fldCharType="separate"/>
+          </w:r>
+          <w:r>
+            <w:rPr>
+              <w:noProof/>
+            </w:rPr>
+            <w:t xml:space="preserve"> </w:t>
+          </w:r>
+          <w:r>
+            <w:rPr>
+              <w:noProof/>
+            </w:rPr>
+            <w:t>[1]</w:t>
+          </w:r>
+          <w:r>
+            <w:fldChar w:fldCharType="end"/>
+          </w:r>
+        </w:sdtContent>
+      </w:sdt>
+      <w:sdt>
+        <w:sdtPr>
+          <w:id w:val="-1048610282"/>
+          <w:citation/>
+        </w:sdtPr>
+        <w:sdtContent>
+          <w:r>
+            <w:fldChar w:fldCharType="begin"/>
+          </w:r>
+          <w:r>
+            <w:instrText xml:space="preserve"> CITATION Roy16 \l 3082 </w:instrText>
+          </w:r>
+          <w:r>
+            <w:fldChar w:fldCharType="separate"/>
+          </w:r>
+          <w:r>
+            <w:rPr>
+              <w:noProof/>
+            </w:rPr>
+            <w:t xml:space="preserve"> </w:t>
+          </w:r>
+          <w:r>
+            <w:rPr>
+              <w:noProof/>
+            </w:rPr>
+            <w:t>[3]</w:t>
+          </w:r>
+          <w:r>
+            <w:fldChar w:fldCharType="end"/>
+          </w:r>
+        </w:sdtContent>
+      </w:sdt>
     </w:p>
+    <w:p/>
     <w:p>
       <w:pPr>
         <w:pStyle w:val="Heading2"/>
@@ -2484,29 +3165,81 @@
           <w:numId w:val="26"/>
         </w:numPr>
       </w:pPr>
-      <w:bookmarkStart w:id="11" w:name="_Toc489874601"/>
-      <w:r>
-        <w:t>Hábitos de consumo actuales/competencia.</w:t>
-      </w:r>
-      <w:bookmarkEnd w:id="11"/>
+      <w:bookmarkStart w:id="13" w:name="_Toc494750145"/>
+      <w:r>
+        <w:t>Restricciones.</w:t>
+      </w:r>
+      <w:bookmarkEnd w:id="13"/>
     </w:p>
     <w:p>
       <w:r>
-        <w:t>[</w:t>
-      </w:r>
-      <w:r>
-        <w:t>Qu</w:t>
-      </w:r>
-      <w:r>
-        <w:t>é</w:t>
-      </w:r>
-      <w:r>
-        <w:t xml:space="preserve"> soluciones existen actualmente para satisfacer el problema y por qué no son las soluciones ideales</w:t>
-      </w:r>
-      <w:r>
-        <w:t>]</w:t>
+        <w:t>Actualmente nos encontramos con las siguientes restricciones:</w:t>
       </w:r>
     </w:p>
+    <w:p>
+      <w:pPr>
+        <w:pStyle w:val="ListParagraph"/>
+        <w:numPr>
+          <w:ilvl w:val="0"/>
+          <w:numId w:val="46"/>
+        </w:numPr>
+      </w:pPr>
+      <w:r>
+        <w:t xml:space="preserve">Equipo: Estamos </w:t>
+      </w:r>
+      <w:r>
+        <w:t>sujetos</w:t>
+      </w:r>
+      <w:r>
+        <w:t xml:space="preserve"> al equipo encontrado en el </w:t>
+      </w:r>
+      <w:proofErr w:type="spellStart"/>
+      <w:r>
+        <w:t>Signalab</w:t>
+      </w:r>
+      <w:proofErr w:type="spellEnd"/>
+      <w:r>
+        <w:t>. Al igual que los tiempos en que el laboratorio nos pueda prestar el material.</w:t>
+      </w:r>
+    </w:p>
+    <w:p>
+      <w:pPr>
+        <w:pStyle w:val="ListParagraph"/>
+        <w:numPr>
+          <w:ilvl w:val="0"/>
+          <w:numId w:val="46"/>
+        </w:numPr>
+      </w:pPr>
+      <w:r>
+        <w:t>Económico: No hay fondos.</w:t>
+      </w:r>
+    </w:p>
+    <w:p>
+      <w:pPr>
+        <w:pStyle w:val="ListParagraph"/>
+        <w:numPr>
+          <w:ilvl w:val="0"/>
+          <w:numId w:val="46"/>
+        </w:numPr>
+      </w:pPr>
+      <w:r>
+        <w:lastRenderedPageBreak/>
+        <w:t xml:space="preserve">Tiempo: El ciclo de desarrollo debe ser entre </w:t>
+      </w:r>
+      <w:r>
+        <w:t xml:space="preserve">un </w:t>
+      </w:r>
+      <w:r>
+        <w:t>año y medio y dos</w:t>
+      </w:r>
+      <w:r>
+        <w:t xml:space="preserve"> años</w:t>
+      </w:r>
+      <w:r>
+        <w:t>. Esto es por la duración de la maestría.</w:t>
+      </w:r>
+    </w:p>
+    <w:p/>
     <w:p>
       <w:pPr>
         <w:pStyle w:val="Heading2"/>
@@ -2515,23 +3248,26 @@
           <w:numId w:val="26"/>
         </w:numPr>
       </w:pPr>
-      <w:bookmarkStart w:id="12" w:name="_Toc489874602"/>
-      <w:r>
-        <w:t>Restricciones.</w:t>
-      </w:r>
-      <w:bookmarkEnd w:id="12"/>
+      <w:bookmarkStart w:id="14" w:name="_Toc494750146"/>
+      <w:r>
+        <w:t>Aspectos tecnológicos.</w:t>
+      </w:r>
+      <w:bookmarkEnd w:id="14"/>
     </w:p>
     <w:p>
       <w:r>
-        <w:t>[</w:t>
-      </w:r>
-      <w:r>
-        <w:t>Existe alguna restricción tecnológica, económica, de tiempo</w:t>
-      </w:r>
-      <w:r>
-        <w:t>]</w:t>
+        <w:t xml:space="preserve">Se estará trabajando con el dispositivo HTC Vive en la mayor parte del desarrollo. Para la parte de la visualización e interacción con el usuario se estará usando el motor gráfico de vídeo juego llamado </w:t>
+      </w:r>
+      <w:proofErr w:type="spellStart"/>
+      <w:r>
+        <w:t>Unity</w:t>
+      </w:r>
+      <w:proofErr w:type="spellEnd"/>
+      <w:r>
+        <w:t xml:space="preserve">. Primordialmente se utilizará el lenguaje de programación C#, esto es dado por el componente previamente mencionado. </w:t>
       </w:r>
     </w:p>
+    <w:p/>
     <w:p>
       <w:pPr>
         <w:pStyle w:val="Heading2"/>
@@ -2540,23 +3276,18 @@
           <w:numId w:val="26"/>
         </w:numPr>
       </w:pPr>
-      <w:bookmarkStart w:id="13" w:name="_Toc489874603"/>
-      <w:r>
-        <w:t>Aspectos tecnológicos.</w:t>
-      </w:r>
-      <w:bookmarkEnd w:id="13"/>
+      <w:bookmarkStart w:id="15" w:name="_Toc494750147"/>
+      <w:r>
+        <w:t>Productos complementarios.</w:t>
+      </w:r>
+      <w:bookmarkEnd w:id="15"/>
     </w:p>
     <w:p>
       <w:r>
-        <w:t>[</w:t>
-      </w:r>
-      <w:r>
-        <w:t>Que tipo de aspectos tecnológicos serán incluidos en tu trabajo</w:t>
-      </w:r>
-      <w:r>
-        <w:t>]</w:t>
+        <w:t xml:space="preserve">Se estarán utilizando redes sociales, tal como Twitter y Facebook.  </w:t>
       </w:r>
     </w:p>
+    <w:p/>
     <w:p>
       <w:pPr>
         <w:pStyle w:val="Heading2"/>
@@ -2565,66 +3296,25 @@
           <w:numId w:val="26"/>
         </w:numPr>
       </w:pPr>
-      <w:bookmarkStart w:id="14" w:name="_Toc489874604"/>
-      <w:r>
-        <w:t>Productos complementarios.</w:t>
-      </w:r>
-      <w:bookmarkEnd w:id="14"/>
+      <w:bookmarkStart w:id="16" w:name="_Toc494750148"/>
+      <w:r>
+        <w:t>Propuesta de valor</w:t>
+      </w:r>
+      <w:bookmarkEnd w:id="16"/>
     </w:p>
     <w:p>
       <w:r>
-        <w:t>[</w:t>
-      </w:r>
-      <w:r>
-        <w:t>En caso de existir, podrían ser aplicaciones móviles, páginas de internet, redes sociales</w:t>
-      </w:r>
-      <w:r>
-        <w:t>]</w:t>
+        <w:t xml:space="preserve">Se estaré creando una herramienta cuya prioridad es la visualización de un grafo en un ambiente 3D bajo el esquema de nubes de información relacionados. </w:t>
       </w:r>
     </w:p>
-    <w:p>
-      <w:pPr>
-        <w:pStyle w:val="Heading2"/>
-        <w:numPr>
-          <w:ilvl w:val="1"/>
-          <w:numId w:val="26"/>
-        </w:numPr>
-      </w:pPr>
-      <w:bookmarkStart w:id="15" w:name="_Toc489874605"/>
-      <w:r>
-        <w:t>Propuesta de valor</w:t>
-      </w:r>
-      <w:bookmarkEnd w:id="15"/>
-    </w:p>
-    <w:p>
-      <w:r>
-        <w:t>[</w:t>
-      </w:r>
-      <w:r>
-        <w:t>Qu</w:t>
-      </w:r>
-      <w:r>
-        <w:t>é</w:t>
-      </w:r>
-      <w:r>
-        <w:t xml:space="preserve"> diferencias a lo existent</w:t>
-      </w:r>
-      <w:bookmarkStart w:id="16" w:name="_GoBack"/>
-      <w:bookmarkEnd w:id="16"/>
-      <w:r>
-        <w:t>e aporta tu trabajo</w:t>
-      </w:r>
-      <w:r>
-        <w:t>]</w:t>
-      </w:r>
-    </w:p>
+    <w:p/>
     <w:sectPr>
-      <w:headerReference w:type="even" r:id="rId10"/>
-      <w:headerReference w:type="default" r:id="rId11"/>
-      <w:footerReference w:type="even" r:id="rId12"/>
-      <w:footerReference w:type="default" r:id="rId13"/>
-      <w:headerReference w:type="first" r:id="rId14"/>
-      <w:footerReference w:type="first" r:id="rId15"/>
+      <w:headerReference w:type="even" r:id="rId12"/>
+      <w:headerReference w:type="default" r:id="rId13"/>
+      <w:footerReference w:type="even" r:id="rId14"/>
+      <w:footerReference w:type="default" r:id="rId15"/>
+      <w:headerReference w:type="first" r:id="rId16"/>
+      <w:footerReference w:type="first" r:id="rId17"/>
       <w:pgSz w:w="12240" w:h="15840" w:code="1"/>
       <w:pgMar w:top="1417" w:right="1701" w:bottom="1417" w:left="1701" w:header="708" w:footer="708" w:gutter="0"/>
       <w:cols w:space="708"/>
@@ -2636,7 +3326,7 @@
 </file>
 
 <file path=word/endnotes.xml><?xml version="1.0" encoding="utf-8"?>
-<w:endnotes xmlns:wpc="http://schemas.microsoft.com/office/word/2010/wordprocessingCanvas" xmlns:mc="http://schemas.openxmlformats.org/markup-compatibility/2006" xmlns:o="urn:schemas-microsoft-com:office:office" xmlns:r="http://schemas.openxmlformats.org/officeDocument/2006/relationships" xmlns:m="http://schemas.openxmlformats.org/officeDocument/2006/math" xmlns:v="urn:schemas-microsoft-com:vml" xmlns:wp14="http://schemas.microsoft.com/office/word/2010/wordprocessingDrawing" xmlns:wp="http://schemas.openxmlformats.org/drawingml/2006/wordprocessingDrawing" xmlns:w10="urn:schemas-microsoft-com:office:word" xmlns:w="http://schemas.openxmlformats.org/wordprocessingml/2006/main" xmlns:w14="http://schemas.microsoft.com/office/word/2010/wordml" xmlns:w15="http://schemas.microsoft.com/office/word/2012/wordml" xmlns:wpg="http://schemas.microsoft.com/office/word/2010/wordprocessingGroup" xmlns:wpi="http://schemas.microsoft.com/office/word/2010/wordprocessingInk" xmlns:wne="http://schemas.microsoft.com/office/word/2006/wordml" xmlns:wps="http://schemas.microsoft.com/office/word/2010/wordprocessingShape" mc:Ignorable="w14 w15 wp14">
+<w:endnotes xmlns:wpc="http://schemas.microsoft.com/office/word/2010/wordprocessingCanvas" xmlns:mo="http://schemas.microsoft.com/office/mac/office/2008/main" xmlns:mc="http://schemas.openxmlformats.org/markup-compatibility/2006" xmlns:mv="urn:schemas-microsoft-com:mac:vml" xmlns:o="urn:schemas-microsoft-com:office:office" xmlns:r="http://schemas.openxmlformats.org/officeDocument/2006/relationships" xmlns:m="http://schemas.openxmlformats.org/officeDocument/2006/math" xmlns:v="urn:schemas-microsoft-com:vml" xmlns:wp14="http://schemas.microsoft.com/office/word/2010/wordprocessingDrawing" xmlns:wp="http://schemas.openxmlformats.org/drawingml/2006/wordprocessingDrawing" xmlns:w10="urn:schemas-microsoft-com:office:word" xmlns:w="http://schemas.openxmlformats.org/wordprocessingml/2006/main" xmlns:w14="http://schemas.microsoft.com/office/word/2010/wordml" xmlns:w15="http://schemas.microsoft.com/office/word/2012/wordml" xmlns:wpg="http://schemas.microsoft.com/office/word/2010/wordprocessingGroup" xmlns:wpi="http://schemas.microsoft.com/office/word/2010/wordprocessingInk" xmlns:wne="http://schemas.microsoft.com/office/word/2006/wordml" xmlns:wps="http://schemas.microsoft.com/office/word/2010/wordprocessingShape" mc:Ignorable="w14 w15 wp14">
   <w:endnote w:type="separator" w:id="-1">
     <w:p>
       <w:pPr>
@@ -2661,7 +3351,7 @@
 </file>
 
 <file path=word/footer1.xml><?xml version="1.0" encoding="utf-8"?>
-<w:ftr xmlns:wpc="http://schemas.microsoft.com/office/word/2010/wordprocessingCanvas" xmlns:mc="http://schemas.openxmlformats.org/markup-compatibility/2006" xmlns:o="urn:schemas-microsoft-com:office:office" xmlns:r="http://schemas.openxmlformats.org/officeDocument/2006/relationships" xmlns:m="http://schemas.openxmlformats.org/officeDocument/2006/math" xmlns:v="urn:schemas-microsoft-com:vml" xmlns:wp14="http://schemas.microsoft.com/office/word/2010/wordprocessingDrawing" xmlns:wp="http://schemas.openxmlformats.org/drawingml/2006/wordprocessingDrawing" xmlns:w10="urn:schemas-microsoft-com:office:word" xmlns:w="http://schemas.openxmlformats.org/wordprocessingml/2006/main" xmlns:w14="http://schemas.microsoft.com/office/word/2010/wordml" xmlns:w15="http://schemas.microsoft.com/office/word/2012/wordml" xmlns:wpg="http://schemas.microsoft.com/office/word/2010/wordprocessingGroup" xmlns:wpi="http://schemas.microsoft.com/office/word/2010/wordprocessingInk" xmlns:wne="http://schemas.microsoft.com/office/word/2006/wordml" xmlns:wps="http://schemas.microsoft.com/office/word/2010/wordprocessingShape" mc:Ignorable="w14 w15 wp14">
+<w:ftr xmlns:wpc="http://schemas.microsoft.com/office/word/2010/wordprocessingCanvas" xmlns:mo="http://schemas.microsoft.com/office/mac/office/2008/main" xmlns:mc="http://schemas.openxmlformats.org/markup-compatibility/2006" xmlns:mv="urn:schemas-microsoft-com:mac:vml" xmlns:o="urn:schemas-microsoft-com:office:office" xmlns:r="http://schemas.openxmlformats.org/officeDocument/2006/relationships" xmlns:m="http://schemas.openxmlformats.org/officeDocument/2006/math" xmlns:v="urn:schemas-microsoft-com:vml" xmlns:wp14="http://schemas.microsoft.com/office/word/2010/wordprocessingDrawing" xmlns:wp="http://schemas.openxmlformats.org/drawingml/2006/wordprocessingDrawing" xmlns:w10="urn:schemas-microsoft-com:office:word" xmlns:w="http://schemas.openxmlformats.org/wordprocessingml/2006/main" xmlns:w14="http://schemas.microsoft.com/office/word/2010/wordml" xmlns:w15="http://schemas.microsoft.com/office/word/2012/wordml" xmlns:wpg="http://schemas.microsoft.com/office/word/2010/wordprocessingGroup" xmlns:wpi="http://schemas.microsoft.com/office/word/2010/wordprocessingInk" xmlns:wne="http://schemas.microsoft.com/office/word/2006/wordml" xmlns:wps="http://schemas.microsoft.com/office/word/2010/wordprocessingShape" mc:Ignorable="w14 w15 wp14">
   <w:p>
     <w:pPr>
       <w:pStyle w:val="Footer"/>
@@ -2678,7 +3368,7 @@
 </file>
 
 <file path=word/footer2.xml><?xml version="1.0" encoding="utf-8"?>
-<w:ftr xmlns:wpc="http://schemas.microsoft.com/office/word/2010/wordprocessingCanvas" xmlns:mc="http://schemas.openxmlformats.org/markup-compatibility/2006" xmlns:o="urn:schemas-microsoft-com:office:office" xmlns:r="http://schemas.openxmlformats.org/officeDocument/2006/relationships" xmlns:m="http://schemas.openxmlformats.org/officeDocument/2006/math" xmlns:v="urn:schemas-microsoft-com:vml" xmlns:wp14="http://schemas.microsoft.com/office/word/2010/wordprocessingDrawing" xmlns:wp="http://schemas.openxmlformats.org/drawingml/2006/wordprocessingDrawing" xmlns:w10="urn:schemas-microsoft-com:office:word" xmlns:w="http://schemas.openxmlformats.org/wordprocessingml/2006/main" xmlns:w14="http://schemas.microsoft.com/office/word/2010/wordml" xmlns:w15="http://schemas.microsoft.com/office/word/2012/wordml" xmlns:wpg="http://schemas.microsoft.com/office/word/2010/wordprocessingGroup" xmlns:wpi="http://schemas.microsoft.com/office/word/2010/wordprocessingInk" xmlns:wne="http://schemas.microsoft.com/office/word/2006/wordml" xmlns:wps="http://schemas.microsoft.com/office/word/2010/wordprocessingShape" mc:Ignorable="w14 w15 wp14">
+<w:ftr xmlns:wpc="http://schemas.microsoft.com/office/word/2010/wordprocessingCanvas" xmlns:mo="http://schemas.microsoft.com/office/mac/office/2008/main" xmlns:mc="http://schemas.openxmlformats.org/markup-compatibility/2006" xmlns:mv="urn:schemas-microsoft-com:mac:vml" xmlns:o="urn:schemas-microsoft-com:office:office" xmlns:r="http://schemas.openxmlformats.org/officeDocument/2006/relationships" xmlns:m="http://schemas.openxmlformats.org/officeDocument/2006/math" xmlns:v="urn:schemas-microsoft-com:vml" xmlns:wp14="http://schemas.microsoft.com/office/word/2010/wordprocessingDrawing" xmlns:wp="http://schemas.openxmlformats.org/drawingml/2006/wordprocessingDrawing" xmlns:w10="urn:schemas-microsoft-com:office:word" xmlns:w="http://schemas.openxmlformats.org/wordprocessingml/2006/main" xmlns:w14="http://schemas.microsoft.com/office/word/2010/wordml" xmlns:w15="http://schemas.microsoft.com/office/word/2012/wordml" xmlns:wpg="http://schemas.microsoft.com/office/word/2010/wordprocessingGroup" xmlns:wpi="http://schemas.microsoft.com/office/word/2010/wordprocessingInk" xmlns:wne="http://schemas.microsoft.com/office/word/2006/wordml" xmlns:wps="http://schemas.microsoft.com/office/word/2010/wordprocessingShape" mc:Ignorable="w14 w15 wp14">
   <w:sdt>
     <w:sdtPr>
       <w:id w:val="1053431305"/>
@@ -2707,7 +3397,7 @@
           <w:rPr>
             <w:noProof/>
           </w:rPr>
-          <w:t>6</w:t>
+          <w:t>3</w:t>
         </w:r>
         <w:r>
           <w:fldChar w:fldCharType="end"/>
@@ -2731,7 +3421,7 @@
 </file>
 
 <file path=word/footer3.xml><?xml version="1.0" encoding="utf-8"?>
-<w:ftr xmlns:wpc="http://schemas.microsoft.com/office/word/2010/wordprocessingCanvas" xmlns:mc="http://schemas.openxmlformats.org/markup-compatibility/2006" xmlns:o="urn:schemas-microsoft-com:office:office" xmlns:r="http://schemas.openxmlformats.org/officeDocument/2006/relationships" xmlns:m="http://schemas.openxmlformats.org/officeDocument/2006/math" xmlns:v="urn:schemas-microsoft-com:vml" xmlns:wp14="http://schemas.microsoft.com/office/word/2010/wordprocessingDrawing" xmlns:wp="http://schemas.openxmlformats.org/drawingml/2006/wordprocessingDrawing" xmlns:w10="urn:schemas-microsoft-com:office:word" xmlns:w="http://schemas.openxmlformats.org/wordprocessingml/2006/main" xmlns:w14="http://schemas.microsoft.com/office/word/2010/wordml" xmlns:w15="http://schemas.microsoft.com/office/word/2012/wordml" xmlns:wpg="http://schemas.microsoft.com/office/word/2010/wordprocessingGroup" xmlns:wpi="http://schemas.microsoft.com/office/word/2010/wordprocessingInk" xmlns:wne="http://schemas.microsoft.com/office/word/2006/wordml" xmlns:wps="http://schemas.microsoft.com/office/word/2010/wordprocessingShape" mc:Ignorable="w14 w15 wp14">
+<w:ftr xmlns:wpc="http://schemas.microsoft.com/office/word/2010/wordprocessingCanvas" xmlns:mo="http://schemas.microsoft.com/office/mac/office/2008/main" xmlns:mc="http://schemas.openxmlformats.org/markup-compatibility/2006" xmlns:mv="urn:schemas-microsoft-com:mac:vml" xmlns:o="urn:schemas-microsoft-com:office:office" xmlns:r="http://schemas.openxmlformats.org/officeDocument/2006/relationships" xmlns:m="http://schemas.openxmlformats.org/officeDocument/2006/math" xmlns:v="urn:schemas-microsoft-com:vml" xmlns:wp14="http://schemas.microsoft.com/office/word/2010/wordprocessingDrawing" xmlns:wp="http://schemas.openxmlformats.org/drawingml/2006/wordprocessingDrawing" xmlns:w10="urn:schemas-microsoft-com:office:word" xmlns:w="http://schemas.openxmlformats.org/wordprocessingml/2006/main" xmlns:w14="http://schemas.microsoft.com/office/word/2010/wordml" xmlns:w15="http://schemas.microsoft.com/office/word/2012/wordml" xmlns:wpg="http://schemas.microsoft.com/office/word/2010/wordprocessingGroup" xmlns:wpi="http://schemas.microsoft.com/office/word/2010/wordprocessingInk" xmlns:wne="http://schemas.microsoft.com/office/word/2006/wordml" xmlns:wps="http://schemas.microsoft.com/office/word/2010/wordprocessingShape" mc:Ignorable="w14 w15 wp14">
   <w:p>
     <w:pPr>
       <w:pStyle w:val="Footer"/>
@@ -2741,7 +3431,7 @@
 </file>
 
 <file path=word/footnotes.xml><?xml version="1.0" encoding="utf-8"?>
-<w:footnotes xmlns:wpc="http://schemas.microsoft.com/office/word/2010/wordprocessingCanvas" xmlns:mc="http://schemas.openxmlformats.org/markup-compatibility/2006" xmlns:o="urn:schemas-microsoft-com:office:office" xmlns:r="http://schemas.openxmlformats.org/officeDocument/2006/relationships" xmlns:m="http://schemas.openxmlformats.org/officeDocument/2006/math" xmlns:v="urn:schemas-microsoft-com:vml" xmlns:wp14="http://schemas.microsoft.com/office/word/2010/wordprocessingDrawing" xmlns:wp="http://schemas.openxmlformats.org/drawingml/2006/wordprocessingDrawing" xmlns:w10="urn:schemas-microsoft-com:office:word" xmlns:w="http://schemas.openxmlformats.org/wordprocessingml/2006/main" xmlns:w14="http://schemas.microsoft.com/office/word/2010/wordml" xmlns:w15="http://schemas.microsoft.com/office/word/2012/wordml" xmlns:wpg="http://schemas.microsoft.com/office/word/2010/wordprocessingGroup" xmlns:wpi="http://schemas.microsoft.com/office/word/2010/wordprocessingInk" xmlns:wne="http://schemas.microsoft.com/office/word/2006/wordml" xmlns:wps="http://schemas.microsoft.com/office/word/2010/wordprocessingShape" mc:Ignorable="w14 w15 wp14">
+<w:footnotes xmlns:wpc="http://schemas.microsoft.com/office/word/2010/wordprocessingCanvas" xmlns:mo="http://schemas.microsoft.com/office/mac/office/2008/main" xmlns:mc="http://schemas.openxmlformats.org/markup-compatibility/2006" xmlns:mv="urn:schemas-microsoft-com:mac:vml" xmlns:o="urn:schemas-microsoft-com:office:office" xmlns:r="http://schemas.openxmlformats.org/officeDocument/2006/relationships" xmlns:m="http://schemas.openxmlformats.org/officeDocument/2006/math" xmlns:v="urn:schemas-microsoft-com:vml" xmlns:wp14="http://schemas.microsoft.com/office/word/2010/wordprocessingDrawing" xmlns:wp="http://schemas.openxmlformats.org/drawingml/2006/wordprocessingDrawing" xmlns:w10="urn:schemas-microsoft-com:office:word" xmlns:w="http://schemas.openxmlformats.org/wordprocessingml/2006/main" xmlns:w14="http://schemas.microsoft.com/office/word/2010/wordml" xmlns:w15="http://schemas.microsoft.com/office/word/2012/wordml" xmlns:wpg="http://schemas.microsoft.com/office/word/2010/wordprocessingGroup" xmlns:wpi="http://schemas.microsoft.com/office/word/2010/wordprocessingInk" xmlns:wne="http://schemas.microsoft.com/office/word/2006/wordml" xmlns:wps="http://schemas.microsoft.com/office/word/2010/wordprocessingShape" mc:Ignorable="w14 w15 wp14">
   <w:footnote w:type="separator" w:id="-1">
     <w:p>
       <w:pPr>
@@ -2766,7 +3456,7 @@
 </file>
 
 <file path=word/header1.xml><?xml version="1.0" encoding="utf-8"?>
-<w:hdr xmlns:wpc="http://schemas.microsoft.com/office/word/2010/wordprocessingCanvas" xmlns:mc="http://schemas.openxmlformats.org/markup-compatibility/2006" xmlns:o="urn:schemas-microsoft-com:office:office" xmlns:r="http://schemas.openxmlformats.org/officeDocument/2006/relationships" xmlns:m="http://schemas.openxmlformats.org/officeDocument/2006/math" xmlns:v="urn:schemas-microsoft-com:vml" xmlns:wp14="http://schemas.microsoft.com/office/word/2010/wordprocessingDrawing" xmlns:wp="http://schemas.openxmlformats.org/drawingml/2006/wordprocessingDrawing" xmlns:w10="urn:schemas-microsoft-com:office:word" xmlns:w="http://schemas.openxmlformats.org/wordprocessingml/2006/main" xmlns:w14="http://schemas.microsoft.com/office/word/2010/wordml" xmlns:w15="http://schemas.microsoft.com/office/word/2012/wordml" xmlns:wpg="http://schemas.microsoft.com/office/word/2010/wordprocessingGroup" xmlns:wpi="http://schemas.microsoft.com/office/word/2010/wordprocessingInk" xmlns:wne="http://schemas.microsoft.com/office/word/2006/wordml" xmlns:wps="http://schemas.microsoft.com/office/word/2010/wordprocessingShape" mc:Ignorable="w14 w15 wp14">
+<w:hdr xmlns:wpc="http://schemas.microsoft.com/office/word/2010/wordprocessingCanvas" xmlns:mo="http://schemas.microsoft.com/office/mac/office/2008/main" xmlns:mc="http://schemas.openxmlformats.org/markup-compatibility/2006" xmlns:mv="urn:schemas-microsoft-com:mac:vml" xmlns:o="urn:schemas-microsoft-com:office:office" xmlns:r="http://schemas.openxmlformats.org/officeDocument/2006/relationships" xmlns:m="http://schemas.openxmlformats.org/officeDocument/2006/math" xmlns:v="urn:schemas-microsoft-com:vml" xmlns:wp14="http://schemas.microsoft.com/office/word/2010/wordprocessingDrawing" xmlns:wp="http://schemas.openxmlformats.org/drawingml/2006/wordprocessingDrawing" xmlns:w10="urn:schemas-microsoft-com:office:word" xmlns:w="http://schemas.openxmlformats.org/wordprocessingml/2006/main" xmlns:w14="http://schemas.microsoft.com/office/word/2010/wordml" xmlns:w15="http://schemas.microsoft.com/office/word/2012/wordml" xmlns:wpg="http://schemas.microsoft.com/office/word/2010/wordprocessingGroup" xmlns:wpi="http://schemas.microsoft.com/office/word/2010/wordprocessingInk" xmlns:wne="http://schemas.microsoft.com/office/word/2006/wordml" xmlns:wps="http://schemas.microsoft.com/office/word/2010/wordprocessingShape" mc:Ignorable="w14 w15 wp14">
   <w:p>
     <w:pPr>
       <w:pStyle w:val="Header"/>
@@ -2776,7 +3466,7 @@
 </file>
 
 <file path=word/header2.xml><?xml version="1.0" encoding="utf-8"?>
-<w:hdr xmlns:wpc="http://schemas.microsoft.com/office/word/2010/wordprocessingCanvas" xmlns:mc="http://schemas.openxmlformats.org/markup-compatibility/2006" xmlns:o="urn:schemas-microsoft-com:office:office" xmlns:r="http://schemas.openxmlformats.org/officeDocument/2006/relationships" xmlns:m="http://schemas.openxmlformats.org/officeDocument/2006/math" xmlns:v="urn:schemas-microsoft-com:vml" xmlns:wp14="http://schemas.microsoft.com/office/word/2010/wordprocessingDrawing" xmlns:wp="http://schemas.openxmlformats.org/drawingml/2006/wordprocessingDrawing" xmlns:w10="urn:schemas-microsoft-com:office:word" xmlns:w="http://schemas.openxmlformats.org/wordprocessingml/2006/main" xmlns:w14="http://schemas.microsoft.com/office/word/2010/wordml" xmlns:w15="http://schemas.microsoft.com/office/word/2012/wordml" xmlns:wpg="http://schemas.microsoft.com/office/word/2010/wordprocessingGroup" xmlns:wpi="http://schemas.microsoft.com/office/word/2010/wordprocessingInk" xmlns:wne="http://schemas.microsoft.com/office/word/2006/wordml" xmlns:wps="http://schemas.microsoft.com/office/word/2010/wordprocessingShape" mc:Ignorable="w14 w15 wp14">
+<w:hdr xmlns:wpc="http://schemas.microsoft.com/office/word/2010/wordprocessingCanvas" xmlns:mo="http://schemas.microsoft.com/office/mac/office/2008/main" xmlns:mc="http://schemas.openxmlformats.org/markup-compatibility/2006" xmlns:mv="urn:schemas-microsoft-com:mac:vml" xmlns:o="urn:schemas-microsoft-com:office:office" xmlns:r="http://schemas.openxmlformats.org/officeDocument/2006/relationships" xmlns:m="http://schemas.openxmlformats.org/officeDocument/2006/math" xmlns:v="urn:schemas-microsoft-com:vml" xmlns:wp14="http://schemas.microsoft.com/office/word/2010/wordprocessingDrawing" xmlns:wp="http://schemas.openxmlformats.org/drawingml/2006/wordprocessingDrawing" xmlns:w10="urn:schemas-microsoft-com:office:word" xmlns:w="http://schemas.openxmlformats.org/wordprocessingml/2006/main" xmlns:w14="http://schemas.microsoft.com/office/word/2010/wordml" xmlns:w15="http://schemas.microsoft.com/office/word/2012/wordml" xmlns:wpg="http://schemas.microsoft.com/office/word/2010/wordprocessingGroup" xmlns:wpi="http://schemas.microsoft.com/office/word/2010/wordprocessingInk" xmlns:wne="http://schemas.microsoft.com/office/word/2006/wordml" xmlns:wps="http://schemas.microsoft.com/office/word/2010/wordprocessingShape" mc:Ignorable="w14 w15 wp14">
   <w:p>
     <w:pPr>
       <w:pStyle w:val="Header"/>
@@ -2786,7 +3476,7 @@
 </file>
 
 <file path=word/header3.xml><?xml version="1.0" encoding="utf-8"?>
-<w:hdr xmlns:wpc="http://schemas.microsoft.com/office/word/2010/wordprocessingCanvas" xmlns:mc="http://schemas.openxmlformats.org/markup-compatibility/2006" xmlns:o="urn:schemas-microsoft-com:office:office" xmlns:r="http://schemas.openxmlformats.org/officeDocument/2006/relationships" xmlns:m="http://schemas.openxmlformats.org/officeDocument/2006/math" xmlns:v="urn:schemas-microsoft-com:vml" xmlns:wp14="http://schemas.microsoft.com/office/word/2010/wordprocessingDrawing" xmlns:wp="http://schemas.openxmlformats.org/drawingml/2006/wordprocessingDrawing" xmlns:w10="urn:schemas-microsoft-com:office:word" xmlns:w="http://schemas.openxmlformats.org/wordprocessingml/2006/main" xmlns:w14="http://schemas.microsoft.com/office/word/2010/wordml" xmlns:w15="http://schemas.microsoft.com/office/word/2012/wordml" xmlns:wpg="http://schemas.microsoft.com/office/word/2010/wordprocessingGroup" xmlns:wpi="http://schemas.microsoft.com/office/word/2010/wordprocessingInk" xmlns:wne="http://schemas.microsoft.com/office/word/2006/wordml" xmlns:wps="http://schemas.microsoft.com/office/word/2010/wordprocessingShape" mc:Ignorable="w14 w15 wp14">
+<w:hdr xmlns:wpc="http://schemas.microsoft.com/office/word/2010/wordprocessingCanvas" xmlns:mo="http://schemas.microsoft.com/office/mac/office/2008/main" xmlns:mc="http://schemas.openxmlformats.org/markup-compatibility/2006" xmlns:mv="urn:schemas-microsoft-com:mac:vml" xmlns:o="urn:schemas-microsoft-com:office:office" xmlns:r="http://schemas.openxmlformats.org/officeDocument/2006/relationships" xmlns:m="http://schemas.openxmlformats.org/officeDocument/2006/math" xmlns:v="urn:schemas-microsoft-com:vml" xmlns:wp14="http://schemas.microsoft.com/office/word/2010/wordprocessingDrawing" xmlns:wp="http://schemas.openxmlformats.org/drawingml/2006/wordprocessingDrawing" xmlns:w10="urn:schemas-microsoft-com:office:word" xmlns:w="http://schemas.openxmlformats.org/wordprocessingml/2006/main" xmlns:w14="http://schemas.microsoft.com/office/word/2010/wordml" xmlns:w15="http://schemas.microsoft.com/office/word/2012/wordml" xmlns:wpg="http://schemas.microsoft.com/office/word/2010/wordprocessingGroup" xmlns:wpi="http://schemas.microsoft.com/office/word/2010/wordprocessingInk" xmlns:wne="http://schemas.microsoft.com/office/word/2006/wordml" xmlns:wps="http://schemas.microsoft.com/office/word/2010/wordprocessingShape" mc:Ignorable="w14 w15 wp14">
   <w:p>
     <w:pPr>
       <w:pStyle w:val="Header"/>
@@ -2796,8 +3486,8 @@
 </file>
 
 <file path=word/numbering.xml><?xml version="1.0" encoding="utf-8"?>
-<w:numbering xmlns:wpc="http://schemas.microsoft.com/office/word/2010/wordprocessingCanvas" xmlns:mc="http://schemas.openxmlformats.org/markup-compatibility/2006" xmlns:o="urn:schemas-microsoft-com:office:office" xmlns:r="http://schemas.openxmlformats.org/officeDocument/2006/relationships" xmlns:m="http://schemas.openxmlformats.org/officeDocument/2006/math" xmlns:v="urn:schemas-microsoft-com:vml" xmlns:wp14="http://schemas.microsoft.com/office/word/2010/wordprocessingDrawing" xmlns:wp="http://schemas.openxmlformats.org/drawingml/2006/wordprocessingDrawing" xmlns:w10="urn:schemas-microsoft-com:office:word" xmlns:w="http://schemas.openxmlformats.org/wordprocessingml/2006/main" xmlns:w14="http://schemas.microsoft.com/office/word/2010/wordml" xmlns:w15="http://schemas.microsoft.com/office/word/2012/wordml" xmlns:wpg="http://schemas.microsoft.com/office/word/2010/wordprocessingGroup" xmlns:wpi="http://schemas.microsoft.com/office/word/2010/wordprocessingInk" xmlns:wne="http://schemas.microsoft.com/office/word/2006/wordml" xmlns:wps="http://schemas.microsoft.com/office/word/2010/wordprocessingShape" mc:Ignorable="w14 w15 wp14">
-  <w:abstractNum w:abstractNumId="0" w15:restartNumberingAfterBreak="0">
+<w:numbering xmlns:wpc="http://schemas.microsoft.com/office/word/2010/wordprocessingCanvas" xmlns:mo="http://schemas.microsoft.com/office/mac/office/2008/main" xmlns:mc="http://schemas.openxmlformats.org/markup-compatibility/2006" xmlns:mv="urn:schemas-microsoft-com:mac:vml" xmlns:o="urn:schemas-microsoft-com:office:office" xmlns:r="http://schemas.openxmlformats.org/officeDocument/2006/relationships" xmlns:m="http://schemas.openxmlformats.org/officeDocument/2006/math" xmlns:v="urn:schemas-microsoft-com:vml" xmlns:wp14="http://schemas.microsoft.com/office/word/2010/wordprocessingDrawing" xmlns:wp="http://schemas.openxmlformats.org/drawingml/2006/wordprocessingDrawing" xmlns:w10="urn:schemas-microsoft-com:office:word" xmlns:w="http://schemas.openxmlformats.org/wordprocessingml/2006/main" xmlns:w14="http://schemas.microsoft.com/office/word/2010/wordml" xmlns:w15="http://schemas.microsoft.com/office/word/2012/wordml" xmlns:wpg="http://schemas.microsoft.com/office/word/2010/wordprocessingGroup" xmlns:wpi="http://schemas.microsoft.com/office/word/2010/wordprocessingInk" xmlns:wne="http://schemas.microsoft.com/office/word/2006/wordml" xmlns:wps="http://schemas.microsoft.com/office/word/2010/wordprocessingShape" mc:Ignorable="w14 w15 wp14">
+  <w:abstractNum w:abstractNumId="0">
     <w:nsid w:val="021A5CE7"/>
     <w:multiLevelType w:val="multilevel"/>
     <w:tmpl w:val="A30EF024"/>
@@ -2946,7 +3636,7 @@
       </w:rPr>
     </w:lvl>
   </w:abstractNum>
-  <w:abstractNum w:abstractNumId="1" w15:restartNumberingAfterBreak="0">
+  <w:abstractNum w:abstractNumId="1">
     <w:nsid w:val="044C7E57"/>
     <w:multiLevelType w:val="multilevel"/>
     <w:tmpl w:val="0C0A001F"/>
@@ -3032,7 +3722,7 @@
       </w:pPr>
     </w:lvl>
   </w:abstractNum>
-  <w:abstractNum w:abstractNumId="2" w15:restartNumberingAfterBreak="0">
+  <w:abstractNum w:abstractNumId="2">
     <w:nsid w:val="05D20A3A"/>
     <w:multiLevelType w:val="multilevel"/>
     <w:tmpl w:val="9342B888"/>
@@ -3119,7 +3809,7 @@
       </w:pPr>
     </w:lvl>
   </w:abstractNum>
-  <w:abstractNum w:abstractNumId="3" w15:restartNumberingAfterBreak="0">
+  <w:abstractNum w:abstractNumId="3">
     <w:nsid w:val="075A2F10"/>
     <w:multiLevelType w:val="hybridMultilevel"/>
     <w:tmpl w:val="8E2A6668"/>
@@ -3208,7 +3898,7 @@
       </w:pPr>
     </w:lvl>
   </w:abstractNum>
-  <w:abstractNum w:abstractNumId="4" w15:restartNumberingAfterBreak="0">
+  <w:abstractNum w:abstractNumId="4">
     <w:nsid w:val="09181939"/>
     <w:multiLevelType w:val="multilevel"/>
     <w:tmpl w:val="F6A6C324"/>
@@ -3324,7 +4014,7 @@
       </w:rPr>
     </w:lvl>
   </w:abstractNum>
-  <w:abstractNum w:abstractNumId="5" w15:restartNumberingAfterBreak="0">
+  <w:abstractNum w:abstractNumId="5">
     <w:nsid w:val="0D477DD1"/>
     <w:multiLevelType w:val="multilevel"/>
     <w:tmpl w:val="0C0A001D"/>
@@ -3410,7 +4100,7 @@
       </w:pPr>
     </w:lvl>
   </w:abstractNum>
-  <w:abstractNum w:abstractNumId="6" w15:restartNumberingAfterBreak="0">
+  <w:abstractNum w:abstractNumId="6">
     <w:nsid w:val="0D8150A2"/>
     <w:multiLevelType w:val="multilevel"/>
     <w:tmpl w:val="F6A6C324"/>
@@ -3526,7 +4216,7 @@
       </w:rPr>
     </w:lvl>
   </w:abstractNum>
-  <w:abstractNum w:abstractNumId="7" w15:restartNumberingAfterBreak="0">
+  <w:abstractNum w:abstractNumId="7">
     <w:nsid w:val="0F237054"/>
     <w:multiLevelType w:val="multilevel"/>
     <w:tmpl w:val="F6A6C324"/>
@@ -3642,7 +4332,7 @@
       </w:rPr>
     </w:lvl>
   </w:abstractNum>
-  <w:abstractNum w:abstractNumId="8" w15:restartNumberingAfterBreak="0">
+  <w:abstractNum w:abstractNumId="8">
     <w:nsid w:val="11145EBD"/>
     <w:multiLevelType w:val="hybridMultilevel"/>
     <w:tmpl w:val="3C168E2E"/>
@@ -3732,7 +4422,7 @@
       </w:pPr>
     </w:lvl>
   </w:abstractNum>
-  <w:abstractNum w:abstractNumId="9" w15:restartNumberingAfterBreak="0">
+  <w:abstractNum w:abstractNumId="9">
     <w:nsid w:val="154B033E"/>
     <w:multiLevelType w:val="multilevel"/>
     <w:tmpl w:val="E2F2DD2E"/>
@@ -3818,7 +4508,7 @@
       </w:pPr>
     </w:lvl>
   </w:abstractNum>
-  <w:abstractNum w:abstractNumId="10" w15:restartNumberingAfterBreak="0">
+  <w:abstractNum w:abstractNumId="10">
     <w:nsid w:val="1AFB39F7"/>
     <w:multiLevelType w:val="multilevel"/>
     <w:tmpl w:val="E53E1C6C"/>
@@ -3931,7 +4621,7 @@
       </w:rPr>
     </w:lvl>
   </w:abstractNum>
-  <w:abstractNum w:abstractNumId="11" w15:restartNumberingAfterBreak="0">
+  <w:abstractNum w:abstractNumId="11">
     <w:nsid w:val="1D1A30D1"/>
     <w:multiLevelType w:val="hybridMultilevel"/>
     <w:tmpl w:val="F0C09632"/>
@@ -4044,7 +4734,7 @@
       </w:rPr>
     </w:lvl>
   </w:abstractNum>
-  <w:abstractNum w:abstractNumId="12" w15:restartNumberingAfterBreak="0">
+  <w:abstractNum w:abstractNumId="12">
     <w:nsid w:val="1DFE4328"/>
     <w:multiLevelType w:val="multilevel"/>
     <w:tmpl w:val="46BC07EC"/>
@@ -4193,7 +4883,7 @@
       </w:rPr>
     </w:lvl>
   </w:abstractNum>
-  <w:abstractNum w:abstractNumId="13" w15:restartNumberingAfterBreak="0">
+  <w:abstractNum w:abstractNumId="13">
     <w:nsid w:val="1F3325B6"/>
     <w:multiLevelType w:val="hybridMultilevel"/>
     <w:tmpl w:val="6EA2D5FA"/>
@@ -4305,7 +4995,7 @@
       </w:rPr>
     </w:lvl>
   </w:abstractNum>
-  <w:abstractNum w:abstractNumId="14" w15:restartNumberingAfterBreak="0">
+  <w:abstractNum w:abstractNumId="14">
     <w:nsid w:val="250F7235"/>
     <w:multiLevelType w:val="multilevel"/>
     <w:tmpl w:val="0C0A001F"/>
@@ -4391,7 +5081,7 @@
       </w:pPr>
     </w:lvl>
   </w:abstractNum>
-  <w:abstractNum w:abstractNumId="15" w15:restartNumberingAfterBreak="0">
+  <w:abstractNum w:abstractNumId="15">
     <w:nsid w:val="2A5A6F65"/>
     <w:multiLevelType w:val="multilevel"/>
     <w:tmpl w:val="2D34835E"/>
@@ -4507,7 +5197,7 @@
       </w:rPr>
     </w:lvl>
   </w:abstractNum>
-  <w:abstractNum w:abstractNumId="16" w15:restartNumberingAfterBreak="0">
+  <w:abstractNum w:abstractNumId="16">
     <w:nsid w:val="2B7C6619"/>
     <w:multiLevelType w:val="multilevel"/>
     <w:tmpl w:val="A81020EA"/>
@@ -4620,7 +5310,7 @@
       </w:rPr>
     </w:lvl>
   </w:abstractNum>
-  <w:abstractNum w:abstractNumId="17" w15:restartNumberingAfterBreak="0">
+  <w:abstractNum w:abstractNumId="17">
     <w:nsid w:val="2BE94AD7"/>
     <w:multiLevelType w:val="multilevel"/>
     <w:tmpl w:val="A81020EA"/>
@@ -4733,7 +5423,7 @@
       </w:rPr>
     </w:lvl>
   </w:abstractNum>
-  <w:abstractNum w:abstractNumId="18" w15:restartNumberingAfterBreak="0">
+  <w:abstractNum w:abstractNumId="18">
     <w:nsid w:val="2BEC2E41"/>
     <w:multiLevelType w:val="hybridMultilevel"/>
     <w:tmpl w:val="7C86BA38"/>
@@ -4845,7 +5535,7 @@
       </w:rPr>
     </w:lvl>
   </w:abstractNum>
-  <w:abstractNum w:abstractNumId="19" w15:restartNumberingAfterBreak="0">
+  <w:abstractNum w:abstractNumId="19">
     <w:nsid w:val="2BEE7E71"/>
     <w:multiLevelType w:val="multilevel"/>
     <w:tmpl w:val="FA2024E6"/>
@@ -4994,7 +5684,7 @@
       </w:rPr>
     </w:lvl>
   </w:abstractNum>
-  <w:abstractNum w:abstractNumId="20" w15:restartNumberingAfterBreak="0">
+  <w:abstractNum w:abstractNumId="20">
     <w:nsid w:val="30CA7E1F"/>
     <w:multiLevelType w:val="multilevel"/>
     <w:tmpl w:val="0C0A001F"/>
@@ -5080,7 +5770,7 @@
       </w:pPr>
     </w:lvl>
   </w:abstractNum>
-  <w:abstractNum w:abstractNumId="21" w15:restartNumberingAfterBreak="0">
+  <w:abstractNum w:abstractNumId="21">
     <w:nsid w:val="377549AE"/>
     <w:multiLevelType w:val="hybridMultilevel"/>
     <w:tmpl w:val="17489AF6"/>
@@ -5169,7 +5859,7 @@
       </w:pPr>
     </w:lvl>
   </w:abstractNum>
-  <w:abstractNum w:abstractNumId="22" w15:restartNumberingAfterBreak="0">
+  <w:abstractNum w:abstractNumId="22">
     <w:nsid w:val="3E94689B"/>
     <w:multiLevelType w:val="hybridMultilevel"/>
     <w:tmpl w:val="A8DEC504"/>
@@ -5281,7 +5971,7 @@
       </w:rPr>
     </w:lvl>
   </w:abstractNum>
-  <w:abstractNum w:abstractNumId="23" w15:restartNumberingAfterBreak="0">
+  <w:abstractNum w:abstractNumId="23">
     <w:nsid w:val="3F4E4A14"/>
     <w:multiLevelType w:val="hybridMultilevel"/>
     <w:tmpl w:val="EE223598"/>
@@ -5370,7 +6060,7 @@
       </w:pPr>
     </w:lvl>
   </w:abstractNum>
-  <w:abstractNum w:abstractNumId="24" w15:restartNumberingAfterBreak="0">
+  <w:abstractNum w:abstractNumId="24">
     <w:nsid w:val="401B129F"/>
     <w:multiLevelType w:val="multilevel"/>
     <w:tmpl w:val="F6A6C324"/>
@@ -5486,7 +6176,7 @@
       </w:rPr>
     </w:lvl>
   </w:abstractNum>
-  <w:abstractNum w:abstractNumId="25" w15:restartNumberingAfterBreak="0">
+  <w:abstractNum w:abstractNumId="25">
     <w:nsid w:val="4D2965A7"/>
     <w:multiLevelType w:val="multilevel"/>
     <w:tmpl w:val="AD5C4AAE"/>
@@ -5572,7 +6262,7 @@
       </w:pPr>
     </w:lvl>
   </w:abstractNum>
-  <w:abstractNum w:abstractNumId="26" w15:restartNumberingAfterBreak="0">
+  <w:abstractNum w:abstractNumId="26">
     <w:nsid w:val="4E4B4E8A"/>
     <w:multiLevelType w:val="multilevel"/>
     <w:tmpl w:val="F6A6C324"/>
@@ -5688,7 +6378,7 @@
       </w:rPr>
     </w:lvl>
   </w:abstractNum>
-  <w:abstractNum w:abstractNumId="27" w15:restartNumberingAfterBreak="0">
+  <w:abstractNum w:abstractNumId="27">
     <w:nsid w:val="4ED90E92"/>
     <w:multiLevelType w:val="multilevel"/>
     <w:tmpl w:val="C8A287B4"/>
@@ -5774,7 +6464,7 @@
       </w:pPr>
     </w:lvl>
   </w:abstractNum>
-  <w:abstractNum w:abstractNumId="28" w15:restartNumberingAfterBreak="0">
+  <w:abstractNum w:abstractNumId="28">
     <w:nsid w:val="57FC2139"/>
     <w:multiLevelType w:val="multilevel"/>
     <w:tmpl w:val="6192ADC6"/>
@@ -5860,7 +6550,119 @@
       </w:pPr>
     </w:lvl>
   </w:abstractNum>
-  <w:abstractNum w:abstractNumId="29" w15:restartNumberingAfterBreak="0">
+  <w:abstractNum w:abstractNumId="29">
+    <w:nsid w:val="5859130A"/>
+    <w:multiLevelType w:val="hybridMultilevel"/>
+    <w:tmpl w:val="52D050A2"/>
+    <w:lvl w:ilvl="0" w:tplc="3D3A2394">
+      <w:numFmt w:val="bullet"/>
+      <w:lvlText w:val=""/>
+      <w:lvlJc w:val="left"/>
+      <w:pPr>
+        <w:ind w:left="720" w:hanging="360"/>
+      </w:pPr>
+      <w:rPr>
+        <w:rFonts w:ascii="Symbol" w:eastAsiaTheme="minorEastAsia" w:hAnsi="Symbol" w:cstheme="minorBidi" w:hint="default"/>
+      </w:rPr>
+    </w:lvl>
+    <w:lvl w:ilvl="1" w:tplc="04090003" w:tentative="1">
+      <w:start w:val="1"/>
+      <w:numFmt w:val="bullet"/>
+      <w:lvlText w:val="o"/>
+      <w:lvlJc w:val="left"/>
+      <w:pPr>
+        <w:ind w:left="1440" w:hanging="360"/>
+      </w:pPr>
+      <w:rPr>
+        <w:rFonts w:ascii="Courier New" w:hAnsi="Courier New" w:cs="Courier New" w:hint="default"/>
+      </w:rPr>
+    </w:lvl>
+    <w:lvl w:ilvl="2" w:tplc="04090005" w:tentative="1">
+      <w:start w:val="1"/>
+      <w:numFmt w:val="bullet"/>
+      <w:lvlText w:val=""/>
+      <w:lvlJc w:val="left"/>
+      <w:pPr>
+        <w:ind w:left="2160" w:hanging="360"/>
+      </w:pPr>
+      <w:rPr>
+        <w:rFonts w:ascii="Wingdings" w:hAnsi="Wingdings" w:hint="default"/>
+      </w:rPr>
+    </w:lvl>
+    <w:lvl w:ilvl="3" w:tplc="04090001" w:tentative="1">
+      <w:start w:val="1"/>
+      <w:numFmt w:val="bullet"/>
+      <w:lvlText w:val=""/>
+      <w:lvlJc w:val="left"/>
+      <w:pPr>
+        <w:ind w:left="2880" w:hanging="360"/>
+      </w:pPr>
+      <w:rPr>
+        <w:rFonts w:ascii="Symbol" w:hAnsi="Symbol" w:hint="default"/>
+      </w:rPr>
+    </w:lvl>
+    <w:lvl w:ilvl="4" w:tplc="04090003" w:tentative="1">
+      <w:start w:val="1"/>
+      <w:numFmt w:val="bullet"/>
+      <w:lvlText w:val="o"/>
+      <w:lvlJc w:val="left"/>
+      <w:pPr>
+        <w:ind w:left="3600" w:hanging="360"/>
+      </w:pPr>
+      <w:rPr>
+        <w:rFonts w:ascii="Courier New" w:hAnsi="Courier New" w:cs="Courier New" w:hint="default"/>
+      </w:rPr>
+    </w:lvl>
+    <w:lvl w:ilvl="5" w:tplc="04090005" w:tentative="1">
+      <w:start w:val="1"/>
+      <w:numFmt w:val="bullet"/>
+      <w:lvlText w:val=""/>
+      <w:lvlJc w:val="left"/>
+      <w:pPr>
+        <w:ind w:left="4320" w:hanging="360"/>
+      </w:pPr>
+      <w:rPr>
+        <w:rFonts w:ascii="Wingdings" w:hAnsi="Wingdings" w:hint="default"/>
+      </w:rPr>
+    </w:lvl>
+    <w:lvl w:ilvl="6" w:tplc="04090001" w:tentative="1">
+      <w:start w:val="1"/>
+      <w:numFmt w:val="bullet"/>
+      <w:lvlText w:val=""/>
+      <w:lvlJc w:val="left"/>
+      <w:pPr>
+        <w:ind w:left="5040" w:hanging="360"/>
+      </w:pPr>
+      <w:rPr>
+        <w:rFonts w:ascii="Symbol" w:hAnsi="Symbol" w:hint="default"/>
+      </w:rPr>
+    </w:lvl>
+    <w:lvl w:ilvl="7" w:tplc="04090003" w:tentative="1">
+      <w:start w:val="1"/>
+      <w:numFmt w:val="bullet"/>
+      <w:lvlText w:val="o"/>
+      <w:lvlJc w:val="left"/>
+      <w:pPr>
+        <w:ind w:left="5760" w:hanging="360"/>
+      </w:pPr>
+      <w:rPr>
+        <w:rFonts w:ascii="Courier New" w:hAnsi="Courier New" w:cs="Courier New" w:hint="default"/>
+      </w:rPr>
+    </w:lvl>
+    <w:lvl w:ilvl="8" w:tplc="04090005" w:tentative="1">
+      <w:start w:val="1"/>
+      <w:numFmt w:val="bullet"/>
+      <w:lvlText w:val=""/>
+      <w:lvlJc w:val="left"/>
+      <w:pPr>
+        <w:ind w:left="6480" w:hanging="360"/>
+      </w:pPr>
+      <w:rPr>
+        <w:rFonts w:ascii="Wingdings" w:hAnsi="Wingdings" w:hint="default"/>
+      </w:rPr>
+    </w:lvl>
+  </w:abstractNum>
+  <w:abstractNum w:abstractNumId="30">
     <w:nsid w:val="5B690EFF"/>
     <w:multiLevelType w:val="multilevel"/>
     <w:tmpl w:val="0C0A001F"/>
@@ -5946,7 +6748,7 @@
       </w:pPr>
     </w:lvl>
   </w:abstractNum>
-  <w:abstractNum w:abstractNumId="30" w15:restartNumberingAfterBreak="0">
+  <w:abstractNum w:abstractNumId="31">
     <w:nsid w:val="5C864ADC"/>
     <w:multiLevelType w:val="multilevel"/>
     <w:tmpl w:val="F6A6C324"/>
@@ -6062,7 +6864,7 @@
       </w:rPr>
     </w:lvl>
   </w:abstractNum>
-  <w:abstractNum w:abstractNumId="31" w15:restartNumberingAfterBreak="0">
+  <w:abstractNum w:abstractNumId="32">
     <w:nsid w:val="62DB425B"/>
     <w:multiLevelType w:val="hybridMultilevel"/>
     <w:tmpl w:val="DECCBCFC"/>
@@ -6174,7 +6976,7 @@
       </w:rPr>
     </w:lvl>
   </w:abstractNum>
-  <w:abstractNum w:abstractNumId="32" w15:restartNumberingAfterBreak="0">
+  <w:abstractNum w:abstractNumId="33">
     <w:nsid w:val="6ADE2528"/>
     <w:multiLevelType w:val="hybridMultilevel"/>
     <w:tmpl w:val="3CB0A5FA"/>
@@ -6260,7 +7062,7 @@
       </w:pPr>
     </w:lvl>
   </w:abstractNum>
-  <w:abstractNum w:abstractNumId="33" w15:restartNumberingAfterBreak="0">
+  <w:abstractNum w:abstractNumId="34">
     <w:nsid w:val="6BDA6346"/>
     <w:multiLevelType w:val="multilevel"/>
     <w:tmpl w:val="6EBCC10C"/>
@@ -6409,7 +7211,7 @@
       </w:rPr>
     </w:lvl>
   </w:abstractNum>
-  <w:abstractNum w:abstractNumId="34" w15:restartNumberingAfterBreak="0">
+  <w:abstractNum w:abstractNumId="35">
     <w:nsid w:val="6EFE59DD"/>
     <w:multiLevelType w:val="hybridMultilevel"/>
     <w:tmpl w:val="7C72C318"/>
@@ -6521,7 +7323,7 @@
       </w:rPr>
     </w:lvl>
   </w:abstractNum>
-  <w:abstractNum w:abstractNumId="35" w15:restartNumberingAfterBreak="0">
+  <w:abstractNum w:abstractNumId="36">
     <w:nsid w:val="6F2F2997"/>
     <w:multiLevelType w:val="multilevel"/>
     <w:tmpl w:val="2D34835E"/>
@@ -6637,7 +7439,7 @@
       </w:rPr>
     </w:lvl>
   </w:abstractNum>
-  <w:abstractNum w:abstractNumId="36" w15:restartNumberingAfterBreak="0">
+  <w:abstractNum w:abstractNumId="37">
     <w:nsid w:val="76C710A1"/>
     <w:multiLevelType w:val="multilevel"/>
     <w:tmpl w:val="575A829A"/>
@@ -6786,7 +7588,119 @@
       </w:rPr>
     </w:lvl>
   </w:abstractNum>
-  <w:abstractNum w:abstractNumId="37" w15:restartNumberingAfterBreak="0">
+  <w:abstractNum w:abstractNumId="38">
+    <w:nsid w:val="7DC371EC"/>
+    <w:multiLevelType w:val="hybridMultilevel"/>
+    <w:tmpl w:val="E3C6BCA6"/>
+    <w:lvl w:ilvl="0" w:tplc="8C9CDE4E">
+      <w:numFmt w:val="bullet"/>
+      <w:lvlText w:val=""/>
+      <w:lvlJc w:val="left"/>
+      <w:pPr>
+        <w:ind w:left="720" w:hanging="360"/>
+      </w:pPr>
+      <w:rPr>
+        <w:rFonts w:ascii="Symbol" w:eastAsiaTheme="minorEastAsia" w:hAnsi="Symbol" w:cstheme="minorBidi" w:hint="default"/>
+      </w:rPr>
+    </w:lvl>
+    <w:lvl w:ilvl="1" w:tplc="04090003" w:tentative="1">
+      <w:start w:val="1"/>
+      <w:numFmt w:val="bullet"/>
+      <w:lvlText w:val="o"/>
+      <w:lvlJc w:val="left"/>
+      <w:pPr>
+        <w:ind w:left="1440" w:hanging="360"/>
+      </w:pPr>
+      <w:rPr>
+        <w:rFonts w:ascii="Courier New" w:hAnsi="Courier New" w:cs="Courier New" w:hint="default"/>
+      </w:rPr>
+    </w:lvl>
+    <w:lvl w:ilvl="2" w:tplc="04090005" w:tentative="1">
+      <w:start w:val="1"/>
+      <w:numFmt w:val="bullet"/>
+      <w:lvlText w:val=""/>
+      <w:lvlJc w:val="left"/>
+      <w:pPr>
+        <w:ind w:left="2160" w:hanging="360"/>
+      </w:pPr>
+      <w:rPr>
+        <w:rFonts w:ascii="Wingdings" w:hAnsi="Wingdings" w:hint="default"/>
+      </w:rPr>
+    </w:lvl>
+    <w:lvl w:ilvl="3" w:tplc="04090001" w:tentative="1">
+      <w:start w:val="1"/>
+      <w:numFmt w:val="bullet"/>
+      <w:lvlText w:val=""/>
+      <w:lvlJc w:val="left"/>
+      <w:pPr>
+        <w:ind w:left="2880" w:hanging="360"/>
+      </w:pPr>
+      <w:rPr>
+        <w:rFonts w:ascii="Symbol" w:hAnsi="Symbol" w:hint="default"/>
+      </w:rPr>
+    </w:lvl>
+    <w:lvl w:ilvl="4" w:tplc="04090003" w:tentative="1">
+      <w:start w:val="1"/>
+      <w:numFmt w:val="bullet"/>
+      <w:lvlText w:val="o"/>
+      <w:lvlJc w:val="left"/>
+      <w:pPr>
+        <w:ind w:left="3600" w:hanging="360"/>
+      </w:pPr>
+      <w:rPr>
+        <w:rFonts w:ascii="Courier New" w:hAnsi="Courier New" w:cs="Courier New" w:hint="default"/>
+      </w:rPr>
+    </w:lvl>
+    <w:lvl w:ilvl="5" w:tplc="04090005" w:tentative="1">
+      <w:start w:val="1"/>
+      <w:numFmt w:val="bullet"/>
+      <w:lvlText w:val=""/>
+      <w:lvlJc w:val="left"/>
+      <w:pPr>
+        <w:ind w:left="4320" w:hanging="360"/>
+      </w:pPr>
+      <w:rPr>
+        <w:rFonts w:ascii="Wingdings" w:hAnsi="Wingdings" w:hint="default"/>
+      </w:rPr>
+    </w:lvl>
+    <w:lvl w:ilvl="6" w:tplc="04090001" w:tentative="1">
+      <w:start w:val="1"/>
+      <w:numFmt w:val="bullet"/>
+      <w:lvlText w:val=""/>
+      <w:lvlJc w:val="left"/>
+      <w:pPr>
+        <w:ind w:left="5040" w:hanging="360"/>
+      </w:pPr>
+      <w:rPr>
+        <w:rFonts w:ascii="Symbol" w:hAnsi="Symbol" w:hint="default"/>
+      </w:rPr>
+    </w:lvl>
+    <w:lvl w:ilvl="7" w:tplc="04090003" w:tentative="1">
+      <w:start w:val="1"/>
+      <w:numFmt w:val="bullet"/>
+      <w:lvlText w:val="o"/>
+      <w:lvlJc w:val="left"/>
+      <w:pPr>
+        <w:ind w:left="5760" w:hanging="360"/>
+      </w:pPr>
+      <w:rPr>
+        <w:rFonts w:ascii="Courier New" w:hAnsi="Courier New" w:cs="Courier New" w:hint="default"/>
+      </w:rPr>
+    </w:lvl>
+    <w:lvl w:ilvl="8" w:tplc="04090005" w:tentative="1">
+      <w:start w:val="1"/>
+      <w:numFmt w:val="bullet"/>
+      <w:lvlText w:val=""/>
+      <w:lvlJc w:val="left"/>
+      <w:pPr>
+        <w:ind w:left="6480" w:hanging="360"/>
+      </w:pPr>
+      <w:rPr>
+        <w:rFonts w:ascii="Wingdings" w:hAnsi="Wingdings" w:hint="default"/>
+      </w:rPr>
+    </w:lvl>
+  </w:abstractNum>
+  <w:abstractNum w:abstractNumId="39">
     <w:nsid w:val="7EBD5BD9"/>
     <w:multiLevelType w:val="multilevel"/>
     <w:tmpl w:val="BEA40F82"/>
@@ -7068,7 +7982,7 @@
     </w:lvlOverride>
   </w:num>
   <w:num w:numId="9">
-    <w:abstractNumId w:val="34"/>
+    <w:abstractNumId w:val="35"/>
   </w:num>
   <w:num w:numId="10">
     <w:abstractNumId w:val="11"/>
@@ -7140,7 +8054,7 @@
     <w:abstractNumId w:val="4"/>
   </w:num>
   <w:num w:numId="15">
-    <w:abstractNumId w:val="30"/>
+    <w:abstractNumId w:val="31"/>
   </w:num>
   <w:num w:numId="16">
     <w:abstractNumId w:val="7"/>
@@ -7152,7 +8066,7 @@
     <w:abstractNumId w:val="24"/>
   </w:num>
   <w:num w:numId="19">
-    <w:abstractNumId w:val="35"/>
+    <w:abstractNumId w:val="36"/>
   </w:num>
   <w:num w:numId="20">
     <w:abstractNumId w:val="21"/>
@@ -7179,7 +8093,7 @@
     <w:abstractNumId w:val="5"/>
   </w:num>
   <w:num w:numId="28">
-    <w:abstractNumId w:val="29"/>
+    <w:abstractNumId w:val="30"/>
   </w:num>
   <w:num w:numId="29">
     <w:abstractNumId w:val="1"/>
@@ -7188,13 +8102,13 @@
     <w:abstractNumId w:val="14"/>
   </w:num>
   <w:num w:numId="31">
-    <w:abstractNumId w:val="32"/>
+    <w:abstractNumId w:val="33"/>
   </w:num>
   <w:num w:numId="32">
     <w:abstractNumId w:val="3"/>
   </w:num>
   <w:num w:numId="33">
-    <w:abstractNumId w:val="31"/>
+    <w:abstractNumId w:val="32"/>
   </w:num>
   <w:num w:numId="34">
     <w:abstractNumId w:val="22"/>
@@ -7209,16 +8123,16 @@
     <w:abstractNumId w:val="23"/>
   </w:num>
   <w:num w:numId="38">
-    <w:abstractNumId w:val="37"/>
+    <w:abstractNumId w:val="39"/>
   </w:num>
   <w:num w:numId="39">
-    <w:abstractNumId w:val="33"/>
+    <w:abstractNumId w:val="34"/>
   </w:num>
   <w:num w:numId="40">
     <w:abstractNumId w:val="19"/>
   </w:num>
   <w:num w:numId="41">
-    <w:abstractNumId w:val="36"/>
+    <w:abstractNumId w:val="37"/>
   </w:num>
   <w:num w:numId="42">
     <w:abstractNumId w:val="12"/>
@@ -7229,6 +8143,12 @@
   <w:num w:numId="44">
     <w:abstractNumId w:val="8"/>
   </w:num>
+  <w:num w:numId="45">
+    <w:abstractNumId w:val="38"/>
+  </w:num>
+  <w:num w:numId="46">
+    <w:abstractNumId w:val="29"/>
+  </w:num>
 </w:numbering>
 </file>
 
@@ -7249,7 +8169,7 @@
       </w:pPr>
     </w:pPrDefault>
   </w:docDefaults>
-  <w:latentStyles w:defLockedState="0" w:defUIPriority="99" w:defSemiHidden="0" w:defUnhideWhenUsed="0" w:defQFormat="0" w:count="371">
+  <w:latentStyles w:defLockedState="0" w:defUIPriority="99" w:defSemiHidden="0" w:defUnhideWhenUsed="0" w:defQFormat="0" w:count="382">
     <w:lsdException w:name="Normal" w:uiPriority="0" w:qFormat="1"/>
     <w:lsdException w:name="heading 1" w:uiPriority="9" w:qFormat="1"/>
     <w:lsdException w:name="heading 2" w:semiHidden="1" w:uiPriority="9" w:unhideWhenUsed="1" w:qFormat="1"/>
@@ -7621,6 +8541,8 @@
     <w:lsdException w:name="List Table 5 Dark Accent 6" w:uiPriority="50"/>
     <w:lsdException w:name="List Table 6 Colorful Accent 6" w:uiPriority="51"/>
     <w:lsdException w:name="List Table 7 Colorful Accent 6" w:uiPriority="52"/>
+    <w:lsdException w:name="Mention" w:semiHidden="1" w:unhideWhenUsed="1"/>
+    <w:lsdException w:name="Smart Hyperlink" w:semiHidden="1" w:unhideWhenUsed="1"/>
   </w:latentStyles>
   <w:style w:type="paragraph" w:default="1" w:styleId="Normal">
     <w:name w:val="Normal"/>
@@ -8288,6 +9210,7 @@
       <w:spacing w:after="0" w:line="240" w:lineRule="auto"/>
     </w:pPr>
     <w:tblPr>
+      <w:tblInd w:w="0" w:type="dxa"/>
       <w:tblBorders>
         <w:top w:val="single" w:sz="4" w:space="0" w:color="auto"/>
         <w:left w:val="single" w:sz="4" w:space="0" w:color="auto"/>
@@ -8296,6 +9219,12 @@
         <w:insideH w:val="single" w:sz="4" w:space="0" w:color="auto"/>
         <w:insideV w:val="single" w:sz="4" w:space="0" w:color="auto"/>
       </w:tblBorders>
+      <w:tblCellMar>
+        <w:top w:w="0" w:type="dxa"/>
+        <w:left w:w="108" w:type="dxa"/>
+        <w:bottom w:w="0" w:type="dxa"/>
+        <w:right w:w="108" w:type="dxa"/>
+      </w:tblCellMar>
     </w:tblPr>
   </w:style>
   <w:style w:type="character" w:customStyle="1" w:styleId="TtuloIntroCar">
@@ -8593,11 +9522,148 @@
     <w:link w:val="Referencia"/>
     <w:rsid w:val="00766A9F"/>
   </w:style>
+  <w:style w:type="character" w:styleId="CommentReference">
+    <w:name w:val="annotation reference"/>
+    <w:basedOn w:val="DefaultParagraphFont"/>
+    <w:uiPriority w:val="99"/>
+    <w:semiHidden/>
+    <w:unhideWhenUsed/>
+    <w:rsid w:val="009101A5"/>
+    <w:rPr>
+      <w:sz w:val="18"/>
+      <w:szCs w:val="18"/>
+    </w:rPr>
+  </w:style>
+  <w:style w:type="paragraph" w:styleId="CommentText">
+    <w:name w:val="annotation text"/>
+    <w:basedOn w:val="Normal"/>
+    <w:link w:val="CommentTextChar"/>
+    <w:uiPriority w:val="99"/>
+    <w:semiHidden/>
+    <w:unhideWhenUsed/>
+    <w:rsid w:val="009101A5"/>
+    <w:pPr>
+      <w:spacing w:line="240" w:lineRule="auto"/>
+    </w:pPr>
+    <w:rPr>
+      <w:sz w:val="24"/>
+      <w:szCs w:val="24"/>
+    </w:rPr>
+  </w:style>
+  <w:style w:type="character" w:customStyle="1" w:styleId="CommentTextChar">
+    <w:name w:val="Comment Text Char"/>
+    <w:basedOn w:val="DefaultParagraphFont"/>
+    <w:link w:val="CommentText"/>
+    <w:uiPriority w:val="99"/>
+    <w:semiHidden/>
+    <w:rsid w:val="009101A5"/>
+    <w:rPr>
+      <w:sz w:val="24"/>
+      <w:szCs w:val="24"/>
+    </w:rPr>
+  </w:style>
+  <w:style w:type="paragraph" w:styleId="CommentSubject">
+    <w:name w:val="annotation subject"/>
+    <w:basedOn w:val="CommentText"/>
+    <w:next w:val="CommentText"/>
+    <w:link w:val="CommentSubjectChar"/>
+    <w:uiPriority w:val="99"/>
+    <w:semiHidden/>
+    <w:unhideWhenUsed/>
+    <w:rsid w:val="009101A5"/>
+    <w:rPr>
+      <w:b/>
+      <w:bCs/>
+      <w:sz w:val="20"/>
+      <w:szCs w:val="20"/>
+    </w:rPr>
+  </w:style>
+  <w:style w:type="character" w:customStyle="1" w:styleId="CommentSubjectChar">
+    <w:name w:val="Comment Subject Char"/>
+    <w:basedOn w:val="CommentTextChar"/>
+    <w:link w:val="CommentSubject"/>
+    <w:uiPriority w:val="99"/>
+    <w:semiHidden/>
+    <w:rsid w:val="009101A5"/>
+    <w:rPr>
+      <w:b/>
+      <w:bCs/>
+      <w:sz w:val="20"/>
+      <w:szCs w:val="20"/>
+    </w:rPr>
+  </w:style>
+  <w:style w:type="paragraph" w:styleId="BalloonText">
+    <w:name w:val="Balloon Text"/>
+    <w:basedOn w:val="Normal"/>
+    <w:link w:val="BalloonTextChar"/>
+    <w:uiPriority w:val="99"/>
+    <w:semiHidden/>
+    <w:unhideWhenUsed/>
+    <w:rsid w:val="009101A5"/>
+    <w:pPr>
+      <w:spacing w:after="0" w:line="240" w:lineRule="auto"/>
+    </w:pPr>
+    <w:rPr>
+      <w:rFonts w:ascii="Times New Roman" w:hAnsi="Times New Roman" w:cs="Times New Roman"/>
+      <w:sz w:val="18"/>
+      <w:szCs w:val="18"/>
+    </w:rPr>
+  </w:style>
+  <w:style w:type="character" w:customStyle="1" w:styleId="BalloonTextChar">
+    <w:name w:val="Balloon Text Char"/>
+    <w:basedOn w:val="DefaultParagraphFont"/>
+    <w:link w:val="BalloonText"/>
+    <w:uiPriority w:val="99"/>
+    <w:semiHidden/>
+    <w:rsid w:val="009101A5"/>
+    <w:rPr>
+      <w:rFonts w:ascii="Times New Roman" w:hAnsi="Times New Roman" w:cs="Times New Roman"/>
+      <w:sz w:val="18"/>
+      <w:szCs w:val="18"/>
+    </w:rPr>
+  </w:style>
+  <w:style w:type="paragraph" w:styleId="TableofAuthorities">
+    <w:name w:val="table of authorities"/>
+    <w:basedOn w:val="Normal"/>
+    <w:next w:val="Normal"/>
+    <w:uiPriority w:val="99"/>
+    <w:unhideWhenUsed/>
+    <w:rsid w:val="00B633C9"/>
+    <w:pPr>
+      <w:ind w:left="210" w:hanging="210"/>
+    </w:pPr>
+  </w:style>
+  <w:style w:type="paragraph" w:styleId="TOAHeading">
+    <w:name w:val="toa heading"/>
+    <w:basedOn w:val="Normal"/>
+    <w:next w:val="Normal"/>
+    <w:uiPriority w:val="99"/>
+    <w:unhideWhenUsed/>
+    <w:rsid w:val="00B633C9"/>
+    <w:pPr>
+      <w:spacing w:before="120"/>
+    </w:pPr>
+    <w:rPr>
+      <w:rFonts w:ascii="Arial" w:hAnsi="Arial" w:cs="Arial"/>
+      <w:b/>
+      <w:bCs/>
+      <w:sz w:val="24"/>
+      <w:szCs w:val="24"/>
+    </w:rPr>
+  </w:style>
+  <w:style w:type="paragraph" w:styleId="Bibliography">
+    <w:name w:val="Bibliography"/>
+    <w:basedOn w:val="Normal"/>
+    <w:next w:val="Normal"/>
+    <w:uiPriority w:val="37"/>
+    <w:unhideWhenUsed/>
+    <w:rsid w:val="00B633C9"/>
+  </w:style>
 </w:styles>
 </file>
 
 <file path=word/glossary/document.xml><?xml version="1.0" encoding="utf-8"?>
-<w:glossaryDocument xmlns:wpc="http://schemas.microsoft.com/office/word/2010/wordprocessingCanvas" xmlns:mc="http://schemas.openxmlformats.org/markup-compatibility/2006" xmlns:o="urn:schemas-microsoft-com:office:office" xmlns:r="http://schemas.openxmlformats.org/officeDocument/2006/relationships" xmlns:m="http://schemas.openxmlformats.org/officeDocument/2006/math" xmlns:v="urn:schemas-microsoft-com:vml" xmlns:wp14="http://schemas.microsoft.com/office/word/2010/wordprocessingDrawing" xmlns:wp="http://schemas.openxmlformats.org/drawingml/2006/wordprocessingDrawing" xmlns:w10="urn:schemas-microsoft-com:office:word" xmlns:w="http://schemas.openxmlformats.org/wordprocessingml/2006/main" xmlns:w14="http://schemas.microsoft.com/office/word/2010/wordml" xmlns:w15="http://schemas.microsoft.com/office/word/2012/wordml" xmlns:wpg="http://schemas.microsoft.com/office/word/2010/wordprocessingGroup" xmlns:wpi="http://schemas.microsoft.com/office/word/2010/wordprocessingInk" xmlns:wne="http://schemas.microsoft.com/office/word/2006/wordml" xmlns:wps="http://schemas.microsoft.com/office/word/2010/wordprocessingShape" mc:Ignorable="w14 w15 wp14">
+<w:glossaryDocument xmlns:wpc="http://schemas.microsoft.com/office/word/2010/wordprocessingCanvas" xmlns:mo="http://schemas.microsoft.com/office/mac/office/2008/main" xmlns:mc="http://schemas.openxmlformats.org/markup-compatibility/2006" xmlns:mv="urn:schemas-microsoft-com:mac:vml" xmlns:o="urn:schemas-microsoft-com:office:office" xmlns:r="http://schemas.openxmlformats.org/officeDocument/2006/relationships" xmlns:m="http://schemas.openxmlformats.org/officeDocument/2006/math" xmlns:v="urn:schemas-microsoft-com:vml" xmlns:wp14="http://schemas.microsoft.com/office/word/2010/wordprocessingDrawing" xmlns:wp="http://schemas.openxmlformats.org/drawingml/2006/wordprocessingDrawing" xmlns:w10="urn:schemas-microsoft-com:office:word" xmlns:w="http://schemas.openxmlformats.org/wordprocessingml/2006/main" xmlns:w14="http://schemas.microsoft.com/office/word/2010/wordml" xmlns:w15="http://schemas.microsoft.com/office/word/2012/wordml" xmlns:wpg="http://schemas.microsoft.com/office/word/2010/wordprocessingGroup" xmlns:wpi="http://schemas.microsoft.com/office/word/2010/wordprocessingInk" xmlns:wne="http://schemas.microsoft.com/office/word/2006/wordml" xmlns:wps="http://schemas.microsoft.com/office/word/2010/wordprocessingShape" mc:Ignorable="w14 w15 wp14">
   <w:docParts>
     <w:docPart>
       <w:docPartPr>
@@ -8695,7 +9761,7 @@
   <w:font w:name="Symbol">
     <w:panose1 w:val="05050102010706020507"/>
     <w:charset w:val="02"/>
-    <w:family w:val="roman"/>
+    <w:family w:val="auto"/>
     <w:pitch w:val="variable"/>
     <w:sig w:usb0="00000000" w:usb1="10000000" w:usb2="00000000" w:usb3="00000000" w:csb0="80000000" w:csb1="00000000"/>
   </w:font>
@@ -8704,12 +9770,12 @@
     <w:charset w:val="00"/>
     <w:family w:val="roman"/>
     <w:pitch w:val="variable"/>
-    <w:sig w:usb0="E0002AFF" w:usb1="C0007841" w:usb2="00000009" w:usb3="00000000" w:csb0="000001FF" w:csb1="00000000"/>
+    <w:sig w:usb0="E0002AEF" w:usb1="C0007841" w:usb2="00000009" w:usb3="00000000" w:csb0="000001FF" w:csb1="00000000"/>
   </w:font>
   <w:font w:name="Courier New">
     <w:panose1 w:val="02070309020205020404"/>
     <w:charset w:val="00"/>
-    <w:family w:val="modern"/>
+    <w:family w:val="roman"/>
     <w:pitch w:val="fixed"/>
     <w:sig w:usb0="E0002AFF" w:usb1="C0007843" w:usb2="00000009" w:usb3="00000000" w:csb0="000001FF" w:csb1="00000000"/>
   </w:font>
@@ -8720,21 +9786,18 @@
     <w:pitch w:val="variable"/>
     <w:sig w:usb0="00000000" w:usb1="10000000" w:usb2="00000000" w:usb3="00000000" w:csb0="80000000" w:csb1="00000000"/>
   </w:font>
-  <w:font w:name="SimSun">
-    <w:altName w:val="宋体"/>
-    <w:panose1 w:val="02010600030101010101"/>
+  <w:font w:name="宋体">
     <w:charset w:val="86"/>
     <w:family w:val="auto"/>
     <w:pitch w:val="variable"/>
     <w:sig w:usb0="00000003" w:usb1="288F0000" w:usb2="00000016" w:usb3="00000000" w:csb0="00040001" w:csb1="00000000"/>
   </w:font>
-  <w:font w:name="SimHei">
-    <w:altName w:val="黑体"/>
-    <w:panose1 w:val="02010609060101010101"/>
-    <w:charset w:val="86"/>
-    <w:family w:val="modern"/>
-    <w:pitch w:val="fixed"/>
-    <w:sig w:usb0="800002BF" w:usb1="38CF7CFA" w:usb2="00000016" w:usb3="00000000" w:csb0="00040001" w:csb1="00000000"/>
+  <w:font w:name="Arial">
+    <w:panose1 w:val="020B0604020202020204"/>
+    <w:charset w:val="00"/>
+    <w:family w:val="swiss"/>
+    <w:pitch w:val="variable"/>
+    <w:sig w:usb0="E0002AFF" w:usb1="C0007843" w:usb2="00000009" w:usb3="00000000" w:csb0="000001FF" w:csb1="00000000"/>
   </w:font>
   <w:font w:name="Verdana">
     <w:panose1 w:val="020B0604030504040204"/>
@@ -8748,14 +9811,21 @@
     <w:charset w:val="00"/>
     <w:family w:val="swiss"/>
     <w:pitch w:val="variable"/>
-    <w:sig w:usb0="E10002FF" w:usb1="4000ACFF" w:usb2="00000009" w:usb3="00000000" w:csb0="0000019F" w:csb1="00000000"/>
+    <w:sig w:usb0="E00002FF" w:usb1="4000ACFF" w:usb2="00000001" w:usb3="00000000" w:csb0="0000019F" w:csb1="00000000"/>
   </w:font>
-  <w:font w:name="Arial">
-    <w:panose1 w:val="020B0604020202020204"/>
-    <w:charset w:val="00"/>
-    <w:family w:val="swiss"/>
+  <w:font w:name="DengXian">
+    <w:panose1 w:val="02010600030101010101"/>
+    <w:charset w:val="86"/>
+    <w:family w:val="script"/>
     <w:pitch w:val="variable"/>
-    <w:sig w:usb0="E0002AFF" w:usb1="C0007843" w:usb2="00000009" w:usb3="00000000" w:csb0="000001FF" w:csb1="00000000"/>
+    <w:sig w:usb0="A00002BF" w:usb1="38CF7CFA" w:usb2="00000016" w:usb3="00000000" w:csb0="0004000F" w:csb1="00000000"/>
+  </w:font>
+  <w:font w:name="DengXian Light">
+    <w:panose1 w:val="02010600030101010101"/>
+    <w:charset w:val="86"/>
+    <w:family w:val="script"/>
+    <w:pitch w:val="variable"/>
+    <w:sig w:usb0="A00002BF" w:usb1="38CF7CFA" w:usb2="00000016" w:usb3="00000000" w:csb0="0004000F" w:csb1="00000000"/>
   </w:font>
   <w:font w:name="Calibri Light">
     <w:panose1 w:val="020F0302020204030204"/>
@@ -8785,6 +9855,7 @@
     <w:rsid w:val="00192256"/>
     <w:rsid w:val="004773B1"/>
     <w:rsid w:val="00C8308C"/>
+    <w:rsid w:val="00E96464"/>
   </w:rsids>
   <m:mathPr>
     <m:mathFont m:val="Cambria Math"/>
@@ -8824,7 +9895,7 @@
       </w:pPr>
     </w:pPrDefault>
   </w:docDefaults>
-  <w:latentStyles w:defLockedState="0" w:defUIPriority="99" w:defSemiHidden="0" w:defUnhideWhenUsed="0" w:defQFormat="0" w:count="371">
+  <w:latentStyles w:defLockedState="0" w:defUIPriority="99" w:defSemiHidden="0" w:defUnhideWhenUsed="0" w:defQFormat="0" w:count="382">
     <w:lsdException w:name="Normal" w:uiPriority="0" w:qFormat="1"/>
     <w:lsdException w:name="heading 1" w:uiPriority="9" w:qFormat="1"/>
     <w:lsdException w:name="heading 2" w:semiHidden="1" w:uiPriority="9" w:unhideWhenUsed="1" w:qFormat="1"/>
@@ -9196,6 +10267,8 @@
     <w:lsdException w:name="List Table 5 Dark Accent 6" w:uiPriority="50"/>
     <w:lsdException w:name="List Table 6 Colorful Accent 6" w:uiPriority="51"/>
     <w:lsdException w:name="List Table 7 Colorful Accent 6" w:uiPriority="52"/>
+    <w:lsdException w:name="Mention" w:semiHidden="1" w:unhideWhenUsed="1"/>
+    <w:lsdException w:name="Smart Hyperlink" w:semiHidden="1" w:unhideWhenUsed="1"/>
   </w:latentStyles>
   <w:style w:type="paragraph" w:default="1" w:styleId="Normal">
     <w:name w:val="Normal"/>
@@ -9256,6 +10329,7 @@
 <w:webSettings xmlns:mc="http://schemas.openxmlformats.org/markup-compatibility/2006" xmlns:r="http://schemas.openxmlformats.org/officeDocument/2006/relationships" xmlns:w="http://schemas.openxmlformats.org/wordprocessingml/2006/main" xmlns:w14="http://schemas.microsoft.com/office/word/2010/wordml" xmlns:w15="http://schemas.microsoft.com/office/word/2012/wordml" mc:Ignorable="w14 w15">
   <w:optimizeForBrowser/>
   <w:allowPNG/>
+  <w:doNotSaveAsSingleFile/>
 </w:webSettings>
 </file>
 
@@ -9461,11 +10535,336 @@
 </file>
 
 <file path=customXml/item1.xml><?xml version="1.0" encoding="utf-8"?>
-<b:Sources xmlns:b="http://schemas.openxmlformats.org/officeDocument/2006/bibliography" xmlns="http://schemas.openxmlformats.org/officeDocument/2006/bibliography" SelectedStyle="\APASixthEditionOfficeOnline.xsl" StyleName="APA" Version="6"/>
+<?mso-contentType ?>
+<FormTemplates xmlns="http://schemas.microsoft.com/sharepoint/v3/contenttype/forms">
+  <Display>DocumentLibraryForm</Display>
+  <Edit>DocumentLibraryForm</Edit>
+  <New>DocumentLibraryForm</New>
+</FormTemplates>
+</file>
+
+<file path=customXml/item2.xml><?xml version="1.0" encoding="utf-8"?>
+<p:properties xmlns:p="http://schemas.microsoft.com/office/2006/metadata/properties" xmlns:xsi="http://www.w3.org/2001/XMLSchema-instance" xmlns:pc="http://schemas.microsoft.com/office/infopath/2007/PartnerControls">
+  <documentManagement/>
+</p:properties>
+</file>
+
+<file path=customXml/item3.xml><?xml version="1.0" encoding="utf-8"?>
+<ct:contentTypeSchema xmlns:ct="http://schemas.microsoft.com/office/2006/metadata/contentType" xmlns:ma="http://schemas.microsoft.com/office/2006/metadata/properties/metaAttributes" ct:_="" ma:_="" ma:contentTypeName="Documento" ma:contentTypeID="0x01010066637A2A7B050C4F955EB34FF539B89F" ma:contentTypeVersion="2" ma:contentTypeDescription="Crear nuevo documento." ma:contentTypeScope="" ma:versionID="a4f4682f4d4232949a37eb15fe79af4c">
+  <xsd:schema xmlns:xsd="http://www.w3.org/2001/XMLSchema" xmlns:xs="http://www.w3.org/2001/XMLSchema" xmlns:p="http://schemas.microsoft.com/office/2006/metadata/properties" xmlns:ns2="8e8715b1-4f74-49a5-a4ef-72274251f188" targetNamespace="http://schemas.microsoft.com/office/2006/metadata/properties" ma:root="true" ma:fieldsID="868eb3e0bcc51ee244ea906b083b0d86" ns2:_="">
+    <xsd:import namespace="8e8715b1-4f74-49a5-a4ef-72274251f188"/>
+    <xsd:element name="properties">
+      <xsd:complexType>
+        <xsd:sequence>
+          <xsd:element name="documentManagement">
+            <xsd:complexType>
+              <xsd:all>
+                <xsd:element ref="ns2:MediaServiceMetadata" minOccurs="0"/>
+                <xsd:element ref="ns2:MediaServiceFastMetadata" minOccurs="0"/>
+              </xsd:all>
+            </xsd:complexType>
+          </xsd:element>
+        </xsd:sequence>
+      </xsd:complexType>
+    </xsd:element>
+  </xsd:schema>
+  <xsd:schema xmlns:xsd="http://www.w3.org/2001/XMLSchema" xmlns:xs="http://www.w3.org/2001/XMLSchema" xmlns:dms="http://schemas.microsoft.com/office/2006/documentManagement/types" xmlns:pc="http://schemas.microsoft.com/office/infopath/2007/PartnerControls" targetNamespace="8e8715b1-4f74-49a5-a4ef-72274251f188" elementFormDefault="qualified">
+    <xsd:import namespace="http://schemas.microsoft.com/office/2006/documentManagement/types"/>
+    <xsd:import namespace="http://schemas.microsoft.com/office/infopath/2007/PartnerControls"/>
+    <xsd:element name="MediaServiceMetadata" ma:index="8" nillable="true" ma:displayName="MediaServiceMetadata" ma:description="" ma:hidden="true" ma:internalName="MediaServiceMetadata" ma:readOnly="true">
+      <xsd:simpleType>
+        <xsd:restriction base="dms:Note"/>
+      </xsd:simpleType>
+    </xsd:element>
+    <xsd:element name="MediaServiceFastMetadata" ma:index="9" nillable="true" ma:displayName="MediaServiceFastMetadata" ma:description="" ma:hidden="true" ma:internalName="MediaServiceFastMetadata" ma:readOnly="true">
+      <xsd:simpleType>
+        <xsd:restriction base="dms:Note"/>
+      </xsd:simpleType>
+    </xsd:element>
+  </xsd:schema>
+  <xsd:schema xmlns="http://schemas.openxmlformats.org/package/2006/metadata/core-properties" xmlns:xsd="http://www.w3.org/2001/XMLSchema" xmlns:xsi="http://www.w3.org/2001/XMLSchema-instance" xmlns:dc="http://purl.org/dc/elements/1.1/" xmlns:dcterms="http://purl.org/dc/terms/" xmlns:odoc="http://schemas.microsoft.com/internal/obd" targetNamespace="http://schemas.openxmlformats.org/package/2006/metadata/core-properties" elementFormDefault="qualified" attributeFormDefault="unqualified" blockDefault="#all">
+    <xsd:import namespace="http://purl.org/dc/elements/1.1/" schemaLocation="http://dublincore.org/schemas/xmls/qdc/2003/04/02/dc.xsd"/>
+    <xsd:import namespace="http://purl.org/dc/terms/" schemaLocation="http://dublincore.org/schemas/xmls/qdc/2003/04/02/dcterms.xsd"/>
+    <xsd:element name="coreProperties" type="CT_coreProperties"/>
+    <xsd:complexType name="CT_coreProperties">
+      <xsd:all>
+        <xsd:element ref="dc:creator" minOccurs="0" maxOccurs="1"/>
+        <xsd:element ref="dcterms:created" minOccurs="0" maxOccurs="1"/>
+        <xsd:element ref="dc:identifier" minOccurs="0" maxOccurs="1"/>
+        <xsd:element name="contentType" minOccurs="0" maxOccurs="1" type="xsd:string" ma:index="0" ma:displayName="Tipo de contenido"/>
+        <xsd:element ref="dc:title" minOccurs="0" maxOccurs="1" ma:index="4" ma:displayName="Título"/>
+        <xsd:element ref="dc:subject" minOccurs="0" maxOccurs="1"/>
+        <xsd:element ref="dc:description" minOccurs="0" maxOccurs="1"/>
+        <xsd:element name="keywords" minOccurs="0" maxOccurs="1" type="xsd:string"/>
+        <xsd:element ref="dc:language" minOccurs="0" maxOccurs="1"/>
+        <xsd:element name="category" minOccurs="0" maxOccurs="1" type="xsd:string"/>
+        <xsd:element name="version" minOccurs="0" maxOccurs="1" type="xsd:string"/>
+        <xsd:element name="revision" minOccurs="0" maxOccurs="1" type="xsd:string">
+          <xsd:annotation>
+            <xsd:documentation>
+                        This value indicates the number of saves or revisions. The application is responsible for updating this value after each revision.
+                    </xsd:documentation>
+          </xsd:annotation>
+        </xsd:element>
+        <xsd:element name="lastModifiedBy" minOccurs="0" maxOccurs="1" type="xsd:string"/>
+        <xsd:element ref="dcterms:modified" minOccurs="0" maxOccurs="1"/>
+        <xsd:element name="contentStatus" minOccurs="0" maxOccurs="1" type="xsd:string"/>
+      </xsd:all>
+    </xsd:complexType>
+  </xsd:schema>
+  <xs:schema xmlns:pc="http://schemas.microsoft.com/office/infopath/2007/PartnerControls" xmlns:xs="http://www.w3.org/2001/XMLSchema" targetNamespace="http://schemas.microsoft.com/office/infopath/2007/PartnerControls" elementFormDefault="qualified" attributeFormDefault="unqualified">
+    <xs:element name="Person">
+      <xs:complexType>
+        <xs:sequence>
+          <xs:element ref="pc:DisplayName" minOccurs="0"/>
+          <xs:element ref="pc:AccountId" minOccurs="0"/>
+          <xs:element ref="pc:AccountType" minOccurs="0"/>
+        </xs:sequence>
+      </xs:complexType>
+    </xs:element>
+    <xs:element name="DisplayName" type="xs:string"/>
+    <xs:element name="AccountId" type="xs:string"/>
+    <xs:element name="AccountType" type="xs:string"/>
+    <xs:element name="BDCAssociatedEntity">
+      <xs:complexType>
+        <xs:sequence>
+          <xs:element ref="pc:BDCEntity" minOccurs="0" maxOccurs="unbounded"/>
+        </xs:sequence>
+        <xs:attribute ref="pc:EntityNamespace"/>
+        <xs:attribute ref="pc:EntityName"/>
+        <xs:attribute ref="pc:SystemInstanceName"/>
+        <xs:attribute ref="pc:AssociationName"/>
+      </xs:complexType>
+    </xs:element>
+    <xs:attribute name="EntityNamespace" type="xs:string"/>
+    <xs:attribute name="EntityName" type="xs:string"/>
+    <xs:attribute name="SystemInstanceName" type="xs:string"/>
+    <xs:attribute name="AssociationName" type="xs:string"/>
+    <xs:element name="BDCEntity">
+      <xs:complexType>
+        <xs:sequence>
+          <xs:element ref="pc:EntityDisplayName" minOccurs="0"/>
+          <xs:element ref="pc:EntityInstanceReference" minOccurs="0"/>
+          <xs:element ref="pc:EntityId1" minOccurs="0"/>
+          <xs:element ref="pc:EntityId2" minOccurs="0"/>
+          <xs:element ref="pc:EntityId3" minOccurs="0"/>
+          <xs:element ref="pc:EntityId4" minOccurs="0"/>
+          <xs:element ref="pc:EntityId5" minOccurs="0"/>
+        </xs:sequence>
+      </xs:complexType>
+    </xs:element>
+    <xs:element name="EntityDisplayName" type="xs:string"/>
+    <xs:element name="EntityInstanceReference" type="xs:string"/>
+    <xs:element name="EntityId1" type="xs:string"/>
+    <xs:element name="EntityId2" type="xs:string"/>
+    <xs:element name="EntityId3" type="xs:string"/>
+    <xs:element name="EntityId4" type="xs:string"/>
+    <xs:element name="EntityId5" type="xs:string"/>
+    <xs:element name="Terms">
+      <xs:complexType>
+        <xs:sequence>
+          <xs:element ref="pc:TermInfo" minOccurs="0" maxOccurs="unbounded"/>
+        </xs:sequence>
+      </xs:complexType>
+    </xs:element>
+    <xs:element name="TermInfo">
+      <xs:complexType>
+        <xs:sequence>
+          <xs:element ref="pc:TermName" minOccurs="0"/>
+          <xs:element ref="pc:TermId" minOccurs="0"/>
+        </xs:sequence>
+      </xs:complexType>
+    </xs:element>
+    <xs:element name="TermName" type="xs:string"/>
+    <xs:element name="TermId" type="xs:string"/>
+  </xs:schema>
+</ct:contentTypeSchema>
+</file>
+
+<file path=customXml/item4.xml><?xml version="1.0" encoding="utf-8"?>
+<b:Sources xmlns:b="http://schemas.openxmlformats.org/officeDocument/2006/bibliography" xmlns="http://schemas.openxmlformats.org/officeDocument/2006/bibliography" SelectedStyle="/IEEE2006OfficeOnline.xsl" StyleName="IEEE" Version="6">
+  <b:Source>
+    <b:Tag>Bei16</b:Tag>
+    <b:SourceType>InternetSite</b:SourceType>
+    <b:Guid>{BFF825FE-C395-3C4F-855E-E2E242A4A9B1}</b:Guid>
+    <b:Title>Virtual Reality Network Visualization</b:Title>
+    <b:Year>2016</b:Year>
+    <b:URL>http://lucabeisel.de/vr-network-visualization/</b:URL>
+    <b:ProductionCompany>LUCA BEISEL</b:ProductionCompany>
+    <b:Month>Diciembre</b:Month>
+    <b:YearAccessed>2017</b:YearAccessed>
+    <b:MonthAccessed>Octubre</b:MonthAccessed>
+    <b:DayAccessed>2</b:DayAccessed>
+    <b:Author>
+      <b:Author>
+        <b:NameList>
+          <b:Person>
+            <b:Last>Beisel</b:Last>
+            <b:First>Luca</b:First>
+          </b:Person>
+          <b:Person>
+            <b:Last>Lamouric</b:Last>
+            <b:First>Pascal</b:First>
+          </b:Person>
+          <b:Person>
+            <b:Last>Mayer</b:Last>
+            <b:Middle>Cristoph</b:Middle>
+            <b:First>Johannes</b:First>
+          </b:Person>
+          <b:Person>
+            <b:Last>Dinh</b:Last>
+            <b:First>Hoang</b:First>
+          </b:Person>
+        </b:NameList>
+      </b:Author>
+    </b:Author>
+    <b:RefOrder>1</b:RefOrder>
+  </b:Source>
+  <b:Source>
+    <b:Tag>Dig</b:Tag>
+    <b:SourceType>InternetSite</b:SourceType>
+    <b:Guid>{B3FEBA08-770D-2043-AA5E-0E3C5F5379E7}</b:Guid>
+    <b:Title>Digital Humanities Network Visualization Tool</b:Title>
+    <b:URL>http://lucabeisel.de/network-visualization/</b:URL>
+    <b:Author>
+      <b:Author>
+        <b:NameList>
+          <b:Person>
+            <b:Last>Beisel</b:Last>
+            <b:First>Luca</b:First>
+          </b:Person>
+          <b:Person>
+            <b:Last>Lamouric</b:Last>
+            <b:First>Pascal</b:First>
+          </b:Person>
+          <b:Person>
+            <b:Last>Mayer</b:Last>
+            <b:First>Johannes</b:First>
+            <b:Middle>Cristoph</b:Middle>
+          </b:Person>
+          <b:Person>
+            <b:Last>Dinh</b:Last>
+            <b:First>Hoang</b:First>
+          </b:Person>
+        </b:NameList>
+      </b:Author>
+    </b:Author>
+    <b:ProductionCompany>LUCA BEISEL</b:ProductionCompany>
+    <b:Year>2016</b:Year>
+    <b:Month>Octubre</b:Month>
+    <b:YearAccessed>2017</b:YearAccessed>
+    <b:MonthAccessed>Octubre</b:MonthAccessed>
+    <b:DayAccessed>2</b:DayAccessed>
+    <b:RefOrder>2</b:RefOrder>
+  </b:Source>
+  <b:Source>
+    <b:Tag>Roy16</b:Tag>
+    <b:SourceType>InternetSite</b:SourceType>
+    <b:Guid>{3E8FA70E-F6CA-7A4B-A8B0-28B746ABC095}</b:Guid>
+    <b:Title>Large Scale Network Visualization in VR</b:Title>
+    <b:URL>https://www.youtube.com/watch?v=zBA0eVLglNs</b:URL>
+    <b:ProductionCompany>Media Research Lab</b:ProductionCompany>
+    <b:Year>2016</b:Year>
+    <b:Month>Abril</b:Month>
+    <b:Day>8</b:Day>
+    <b:YearAccessed>2017</b:YearAccessed>
+    <b:MonthAccessed>Octubre</b:MonthAccessed>
+    <b:DayAccessed>2</b:DayAccessed>
+    <b:Author>
+      <b:Author>
+        <b:NameList>
+          <b:Person>
+            <b:Last>Royston</b:Last>
+            <b:First>Sam</b:First>
+          </b:Person>
+          <b:Person>
+            <b:Last>DeFanti</b:Last>
+            <b:First>Conner</b:First>
+          </b:Person>
+          <b:Person>
+            <b:Last>Perlin</b:Last>
+            <b:First>Ken</b:First>
+          </b:Person>
+        </b:NameList>
+      </b:Author>
+    </b:Author>
+    <b:RefOrder>3</b:RefOrder>
+  </b:Source>
+  <b:Source>
+    <b:Tag>NPM15</b:Tag>
+    <b:SourceType>InternetSite</b:SourceType>
+    <b:Guid>{DFD3C9BD-9BB2-474C-8CAD-639AF790F2FE}</b:Guid>
+    <b:Author>
+      <b:Author>
+        <b:Corporate>NPM Enterprise</b:Corporate>
+      </b:Author>
+    </b:Author>
+    <b:Title>graphee</b:Title>
+    <b:URL>https://www.npmjs.com/package/graphee</b:URL>
+    <b:ProductionCompany>NPM Enterprise</b:ProductionCompany>
+    <b:Year>2015</b:Year>
+    <b:YearAccessed>2017</b:YearAccessed>
+    <b:MonthAccessed>Octubre</b:MonthAccessed>
+    <b:DayAccessed>2</b:DayAccessed>
+    <b:RefOrder>4</b:RefOrder>
+  </b:Source>
+  <b:Source>
+    <b:Tag>Gep17</b:Tag>
+    <b:SourceType>InternetSite</b:SourceType>
+    <b:Guid>{5CE4F2D4-4A64-BA4B-BCD6-2CCD0B57E359}</b:Guid>
+    <b:Author>
+      <b:Author>
+        <b:Corporate>Gephi</b:Corporate>
+      </b:Author>
+    </b:Author>
+    <b:Title>Gephi</b:Title>
+    <b:URL>https://gephi.org/</b:URL>
+    <b:ProductionCompany>Gephi</b:ProductionCompany>
+    <b:YearAccessed>2017</b:YearAccessed>
+    <b:MonthAccessed>Octubre</b:MonthAccessed>
+    <b:DayAccessed>2</b:DayAccessed>
+    <b:RefOrder>5</b:RefOrder>
+  </b:Source>
+</b:Sources>
 </file>
 
 <file path=customXml/itemProps1.xml><?xml version="1.0" encoding="utf-8"?>
-<ds:datastoreItem xmlns:ds="http://schemas.openxmlformats.org/officeDocument/2006/customXml" ds:itemID="{96CB5167-368A-4078-9BEE-41BCB20C6B98}">
+<ds:datastoreItem xmlns:ds="http://schemas.openxmlformats.org/officeDocument/2006/customXml" ds:itemID="{E3EAABBF-4228-4F4F-B29D-53CCA79062EE}">
+  <ds:schemaRefs>
+    <ds:schemaRef ds:uri="http://schemas.microsoft.com/sharepoint/v3/contenttype/forms"/>
+  </ds:schemaRefs>
+</ds:datastoreItem>
+</file>
+
+<file path=customXml/itemProps2.xml><?xml version="1.0" encoding="utf-8"?>
+<ds:datastoreItem xmlns:ds="http://schemas.openxmlformats.org/officeDocument/2006/customXml" ds:itemID="{5AB5DF10-0E91-4C09-A8AB-34DFA38BC337}">
+  <ds:schemaRefs>
+    <ds:schemaRef ds:uri="http://schemas.microsoft.com/office/2006/metadata/properties"/>
+    <ds:schemaRef ds:uri="http://schemas.microsoft.com/office/infopath/2007/PartnerControls"/>
+  </ds:schemaRefs>
+</ds:datastoreItem>
+</file>
+
+<file path=customXml/itemProps3.xml><?xml version="1.0" encoding="utf-8"?>
+<ds:datastoreItem xmlns:ds="http://schemas.openxmlformats.org/officeDocument/2006/customXml" ds:itemID="{A9C41379-ECFC-41B2-98C5-D9866AE972AE}">
+  <ds:schemaRefs>
+    <ds:schemaRef ds:uri="http://schemas.microsoft.com/office/2006/metadata/contentType"/>
+    <ds:schemaRef ds:uri="http://schemas.microsoft.com/office/2006/metadata/properties/metaAttributes"/>
+    <ds:schemaRef ds:uri="http://www.w3.org/2001/XMLSchema"/>
+    <ds:schemaRef ds:uri="http://schemas.microsoft.com/office/2006/metadata/properties"/>
+    <ds:schemaRef ds:uri="8e8715b1-4f74-49a5-a4ef-72274251f188"/>
+    <ds:schemaRef ds:uri="http://schemas.microsoft.com/office/2006/documentManagement/types"/>
+    <ds:schemaRef ds:uri="http://schemas.microsoft.com/office/infopath/2007/PartnerControls"/>
+    <ds:schemaRef ds:uri="http://schemas.openxmlformats.org/package/2006/metadata/core-properties"/>
+    <ds:schemaRef ds:uri="http://purl.org/dc/elements/1.1/"/>
+    <ds:schemaRef ds:uri="http://purl.org/dc/terms/"/>
+    <ds:schemaRef ds:uri="http://schemas.microsoft.com/internal/obd"/>
+  </ds:schemaRefs>
+</ds:datastoreItem>
+</file>
+
+<file path=customXml/itemProps4.xml><?xml version="1.0" encoding="utf-8"?>
+<ds:datastoreItem xmlns:ds="http://schemas.openxmlformats.org/officeDocument/2006/customXml" ds:itemID="{C4D23483-7478-654A-892E-6C302B5A0430}">
   <ds:schemaRefs>
     <ds:schemaRef ds:uri="http://schemas.openxmlformats.org/officeDocument/2006/bibliography"/>
   </ds:schemaRefs>

</xml_diff>

<commit_message>
Subiendo las correcciones rápidas del profe. También hay unos comentarios
</commit_message>
<xml_diff>
--- a/IDI 1/Hoja de concepto MSC.docx
+++ b/IDI 1/Hoja de concepto MSC.docx
@@ -8,7 +8,7 @@
           <w:tab w:val="center" w:pos="4419"/>
           <w:tab w:val="right" w:pos="8838"/>
         </w:tabs>
-        <w:spacing w:after="0" w:line="240" w:lineRule="auto"/>
+        <w:spacing w:after="0" w:line="24" w:lineRule="atLeast"/>
         <w:jc w:val="center"/>
         <w:rPr>
           <w:rFonts w:ascii="Verdana" w:eastAsia="Times New Roman" w:hAnsi="Verdana" w:cs="Calibri"/>
@@ -37,7 +37,7 @@
           <w:tab w:val="center" w:pos="4419"/>
           <w:tab w:val="right" w:pos="8838"/>
         </w:tabs>
-        <w:spacing w:after="0" w:line="240" w:lineRule="auto"/>
+        <w:spacing w:after="0" w:line="24" w:lineRule="atLeast"/>
         <w:jc w:val="center"/>
         <w:rPr>
           <w:rFonts w:ascii="Calibri" w:eastAsia="Times New Roman" w:hAnsi="Calibri" w:cs="Calibri"/>
@@ -56,7 +56,7 @@
           <w:tab w:val="center" w:pos="4419"/>
           <w:tab w:val="right" w:pos="8838"/>
         </w:tabs>
-        <w:spacing w:after="0" w:line="240" w:lineRule="auto"/>
+        <w:spacing w:after="0" w:line="24" w:lineRule="atLeast"/>
         <w:jc w:val="center"/>
         <w:rPr>
           <w:rFonts w:ascii="Calibri" w:eastAsia="Times New Roman" w:hAnsi="Calibri" w:cs="Calibri"/>
@@ -81,7 +81,7 @@
           <w:tab w:val="center" w:pos="4419"/>
           <w:tab w:val="right" w:pos="8838"/>
         </w:tabs>
-        <w:spacing w:after="0" w:line="240" w:lineRule="auto"/>
+        <w:spacing w:after="0" w:line="24" w:lineRule="atLeast"/>
         <w:jc w:val="center"/>
         <w:rPr>
           <w:rFonts w:ascii="Times New Roman" w:eastAsia="Times New Roman" w:hAnsi="Times New Roman" w:cs="Times New Roman"/>
@@ -98,7 +98,7 @@
           <w:tab w:val="center" w:pos="4419"/>
           <w:tab w:val="right" w:pos="8838"/>
         </w:tabs>
-        <w:spacing w:after="0" w:line="240" w:lineRule="auto"/>
+        <w:spacing w:after="0" w:line="24" w:lineRule="atLeast"/>
         <w:jc w:val="center"/>
         <w:rPr>
           <w:rFonts w:ascii="Times New Roman" w:eastAsia="Times New Roman" w:hAnsi="Times New Roman" w:cs="Times New Roman"/>
@@ -115,7 +115,7 @@
           <w:tab w:val="center" w:pos="4419"/>
           <w:tab w:val="right" w:pos="8838"/>
         </w:tabs>
-        <w:spacing w:after="0" w:line="360" w:lineRule="auto"/>
+        <w:spacing w:after="0" w:line="24" w:lineRule="atLeast"/>
         <w:jc w:val="center"/>
         <w:rPr>
           <w:rFonts w:ascii="Times New Roman" w:eastAsia="Times New Roman" w:hAnsi="Times New Roman" w:cs="Times New Roman"/>
@@ -171,7 +171,7 @@
           <w:tab w:val="center" w:pos="4419"/>
           <w:tab w:val="right" w:pos="8838"/>
         </w:tabs>
-        <w:spacing w:after="0" w:line="360" w:lineRule="auto"/>
+        <w:spacing w:after="0" w:line="24" w:lineRule="atLeast"/>
         <w:jc w:val="center"/>
         <w:rPr>
           <w:rFonts w:ascii="Times New Roman" w:eastAsia="Times New Roman" w:hAnsi="Times New Roman" w:cs="Times New Roman"/>
@@ -245,7 +245,7 @@
           <w:tab w:val="center" w:pos="4419"/>
           <w:tab w:val="right" w:pos="8838"/>
         </w:tabs>
-        <w:spacing w:after="0" w:line="240" w:lineRule="auto"/>
+        <w:spacing w:after="0" w:line="24" w:lineRule="atLeast"/>
         <w:jc w:val="center"/>
         <w:rPr>
           <w:rFonts w:ascii="Times New Roman" w:eastAsia="Times New Roman" w:hAnsi="Times New Roman" w:cs="Times New Roman"/>
@@ -261,7 +261,7 @@
           <w:tab w:val="center" w:pos="4419"/>
           <w:tab w:val="right" w:pos="8838"/>
         </w:tabs>
-        <w:spacing w:after="0" w:line="240" w:lineRule="auto"/>
+        <w:spacing w:after="0" w:line="24" w:lineRule="atLeast"/>
         <w:jc w:val="center"/>
         <w:rPr>
           <w:rFonts w:ascii="Times New Roman" w:eastAsia="Times New Roman" w:hAnsi="Times New Roman" w:cs="Times New Roman"/>
@@ -277,7 +277,7 @@
           <w:tab w:val="center" w:pos="4419"/>
           <w:tab w:val="right" w:pos="8838"/>
         </w:tabs>
-        <w:spacing w:after="0" w:line="240" w:lineRule="auto"/>
+        <w:spacing w:after="0" w:line="24" w:lineRule="atLeast"/>
         <w:jc w:val="center"/>
         <w:rPr>
           <w:rFonts w:ascii="Times New Roman" w:eastAsia="Times New Roman" w:hAnsi="Times New Roman" w:cs="Times New Roman"/>
@@ -350,7 +350,7 @@
           <w:tab w:val="center" w:pos="4419"/>
           <w:tab w:val="right" w:pos="8838"/>
         </w:tabs>
-        <w:spacing w:after="0" w:line="240" w:lineRule="auto"/>
+        <w:spacing w:after="0" w:line="24" w:lineRule="atLeast"/>
         <w:jc w:val="center"/>
         <w:rPr>
           <w:rFonts w:ascii="Times New Roman" w:eastAsia="Times New Roman" w:hAnsi="Times New Roman" w:cs="Times New Roman"/>
@@ -366,7 +366,7 @@
           <w:tab w:val="center" w:pos="4419"/>
           <w:tab w:val="right" w:pos="8838"/>
         </w:tabs>
-        <w:spacing w:after="0" w:line="240" w:lineRule="auto"/>
+        <w:spacing w:after="0" w:line="24" w:lineRule="atLeast"/>
         <w:jc w:val="center"/>
         <w:rPr>
           <w:rFonts w:ascii="Times New Roman" w:eastAsia="Times New Roman" w:hAnsi="Times New Roman" w:cs="Times New Roman"/>
@@ -384,7 +384,7 @@
           <w:bCs/>
           <w:smallCaps/>
           <w:sz w:val="32"/>
-          <w:szCs w:val="27"/>
+          <w:szCs w:val="32"/>
           <w:lang w:eastAsia="es-ES"/>
         </w:rPr>
         <w:alias w:val="Título del trabajo"/>
@@ -394,16 +394,12 @@
           <w:docPart w:val="5157FF0C570646148F2161E03DFCF367"/>
         </w:placeholder>
       </w:sdtPr>
-      <w:sdtEndPr>
-        <w:rPr>
-          <w:szCs w:val="32"/>
-        </w:rPr>
-      </w:sdtEndPr>
+      <w:sdtEndPr/>
       <w:sdtContent>
         <w:p>
           <w:pPr>
             <w:keepNext/>
-            <w:spacing w:after="0" w:line="360" w:lineRule="auto"/>
+            <w:spacing w:after="0" w:line="24" w:lineRule="atLeast"/>
             <w:jc w:val="center"/>
             <w:outlineLvl w:val="0"/>
             <w:rPr>
@@ -423,10 +419,16 @@
               <w:bCs/>
               <w:smallCaps/>
               <w:sz w:val="32"/>
-              <w:szCs w:val="27"/>
+              <w:szCs w:val="32"/>
               <w:lang w:eastAsia="es-ES"/>
             </w:rPr>
-            <w:t>Hoja de concepto MSC</w:t>
+            <w:t>ANÁLISIS Y VISUALIZACIÓN DE GRAFOS USANDO REALIDAD VIRTUAL</w:t>
+          </w:r>
+          <w:r>
+            <w:rPr>
+              <w:rStyle w:val="CommentReference"/>
+            </w:rPr>
+            <w:commentReference w:id="0"/>
           </w:r>
         </w:p>
       </w:sdtContent>
@@ -437,7 +439,7 @@
           <w:tab w:val="center" w:pos="4419"/>
           <w:tab w:val="right" w:pos="8838"/>
         </w:tabs>
-        <w:spacing w:after="0" w:line="240" w:lineRule="auto"/>
+        <w:spacing w:after="0" w:line="24" w:lineRule="atLeast"/>
         <w:jc w:val="center"/>
         <w:rPr>
           <w:rFonts w:ascii="Times New Roman" w:eastAsia="Times New Roman" w:hAnsi="Times New Roman" w:cs="Times New Roman"/>
@@ -453,7 +455,7 @@
           <w:tab w:val="center" w:pos="4419"/>
           <w:tab w:val="right" w:pos="8838"/>
         </w:tabs>
-        <w:spacing w:after="0" w:line="240" w:lineRule="auto"/>
+        <w:spacing w:after="0" w:line="24" w:lineRule="atLeast"/>
         <w:jc w:val="center"/>
         <w:rPr>
           <w:rFonts w:ascii="Times New Roman" w:eastAsia="Times New Roman" w:hAnsi="Times New Roman" w:cs="Times New Roman"/>
@@ -487,7 +489,7 @@
           <w:tab w:val="center" w:pos="4419"/>
           <w:tab w:val="right" w:pos="8838"/>
         </w:tabs>
-        <w:spacing w:after="0" w:line="240" w:lineRule="auto"/>
+        <w:spacing w:after="0" w:line="24" w:lineRule="atLeast"/>
         <w:jc w:val="center"/>
         <w:rPr>
           <w:rFonts w:ascii="Times New Roman" w:eastAsia="Times New Roman" w:hAnsi="Times New Roman" w:cs="Times New Roman"/>
@@ -503,7 +505,7 @@
           <w:tab w:val="center" w:pos="4419"/>
           <w:tab w:val="right" w:pos="8838"/>
         </w:tabs>
-        <w:spacing w:after="0" w:line="240" w:lineRule="auto"/>
+        <w:spacing w:after="0" w:line="24" w:lineRule="atLeast"/>
         <w:jc w:val="center"/>
         <w:rPr>
           <w:rFonts w:ascii="Times New Roman" w:eastAsia="Times New Roman" w:hAnsi="Times New Roman" w:cs="Times New Roman"/>
@@ -519,7 +521,7 @@
           <w:tab w:val="center" w:pos="4419"/>
           <w:tab w:val="right" w:pos="8838"/>
         </w:tabs>
-        <w:spacing w:after="0" w:line="240" w:lineRule="auto"/>
+        <w:spacing w:after="0" w:line="24" w:lineRule="atLeast"/>
         <w:jc w:val="center"/>
         <w:rPr>
           <w:rFonts w:ascii="Times New Roman" w:eastAsia="Times New Roman" w:hAnsi="Times New Roman" w:cs="Times New Roman"/>
@@ -535,7 +537,7 @@
           <w:tab w:val="center" w:pos="4419"/>
           <w:tab w:val="right" w:pos="8838"/>
         </w:tabs>
-        <w:spacing w:after="0" w:line="240" w:lineRule="auto"/>
+        <w:spacing w:after="0" w:line="24" w:lineRule="atLeast"/>
         <w:jc w:val="center"/>
         <w:rPr>
           <w:rFonts w:ascii="Times New Roman" w:eastAsia="Times New Roman" w:hAnsi="Times New Roman" w:cs="Times New Roman"/>
@@ -551,7 +553,7 @@
           <w:tab w:val="center" w:pos="4419"/>
           <w:tab w:val="right" w:pos="8838"/>
         </w:tabs>
-        <w:spacing w:after="0" w:line="240" w:lineRule="auto"/>
+        <w:spacing w:after="0" w:line="24" w:lineRule="atLeast"/>
         <w:jc w:val="center"/>
         <w:rPr>
           <w:rFonts w:ascii="Times New Roman" w:eastAsia="Times New Roman" w:hAnsi="Times New Roman" w:cs="Times New Roman"/>
@@ -567,7 +569,33 @@
           <w:szCs w:val="26"/>
           <w:lang w:eastAsia="es-ES"/>
         </w:rPr>
-        <w:t>Tlaquepaque, Jalisco.</w:t>
+        <w:t xml:space="preserve">Tlaquepaque, </w:t>
+      </w:r>
+      <w:commentRangeStart w:id="1"/>
+      <w:r>
+        <w:rPr>
+          <w:rFonts w:ascii="Times New Roman" w:eastAsia="Times New Roman" w:hAnsi="Times New Roman" w:cs="Times New Roman"/>
+          <w:sz w:val="26"/>
+          <w:szCs w:val="26"/>
+          <w:lang w:eastAsia="es-ES"/>
+        </w:rPr>
+        <w:t>Jalisco</w:t>
+      </w:r>
+      <w:commentRangeEnd w:id="1"/>
+      <w:r>
+        <w:rPr>
+          <w:rStyle w:val="CommentReference"/>
+        </w:rPr>
+        <w:commentReference w:id="1"/>
+      </w:r>
+      <w:r>
+        <w:rPr>
+          <w:rFonts w:ascii="Times New Roman" w:eastAsia="Times New Roman" w:hAnsi="Times New Roman" w:cs="Times New Roman"/>
+          <w:sz w:val="26"/>
+          <w:szCs w:val="26"/>
+          <w:lang w:eastAsia="es-ES"/>
+        </w:rPr>
+        <w:t>.</w:t>
       </w:r>
       <w:sdt>
         <w:sdtPr>
@@ -581,7 +609,7 @@
           <w:placeholder>
             <w:docPart w:val="1948EFAD3C7E4AC78C5D1C8AB618CE8E"/>
           </w:placeholder>
-          <w:date w:fullDate="2017-10-02T00:00:00Z">
+          <w:date>
             <w:dateFormat w:val="MMMM' de 'yyyy"/>
             <w:lid w:val="es-MX"/>
             <w:storeMappedDataAs w:val="dateTime"/>
@@ -597,7 +625,36 @@
               <w:szCs w:val="26"/>
               <w:lang w:val="es-MX" w:eastAsia="es-ES"/>
             </w:rPr>
-            <w:t>octubre de 2017</w:t>
+            <w:t xml:space="preserve"> </w:t>
+          </w:r>
+          <w:proofErr w:type="gramStart"/>
+          <w:r>
+            <w:rPr>
+              <w:rFonts w:ascii="Times New Roman" w:eastAsia="Times New Roman" w:hAnsi="Times New Roman" w:cs="Times New Roman"/>
+              <w:sz w:val="26"/>
+              <w:szCs w:val="26"/>
+              <w:lang w:val="es-MX" w:eastAsia="es-ES"/>
+            </w:rPr>
+            <w:t>O</w:t>
+          </w:r>
+          <w:r>
+            <w:rPr>
+              <w:rFonts w:ascii="Times New Roman" w:eastAsia="Times New Roman" w:hAnsi="Times New Roman" w:cs="Times New Roman"/>
+              <w:sz w:val="26"/>
+              <w:szCs w:val="26"/>
+              <w:lang w:val="es-MX" w:eastAsia="es-ES"/>
+            </w:rPr>
+            <w:t>ctubre</w:t>
+          </w:r>
+          <w:proofErr w:type="gramEnd"/>
+          <w:r>
+            <w:rPr>
+              <w:rFonts w:ascii="Times New Roman" w:eastAsia="Times New Roman" w:hAnsi="Times New Roman" w:cs="Times New Roman"/>
+              <w:sz w:val="26"/>
+              <w:szCs w:val="26"/>
+              <w:lang w:val="es-MX" w:eastAsia="es-ES"/>
+            </w:rPr>
+            <w:t xml:space="preserve"> de 2017</w:t>
           </w:r>
         </w:sdtContent>
       </w:sdt>
@@ -611,8 +668,15 @@
         <w:t>.</w:t>
       </w:r>
     </w:p>
-    <w:p/>
-    <w:p>
+    <w:p>
+      <w:pPr>
+        <w:spacing w:line="24" w:lineRule="atLeast"/>
+      </w:pPr>
+    </w:p>
+    <w:p>
+      <w:pPr>
+        <w:spacing w:line="24" w:lineRule="atLeast"/>
+      </w:pPr>
       <w:r>
         <w:br w:type="page"/>
       </w:r>
@@ -620,23 +684,14 @@
     <w:p>
       <w:pPr>
         <w:pStyle w:val="TtuloIntro"/>
-      </w:pPr>
-      <w:r>
-        <w:lastRenderedPageBreak/>
-        <w:br w:type="page"/>
-      </w:r>
-    </w:p>
-    <w:p>
-      <w:pPr>
-        <w:pStyle w:val="TtuloIntro"/>
+        <w:spacing w:line="24" w:lineRule="atLeast"/>
       </w:pPr>
       <w:r>
         <w:lastRenderedPageBreak/>
         <w:t>TABLA DE CONTENIDO</w:t>
       </w:r>
     </w:p>
-    <w:bookmarkStart w:id="0" w:name="_GoBack"/>
-    <w:bookmarkEnd w:id="0"/>
+    <w:commentRangeStart w:id="2"/>
     <w:p>
       <w:pPr>
         <w:pStyle w:val="TOC1"/>
@@ -644,24 +699,37 @@
           <w:tab w:val="left" w:pos="420"/>
           <w:tab w:val="right" w:leader="dot" w:pos="8828"/>
         </w:tabs>
+        <w:spacing w:line="24" w:lineRule="atLeast"/>
         <w:rPr>
           <w:rFonts w:cstheme="minorBidi"/>
           <w:b w:val="0"/>
           <w:bCs w:val="0"/>
           <w:caps w:val="0"/>
           <w:noProof/>
-          <w:sz w:val="24"/>
-          <w:szCs w:val="24"/>
+          <w:sz w:val="21"/>
+          <w:szCs w:val="21"/>
           <w:lang w:val="en-US"/>
         </w:rPr>
       </w:pPr>
       <w:r>
+        <w:rPr>
+          <w:sz w:val="21"/>
+          <w:szCs w:val="21"/>
+        </w:rPr>
         <w:fldChar w:fldCharType="begin"/>
       </w:r>
       <w:r>
+        <w:rPr>
+          <w:sz w:val="21"/>
+          <w:szCs w:val="21"/>
+        </w:rPr>
         <w:instrText xml:space="preserve"> TOC \o "1-4" \h \z \t "Tìtulo Intro;1" </w:instrText>
       </w:r>
       <w:r>
+        <w:rPr>
+          <w:sz w:val="21"/>
+          <w:szCs w:val="21"/>
+        </w:rPr>
         <w:fldChar w:fldCharType="separate"/>
       </w:r>
       <w:hyperlink w:anchor="_Toc494750133" w:history="1">
@@ -669,6 +737,8 @@
           <w:rPr>
             <w:rStyle w:val="Hyperlink"/>
             <w:noProof/>
+            <w:sz w:val="21"/>
+            <w:szCs w:val="21"/>
           </w:rPr>
           <w:t>1.</w:t>
         </w:r>
@@ -679,8 +749,8 @@
             <w:bCs w:val="0"/>
             <w:caps w:val="0"/>
             <w:noProof/>
-            <w:sz w:val="24"/>
-            <w:szCs w:val="24"/>
+            <w:sz w:val="21"/>
+            <w:szCs w:val="21"/>
             <w:lang w:val="en-US"/>
           </w:rPr>
           <w:tab/>
@@ -689,6 +759,8 @@
           <w:rPr>
             <w:rStyle w:val="Hyperlink"/>
             <w:noProof/>
+            <w:sz w:val="21"/>
+            <w:szCs w:val="21"/>
           </w:rPr>
           <w:t>BIBLIOGRAFÍA</w:t>
         </w:r>
@@ -696,6 +768,8 @@
           <w:rPr>
             <w:noProof/>
             <w:webHidden/>
+            <w:sz w:val="21"/>
+            <w:szCs w:val="21"/>
           </w:rPr>
           <w:tab/>
         </w:r>
@@ -703,6 +777,8 @@
           <w:rPr>
             <w:noProof/>
             <w:webHidden/>
+            <w:sz w:val="21"/>
+            <w:szCs w:val="21"/>
           </w:rPr>
           <w:fldChar w:fldCharType="begin"/>
         </w:r>
@@ -710,6 +786,8 @@
           <w:rPr>
             <w:noProof/>
             <w:webHidden/>
+            <w:sz w:val="21"/>
+            <w:szCs w:val="21"/>
           </w:rPr>
           <w:instrText xml:space="preserve"> PAGEREF _Toc494750133 \h </w:instrText>
         </w:r>
@@ -717,12 +795,16 @@
           <w:rPr>
             <w:noProof/>
             <w:webHidden/>
+            <w:sz w:val="21"/>
+            <w:szCs w:val="21"/>
           </w:rPr>
         </w:r>
         <w:r>
           <w:rPr>
             <w:noProof/>
             <w:webHidden/>
+            <w:sz w:val="21"/>
+            <w:szCs w:val="21"/>
           </w:rPr>
           <w:fldChar w:fldCharType="separate"/>
         </w:r>
@@ -730,6 +812,8 @@
           <w:rPr>
             <w:noProof/>
             <w:webHidden/>
+            <w:sz w:val="21"/>
+            <w:szCs w:val="21"/>
           </w:rPr>
           <w:t>5</w:t>
         </w:r>
@@ -737,6 +821,8 @@
           <w:rPr>
             <w:noProof/>
             <w:webHidden/>
+            <w:sz w:val="21"/>
+            <w:szCs w:val="21"/>
           </w:rPr>
           <w:fldChar w:fldCharType="end"/>
         </w:r>
@@ -749,14 +835,15 @@
           <w:tab w:val="left" w:pos="420"/>
           <w:tab w:val="right" w:leader="dot" w:pos="8828"/>
         </w:tabs>
+        <w:spacing w:line="24" w:lineRule="atLeast"/>
         <w:rPr>
           <w:rFonts w:cstheme="minorBidi"/>
           <w:b w:val="0"/>
           <w:bCs w:val="0"/>
           <w:caps w:val="0"/>
           <w:noProof/>
-          <w:sz w:val="24"/>
-          <w:szCs w:val="24"/>
+          <w:sz w:val="21"/>
+          <w:szCs w:val="21"/>
           <w:lang w:val="en-US"/>
         </w:rPr>
       </w:pPr>
@@ -765,6 +852,8 @@
           <w:rPr>
             <w:rStyle w:val="Hyperlink"/>
             <w:noProof/>
+            <w:sz w:val="21"/>
+            <w:szCs w:val="21"/>
           </w:rPr>
           <w:t>2.</w:t>
         </w:r>
@@ -775,8 +864,8 @@
             <w:bCs w:val="0"/>
             <w:caps w:val="0"/>
             <w:noProof/>
-            <w:sz w:val="24"/>
-            <w:szCs w:val="24"/>
+            <w:sz w:val="21"/>
+            <w:szCs w:val="21"/>
             <w:lang w:val="en-US"/>
           </w:rPr>
           <w:tab/>
@@ -785,6 +874,8 @@
           <w:rPr>
             <w:rStyle w:val="Hyperlink"/>
             <w:noProof/>
+            <w:sz w:val="21"/>
+            <w:szCs w:val="21"/>
           </w:rPr>
           <w:t>INTRODUCCIÓN</w:t>
         </w:r>
@@ -792,6 +883,8 @@
           <w:rPr>
             <w:noProof/>
             <w:webHidden/>
+            <w:sz w:val="21"/>
+            <w:szCs w:val="21"/>
           </w:rPr>
           <w:tab/>
         </w:r>
@@ -799,6 +892,8 @@
           <w:rPr>
             <w:noProof/>
             <w:webHidden/>
+            <w:sz w:val="21"/>
+            <w:szCs w:val="21"/>
           </w:rPr>
           <w:fldChar w:fldCharType="begin"/>
         </w:r>
@@ -806,6 +901,8 @@
           <w:rPr>
             <w:noProof/>
             <w:webHidden/>
+            <w:sz w:val="21"/>
+            <w:szCs w:val="21"/>
           </w:rPr>
           <w:instrText xml:space="preserve"> PAGEREF _Toc494750134 \h </w:instrText>
         </w:r>
@@ -813,12 +910,16 @@
           <w:rPr>
             <w:noProof/>
             <w:webHidden/>
+            <w:sz w:val="21"/>
+            <w:szCs w:val="21"/>
           </w:rPr>
         </w:r>
         <w:r>
           <w:rPr>
             <w:noProof/>
             <w:webHidden/>
+            <w:sz w:val="21"/>
+            <w:szCs w:val="21"/>
           </w:rPr>
           <w:fldChar w:fldCharType="separate"/>
         </w:r>
@@ -826,6 +927,8 @@
           <w:rPr>
             <w:noProof/>
             <w:webHidden/>
+            <w:sz w:val="21"/>
+            <w:szCs w:val="21"/>
           </w:rPr>
           <w:t>6</w:t>
         </w:r>
@@ -833,6 +936,8 @@
           <w:rPr>
             <w:noProof/>
             <w:webHidden/>
+            <w:sz w:val="21"/>
+            <w:szCs w:val="21"/>
           </w:rPr>
           <w:fldChar w:fldCharType="end"/>
         </w:r>
@@ -845,12 +950,13 @@
           <w:tab w:val="left" w:pos="840"/>
           <w:tab w:val="right" w:leader="dot" w:pos="8828"/>
         </w:tabs>
+        <w:spacing w:line="24" w:lineRule="atLeast"/>
         <w:rPr>
           <w:rFonts w:cstheme="minorBidi"/>
           <w:smallCaps w:val="0"/>
           <w:noProof/>
-          <w:sz w:val="24"/>
-          <w:szCs w:val="24"/>
+          <w:sz w:val="21"/>
+          <w:szCs w:val="21"/>
           <w:lang w:val="en-US"/>
         </w:rPr>
       </w:pPr>
@@ -859,6 +965,8 @@
           <w:rPr>
             <w:rStyle w:val="Hyperlink"/>
             <w:noProof/>
+            <w:sz w:val="21"/>
+            <w:szCs w:val="21"/>
           </w:rPr>
           <w:t>2.1.</w:t>
         </w:r>
@@ -867,8 +975,8 @@
             <w:rFonts w:cstheme="minorBidi"/>
             <w:smallCaps w:val="0"/>
             <w:noProof/>
-            <w:sz w:val="24"/>
-            <w:szCs w:val="24"/>
+            <w:sz w:val="21"/>
+            <w:szCs w:val="21"/>
             <w:lang w:val="en-US"/>
           </w:rPr>
           <w:tab/>
@@ -877,6 +985,8 @@
           <w:rPr>
             <w:rStyle w:val="Hyperlink"/>
             <w:noProof/>
+            <w:sz w:val="21"/>
+            <w:szCs w:val="21"/>
           </w:rPr>
           <w:t>Antecedentes</w:t>
         </w:r>
@@ -884,6 +994,8 @@
           <w:rPr>
             <w:noProof/>
             <w:webHidden/>
+            <w:sz w:val="21"/>
+            <w:szCs w:val="21"/>
           </w:rPr>
           <w:tab/>
         </w:r>
@@ -891,6 +1003,8 @@
           <w:rPr>
             <w:noProof/>
             <w:webHidden/>
+            <w:sz w:val="21"/>
+            <w:szCs w:val="21"/>
           </w:rPr>
           <w:fldChar w:fldCharType="begin"/>
         </w:r>
@@ -898,6 +1012,8 @@
           <w:rPr>
             <w:noProof/>
             <w:webHidden/>
+            <w:sz w:val="21"/>
+            <w:szCs w:val="21"/>
           </w:rPr>
           <w:instrText xml:space="preserve"> PAGEREF _Toc494750135 \h </w:instrText>
         </w:r>
@@ -905,12 +1021,16 @@
           <w:rPr>
             <w:noProof/>
             <w:webHidden/>
+            <w:sz w:val="21"/>
+            <w:szCs w:val="21"/>
           </w:rPr>
         </w:r>
         <w:r>
           <w:rPr>
             <w:noProof/>
             <w:webHidden/>
+            <w:sz w:val="21"/>
+            <w:szCs w:val="21"/>
           </w:rPr>
           <w:fldChar w:fldCharType="separate"/>
         </w:r>
@@ -918,6 +1038,8 @@
           <w:rPr>
             <w:noProof/>
             <w:webHidden/>
+            <w:sz w:val="21"/>
+            <w:szCs w:val="21"/>
           </w:rPr>
           <w:t>7</w:t>
         </w:r>
@@ -925,6 +1047,8 @@
           <w:rPr>
             <w:noProof/>
             <w:webHidden/>
+            <w:sz w:val="21"/>
+            <w:szCs w:val="21"/>
           </w:rPr>
           <w:fldChar w:fldCharType="end"/>
         </w:r>
@@ -937,12 +1061,13 @@
           <w:tab w:val="left" w:pos="840"/>
           <w:tab w:val="right" w:leader="dot" w:pos="8828"/>
         </w:tabs>
+        <w:spacing w:line="24" w:lineRule="atLeast"/>
         <w:rPr>
           <w:rFonts w:cstheme="minorBidi"/>
           <w:smallCaps w:val="0"/>
           <w:noProof/>
-          <w:sz w:val="24"/>
-          <w:szCs w:val="24"/>
+          <w:sz w:val="21"/>
+          <w:szCs w:val="21"/>
           <w:lang w:val="en-US"/>
         </w:rPr>
       </w:pPr>
@@ -951,6 +1076,8 @@
           <w:rPr>
             <w:rStyle w:val="Hyperlink"/>
             <w:noProof/>
+            <w:sz w:val="21"/>
+            <w:szCs w:val="21"/>
           </w:rPr>
           <w:t>2.2.</w:t>
         </w:r>
@@ -959,8 +1086,8 @@
             <w:rFonts w:cstheme="minorBidi"/>
             <w:smallCaps w:val="0"/>
             <w:noProof/>
-            <w:sz w:val="24"/>
-            <w:szCs w:val="24"/>
+            <w:sz w:val="21"/>
+            <w:szCs w:val="21"/>
             <w:lang w:val="en-US"/>
           </w:rPr>
           <w:tab/>
@@ -969,6 +1096,8 @@
           <w:rPr>
             <w:rStyle w:val="Hyperlink"/>
             <w:noProof/>
+            <w:sz w:val="21"/>
+            <w:szCs w:val="21"/>
           </w:rPr>
           <w:t>Justificación</w:t>
         </w:r>
@@ -976,6 +1105,8 @@
           <w:rPr>
             <w:noProof/>
             <w:webHidden/>
+            <w:sz w:val="21"/>
+            <w:szCs w:val="21"/>
           </w:rPr>
           <w:tab/>
         </w:r>
@@ -983,6 +1114,8 @@
           <w:rPr>
             <w:noProof/>
             <w:webHidden/>
+            <w:sz w:val="21"/>
+            <w:szCs w:val="21"/>
           </w:rPr>
           <w:fldChar w:fldCharType="begin"/>
         </w:r>
@@ -990,6 +1123,8 @@
           <w:rPr>
             <w:noProof/>
             <w:webHidden/>
+            <w:sz w:val="21"/>
+            <w:szCs w:val="21"/>
           </w:rPr>
           <w:instrText xml:space="preserve"> PAGEREF _Toc494750136 \h </w:instrText>
         </w:r>
@@ -997,12 +1132,16 @@
           <w:rPr>
             <w:noProof/>
             <w:webHidden/>
+            <w:sz w:val="21"/>
+            <w:szCs w:val="21"/>
           </w:rPr>
         </w:r>
         <w:r>
           <w:rPr>
             <w:noProof/>
             <w:webHidden/>
+            <w:sz w:val="21"/>
+            <w:szCs w:val="21"/>
           </w:rPr>
           <w:fldChar w:fldCharType="separate"/>
         </w:r>
@@ -1010,6 +1149,8 @@
           <w:rPr>
             <w:noProof/>
             <w:webHidden/>
+            <w:sz w:val="21"/>
+            <w:szCs w:val="21"/>
           </w:rPr>
           <w:t>7</w:t>
         </w:r>
@@ -1017,6 +1158,8 @@
           <w:rPr>
             <w:noProof/>
             <w:webHidden/>
+            <w:sz w:val="21"/>
+            <w:szCs w:val="21"/>
           </w:rPr>
           <w:fldChar w:fldCharType="end"/>
         </w:r>
@@ -1029,12 +1172,13 @@
           <w:tab w:val="left" w:pos="840"/>
           <w:tab w:val="right" w:leader="dot" w:pos="8828"/>
         </w:tabs>
+        <w:spacing w:line="24" w:lineRule="atLeast"/>
         <w:rPr>
           <w:rFonts w:cstheme="minorBidi"/>
           <w:smallCaps w:val="0"/>
           <w:noProof/>
-          <w:sz w:val="24"/>
-          <w:szCs w:val="24"/>
+          <w:sz w:val="21"/>
+          <w:szCs w:val="21"/>
           <w:lang w:val="en-US"/>
         </w:rPr>
       </w:pPr>
@@ -1043,6 +1187,8 @@
           <w:rPr>
             <w:rStyle w:val="Hyperlink"/>
             <w:noProof/>
+            <w:sz w:val="21"/>
+            <w:szCs w:val="21"/>
           </w:rPr>
           <w:t>2.3.</w:t>
         </w:r>
@@ -1051,8 +1197,8 @@
             <w:rFonts w:cstheme="minorBidi"/>
             <w:smallCaps w:val="0"/>
             <w:noProof/>
-            <w:sz w:val="24"/>
-            <w:szCs w:val="24"/>
+            <w:sz w:val="21"/>
+            <w:szCs w:val="21"/>
             <w:lang w:val="en-US"/>
           </w:rPr>
           <w:tab/>
@@ -1061,6 +1207,8 @@
           <w:rPr>
             <w:rStyle w:val="Hyperlink"/>
             <w:noProof/>
+            <w:sz w:val="21"/>
+            <w:szCs w:val="21"/>
           </w:rPr>
           <w:t>Problema</w:t>
         </w:r>
@@ -1068,6 +1216,8 @@
           <w:rPr>
             <w:noProof/>
             <w:webHidden/>
+            <w:sz w:val="21"/>
+            <w:szCs w:val="21"/>
           </w:rPr>
           <w:tab/>
         </w:r>
@@ -1075,6 +1225,8 @@
           <w:rPr>
             <w:noProof/>
             <w:webHidden/>
+            <w:sz w:val="21"/>
+            <w:szCs w:val="21"/>
           </w:rPr>
           <w:fldChar w:fldCharType="begin"/>
         </w:r>
@@ -1082,6 +1234,8 @@
           <w:rPr>
             <w:noProof/>
             <w:webHidden/>
+            <w:sz w:val="21"/>
+            <w:szCs w:val="21"/>
           </w:rPr>
           <w:instrText xml:space="preserve"> PAGEREF _Toc494750137 \h </w:instrText>
         </w:r>
@@ -1089,12 +1243,16 @@
           <w:rPr>
             <w:noProof/>
             <w:webHidden/>
+            <w:sz w:val="21"/>
+            <w:szCs w:val="21"/>
           </w:rPr>
         </w:r>
         <w:r>
           <w:rPr>
             <w:noProof/>
             <w:webHidden/>
+            <w:sz w:val="21"/>
+            <w:szCs w:val="21"/>
           </w:rPr>
           <w:fldChar w:fldCharType="separate"/>
         </w:r>
@@ -1102,6 +1260,8 @@
           <w:rPr>
             <w:noProof/>
             <w:webHidden/>
+            <w:sz w:val="21"/>
+            <w:szCs w:val="21"/>
           </w:rPr>
           <w:t>7</w:t>
         </w:r>
@@ -1109,6 +1269,8 @@
           <w:rPr>
             <w:noProof/>
             <w:webHidden/>
+            <w:sz w:val="21"/>
+            <w:szCs w:val="21"/>
           </w:rPr>
           <w:fldChar w:fldCharType="end"/>
         </w:r>
@@ -1121,12 +1283,13 @@
           <w:tab w:val="left" w:pos="840"/>
           <w:tab w:val="right" w:leader="dot" w:pos="8828"/>
         </w:tabs>
+        <w:spacing w:line="24" w:lineRule="atLeast"/>
         <w:rPr>
           <w:rFonts w:cstheme="minorBidi"/>
           <w:smallCaps w:val="0"/>
           <w:noProof/>
-          <w:sz w:val="24"/>
-          <w:szCs w:val="24"/>
+          <w:sz w:val="21"/>
+          <w:szCs w:val="21"/>
           <w:lang w:val="en-US"/>
         </w:rPr>
       </w:pPr>
@@ -1135,6 +1298,8 @@
           <w:rPr>
             <w:rStyle w:val="Hyperlink"/>
             <w:noProof/>
+            <w:sz w:val="21"/>
+            <w:szCs w:val="21"/>
           </w:rPr>
           <w:t>2.4.</w:t>
         </w:r>
@@ -1143,8 +1308,8 @@
             <w:rFonts w:cstheme="minorBidi"/>
             <w:smallCaps w:val="0"/>
             <w:noProof/>
-            <w:sz w:val="24"/>
-            <w:szCs w:val="24"/>
+            <w:sz w:val="21"/>
+            <w:szCs w:val="21"/>
             <w:lang w:val="en-US"/>
           </w:rPr>
           <w:tab/>
@@ -1153,6 +1318,8 @@
           <w:rPr>
             <w:rStyle w:val="Hyperlink"/>
             <w:noProof/>
+            <w:sz w:val="21"/>
+            <w:szCs w:val="21"/>
           </w:rPr>
           <w:t>Objetivos</w:t>
         </w:r>
@@ -1160,6 +1327,8 @@
           <w:rPr>
             <w:noProof/>
             <w:webHidden/>
+            <w:sz w:val="21"/>
+            <w:szCs w:val="21"/>
           </w:rPr>
           <w:tab/>
         </w:r>
@@ -1167,6 +1336,8 @@
           <w:rPr>
             <w:noProof/>
             <w:webHidden/>
+            <w:sz w:val="21"/>
+            <w:szCs w:val="21"/>
           </w:rPr>
           <w:fldChar w:fldCharType="begin"/>
         </w:r>
@@ -1174,6 +1345,8 @@
           <w:rPr>
             <w:noProof/>
             <w:webHidden/>
+            <w:sz w:val="21"/>
+            <w:szCs w:val="21"/>
           </w:rPr>
           <w:instrText xml:space="preserve"> PAGEREF _Toc494750138 \h </w:instrText>
         </w:r>
@@ -1181,12 +1354,16 @@
           <w:rPr>
             <w:noProof/>
             <w:webHidden/>
+            <w:sz w:val="21"/>
+            <w:szCs w:val="21"/>
           </w:rPr>
         </w:r>
         <w:r>
           <w:rPr>
             <w:noProof/>
             <w:webHidden/>
+            <w:sz w:val="21"/>
+            <w:szCs w:val="21"/>
           </w:rPr>
           <w:fldChar w:fldCharType="separate"/>
         </w:r>
@@ -1194,6 +1371,8 @@
           <w:rPr>
             <w:noProof/>
             <w:webHidden/>
+            <w:sz w:val="21"/>
+            <w:szCs w:val="21"/>
           </w:rPr>
           <w:t>7</w:t>
         </w:r>
@@ -1201,6 +1380,8 @@
           <w:rPr>
             <w:noProof/>
             <w:webHidden/>
+            <w:sz w:val="21"/>
+            <w:szCs w:val="21"/>
           </w:rPr>
           <w:fldChar w:fldCharType="end"/>
         </w:r>
@@ -1213,11 +1394,12 @@
           <w:tab w:val="left" w:pos="1470"/>
           <w:tab w:val="right" w:leader="dot" w:pos="8828"/>
         </w:tabs>
+        <w:spacing w:line="24" w:lineRule="atLeast"/>
         <w:rPr>
           <w:rFonts w:cstheme="minorBidi"/>
           <w:noProof/>
-          <w:sz w:val="24"/>
-          <w:szCs w:val="24"/>
+          <w:sz w:val="21"/>
+          <w:szCs w:val="21"/>
           <w:lang w:val="en-US"/>
         </w:rPr>
       </w:pPr>
@@ -1226,6 +1408,8 @@
           <w:rPr>
             <w:rStyle w:val="Hyperlink"/>
             <w:noProof/>
+            <w:sz w:val="21"/>
+            <w:szCs w:val="21"/>
           </w:rPr>
           <w:t>2.4.1.</w:t>
         </w:r>
@@ -1233,8 +1417,8 @@
           <w:rPr>
             <w:rFonts w:cstheme="minorBidi"/>
             <w:noProof/>
-            <w:sz w:val="24"/>
-            <w:szCs w:val="24"/>
+            <w:sz w:val="21"/>
+            <w:szCs w:val="21"/>
             <w:lang w:val="en-US"/>
           </w:rPr>
           <w:tab/>
@@ -1243,6 +1427,8 @@
           <w:rPr>
             <w:rStyle w:val="Hyperlink"/>
             <w:noProof/>
+            <w:sz w:val="21"/>
+            <w:szCs w:val="21"/>
           </w:rPr>
           <w:t>Objetivo General:</w:t>
         </w:r>
@@ -1250,6 +1436,8 @@
           <w:rPr>
             <w:noProof/>
             <w:webHidden/>
+            <w:sz w:val="21"/>
+            <w:szCs w:val="21"/>
           </w:rPr>
           <w:tab/>
         </w:r>
@@ -1257,6 +1445,8 @@
           <w:rPr>
             <w:noProof/>
             <w:webHidden/>
+            <w:sz w:val="21"/>
+            <w:szCs w:val="21"/>
           </w:rPr>
           <w:fldChar w:fldCharType="begin"/>
         </w:r>
@@ -1264,6 +1454,8 @@
           <w:rPr>
             <w:noProof/>
             <w:webHidden/>
+            <w:sz w:val="21"/>
+            <w:szCs w:val="21"/>
           </w:rPr>
           <w:instrText xml:space="preserve"> PAGEREF _Toc494750139 \h </w:instrText>
         </w:r>
@@ -1271,12 +1463,16 @@
           <w:rPr>
             <w:noProof/>
             <w:webHidden/>
+            <w:sz w:val="21"/>
+            <w:szCs w:val="21"/>
           </w:rPr>
         </w:r>
         <w:r>
           <w:rPr>
             <w:noProof/>
             <w:webHidden/>
+            <w:sz w:val="21"/>
+            <w:szCs w:val="21"/>
           </w:rPr>
           <w:fldChar w:fldCharType="separate"/>
         </w:r>
@@ -1284,6 +1480,8 @@
           <w:rPr>
             <w:noProof/>
             <w:webHidden/>
+            <w:sz w:val="21"/>
+            <w:szCs w:val="21"/>
           </w:rPr>
           <w:t>7</w:t>
         </w:r>
@@ -1291,6 +1489,8 @@
           <w:rPr>
             <w:noProof/>
             <w:webHidden/>
+            <w:sz w:val="21"/>
+            <w:szCs w:val="21"/>
           </w:rPr>
           <w:fldChar w:fldCharType="end"/>
         </w:r>
@@ -1303,11 +1503,12 @@
           <w:tab w:val="left" w:pos="1470"/>
           <w:tab w:val="right" w:leader="dot" w:pos="8828"/>
         </w:tabs>
+        <w:spacing w:line="24" w:lineRule="atLeast"/>
         <w:rPr>
           <w:rFonts w:cstheme="minorBidi"/>
           <w:noProof/>
-          <w:sz w:val="24"/>
-          <w:szCs w:val="24"/>
+          <w:sz w:val="21"/>
+          <w:szCs w:val="21"/>
           <w:lang w:val="en-US"/>
         </w:rPr>
       </w:pPr>
@@ -1316,6 +1517,8 @@
           <w:rPr>
             <w:rStyle w:val="Hyperlink"/>
             <w:noProof/>
+            <w:sz w:val="21"/>
+            <w:szCs w:val="21"/>
           </w:rPr>
           <w:t>2.4.2.</w:t>
         </w:r>
@@ -1323,8 +1526,8 @@
           <w:rPr>
             <w:rFonts w:cstheme="minorBidi"/>
             <w:noProof/>
-            <w:sz w:val="24"/>
-            <w:szCs w:val="24"/>
+            <w:sz w:val="21"/>
+            <w:szCs w:val="21"/>
             <w:lang w:val="en-US"/>
           </w:rPr>
           <w:tab/>
@@ -1333,6 +1536,8 @@
           <w:rPr>
             <w:rStyle w:val="Hyperlink"/>
             <w:noProof/>
+            <w:sz w:val="21"/>
+            <w:szCs w:val="21"/>
           </w:rPr>
           <w:t>Objetivos Específicos:</w:t>
         </w:r>
@@ -1340,6 +1545,8 @@
           <w:rPr>
             <w:noProof/>
             <w:webHidden/>
+            <w:sz w:val="21"/>
+            <w:szCs w:val="21"/>
           </w:rPr>
           <w:tab/>
         </w:r>
@@ -1347,6 +1554,8 @@
           <w:rPr>
             <w:noProof/>
             <w:webHidden/>
+            <w:sz w:val="21"/>
+            <w:szCs w:val="21"/>
           </w:rPr>
           <w:fldChar w:fldCharType="begin"/>
         </w:r>
@@ -1354,6 +1563,8 @@
           <w:rPr>
             <w:noProof/>
             <w:webHidden/>
+            <w:sz w:val="21"/>
+            <w:szCs w:val="21"/>
           </w:rPr>
           <w:instrText xml:space="preserve"> PAGEREF _Toc494750140 \h </w:instrText>
         </w:r>
@@ -1361,12 +1572,16 @@
           <w:rPr>
             <w:noProof/>
             <w:webHidden/>
+            <w:sz w:val="21"/>
+            <w:szCs w:val="21"/>
           </w:rPr>
         </w:r>
         <w:r>
           <w:rPr>
             <w:noProof/>
             <w:webHidden/>
+            <w:sz w:val="21"/>
+            <w:szCs w:val="21"/>
           </w:rPr>
           <w:fldChar w:fldCharType="separate"/>
         </w:r>
@@ -1374,6 +1589,8 @@
           <w:rPr>
             <w:noProof/>
             <w:webHidden/>
+            <w:sz w:val="21"/>
+            <w:szCs w:val="21"/>
           </w:rPr>
           <w:t>7</w:t>
         </w:r>
@@ -1381,6 +1598,8 @@
           <w:rPr>
             <w:noProof/>
             <w:webHidden/>
+            <w:sz w:val="21"/>
+            <w:szCs w:val="21"/>
           </w:rPr>
           <w:fldChar w:fldCharType="end"/>
         </w:r>
@@ -1393,14 +1612,15 @@
           <w:tab w:val="left" w:pos="420"/>
           <w:tab w:val="right" w:leader="dot" w:pos="8828"/>
         </w:tabs>
+        <w:spacing w:line="24" w:lineRule="atLeast"/>
         <w:rPr>
           <w:rFonts w:cstheme="minorBidi"/>
           <w:b w:val="0"/>
           <w:bCs w:val="0"/>
           <w:caps w:val="0"/>
           <w:noProof/>
-          <w:sz w:val="24"/>
-          <w:szCs w:val="24"/>
+          <w:sz w:val="21"/>
+          <w:szCs w:val="21"/>
           <w:lang w:val="en-US"/>
         </w:rPr>
       </w:pPr>
@@ -1409,6 +1629,8 @@
           <w:rPr>
             <w:rStyle w:val="Hyperlink"/>
             <w:noProof/>
+            <w:sz w:val="21"/>
+            <w:szCs w:val="21"/>
           </w:rPr>
           <w:t>3.</w:t>
         </w:r>
@@ -1419,8 +1641,8 @@
             <w:bCs w:val="0"/>
             <w:caps w:val="0"/>
             <w:noProof/>
-            <w:sz w:val="24"/>
-            <w:szCs w:val="24"/>
+            <w:sz w:val="21"/>
+            <w:szCs w:val="21"/>
             <w:lang w:val="en-US"/>
           </w:rPr>
           <w:tab/>
@@ -1429,6 +1651,8 @@
           <w:rPr>
             <w:rStyle w:val="Hyperlink"/>
             <w:noProof/>
+            <w:sz w:val="21"/>
+            <w:szCs w:val="21"/>
           </w:rPr>
           <w:t>DefiniciÓn mercadolÓgica</w:t>
         </w:r>
@@ -1436,6 +1660,8 @@
           <w:rPr>
             <w:noProof/>
             <w:webHidden/>
+            <w:sz w:val="21"/>
+            <w:szCs w:val="21"/>
           </w:rPr>
           <w:tab/>
         </w:r>
@@ -1443,6 +1669,8 @@
           <w:rPr>
             <w:noProof/>
             <w:webHidden/>
+            <w:sz w:val="21"/>
+            <w:szCs w:val="21"/>
           </w:rPr>
           <w:fldChar w:fldCharType="begin"/>
         </w:r>
@@ -1450,6 +1678,8 @@
           <w:rPr>
             <w:noProof/>
             <w:webHidden/>
+            <w:sz w:val="21"/>
+            <w:szCs w:val="21"/>
           </w:rPr>
           <w:instrText xml:space="preserve"> PAGEREF _Toc494750141 \h </w:instrText>
         </w:r>
@@ -1457,12 +1687,16 @@
           <w:rPr>
             <w:noProof/>
             <w:webHidden/>
+            <w:sz w:val="21"/>
+            <w:szCs w:val="21"/>
           </w:rPr>
         </w:r>
         <w:r>
           <w:rPr>
             <w:noProof/>
             <w:webHidden/>
+            <w:sz w:val="21"/>
+            <w:szCs w:val="21"/>
           </w:rPr>
           <w:fldChar w:fldCharType="separate"/>
         </w:r>
@@ -1470,6 +1704,8 @@
           <w:rPr>
             <w:noProof/>
             <w:webHidden/>
+            <w:sz w:val="21"/>
+            <w:szCs w:val="21"/>
           </w:rPr>
           <w:t>9</w:t>
         </w:r>
@@ -1477,6 +1713,8 @@
           <w:rPr>
             <w:noProof/>
             <w:webHidden/>
+            <w:sz w:val="21"/>
+            <w:szCs w:val="21"/>
           </w:rPr>
           <w:fldChar w:fldCharType="end"/>
         </w:r>
@@ -1489,12 +1727,13 @@
           <w:tab w:val="left" w:pos="840"/>
           <w:tab w:val="right" w:leader="dot" w:pos="8828"/>
         </w:tabs>
+        <w:spacing w:line="24" w:lineRule="atLeast"/>
         <w:rPr>
           <w:rFonts w:cstheme="minorBidi"/>
           <w:smallCaps w:val="0"/>
           <w:noProof/>
-          <w:sz w:val="24"/>
-          <w:szCs w:val="24"/>
+          <w:sz w:val="21"/>
+          <w:szCs w:val="21"/>
           <w:lang w:val="en-US"/>
         </w:rPr>
       </w:pPr>
@@ -1503,6 +1742,8 @@
           <w:rPr>
             <w:rStyle w:val="Hyperlink"/>
             <w:noProof/>
+            <w:sz w:val="21"/>
+            <w:szCs w:val="21"/>
           </w:rPr>
           <w:t>3.1.</w:t>
         </w:r>
@@ -1511,8 +1752,8 @@
             <w:rFonts w:cstheme="minorBidi"/>
             <w:smallCaps w:val="0"/>
             <w:noProof/>
-            <w:sz w:val="24"/>
-            <w:szCs w:val="24"/>
+            <w:sz w:val="21"/>
+            <w:szCs w:val="21"/>
             <w:lang w:val="en-US"/>
           </w:rPr>
           <w:tab/>
@@ -1521,6 +1762,8 @@
           <w:rPr>
             <w:rStyle w:val="Hyperlink"/>
             <w:noProof/>
+            <w:sz w:val="21"/>
+            <w:szCs w:val="21"/>
           </w:rPr>
           <w:t>Características del mercado meta.</w:t>
         </w:r>
@@ -1528,6 +1771,8 @@
           <w:rPr>
             <w:noProof/>
             <w:webHidden/>
+            <w:sz w:val="21"/>
+            <w:szCs w:val="21"/>
           </w:rPr>
           <w:tab/>
         </w:r>
@@ -1535,6 +1780,8 @@
           <w:rPr>
             <w:noProof/>
             <w:webHidden/>
+            <w:sz w:val="21"/>
+            <w:szCs w:val="21"/>
           </w:rPr>
           <w:fldChar w:fldCharType="begin"/>
         </w:r>
@@ -1542,6 +1789,8 @@
           <w:rPr>
             <w:noProof/>
             <w:webHidden/>
+            <w:sz w:val="21"/>
+            <w:szCs w:val="21"/>
           </w:rPr>
           <w:instrText xml:space="preserve"> PAGEREF _Toc494750142 \h </w:instrText>
         </w:r>
@@ -1549,12 +1798,16 @@
           <w:rPr>
             <w:noProof/>
             <w:webHidden/>
+            <w:sz w:val="21"/>
+            <w:szCs w:val="21"/>
           </w:rPr>
         </w:r>
         <w:r>
           <w:rPr>
             <w:noProof/>
             <w:webHidden/>
+            <w:sz w:val="21"/>
+            <w:szCs w:val="21"/>
           </w:rPr>
           <w:fldChar w:fldCharType="separate"/>
         </w:r>
@@ -1562,6 +1815,8 @@
           <w:rPr>
             <w:noProof/>
             <w:webHidden/>
+            <w:sz w:val="21"/>
+            <w:szCs w:val="21"/>
           </w:rPr>
           <w:t>9</w:t>
         </w:r>
@@ -1569,6 +1824,8 @@
           <w:rPr>
             <w:noProof/>
             <w:webHidden/>
+            <w:sz w:val="21"/>
+            <w:szCs w:val="21"/>
           </w:rPr>
           <w:fldChar w:fldCharType="end"/>
         </w:r>
@@ -1581,12 +1838,13 @@
           <w:tab w:val="left" w:pos="840"/>
           <w:tab w:val="right" w:leader="dot" w:pos="8828"/>
         </w:tabs>
+        <w:spacing w:line="24" w:lineRule="atLeast"/>
         <w:rPr>
           <w:rFonts w:cstheme="minorBidi"/>
           <w:smallCaps w:val="0"/>
           <w:noProof/>
-          <w:sz w:val="24"/>
-          <w:szCs w:val="24"/>
+          <w:sz w:val="21"/>
+          <w:szCs w:val="21"/>
           <w:lang w:val="en-US"/>
         </w:rPr>
       </w:pPr>
@@ -1595,6 +1853,8 @@
           <w:rPr>
             <w:rStyle w:val="Hyperlink"/>
             <w:noProof/>
+            <w:sz w:val="21"/>
+            <w:szCs w:val="21"/>
           </w:rPr>
           <w:t>3.2.</w:t>
         </w:r>
@@ -1603,8 +1863,8 @@
             <w:rFonts w:cstheme="minorBidi"/>
             <w:smallCaps w:val="0"/>
             <w:noProof/>
-            <w:sz w:val="24"/>
-            <w:szCs w:val="24"/>
+            <w:sz w:val="21"/>
+            <w:szCs w:val="21"/>
             <w:lang w:val="en-US"/>
           </w:rPr>
           <w:tab/>
@@ -1613,6 +1873,8 @@
           <w:rPr>
             <w:rStyle w:val="Hyperlink"/>
             <w:noProof/>
+            <w:sz w:val="21"/>
+            <w:szCs w:val="21"/>
           </w:rPr>
           <w:t>Características funcionales.</w:t>
         </w:r>
@@ -1620,6 +1882,8 @@
           <w:rPr>
             <w:noProof/>
             <w:webHidden/>
+            <w:sz w:val="21"/>
+            <w:szCs w:val="21"/>
           </w:rPr>
           <w:tab/>
         </w:r>
@@ -1627,6 +1891,8 @@
           <w:rPr>
             <w:noProof/>
             <w:webHidden/>
+            <w:sz w:val="21"/>
+            <w:szCs w:val="21"/>
           </w:rPr>
           <w:fldChar w:fldCharType="begin"/>
         </w:r>
@@ -1634,6 +1900,8 @@
           <w:rPr>
             <w:noProof/>
             <w:webHidden/>
+            <w:sz w:val="21"/>
+            <w:szCs w:val="21"/>
           </w:rPr>
           <w:instrText xml:space="preserve"> PAGEREF _Toc494750143 \h </w:instrText>
         </w:r>
@@ -1641,12 +1909,16 @@
           <w:rPr>
             <w:noProof/>
             <w:webHidden/>
+            <w:sz w:val="21"/>
+            <w:szCs w:val="21"/>
           </w:rPr>
         </w:r>
         <w:r>
           <w:rPr>
             <w:noProof/>
             <w:webHidden/>
+            <w:sz w:val="21"/>
+            <w:szCs w:val="21"/>
           </w:rPr>
           <w:fldChar w:fldCharType="separate"/>
         </w:r>
@@ -1654,6 +1926,8 @@
           <w:rPr>
             <w:noProof/>
             <w:webHidden/>
+            <w:sz w:val="21"/>
+            <w:szCs w:val="21"/>
           </w:rPr>
           <w:t>9</w:t>
         </w:r>
@@ -1661,6 +1935,8 @@
           <w:rPr>
             <w:noProof/>
             <w:webHidden/>
+            <w:sz w:val="21"/>
+            <w:szCs w:val="21"/>
           </w:rPr>
           <w:fldChar w:fldCharType="end"/>
         </w:r>
@@ -1673,12 +1949,13 @@
           <w:tab w:val="left" w:pos="840"/>
           <w:tab w:val="right" w:leader="dot" w:pos="8828"/>
         </w:tabs>
+        <w:spacing w:line="24" w:lineRule="atLeast"/>
         <w:rPr>
           <w:rFonts w:cstheme="minorBidi"/>
           <w:smallCaps w:val="0"/>
           <w:noProof/>
-          <w:sz w:val="24"/>
-          <w:szCs w:val="24"/>
+          <w:sz w:val="21"/>
+          <w:szCs w:val="21"/>
           <w:lang w:val="en-US"/>
         </w:rPr>
       </w:pPr>
@@ -1687,6 +1964,8 @@
           <w:rPr>
             <w:rStyle w:val="Hyperlink"/>
             <w:noProof/>
+            <w:sz w:val="21"/>
+            <w:szCs w:val="21"/>
           </w:rPr>
           <w:t>3.3.</w:t>
         </w:r>
@@ -1695,8 +1974,8 @@
             <w:rFonts w:cstheme="minorBidi"/>
             <w:smallCaps w:val="0"/>
             <w:noProof/>
-            <w:sz w:val="24"/>
-            <w:szCs w:val="24"/>
+            <w:sz w:val="21"/>
+            <w:szCs w:val="21"/>
             <w:lang w:val="en-US"/>
           </w:rPr>
           <w:tab/>
@@ -1705,6 +1984,8 @@
           <w:rPr>
             <w:rStyle w:val="Hyperlink"/>
             <w:noProof/>
+            <w:sz w:val="21"/>
+            <w:szCs w:val="21"/>
           </w:rPr>
           <w:t>Hábitos de consumo actuales/competencia.</w:t>
         </w:r>
@@ -1712,6 +1993,8 @@
           <w:rPr>
             <w:noProof/>
             <w:webHidden/>
+            <w:sz w:val="21"/>
+            <w:szCs w:val="21"/>
           </w:rPr>
           <w:tab/>
         </w:r>
@@ -1719,6 +2002,8 @@
           <w:rPr>
             <w:noProof/>
             <w:webHidden/>
+            <w:sz w:val="21"/>
+            <w:szCs w:val="21"/>
           </w:rPr>
           <w:fldChar w:fldCharType="begin"/>
         </w:r>
@@ -1726,6 +2011,8 @@
           <w:rPr>
             <w:noProof/>
             <w:webHidden/>
+            <w:sz w:val="21"/>
+            <w:szCs w:val="21"/>
           </w:rPr>
           <w:instrText xml:space="preserve"> PAGEREF _Toc494750144 \h </w:instrText>
         </w:r>
@@ -1733,12 +2020,16 @@
           <w:rPr>
             <w:noProof/>
             <w:webHidden/>
+            <w:sz w:val="21"/>
+            <w:szCs w:val="21"/>
           </w:rPr>
         </w:r>
         <w:r>
           <w:rPr>
             <w:noProof/>
             <w:webHidden/>
+            <w:sz w:val="21"/>
+            <w:szCs w:val="21"/>
           </w:rPr>
           <w:fldChar w:fldCharType="separate"/>
         </w:r>
@@ -1746,6 +2037,8 @@
           <w:rPr>
             <w:noProof/>
             <w:webHidden/>
+            <w:sz w:val="21"/>
+            <w:szCs w:val="21"/>
           </w:rPr>
           <w:t>9</w:t>
         </w:r>
@@ -1753,6 +2046,8 @@
           <w:rPr>
             <w:noProof/>
             <w:webHidden/>
+            <w:sz w:val="21"/>
+            <w:szCs w:val="21"/>
           </w:rPr>
           <w:fldChar w:fldCharType="end"/>
         </w:r>
@@ -1765,12 +2060,13 @@
           <w:tab w:val="left" w:pos="840"/>
           <w:tab w:val="right" w:leader="dot" w:pos="8828"/>
         </w:tabs>
+        <w:spacing w:line="24" w:lineRule="atLeast"/>
         <w:rPr>
           <w:rFonts w:cstheme="minorBidi"/>
           <w:smallCaps w:val="0"/>
           <w:noProof/>
-          <w:sz w:val="24"/>
-          <w:szCs w:val="24"/>
+          <w:sz w:val="21"/>
+          <w:szCs w:val="21"/>
           <w:lang w:val="en-US"/>
         </w:rPr>
       </w:pPr>
@@ -1779,6 +2075,8 @@
           <w:rPr>
             <w:rStyle w:val="Hyperlink"/>
             <w:noProof/>
+            <w:sz w:val="21"/>
+            <w:szCs w:val="21"/>
           </w:rPr>
           <w:t>3.4.</w:t>
         </w:r>
@@ -1787,8 +2085,8 @@
             <w:rFonts w:cstheme="minorBidi"/>
             <w:smallCaps w:val="0"/>
             <w:noProof/>
-            <w:sz w:val="24"/>
-            <w:szCs w:val="24"/>
+            <w:sz w:val="21"/>
+            <w:szCs w:val="21"/>
             <w:lang w:val="en-US"/>
           </w:rPr>
           <w:tab/>
@@ -1797,6 +2095,8 @@
           <w:rPr>
             <w:rStyle w:val="Hyperlink"/>
             <w:noProof/>
+            <w:sz w:val="21"/>
+            <w:szCs w:val="21"/>
           </w:rPr>
           <w:t>Restricciones.</w:t>
         </w:r>
@@ -1804,6 +2104,8 @@
           <w:rPr>
             <w:noProof/>
             <w:webHidden/>
+            <w:sz w:val="21"/>
+            <w:szCs w:val="21"/>
           </w:rPr>
           <w:tab/>
         </w:r>
@@ -1811,6 +2113,8 @@
           <w:rPr>
             <w:noProof/>
             <w:webHidden/>
+            <w:sz w:val="21"/>
+            <w:szCs w:val="21"/>
           </w:rPr>
           <w:fldChar w:fldCharType="begin"/>
         </w:r>
@@ -1818,6 +2122,8 @@
           <w:rPr>
             <w:noProof/>
             <w:webHidden/>
+            <w:sz w:val="21"/>
+            <w:szCs w:val="21"/>
           </w:rPr>
           <w:instrText xml:space="preserve"> PAGEREF _Toc494750145 \h </w:instrText>
         </w:r>
@@ -1825,12 +2131,16 @@
           <w:rPr>
             <w:noProof/>
             <w:webHidden/>
+            <w:sz w:val="21"/>
+            <w:szCs w:val="21"/>
           </w:rPr>
         </w:r>
         <w:r>
           <w:rPr>
             <w:noProof/>
             <w:webHidden/>
+            <w:sz w:val="21"/>
+            <w:szCs w:val="21"/>
           </w:rPr>
           <w:fldChar w:fldCharType="separate"/>
         </w:r>
@@ -1838,6 +2148,8 @@
           <w:rPr>
             <w:noProof/>
             <w:webHidden/>
+            <w:sz w:val="21"/>
+            <w:szCs w:val="21"/>
           </w:rPr>
           <w:t>9</w:t>
         </w:r>
@@ -1845,6 +2157,8 @@
           <w:rPr>
             <w:noProof/>
             <w:webHidden/>
+            <w:sz w:val="21"/>
+            <w:szCs w:val="21"/>
           </w:rPr>
           <w:fldChar w:fldCharType="end"/>
         </w:r>
@@ -1857,12 +2171,13 @@
           <w:tab w:val="left" w:pos="840"/>
           <w:tab w:val="right" w:leader="dot" w:pos="8828"/>
         </w:tabs>
+        <w:spacing w:line="24" w:lineRule="atLeast"/>
         <w:rPr>
           <w:rFonts w:cstheme="minorBidi"/>
           <w:smallCaps w:val="0"/>
           <w:noProof/>
-          <w:sz w:val="24"/>
-          <w:szCs w:val="24"/>
+          <w:sz w:val="21"/>
+          <w:szCs w:val="21"/>
           <w:lang w:val="en-US"/>
         </w:rPr>
       </w:pPr>
@@ -1871,6 +2186,8 @@
           <w:rPr>
             <w:rStyle w:val="Hyperlink"/>
             <w:noProof/>
+            <w:sz w:val="21"/>
+            <w:szCs w:val="21"/>
           </w:rPr>
           <w:t>3.5.</w:t>
         </w:r>
@@ -1879,8 +2196,8 @@
             <w:rFonts w:cstheme="minorBidi"/>
             <w:smallCaps w:val="0"/>
             <w:noProof/>
-            <w:sz w:val="24"/>
-            <w:szCs w:val="24"/>
+            <w:sz w:val="21"/>
+            <w:szCs w:val="21"/>
             <w:lang w:val="en-US"/>
           </w:rPr>
           <w:tab/>
@@ -1889,6 +2206,8 @@
           <w:rPr>
             <w:rStyle w:val="Hyperlink"/>
             <w:noProof/>
+            <w:sz w:val="21"/>
+            <w:szCs w:val="21"/>
           </w:rPr>
           <w:t>Aspectos tecnológicos.</w:t>
         </w:r>
@@ -1896,6 +2215,8 @@
           <w:rPr>
             <w:noProof/>
             <w:webHidden/>
+            <w:sz w:val="21"/>
+            <w:szCs w:val="21"/>
           </w:rPr>
           <w:tab/>
         </w:r>
@@ -1903,6 +2224,8 @@
           <w:rPr>
             <w:noProof/>
             <w:webHidden/>
+            <w:sz w:val="21"/>
+            <w:szCs w:val="21"/>
           </w:rPr>
           <w:fldChar w:fldCharType="begin"/>
         </w:r>
@@ -1910,6 +2233,8 @@
           <w:rPr>
             <w:noProof/>
             <w:webHidden/>
+            <w:sz w:val="21"/>
+            <w:szCs w:val="21"/>
           </w:rPr>
           <w:instrText xml:space="preserve"> PAGEREF _Toc494750146 \h </w:instrText>
         </w:r>
@@ -1917,12 +2242,16 @@
           <w:rPr>
             <w:noProof/>
             <w:webHidden/>
+            <w:sz w:val="21"/>
+            <w:szCs w:val="21"/>
           </w:rPr>
         </w:r>
         <w:r>
           <w:rPr>
             <w:noProof/>
             <w:webHidden/>
+            <w:sz w:val="21"/>
+            <w:szCs w:val="21"/>
           </w:rPr>
           <w:fldChar w:fldCharType="separate"/>
         </w:r>
@@ -1930,6 +2259,8 @@
           <w:rPr>
             <w:noProof/>
             <w:webHidden/>
+            <w:sz w:val="21"/>
+            <w:szCs w:val="21"/>
           </w:rPr>
           <w:t>10</w:t>
         </w:r>
@@ -1937,6 +2268,8 @@
           <w:rPr>
             <w:noProof/>
             <w:webHidden/>
+            <w:sz w:val="21"/>
+            <w:szCs w:val="21"/>
           </w:rPr>
           <w:fldChar w:fldCharType="end"/>
         </w:r>
@@ -1949,12 +2282,13 @@
           <w:tab w:val="left" w:pos="840"/>
           <w:tab w:val="right" w:leader="dot" w:pos="8828"/>
         </w:tabs>
+        <w:spacing w:line="24" w:lineRule="atLeast"/>
         <w:rPr>
           <w:rFonts w:cstheme="minorBidi"/>
           <w:smallCaps w:val="0"/>
           <w:noProof/>
-          <w:sz w:val="24"/>
-          <w:szCs w:val="24"/>
+          <w:sz w:val="21"/>
+          <w:szCs w:val="21"/>
           <w:lang w:val="en-US"/>
         </w:rPr>
       </w:pPr>
@@ -1963,6 +2297,8 @@
           <w:rPr>
             <w:rStyle w:val="Hyperlink"/>
             <w:noProof/>
+            <w:sz w:val="21"/>
+            <w:szCs w:val="21"/>
           </w:rPr>
           <w:t>3.6.</w:t>
         </w:r>
@@ -1971,8 +2307,8 @@
             <w:rFonts w:cstheme="minorBidi"/>
             <w:smallCaps w:val="0"/>
             <w:noProof/>
-            <w:sz w:val="24"/>
-            <w:szCs w:val="24"/>
+            <w:sz w:val="21"/>
+            <w:szCs w:val="21"/>
             <w:lang w:val="en-US"/>
           </w:rPr>
           <w:tab/>
@@ -1981,6 +2317,8 @@
           <w:rPr>
             <w:rStyle w:val="Hyperlink"/>
             <w:noProof/>
+            <w:sz w:val="21"/>
+            <w:szCs w:val="21"/>
           </w:rPr>
           <w:t>Productos complementarios.</w:t>
         </w:r>
@@ -1988,6 +2326,8 @@
           <w:rPr>
             <w:noProof/>
             <w:webHidden/>
+            <w:sz w:val="21"/>
+            <w:szCs w:val="21"/>
           </w:rPr>
           <w:tab/>
         </w:r>
@@ -1995,6 +2335,8 @@
           <w:rPr>
             <w:noProof/>
             <w:webHidden/>
+            <w:sz w:val="21"/>
+            <w:szCs w:val="21"/>
           </w:rPr>
           <w:fldChar w:fldCharType="begin"/>
         </w:r>
@@ -2002,6 +2344,8 @@
           <w:rPr>
             <w:noProof/>
             <w:webHidden/>
+            <w:sz w:val="21"/>
+            <w:szCs w:val="21"/>
           </w:rPr>
           <w:instrText xml:space="preserve"> PAGEREF _Toc494750147 \h </w:instrText>
         </w:r>
@@ -2009,12 +2353,16 @@
           <w:rPr>
             <w:noProof/>
             <w:webHidden/>
+            <w:sz w:val="21"/>
+            <w:szCs w:val="21"/>
           </w:rPr>
         </w:r>
         <w:r>
           <w:rPr>
             <w:noProof/>
             <w:webHidden/>
+            <w:sz w:val="21"/>
+            <w:szCs w:val="21"/>
           </w:rPr>
           <w:fldChar w:fldCharType="separate"/>
         </w:r>
@@ -2022,6 +2370,8 @@
           <w:rPr>
             <w:noProof/>
             <w:webHidden/>
+            <w:sz w:val="21"/>
+            <w:szCs w:val="21"/>
           </w:rPr>
           <w:t>10</w:t>
         </w:r>
@@ -2029,6 +2379,8 @@
           <w:rPr>
             <w:noProof/>
             <w:webHidden/>
+            <w:sz w:val="21"/>
+            <w:szCs w:val="21"/>
           </w:rPr>
           <w:fldChar w:fldCharType="end"/>
         </w:r>
@@ -2041,12 +2393,13 @@
           <w:tab w:val="left" w:pos="840"/>
           <w:tab w:val="right" w:leader="dot" w:pos="8828"/>
         </w:tabs>
+        <w:spacing w:line="24" w:lineRule="atLeast"/>
         <w:rPr>
           <w:rFonts w:cstheme="minorBidi"/>
           <w:smallCaps w:val="0"/>
           <w:noProof/>
-          <w:sz w:val="24"/>
-          <w:szCs w:val="24"/>
+          <w:sz w:val="21"/>
+          <w:szCs w:val="21"/>
           <w:lang w:val="en-US"/>
         </w:rPr>
       </w:pPr>
@@ -2055,6 +2408,8 @@
           <w:rPr>
             <w:rStyle w:val="Hyperlink"/>
             <w:noProof/>
+            <w:sz w:val="21"/>
+            <w:szCs w:val="21"/>
           </w:rPr>
           <w:t>3.7.</w:t>
         </w:r>
@@ -2063,8 +2418,8 @@
             <w:rFonts w:cstheme="minorBidi"/>
             <w:smallCaps w:val="0"/>
             <w:noProof/>
-            <w:sz w:val="24"/>
-            <w:szCs w:val="24"/>
+            <w:sz w:val="21"/>
+            <w:szCs w:val="21"/>
             <w:lang w:val="en-US"/>
           </w:rPr>
           <w:tab/>
@@ -2073,6 +2428,8 @@
           <w:rPr>
             <w:rStyle w:val="Hyperlink"/>
             <w:noProof/>
+            <w:sz w:val="21"/>
+            <w:szCs w:val="21"/>
           </w:rPr>
           <w:t>Propuesta de valor</w:t>
         </w:r>
@@ -2080,6 +2437,8 @@
           <w:rPr>
             <w:noProof/>
             <w:webHidden/>
+            <w:sz w:val="21"/>
+            <w:szCs w:val="21"/>
           </w:rPr>
           <w:tab/>
         </w:r>
@@ -2087,6 +2446,8 @@
           <w:rPr>
             <w:noProof/>
             <w:webHidden/>
+            <w:sz w:val="21"/>
+            <w:szCs w:val="21"/>
           </w:rPr>
           <w:fldChar w:fldCharType="begin"/>
         </w:r>
@@ -2094,6 +2455,8 @@
           <w:rPr>
             <w:noProof/>
             <w:webHidden/>
+            <w:sz w:val="21"/>
+            <w:szCs w:val="21"/>
           </w:rPr>
           <w:instrText xml:space="preserve"> PAGEREF _Toc494750148 \h </w:instrText>
         </w:r>
@@ -2101,12 +2464,16 @@
           <w:rPr>
             <w:noProof/>
             <w:webHidden/>
+            <w:sz w:val="21"/>
+            <w:szCs w:val="21"/>
           </w:rPr>
         </w:r>
         <w:r>
           <w:rPr>
             <w:noProof/>
             <w:webHidden/>
+            <w:sz w:val="21"/>
+            <w:szCs w:val="21"/>
           </w:rPr>
           <w:fldChar w:fldCharType="separate"/>
         </w:r>
@@ -2114,6 +2481,8 @@
           <w:rPr>
             <w:noProof/>
             <w:webHidden/>
+            <w:sz w:val="21"/>
+            <w:szCs w:val="21"/>
           </w:rPr>
           <w:t>10</w:t>
         </w:r>
@@ -2121,374 +2490,46 @@
           <w:rPr>
             <w:noProof/>
             <w:webHidden/>
+            <w:sz w:val="21"/>
+            <w:szCs w:val="21"/>
           </w:rPr>
           <w:fldChar w:fldCharType="end"/>
         </w:r>
       </w:hyperlink>
     </w:p>
     <w:p>
+      <w:pPr>
+        <w:spacing w:line="24" w:lineRule="atLeast"/>
+      </w:pPr>
       <w:r>
         <w:fldChar w:fldCharType="end"/>
       </w:r>
-    </w:p>
-    <w:p>
+      <w:commentRangeEnd w:id="2"/>
+      <w:r>
+        <w:rPr>
+          <w:rStyle w:val="CommentReference"/>
+        </w:rPr>
+        <w:commentReference w:id="2"/>
+      </w:r>
+    </w:p>
+    <w:p>
+      <w:pPr>
+        <w:pStyle w:val="Heading1"/>
+        <w:spacing w:line="24" w:lineRule="atLeast"/>
+      </w:pPr>
       <w:r>
         <w:br w:type="page"/>
       </w:r>
-    </w:p>
-    <w:p/>
-    <w:p>
-      <w:r>
-        <w:br w:type="page"/>
-      </w:r>
-    </w:p>
-    <w:bookmarkStart w:id="1" w:name="_Toc494750133" w:displacedByCustomXml="next"/>
-    <w:sdt>
-      <w:sdtPr>
-        <w:id w:val="-174890057"/>
-        <w:docPartObj>
-          <w:docPartGallery w:val="Bibliographies"/>
-          <w:docPartUnique/>
-        </w:docPartObj>
-      </w:sdtPr>
-      <w:sdtEndPr>
-        <w:rPr>
-          <w:rFonts w:asciiTheme="minorHAnsi" w:eastAsiaTheme="minorEastAsia" w:hAnsiTheme="minorHAnsi" w:cstheme="minorBidi"/>
-          <w:caps w:val="0"/>
-          <w:color w:val="auto"/>
-          <w:spacing w:val="0"/>
-          <w:sz w:val="21"/>
-          <w:szCs w:val="21"/>
-        </w:rPr>
-      </w:sdtEndPr>
-      <w:sdtContent>
-        <w:p>
-          <w:pPr>
-            <w:pStyle w:val="Heading1"/>
-          </w:pPr>
-          <w:r>
-            <w:t>BIBLIOGRAFÍA</w:t>
-          </w:r>
-          <w:bookmarkEnd w:id="1"/>
-        </w:p>
-        <w:sdt>
-          <w:sdtPr>
-            <w:id w:val="111145805"/>
-            <w:bibliography/>
-          </w:sdtPr>
-          <w:sdtContent>
-            <w:p>
-              <w:pPr>
-                <w:rPr>
-                  <w:noProof/>
-                </w:rPr>
-              </w:pPr>
-              <w:r>
-                <w:fldChar w:fldCharType="begin"/>
-              </w:r>
-              <w:r>
-                <w:instrText xml:space="preserve"> BIBLIOGRAPHY </w:instrText>
-              </w:r>
-              <w:r>
-                <w:fldChar w:fldCharType="separate"/>
-              </w:r>
-            </w:p>
-            <w:tbl>
-              <w:tblPr>
-                <w:tblW w:w="5000" w:type="pct"/>
-                <w:tblCellSpacing w:w="15" w:type="dxa"/>
-                <w:tblCellMar>
-                  <w:top w:w="15" w:type="dxa"/>
-                  <w:left w:w="15" w:type="dxa"/>
-                  <w:bottom w:w="15" w:type="dxa"/>
-                  <w:right w:w="15" w:type="dxa"/>
-                </w:tblCellMar>
-                <w:tblLook w:val="04A0" w:firstRow="1" w:lastRow="0" w:firstColumn="1" w:lastColumn="0" w:noHBand="0" w:noVBand="1"/>
-              </w:tblPr>
-              <w:tblGrid>
-                <w:gridCol w:w="320"/>
-                <w:gridCol w:w="8518"/>
-              </w:tblGrid>
-              <w:tr>
-                <w:trPr>
-                  <w:divId w:val="438988858"/>
-                  <w:tblCellSpacing w:w="15" w:type="dxa"/>
-                </w:trPr>
-                <w:tc>
-                  <w:tcPr>
-                    <w:tcW w:w="50" w:type="pct"/>
-                    <w:hideMark/>
-                  </w:tcPr>
-                  <w:p>
-                    <w:pPr>
-                      <w:pStyle w:val="Bibliography"/>
-                      <w:rPr>
-                        <w:noProof/>
-                        <w:sz w:val="24"/>
-                        <w:szCs w:val="24"/>
-                      </w:rPr>
-                    </w:pPr>
-                    <w:r>
-                      <w:rPr>
-                        <w:noProof/>
-                      </w:rPr>
-                      <w:t xml:space="preserve">[1] </w:t>
-                    </w:r>
-                  </w:p>
-                </w:tc>
-                <w:tc>
-                  <w:tcPr>
-                    <w:tcW w:w="0" w:type="auto"/>
-                    <w:hideMark/>
-                  </w:tcPr>
-                  <w:p>
-                    <w:pPr>
-                      <w:pStyle w:val="Bibliography"/>
-                      <w:rPr>
-                        <w:noProof/>
-                      </w:rPr>
-                    </w:pPr>
-                    <w:r>
-                      <w:rPr>
-                        <w:noProof/>
-                      </w:rPr>
-                      <w:t>L. Beisel, P. Lamouric, J. C. Mayer y H. Dinh, «Virtual Reality Network Visualization,» LUCA BEISEL, Diciembre 2016. [En línea]. Available: http://lucabeisel.de/vr-network-visualization/. [Último acceso: 2 Octubre 2017].</w:t>
-                    </w:r>
-                  </w:p>
-                </w:tc>
-              </w:tr>
-              <w:tr>
-                <w:trPr>
-                  <w:divId w:val="438988858"/>
-                  <w:tblCellSpacing w:w="15" w:type="dxa"/>
-                </w:trPr>
-                <w:tc>
-                  <w:tcPr>
-                    <w:tcW w:w="50" w:type="pct"/>
-                    <w:hideMark/>
-                  </w:tcPr>
-                  <w:p>
-                    <w:pPr>
-                      <w:pStyle w:val="Bibliography"/>
-                      <w:rPr>
-                        <w:noProof/>
-                      </w:rPr>
-                    </w:pPr>
-                    <w:r>
-                      <w:rPr>
-                        <w:noProof/>
-                      </w:rPr>
-                      <w:t xml:space="preserve">[2] </w:t>
-                    </w:r>
-                  </w:p>
-                </w:tc>
-                <w:tc>
-                  <w:tcPr>
-                    <w:tcW w:w="0" w:type="auto"/>
-                    <w:hideMark/>
-                  </w:tcPr>
-                  <w:p>
-                    <w:pPr>
-                      <w:pStyle w:val="Bibliography"/>
-                      <w:rPr>
-                        <w:noProof/>
-                      </w:rPr>
-                    </w:pPr>
-                    <w:r>
-                      <w:rPr>
-                        <w:noProof/>
-                      </w:rPr>
-                      <w:t>L. Beisel, P. Lamouric, J. C. Mayer y H. Dinh, «Digital Humanities Network Visualization Tool,» LUCA BEISEL, Octubre 2016. [En línea]. Available: http://lucabeisel.de/network-visualization/. [Último acceso: 2 Octubre 2017].</w:t>
-                    </w:r>
-                  </w:p>
-                </w:tc>
-              </w:tr>
-              <w:tr>
-                <w:trPr>
-                  <w:divId w:val="438988858"/>
-                  <w:tblCellSpacing w:w="15" w:type="dxa"/>
-                </w:trPr>
-                <w:tc>
-                  <w:tcPr>
-                    <w:tcW w:w="50" w:type="pct"/>
-                    <w:hideMark/>
-                  </w:tcPr>
-                  <w:p>
-                    <w:pPr>
-                      <w:pStyle w:val="Bibliography"/>
-                      <w:rPr>
-                        <w:noProof/>
-                      </w:rPr>
-                    </w:pPr>
-                    <w:r>
-                      <w:rPr>
-                        <w:noProof/>
-                      </w:rPr>
-                      <w:t xml:space="preserve">[3] </w:t>
-                    </w:r>
-                  </w:p>
-                </w:tc>
-                <w:tc>
-                  <w:tcPr>
-                    <w:tcW w:w="0" w:type="auto"/>
-                    <w:hideMark/>
-                  </w:tcPr>
-                  <w:p>
-                    <w:pPr>
-                      <w:pStyle w:val="Bibliography"/>
-                      <w:rPr>
-                        <w:noProof/>
-                      </w:rPr>
-                    </w:pPr>
-                    <w:r>
-                      <w:rPr>
-                        <w:noProof/>
-                        <w:lang w:val="en-US"/>
-                      </w:rPr>
-                      <w:t xml:space="preserve">S. Royston, C. DeFanti y K. Perlin, «Large Scale Network Visualization in VR,» Media Research Lab, 8 Abril 2016. </w:t>
-                    </w:r>
-                    <w:r>
-                      <w:rPr>
-                        <w:noProof/>
-                      </w:rPr>
-                      <w:t>[En línea]. Available: https://www.youtube.com/watch?v=zBA0eVLglNs. [Último acceso: 2 Octubre 2017].</w:t>
-                    </w:r>
-                  </w:p>
-                </w:tc>
-              </w:tr>
-              <w:tr>
-                <w:trPr>
-                  <w:divId w:val="438988858"/>
-                  <w:tblCellSpacing w:w="15" w:type="dxa"/>
-                </w:trPr>
-                <w:tc>
-                  <w:tcPr>
-                    <w:tcW w:w="50" w:type="pct"/>
-                    <w:hideMark/>
-                  </w:tcPr>
-                  <w:p>
-                    <w:pPr>
-                      <w:pStyle w:val="Bibliography"/>
-                      <w:rPr>
-                        <w:noProof/>
-                      </w:rPr>
-                    </w:pPr>
-                    <w:r>
-                      <w:rPr>
-                        <w:noProof/>
-                      </w:rPr>
-                      <w:t xml:space="preserve">[4] </w:t>
-                    </w:r>
-                  </w:p>
-                </w:tc>
-                <w:tc>
-                  <w:tcPr>
-                    <w:tcW w:w="0" w:type="auto"/>
-                    <w:hideMark/>
-                  </w:tcPr>
-                  <w:p>
-                    <w:pPr>
-                      <w:pStyle w:val="Bibliography"/>
-                      <w:rPr>
-                        <w:noProof/>
-                      </w:rPr>
-                    </w:pPr>
-                    <w:r>
-                      <w:rPr>
-                        <w:noProof/>
-                        <w:lang w:val="en-US"/>
-                      </w:rPr>
-                      <w:t xml:space="preserve">NPM Enterprise, «graphee,» NPM Enterprise, 2015. </w:t>
-                    </w:r>
-                    <w:r>
-                      <w:rPr>
-                        <w:noProof/>
-                      </w:rPr>
-                      <w:t>[En línea]. Available: https://www.npmjs.com/package/graphee. [Último acceso: 2 Octubre 2017].</w:t>
-                    </w:r>
-                  </w:p>
-                </w:tc>
-              </w:tr>
-              <w:tr>
-                <w:trPr>
-                  <w:divId w:val="438988858"/>
-                  <w:tblCellSpacing w:w="15" w:type="dxa"/>
-                </w:trPr>
-                <w:tc>
-                  <w:tcPr>
-                    <w:tcW w:w="50" w:type="pct"/>
-                    <w:hideMark/>
-                  </w:tcPr>
-                  <w:p>
-                    <w:pPr>
-                      <w:pStyle w:val="Bibliography"/>
-                      <w:rPr>
-                        <w:noProof/>
-                      </w:rPr>
-                    </w:pPr>
-                    <w:r>
-                      <w:rPr>
-                        <w:noProof/>
-                      </w:rPr>
-                      <w:t xml:space="preserve">[5] </w:t>
-                    </w:r>
-                  </w:p>
-                </w:tc>
-                <w:tc>
-                  <w:tcPr>
-                    <w:tcW w:w="0" w:type="auto"/>
-                    <w:hideMark/>
-                  </w:tcPr>
-                  <w:p>
-                    <w:pPr>
-                      <w:pStyle w:val="Bibliography"/>
-                      <w:rPr>
-                        <w:noProof/>
-                      </w:rPr>
-                    </w:pPr>
-                    <w:r>
-                      <w:rPr>
-                        <w:noProof/>
-                      </w:rPr>
-                      <w:t>Gephi, «Gephi,» Gephi, [En línea]. Available: https://gephi.org/. [Último acceso: 2 Octubre 2017].</w:t>
-                    </w:r>
-                  </w:p>
-                </w:tc>
-              </w:tr>
-            </w:tbl>
-            <w:p>
-              <w:pPr>
-                <w:divId w:val="438988858"/>
-                <w:rPr>
-                  <w:rFonts w:eastAsia="Times New Roman"/>
-                  <w:noProof/>
-                </w:rPr>
-              </w:pPr>
-            </w:p>
-            <w:p>
-              <w:r>
-                <w:rPr>
-                  <w:b/>
-                  <w:bCs/>
-                  <w:noProof/>
-                </w:rPr>
-                <w:fldChar w:fldCharType="end"/>
-              </w:r>
-            </w:p>
-          </w:sdtContent>
-        </w:sdt>
-      </w:sdtContent>
-    </w:sdt>
-    <w:p>
-      <w:r>
-        <w:br w:type="page"/>
-      </w:r>
+      <w:bookmarkStart w:id="3" w:name="_Toc494750133"/>
     </w:p>
     <w:p>
       <w:pPr>
         <w:pStyle w:val="Heading1"/>
-      </w:pPr>
-      <w:bookmarkStart w:id="2" w:name="_Toc494750134"/>
+        <w:spacing w:line="24" w:lineRule="atLeast"/>
+      </w:pPr>
+      <w:bookmarkStart w:id="4" w:name="_Toc494750134"/>
+      <w:bookmarkEnd w:id="3"/>
+      <w:commentRangeStart w:id="5"/>
       <w:r>
         <w:rPr>
           <w:rStyle w:val="Heading1Char"/>
@@ -2496,23 +2537,109 @@
         <w:lastRenderedPageBreak/>
         <w:t>INTRODUCCIÓN</w:t>
       </w:r>
-      <w:bookmarkEnd w:id="2"/>
-    </w:p>
-    <w:p>
-      <w:pPr>
+      <w:bookmarkEnd w:id="4"/>
+      <w:commentRangeEnd w:id="5"/>
+      <w:r>
+        <w:rPr>
+          <w:rStyle w:val="CommentReference"/>
+          <w:rFonts w:asciiTheme="minorHAnsi" w:eastAsiaTheme="minorEastAsia" w:hAnsiTheme="minorHAnsi" w:cstheme="minorBidi"/>
+          <w:caps w:val="0"/>
+          <w:color w:val="auto"/>
+          <w:spacing w:val="0"/>
+        </w:rPr>
+        <w:commentReference w:id="5"/>
+      </w:r>
+    </w:p>
+    <w:p>
+      <w:pPr>
+        <w:spacing w:line="24" w:lineRule="atLeast"/>
+        <w:jc w:val="both"/>
+        <w:rPr>
+          <w:rStyle w:val="SubtleEmphasis"/>
+          <w:i w:val="0"/>
+        </w:rPr>
+      </w:pPr>
+      <w:r>
+        <w:rPr>
+          <w:rStyle w:val="SubtleEmphasis"/>
+          <w:i w:val="0"/>
+        </w:rPr>
+        <w:t xml:space="preserve">Actualmente contamos con </w:t>
+      </w:r>
+      <w:commentRangeStart w:id="6"/>
+      <w:commentRangeStart w:id="7"/>
+      <w:r>
+        <w:rPr>
+          <w:rStyle w:val="SubtleEmphasis"/>
+          <w:i w:val="0"/>
+        </w:rPr>
+        <w:t>maneras</w:t>
+      </w:r>
+      <w:commentRangeEnd w:id="6"/>
+      <w:r>
+        <w:rPr>
+          <w:rStyle w:val="CommentReference"/>
+          <w:i/>
+        </w:rPr>
+        <w:commentReference w:id="6"/>
+      </w:r>
+      <w:commentRangeEnd w:id="7"/>
+      <w:r>
+        <w:rPr>
+          <w:rStyle w:val="CommentReference"/>
+        </w:rPr>
+        <w:commentReference w:id="7"/>
+      </w:r>
+      <w:r>
+        <w:rPr>
+          <w:rStyle w:val="SubtleEmphasis"/>
+          <w:i w:val="0"/>
+        </w:rPr>
+        <w:t xml:space="preserve"> de desplegar grafos y hacer su análisis en ambientes 2D. Durante la duración de esta investigación se va gestionar una solución para la visualización de un grafo en ambiente virtual 3D. El trabajo no estará limitado a un ambiente de redes sociales, sino que se podrá utilizar para obtención de trabajos de </w:t>
+      </w:r>
+      <w:commentRangeStart w:id="8"/>
+      <w:commentRangeStart w:id="9"/>
+      <w:r>
+        <w:rPr>
+          <w:rStyle w:val="SubtleEmphasis"/>
+          <w:i w:val="0"/>
+        </w:rPr>
+        <w:t>investigación</w:t>
+      </w:r>
+      <w:commentRangeEnd w:id="8"/>
+      <w:r>
+        <w:rPr>
+          <w:rStyle w:val="CommentReference"/>
+          <w:i/>
+        </w:rPr>
+        <w:commentReference w:id="8"/>
+      </w:r>
+      <w:commentRangeEnd w:id="9"/>
+      <w:r>
+        <w:rPr>
+          <w:rStyle w:val="CommentReference"/>
+        </w:rPr>
+        <w:commentReference w:id="9"/>
+      </w:r>
+      <w:r>
+        <w:rPr>
+          <w:rStyle w:val="SubtleEmphasis"/>
+          <w:i w:val="0"/>
+        </w:rPr>
+        <w:t xml:space="preserve"> y encontrar tópicos relacionados a cualquier tipo de búsqueda.</w:t>
+      </w:r>
+    </w:p>
+    <w:p>
+      <w:pPr>
+        <w:spacing w:line="24" w:lineRule="atLeast"/>
         <w:rPr>
           <w:rStyle w:val="SubtleEmphasis"/>
         </w:rPr>
       </w:pPr>
-      <w:r>
-        <w:rPr>
-          <w:rStyle w:val="SubtleEmphasis"/>
-        </w:rPr>
-        <w:t>Actualmente contamos con maneras de desplegar grafos y hacer su análisis en ambientes 2D. Durante la duración de esta investigación se va gestionar una solución para la visualización de un grafo en ambiente virtual 3D. El trabajo no estará limitado a un ambiente de redes sociales, sino que se podrá utilizar para obtención de trabajos de investigación y encontrar tópicos relacionados a cualquier tipo de búsqueda.</w:t>
-      </w:r>
-    </w:p>
-    <w:p>
-      <w:pPr>
+    </w:p>
+    <w:p>
+      <w:pPr>
+        <w:spacing w:line="24" w:lineRule="atLeast"/>
         <w:rPr>
           <w:rStyle w:val="SubtleEmphasis"/>
         </w:rPr>
@@ -2531,15 +2658,21 @@
           <w:ilvl w:val="1"/>
           <w:numId w:val="26"/>
         </w:numPr>
-      </w:pPr>
-      <w:bookmarkStart w:id="3" w:name="_Toc494750135"/>
+        <w:spacing w:line="24" w:lineRule="atLeast"/>
+        <w:jc w:val="both"/>
+      </w:pPr>
+      <w:bookmarkStart w:id="10" w:name="_Toc494750135"/>
       <w:r>
         <w:lastRenderedPageBreak/>
         <w:t>Antecedentes</w:t>
       </w:r>
-      <w:bookmarkEnd w:id="3"/>
-    </w:p>
-    <w:p>
+      <w:bookmarkEnd w:id="10"/>
+    </w:p>
+    <w:p>
+      <w:pPr>
+        <w:spacing w:line="24" w:lineRule="atLeast"/>
+        <w:jc w:val="both"/>
+      </w:pPr>
       <w:r>
         <w:t>El estado actual del arte</w:t>
       </w:r>
@@ -2567,14 +2700,34 @@
       <w:r>
         <w:t xml:space="preserve">en una red </w:t>
       </w:r>
-      <w:r>
-        <w:t>social.</w:t>
+      <w:commentRangeStart w:id="11"/>
+      <w:commentRangeStart w:id="12"/>
+      <w:r>
+        <w:t>social</w:t>
+      </w:r>
+      <w:commentRangeEnd w:id="11"/>
+      <w:r>
+        <w:rPr>
+          <w:rStyle w:val="CommentReference"/>
+        </w:rPr>
+        <w:commentReference w:id="11"/>
+      </w:r>
+      <w:commentRangeEnd w:id="12"/>
+      <w:r>
+        <w:rPr>
+          <w:rStyle w:val="CommentReference"/>
+        </w:rPr>
+        <w:commentReference w:id="12"/>
+      </w:r>
+      <w:r>
+        <w:t>.</w:t>
       </w:r>
       <w:sdt>
         <w:sdtPr>
           <w:id w:val="1397543678"/>
           <w:citation/>
         </w:sdtPr>
+        <w:sdtEndPr/>
         <w:sdtContent>
           <w:r>
             <w:fldChar w:fldCharType="begin"/>
@@ -2607,6 +2760,7 @@
           <w:id w:val="536081916"/>
           <w:citation/>
         </w:sdtPr>
+        <w:sdtEndPr/>
         <w:sdtContent>
           <w:r>
             <w:fldChar w:fldCharType="begin"/>
@@ -2639,6 +2793,7 @@
           <w:id w:val="-1444297984"/>
           <w:citation/>
         </w:sdtPr>
+        <w:sdtEndPr/>
         <w:sdtContent>
           <w:r>
             <w:fldChar w:fldCharType="begin"/>
@@ -2668,6 +2823,10 @@
       </w:sdt>
     </w:p>
     <w:p>
+      <w:pPr>
+        <w:spacing w:line="24" w:lineRule="atLeast"/>
+        <w:jc w:val="both"/>
+      </w:pPr>
       <w:r>
         <w:t xml:space="preserve">También </w:t>
       </w:r>
@@ -2693,6 +2852,7 @@
           <w:id w:val="618567275"/>
           <w:citation/>
         </w:sdtPr>
+        <w:sdtEndPr/>
         <w:sdtContent>
           <w:r>
             <w:fldChar w:fldCharType="begin"/>
@@ -2733,6 +2893,7 @@
           <w:id w:val="-1523695553"/>
           <w:citation/>
         </w:sdtPr>
+        <w:sdtEndPr/>
         <w:sdtContent>
           <w:r>
             <w:fldChar w:fldCharType="begin"/>
@@ -2764,7 +2925,12 @@
         <w:t xml:space="preserve">. Aunque estos carecen de un despliegue de grafos en un ambiente 3D. </w:t>
       </w:r>
     </w:p>
-    <w:p/>
+    <w:p>
+      <w:pPr>
+        <w:spacing w:line="24" w:lineRule="atLeast"/>
+        <w:jc w:val="both"/>
+      </w:pPr>
+    </w:p>
     <w:p>
       <w:pPr>
         <w:pStyle w:val="Heading2"/>
@@ -2772,14 +2938,20 @@
           <w:ilvl w:val="1"/>
           <w:numId w:val="26"/>
         </w:numPr>
-      </w:pPr>
-      <w:bookmarkStart w:id="4" w:name="_Toc494750136"/>
+        <w:spacing w:line="24" w:lineRule="atLeast"/>
+        <w:jc w:val="both"/>
+      </w:pPr>
+      <w:bookmarkStart w:id="13" w:name="_Toc494750136"/>
       <w:r>
         <w:t>Justificación</w:t>
       </w:r>
-      <w:bookmarkEnd w:id="4"/>
-    </w:p>
-    <w:p>
+      <w:bookmarkEnd w:id="13"/>
+    </w:p>
+    <w:p>
+      <w:pPr>
+        <w:spacing w:line="24" w:lineRule="atLeast"/>
+        <w:jc w:val="both"/>
+      </w:pPr>
       <w:r>
         <w:t xml:space="preserve">Se debe hacer más eficiente la manera en que se consigue, </w:t>
       </w:r>
@@ -2790,7 +2962,12 @@
         <w:t xml:space="preserve"> y se despliega información basado en grafos. Una representación de esto es en las redes sociales. Debe de generarse una forma de fácilmente encontrar, digerir y entregar información relacionado a un usuario o un concepto.</w:t>
       </w:r>
     </w:p>
-    <w:p/>
+    <w:p>
+      <w:pPr>
+        <w:spacing w:line="24" w:lineRule="atLeast"/>
+        <w:jc w:val="both"/>
+      </w:pPr>
+    </w:p>
     <w:p>
       <w:pPr>
         <w:pStyle w:val="Heading2"/>
@@ -2798,16 +2975,39 @@
           <w:ilvl w:val="1"/>
           <w:numId w:val="26"/>
         </w:numPr>
-      </w:pPr>
-      <w:bookmarkStart w:id="5" w:name="_Toc494750137"/>
+        <w:spacing w:line="24" w:lineRule="atLeast"/>
+        <w:jc w:val="both"/>
+      </w:pPr>
+      <w:bookmarkStart w:id="14" w:name="_Toc494750137"/>
       <w:r>
         <w:t>Problema</w:t>
       </w:r>
-      <w:bookmarkEnd w:id="5"/>
-    </w:p>
-    <w:p>
-      <w:r>
-        <w:t>Las redes sociales vistas de manera como un grafo tienen consigo un gran desafió en su tiempo de ejecución y análisis. Esto a su vez conlleva a un reto de distancias largas a recorrer cu</w:t>
+      <w:bookmarkEnd w:id="14"/>
+    </w:p>
+    <w:p>
+      <w:pPr>
+        <w:spacing w:line="24" w:lineRule="atLeast"/>
+        <w:jc w:val="both"/>
+      </w:pPr>
+      <w:r>
+        <w:t xml:space="preserve">Las redes sociales vistas de manera como un grafo tienen consigo un gran </w:t>
+      </w:r>
+      <w:commentRangeStart w:id="15"/>
+      <w:r>
+        <w:t>desaf</w:t>
+      </w:r>
+      <w:commentRangeEnd w:id="15"/>
+      <w:r>
+        <w:t>ío</w:t>
+      </w:r>
+      <w:r>
+        <w:rPr>
+          <w:rStyle w:val="CommentReference"/>
+        </w:rPr>
+        <w:commentReference w:id="15"/>
+      </w:r>
+      <w:r>
+        <w:t xml:space="preserve"> en su tiempo de ejecución y análisis. Esto a su vez conlleva a un reto de distancias largas a recorrer cu</w:t>
       </w:r>
       <w:r>
         <w:t>a</w:t>
@@ -2817,17 +3017,59 @@
       </w:r>
     </w:p>
     <w:p>
-      <w:r>
-        <w:t>A la hora de hacer investigaciones (por ejemplo, aquellas relacionadas al área de mercadotecnia), se dispone de mucha información, aunque est</w:t>
+      <w:pPr>
+        <w:spacing w:line="24" w:lineRule="atLeast"/>
+        <w:jc w:val="both"/>
+      </w:pPr>
+      <w:commentRangeStart w:id="16"/>
+      <w:r>
+        <w:t>A</w:t>
+      </w:r>
+      <w:commentRangeEnd w:id="16"/>
+      <w:r>
+        <w:rPr>
+          <w:rStyle w:val="CommentReference"/>
+        </w:rPr>
+        <w:commentReference w:id="16"/>
+      </w:r>
+      <w:r>
+        <w:t xml:space="preserve"> la hora de hacer investigaciones (por ejemplo, aquellas relacionadas al área de mercadotecnia), se dispone de mucha información, aunque est</w:t>
       </w:r>
       <w:r>
         <w:t>a</w:t>
       </w:r>
       <w:r>
-        <w:t xml:space="preserve"> se entrega de una manera pobre y difícil de digerir. En ocasiones se necesita múltiples iteraciones para extraer lo que se necesita. </w:t>
-      </w:r>
-    </w:p>
-    <w:p/>
+        <w:t xml:space="preserve"> se entrega de una manera pobre y difícil de digerir. En ocasiones se necesita múltiples iteraciones para </w:t>
+      </w:r>
+      <w:commentRangeStart w:id="17"/>
+      <w:commentRangeStart w:id="18"/>
+      <w:r>
+        <w:t>extraer</w:t>
+      </w:r>
+      <w:commentRangeEnd w:id="17"/>
+      <w:r>
+        <w:rPr>
+          <w:rStyle w:val="CommentReference"/>
+        </w:rPr>
+        <w:commentReference w:id="17"/>
+      </w:r>
+      <w:commentRangeEnd w:id="18"/>
+      <w:r>
+        <w:rPr>
+          <w:rStyle w:val="CommentReference"/>
+        </w:rPr>
+        <w:commentReference w:id="18"/>
+      </w:r>
+      <w:r>
+        <w:t xml:space="preserve"> lo que se necesita. </w:t>
+      </w:r>
+    </w:p>
+    <w:p>
+      <w:pPr>
+        <w:spacing w:line="24" w:lineRule="atLeast"/>
+        <w:jc w:val="both"/>
+      </w:pPr>
+    </w:p>
     <w:p>
       <w:pPr>
         <w:pStyle w:val="Heading2"/>
@@ -2835,12 +3077,14 @@
           <w:ilvl w:val="1"/>
           <w:numId w:val="26"/>
         </w:numPr>
-      </w:pPr>
-      <w:bookmarkStart w:id="6" w:name="_Toc494750138"/>
+        <w:spacing w:line="24" w:lineRule="atLeast"/>
+        <w:jc w:val="both"/>
+      </w:pPr>
+      <w:bookmarkStart w:id="19" w:name="_Toc494750138"/>
       <w:r>
         <w:t>Objetivos</w:t>
       </w:r>
-      <w:bookmarkEnd w:id="6"/>
+      <w:bookmarkEnd w:id="19"/>
     </w:p>
     <w:p>
       <w:pPr>
@@ -2849,26 +3093,48 @@
           <w:ilvl w:val="2"/>
           <w:numId w:val="26"/>
         </w:numPr>
-      </w:pPr>
-      <w:bookmarkStart w:id="7" w:name="_Toc494750139"/>
+        <w:spacing w:line="24" w:lineRule="atLeast"/>
+        <w:jc w:val="both"/>
+      </w:pPr>
+      <w:bookmarkStart w:id="20" w:name="_Toc494750139"/>
       <w:r>
         <w:t>Objetivo</w:t>
       </w:r>
       <w:r>
         <w:t xml:space="preserve"> General:</w:t>
       </w:r>
-      <w:bookmarkEnd w:id="7"/>
-    </w:p>
-    <w:p>
+      <w:bookmarkEnd w:id="20"/>
+    </w:p>
+    <w:p>
+      <w:pPr>
+        <w:spacing w:line="24" w:lineRule="atLeast"/>
+        <w:jc w:val="both"/>
+      </w:pPr>
       <w:r>
         <w:t xml:space="preserve">Generar un </w:t>
       </w:r>
+      <w:commentRangeStart w:id="21"/>
+      <w:commentRangeStart w:id="22"/>
       <w:proofErr w:type="spellStart"/>
       <w:r>
         <w:t>framework</w:t>
       </w:r>
+      <w:commentRangeEnd w:id="21"/>
       <w:proofErr w:type="spellEnd"/>
       <w:r>
+        <w:rPr>
+          <w:rStyle w:val="CommentReference"/>
+        </w:rPr>
+        <w:commentReference w:id="21"/>
+      </w:r>
+      <w:commentRangeEnd w:id="22"/>
+      <w:r>
+        <w:rPr>
+          <w:rStyle w:val="CommentReference"/>
+        </w:rPr>
+        <w:commentReference w:id="22"/>
+      </w:r>
+      <w:r>
         <w:t xml:space="preserve"> </w:t>
       </w:r>
       <w:r>
@@ -2878,7 +3144,12 @@
         <w:t>En este escenario se espera generar el sistema relacionado a la construcción y análisis de un grafo en base a criterios dados por el usuario.</w:t>
       </w:r>
     </w:p>
-    <w:p/>
+    <w:p>
+      <w:pPr>
+        <w:spacing w:line="24" w:lineRule="atLeast"/>
+        <w:jc w:val="both"/>
+      </w:pPr>
+    </w:p>
     <w:p>
       <w:pPr>
         <w:pStyle w:val="Heading4"/>
@@ -2886,17 +3157,23 @@
           <w:ilvl w:val="2"/>
           <w:numId w:val="26"/>
         </w:numPr>
-      </w:pPr>
-      <w:bookmarkStart w:id="8" w:name="_Toc494750140"/>
+        <w:spacing w:line="24" w:lineRule="atLeast"/>
+        <w:jc w:val="both"/>
+      </w:pPr>
+      <w:bookmarkStart w:id="23" w:name="_Toc494750140"/>
       <w:r>
         <w:t>Objetivos</w:t>
       </w:r>
       <w:r>
         <w:t xml:space="preserve"> Específicos:</w:t>
       </w:r>
-      <w:bookmarkEnd w:id="8"/>
-    </w:p>
-    <w:p>
+      <w:bookmarkEnd w:id="23"/>
+    </w:p>
+    <w:p>
+      <w:pPr>
+        <w:spacing w:line="24" w:lineRule="atLeast"/>
+        <w:jc w:val="both"/>
+      </w:pPr>
       <w:r>
         <w:t>Los objetivos específicos se listan a continuación:</w:t>
       </w:r>
@@ -2908,6 +3185,8 @@
           <w:ilvl w:val="0"/>
           <w:numId w:val="46"/>
         </w:numPr>
+        <w:spacing w:line="24" w:lineRule="atLeast"/>
+        <w:jc w:val="both"/>
       </w:pPr>
       <w:r>
         <w:t>Hacer una representación 3D del grafo. La complejidad se encuentra en la evaluación y lógica para distribuir en un espacio virtual los nodos de una manera óptima.</w:t>
@@ -2920,6 +3199,8 @@
           <w:ilvl w:val="0"/>
           <w:numId w:val="46"/>
         </w:numPr>
+        <w:spacing w:line="24" w:lineRule="atLeast"/>
+        <w:jc w:val="both"/>
       </w:pPr>
       <w:r>
         <w:t>Generar y gestionar filtros. Estos se deben representar como sub-grafos</w:t>
@@ -2935,6 +3216,8 @@
           <w:ilvl w:val="0"/>
           <w:numId w:val="46"/>
         </w:numPr>
+        <w:spacing w:line="24" w:lineRule="atLeast"/>
+        <w:jc w:val="both"/>
       </w:pPr>
       <w:r>
         <w:t xml:space="preserve">Se debe disponer de una lógica de identificación de nodos principales. A su vez, estos </w:t>
@@ -2956,20 +3239,45 @@
           <w:ilvl w:val="0"/>
           <w:numId w:val="46"/>
         </w:numPr>
-      </w:pPr>
-      <w:r>
-        <w:lastRenderedPageBreak/>
-        <w:t xml:space="preserve">Tener un sistema funcional de navegación del ambiente virtual donde el usuario pueda explorar. </w:t>
+        <w:spacing w:line="24" w:lineRule="atLeast"/>
+        <w:jc w:val="both"/>
+      </w:pPr>
+      <w:r>
+        <w:t xml:space="preserve">Tener un sistema funcional de navegación del ambiente virtual donde el usuario pueda </w:t>
+      </w:r>
+      <w:commentRangeStart w:id="24"/>
+      <w:commentRangeStart w:id="25"/>
+      <w:r>
+        <w:t>explorar</w:t>
+      </w:r>
+      <w:commentRangeEnd w:id="24"/>
+      <w:r>
+        <w:rPr>
+          <w:rStyle w:val="CommentReference"/>
+        </w:rPr>
+        <w:commentReference w:id="24"/>
+      </w:r>
+      <w:commentRangeEnd w:id="25"/>
+      <w:r>
+        <w:rPr>
+          <w:rStyle w:val="CommentReference"/>
+        </w:rPr>
+        <w:commentReference w:id="25"/>
+      </w:r>
+      <w:r>
+        <w:t xml:space="preserve">. </w:t>
       </w:r>
     </w:p>
     <w:p>
       <w:pPr>
         <w:pStyle w:val="Heading1"/>
+        <w:spacing w:line="24" w:lineRule="atLeast"/>
+        <w:jc w:val="both"/>
       </w:pPr>
       <w:r>
         <w:br w:type="page"/>
       </w:r>
-      <w:bookmarkStart w:id="9" w:name="_Toc494750141"/>
+      <w:bookmarkStart w:id="26" w:name="_Toc494750141"/>
       <w:r>
         <w:lastRenderedPageBreak/>
         <w:t>DefiniciÓn mercadolÓ</w:t>
@@ -2977,7 +3285,7 @@
       <w:r>
         <w:t>gica</w:t>
       </w:r>
-      <w:bookmarkEnd w:id="9"/>
+      <w:bookmarkEnd w:id="26"/>
     </w:p>
     <w:p>
       <w:pPr>
@@ -2986,19 +3294,52 @@
           <w:ilvl w:val="1"/>
           <w:numId w:val="26"/>
         </w:numPr>
-      </w:pPr>
-      <w:bookmarkStart w:id="10" w:name="_Toc494750142"/>
+        <w:spacing w:line="24" w:lineRule="atLeast"/>
+        <w:jc w:val="both"/>
+      </w:pPr>
+      <w:bookmarkStart w:id="27" w:name="_Toc494750142"/>
       <w:r>
         <w:t>Características del mercado meta.</w:t>
       </w:r>
-      <w:bookmarkEnd w:id="10"/>
-    </w:p>
-    <w:p>
-      <w:r>
-        <w:t>El trabajo está dirigido a cualquier grupo y/o individuo que estén realizando búsquedas masivas y tratando de obtener contenido relacionado al tema principal. Actualmente se encuentra un grupo de sociólogos y psicólogos fuertemente interesados en el tema. También se están viendo aplicaciones para ayudar a individuos en el área relacionado a la política, mercadotecnia e investigadores de distintos campos buscando trabajos relacionados a sus investigaciones.</w:t>
-      </w:r>
-    </w:p>
-    <w:p/>
+      <w:bookmarkEnd w:id="27"/>
+    </w:p>
+    <w:p>
+      <w:pPr>
+        <w:spacing w:line="24" w:lineRule="atLeast"/>
+        <w:jc w:val="both"/>
+      </w:pPr>
+      <w:r>
+        <w:t xml:space="preserve">El trabajo está dirigido a cualquier grupo y/o </w:t>
+      </w:r>
+      <w:commentRangeStart w:id="28"/>
+      <w:commentRangeStart w:id="29"/>
+      <w:r>
+        <w:t>individuo</w:t>
+      </w:r>
+      <w:commentRangeEnd w:id="28"/>
+      <w:r>
+        <w:rPr>
+          <w:rStyle w:val="CommentReference"/>
+        </w:rPr>
+        <w:commentReference w:id="28"/>
+      </w:r>
+      <w:commentRangeEnd w:id="29"/>
+      <w:r>
+        <w:rPr>
+          <w:rStyle w:val="CommentReference"/>
+        </w:rPr>
+        <w:commentReference w:id="29"/>
+      </w:r>
+      <w:r>
+        <w:t xml:space="preserve"> que estén realizando búsquedas masivas y tratando de obtener contenido relacionado al tema principal. Actualmente se encuentra un grupo de sociólogos y psicólogos fuertemente interesados en el tema. También se están viendo aplicaciones para ayudar a individuos en el área relacionado a la política, mercadotecnia e investigadores de distintos campos buscando trabajos relacionados a sus investigaciones.</w:t>
+      </w:r>
+    </w:p>
+    <w:p>
+      <w:pPr>
+        <w:spacing w:line="24" w:lineRule="atLeast"/>
+        <w:jc w:val="both"/>
+      </w:pPr>
+    </w:p>
     <w:p>
       <w:pPr>
         <w:pStyle w:val="Heading2"/>
@@ -3006,16 +3347,61 @@
           <w:ilvl w:val="1"/>
           <w:numId w:val="26"/>
         </w:numPr>
-      </w:pPr>
-      <w:bookmarkStart w:id="11" w:name="_Toc494750143"/>
+        <w:spacing w:line="24" w:lineRule="atLeast"/>
+        <w:jc w:val="both"/>
+      </w:pPr>
+      <w:bookmarkStart w:id="30" w:name="_Toc494750143"/>
       <w:r>
         <w:t>Características funcionales.</w:t>
       </w:r>
-      <w:bookmarkEnd w:id="11"/>
-    </w:p>
-    <w:p>
-      <w:r>
-        <w:t>El sistema va funcionar utilizando cualquier aparato que te deje ver e interactuar en un ambiente de realidad virtual. En las primeras iteraciones nos vamos a enfocar ú</w:t>
+      <w:bookmarkEnd w:id="30"/>
+    </w:p>
+    <w:p>
+      <w:pPr>
+        <w:spacing w:line="24" w:lineRule="atLeast"/>
+        <w:jc w:val="both"/>
+      </w:pPr>
+      <w:r>
+        <w:t xml:space="preserve">El sistema va </w:t>
+      </w:r>
+      <w:r>
+        <w:t xml:space="preserve">a </w:t>
+      </w:r>
+      <w:commentRangeStart w:id="31"/>
+      <w:r>
+        <w:t>funcionar</w:t>
+      </w:r>
+      <w:commentRangeEnd w:id="31"/>
+      <w:r>
+        <w:rPr>
+          <w:rStyle w:val="CommentReference"/>
+        </w:rPr>
+        <w:commentReference w:id="31"/>
+      </w:r>
+      <w:r>
+        <w:t xml:space="preserve"> utilizando cualquier </w:t>
+      </w:r>
+      <w:commentRangeStart w:id="32"/>
+      <w:commentRangeStart w:id="33"/>
+      <w:r>
+        <w:t>aparato</w:t>
+      </w:r>
+      <w:commentRangeEnd w:id="32"/>
+      <w:r>
+        <w:rPr>
+          <w:rStyle w:val="CommentReference"/>
+        </w:rPr>
+        <w:commentReference w:id="32"/>
+      </w:r>
+      <w:commentRangeEnd w:id="33"/>
+      <w:r>
+        <w:rPr>
+          <w:rStyle w:val="CommentReference"/>
+        </w:rPr>
+        <w:commentReference w:id="33"/>
+      </w:r>
+      <w:r>
+        <w:t xml:space="preserve"> que te deje ver e interactuar en un ambiente de realidad virtual. En las primeras iteraciones nos vamos a enfocar ú</w:t>
       </w:r>
       <w:r>
         <w:t xml:space="preserve">nicamente en </w:t>
@@ -3034,16 +3420,29 @@
       </w:r>
     </w:p>
     <w:p>
+      <w:pPr>
+        <w:spacing w:line="24" w:lineRule="atLeast"/>
+        <w:jc w:val="both"/>
+      </w:pPr>
       <w:r>
         <w:t>Después, la segunda capa, será aquella relacionada al despliegue del grafo mismo. Esto conlleva al cálculo de distancias “físicas” entre nodos. La forma en que vamos a colorear nodos. Al igual que aquí podemos crear las nubes de información relacionada.</w:t>
       </w:r>
     </w:p>
     <w:p>
+      <w:pPr>
+        <w:spacing w:line="24" w:lineRule="atLeast"/>
+        <w:jc w:val="both"/>
+      </w:pPr>
       <w:r>
         <w:t>Finalmente, nos vamos a encontrar con la capa del análisis y creación del grafo. Como el nombre indica, debe ser capaz de recibir los criterios obtenidos del usuario y encontrar la forma más eficiente de generar el grafo mismo. En ocasiones, deberá ser capaz de gestionar los sub-grafos y decir que nodos tienen mayor prioridad.</w:t>
       </w:r>
     </w:p>
-    <w:p/>
+    <w:p>
+      <w:pPr>
+        <w:spacing w:line="24" w:lineRule="atLeast"/>
+        <w:jc w:val="both"/>
+      </w:pPr>
+    </w:p>
     <w:p>
       <w:pPr>
         <w:pStyle w:val="Heading2"/>
@@ -3051,16 +3450,44 @@
           <w:ilvl w:val="1"/>
           <w:numId w:val="26"/>
         </w:numPr>
-      </w:pPr>
-      <w:bookmarkStart w:id="12" w:name="_Toc494750144"/>
+        <w:spacing w:line="24" w:lineRule="atLeast"/>
+        <w:jc w:val="both"/>
+      </w:pPr>
+      <w:bookmarkStart w:id="34" w:name="_Toc494750144"/>
       <w:r>
         <w:t>Hábitos de consumo actuales/competencia.</w:t>
       </w:r>
-      <w:bookmarkEnd w:id="12"/>
-    </w:p>
-    <w:p>
-      <w:r>
-        <w:t>Por el momento la competencia está limitada a proyectos meramente educacionales. Fuertemente ligados al despliegue de redes sociales. Donde la información a mostrar es la conexión entre usuarios y mensajes ligados entre ellos.</w:t>
+      <w:bookmarkEnd w:id="34"/>
+    </w:p>
+    <w:p>
+      <w:pPr>
+        <w:spacing w:line="24" w:lineRule="atLeast"/>
+        <w:jc w:val="both"/>
+      </w:pPr>
+      <w:r>
+        <w:t xml:space="preserve">Por el momento la competencia está limitada a proyectos meramente </w:t>
+      </w:r>
+      <w:commentRangeStart w:id="35"/>
+      <w:commentRangeStart w:id="36"/>
+      <w:r>
+        <w:t>educacionales</w:t>
+      </w:r>
+      <w:commentRangeEnd w:id="35"/>
+      <w:r>
+        <w:rPr>
+          <w:rStyle w:val="CommentReference"/>
+        </w:rPr>
+        <w:commentReference w:id="35"/>
+      </w:r>
+      <w:commentRangeEnd w:id="36"/>
+      <w:r>
+        <w:rPr>
+          <w:rStyle w:val="CommentReference"/>
+        </w:rPr>
+        <w:commentReference w:id="36"/>
+      </w:r>
+      <w:r>
+        <w:t>. Fuertemente ligados al despliegue de redes sociales. Donde la información a mostrar es la conexión entre usuarios y mensajes ligados entre ellos.</w:t>
       </w:r>
       <w:r>
         <w:t xml:space="preserve"> </w:t>
@@ -3070,6 +3497,7 @@
           <w:id w:val="1495378604"/>
           <w:citation/>
         </w:sdtPr>
+        <w:sdtEndPr/>
         <w:sdtContent>
           <w:r>
             <w:fldChar w:fldCharType="begin"/>
@@ -3096,6 +3524,7 @@
           <w:id w:val="2131665321"/>
           <w:citation/>
         </w:sdtPr>
+        <w:sdtEndPr/>
         <w:sdtContent>
           <w:r>
             <w:fldChar w:fldCharType="begin"/>
@@ -3128,6 +3557,7 @@
           <w:id w:val="-1048610282"/>
           <w:citation/>
         </w:sdtPr>
+        <w:sdtEndPr/>
         <w:sdtContent>
           <w:r>
             <w:fldChar w:fldCharType="begin"/>
@@ -3156,7 +3586,12 @@
         </w:sdtContent>
       </w:sdt>
     </w:p>
-    <w:p/>
+    <w:p>
+      <w:pPr>
+        <w:spacing w:line="24" w:lineRule="atLeast"/>
+        <w:jc w:val="both"/>
+      </w:pPr>
+    </w:p>
     <w:p>
       <w:pPr>
         <w:pStyle w:val="Heading2"/>
@@ -3164,14 +3599,20 @@
           <w:ilvl w:val="1"/>
           <w:numId w:val="26"/>
         </w:numPr>
-      </w:pPr>
-      <w:bookmarkStart w:id="13" w:name="_Toc494750145"/>
+        <w:spacing w:line="24" w:lineRule="atLeast"/>
+        <w:jc w:val="both"/>
+      </w:pPr>
+      <w:bookmarkStart w:id="37" w:name="_Toc494750145"/>
       <w:r>
         <w:t>Restricciones.</w:t>
       </w:r>
-      <w:bookmarkEnd w:id="13"/>
-    </w:p>
-    <w:p>
+      <w:bookmarkEnd w:id="37"/>
+    </w:p>
+    <w:p>
+      <w:pPr>
+        <w:spacing w:line="24" w:lineRule="atLeast"/>
+        <w:jc w:val="both"/>
+      </w:pPr>
       <w:r>
         <w:t>Actualmente nos encontramos con las siguientes restricciones:</w:t>
       </w:r>
@@ -3183,6 +3624,8 @@
           <w:ilvl w:val="0"/>
           <w:numId w:val="46"/>
         </w:numPr>
+        <w:spacing w:line="24" w:lineRule="atLeast"/>
+        <w:jc w:val="both"/>
       </w:pPr>
       <w:r>
         <w:t xml:space="preserve">Equipo: Estamos </w:t>
@@ -3209,6 +3652,8 @@
           <w:ilvl w:val="0"/>
           <w:numId w:val="46"/>
         </w:numPr>
+        <w:spacing w:line="24" w:lineRule="atLeast"/>
+        <w:jc w:val="both"/>
       </w:pPr>
       <w:r>
         <w:t>Económico: No hay fondos.</w:t>
@@ -3221,9 +3666,10 @@
           <w:ilvl w:val="0"/>
           <w:numId w:val="46"/>
         </w:numPr>
-      </w:pPr>
-      <w:r>
-        <w:lastRenderedPageBreak/>
+        <w:spacing w:line="24" w:lineRule="atLeast"/>
+        <w:jc w:val="both"/>
+      </w:pPr>
+      <w:r>
         <w:t xml:space="preserve">Tiempo: El ciclo de desarrollo debe ser entre </w:t>
       </w:r>
       <w:r>
@@ -3239,7 +3685,12 @@
         <w:t>. Esto es por la duración de la maestría.</w:t>
       </w:r>
     </w:p>
-    <w:p/>
+    <w:p>
+      <w:pPr>
+        <w:spacing w:line="24" w:lineRule="atLeast"/>
+        <w:jc w:val="both"/>
+      </w:pPr>
+    </w:p>
     <w:p>
       <w:pPr>
         <w:pStyle w:val="Heading2"/>
@@ -3247,14 +3698,20 @@
           <w:ilvl w:val="1"/>
           <w:numId w:val="26"/>
         </w:numPr>
-      </w:pPr>
-      <w:bookmarkStart w:id="14" w:name="_Toc494750146"/>
+        <w:spacing w:line="24" w:lineRule="atLeast"/>
+        <w:jc w:val="both"/>
+      </w:pPr>
+      <w:bookmarkStart w:id="38" w:name="_Toc494750146"/>
       <w:r>
         <w:t>Aspectos tecnológicos.</w:t>
       </w:r>
-      <w:bookmarkEnd w:id="14"/>
-    </w:p>
-    <w:p>
+      <w:bookmarkEnd w:id="38"/>
+    </w:p>
+    <w:p>
+      <w:pPr>
+        <w:spacing w:line="24" w:lineRule="atLeast"/>
+        <w:jc w:val="both"/>
+      </w:pPr>
       <w:r>
         <w:t xml:space="preserve">Se estará trabajando con el dispositivo HTC Vive en la mayor parte del desarrollo. Para la parte de la visualización e interacción con el usuario se estará usando el motor gráfico de vídeo juego llamado </w:t>
       </w:r>
@@ -3267,7 +3724,12 @@
         <w:t xml:space="preserve">. Primordialmente se utilizará el lenguaje de programación C#, esto es dado por el componente previamente mencionado. </w:t>
       </w:r>
     </w:p>
-    <w:p/>
+    <w:p>
+      <w:pPr>
+        <w:spacing w:line="24" w:lineRule="atLeast"/>
+        <w:jc w:val="both"/>
+      </w:pPr>
+    </w:p>
     <w:p>
       <w:pPr>
         <w:pStyle w:val="Heading2"/>
@@ -3275,19 +3737,52 @@
           <w:ilvl w:val="1"/>
           <w:numId w:val="26"/>
         </w:numPr>
-      </w:pPr>
-      <w:bookmarkStart w:id="15" w:name="_Toc494750147"/>
+        <w:spacing w:line="24" w:lineRule="atLeast"/>
+        <w:jc w:val="both"/>
+      </w:pPr>
+      <w:bookmarkStart w:id="39" w:name="_Toc494750147"/>
       <w:r>
         <w:t>Productos complementarios.</w:t>
       </w:r>
-      <w:bookmarkEnd w:id="15"/>
-    </w:p>
-    <w:p>
-      <w:r>
-        <w:t xml:space="preserve">Se estarán utilizando redes sociales, tal como Twitter y Facebook.  </w:t>
-      </w:r>
-    </w:p>
-    <w:p/>
+      <w:bookmarkEnd w:id="39"/>
+    </w:p>
+    <w:p>
+      <w:pPr>
+        <w:spacing w:line="24" w:lineRule="atLeast"/>
+        <w:jc w:val="both"/>
+      </w:pPr>
+      <w:r>
+        <w:t xml:space="preserve">Se estarán utilizando redes sociales, tal como Twitter y </w:t>
+      </w:r>
+      <w:commentRangeStart w:id="40"/>
+      <w:commentRangeStart w:id="41"/>
+      <w:r>
+        <w:t>Facebook</w:t>
+      </w:r>
+      <w:commentRangeEnd w:id="40"/>
+      <w:r>
+        <w:rPr>
+          <w:rStyle w:val="CommentReference"/>
+        </w:rPr>
+        <w:commentReference w:id="40"/>
+      </w:r>
+      <w:commentRangeEnd w:id="41"/>
+      <w:r>
+        <w:rPr>
+          <w:rStyle w:val="CommentReference"/>
+        </w:rPr>
+        <w:commentReference w:id="41"/>
+      </w:r>
+      <w:r>
+        <w:t xml:space="preserve">.  </w:t>
+      </w:r>
+    </w:p>
+    <w:p>
+      <w:pPr>
+        <w:spacing w:line="24" w:lineRule="atLeast"/>
+        <w:jc w:val="both"/>
+      </w:pPr>
+    </w:p>
     <w:p>
       <w:pPr>
         <w:pStyle w:val="Heading2"/>
@@ -3295,26 +3790,61 @@
           <w:ilvl w:val="1"/>
           <w:numId w:val="26"/>
         </w:numPr>
-      </w:pPr>
-      <w:bookmarkStart w:id="16" w:name="_Toc494750148"/>
+        <w:spacing w:line="24" w:lineRule="atLeast"/>
+        <w:jc w:val="both"/>
+      </w:pPr>
+      <w:bookmarkStart w:id="42" w:name="_Toc494750148"/>
       <w:r>
         <w:t>Propuesta de valor</w:t>
       </w:r>
-      <w:bookmarkEnd w:id="16"/>
-    </w:p>
-    <w:p>
-      <w:r>
-        <w:t xml:space="preserve">Se estaré creando una herramienta cuya prioridad es la visualización de un grafo en un ambiente 3D bajo el esquema de nubes de información relacionados. </w:t>
-      </w:r>
-    </w:p>
-    <w:p/>
+      <w:bookmarkEnd w:id="42"/>
+    </w:p>
+    <w:p>
+      <w:pPr>
+        <w:spacing w:line="24" w:lineRule="atLeast"/>
+        <w:jc w:val="both"/>
+      </w:pPr>
+      <w:r>
+        <w:t xml:space="preserve">Se estaré creando una herramienta cuya prioridad es la visualización de un grafo en un ambiente 3D bajo el esquema de nubes de información </w:t>
+      </w:r>
+      <w:commentRangeStart w:id="43"/>
+      <w:commentRangeStart w:id="44"/>
+      <w:r>
+        <w:t>relacionados</w:t>
+      </w:r>
+      <w:commentRangeEnd w:id="43"/>
+      <w:r>
+        <w:rPr>
+          <w:rStyle w:val="CommentReference"/>
+        </w:rPr>
+        <w:commentReference w:id="43"/>
+      </w:r>
+      <w:commentRangeEnd w:id="44"/>
+      <w:r>
+        <w:rPr>
+          <w:rStyle w:val="CommentReference"/>
+        </w:rPr>
+        <w:commentReference w:id="44"/>
+      </w:r>
+      <w:r>
+        <w:t xml:space="preserve">. </w:t>
+      </w:r>
+    </w:p>
+    <w:p>
+      <w:pPr>
+        <w:spacing w:line="24" w:lineRule="atLeast"/>
+        <w:jc w:val="both"/>
+      </w:pPr>
+      <w:bookmarkStart w:id="45" w:name="_GoBack"/>
+      <w:bookmarkEnd w:id="45"/>
+    </w:p>
     <w:sectPr>
-      <w:headerReference w:type="even" r:id="rId12"/>
-      <w:headerReference w:type="default" r:id="rId13"/>
-      <w:footerReference w:type="even" r:id="rId14"/>
-      <w:footerReference w:type="default" r:id="rId15"/>
-      <w:headerReference w:type="first" r:id="rId16"/>
-      <w:footerReference w:type="first" r:id="rId17"/>
+      <w:headerReference w:type="even" r:id="rId14"/>
+      <w:headerReference w:type="default" r:id="rId15"/>
+      <w:footerReference w:type="even" r:id="rId16"/>
+      <w:footerReference w:type="default" r:id="rId17"/>
+      <w:headerReference w:type="first" r:id="rId18"/>
+      <w:footerReference w:type="first" r:id="rId19"/>
       <w:pgSz w:w="12240" w:h="15840" w:code="1"/>
       <w:pgMar w:top="1417" w:right="1701" w:bottom="1417" w:left="1701" w:header="708" w:footer="708" w:gutter="0"/>
       <w:cols w:space="708"/>
@@ -3325,6 +3855,600 @@
 </w:document>
 </file>
 
+<file path=word/comments.xml><?xml version="1.0" encoding="utf-8"?>
+<w:comments xmlns:wpc="http://schemas.microsoft.com/office/word/2010/wordprocessingCanvas" xmlns:mo="http://schemas.microsoft.com/office/mac/office/2008/main" xmlns:mc="http://schemas.openxmlformats.org/markup-compatibility/2006" xmlns:mv="urn:schemas-microsoft-com:mac:vml" xmlns:o="urn:schemas-microsoft-com:office:office" xmlns:r="http://schemas.openxmlformats.org/officeDocument/2006/relationships" xmlns:m="http://schemas.openxmlformats.org/officeDocument/2006/math" xmlns:v="urn:schemas-microsoft-com:vml" xmlns:wp14="http://schemas.microsoft.com/office/word/2010/wordprocessingDrawing" xmlns:wp="http://schemas.openxmlformats.org/drawingml/2006/wordprocessingDrawing" xmlns:w10="urn:schemas-microsoft-com:office:word" xmlns:w="http://schemas.openxmlformats.org/wordprocessingml/2006/main" xmlns:w14="http://schemas.microsoft.com/office/word/2010/wordml" xmlns:w15="http://schemas.microsoft.com/office/word/2012/wordml" xmlns:wpg="http://schemas.microsoft.com/office/word/2010/wordprocessingGroup" xmlns:wpi="http://schemas.microsoft.com/office/word/2010/wordprocessingInk" xmlns:wne="http://schemas.microsoft.com/office/word/2006/wordml" xmlns:wps="http://schemas.microsoft.com/office/word/2010/wordprocessingShape" mc:Ignorable="w14 w15 wp14">
+  <w:comment w:id="0" w:author="Uribe, A" w:date="2017-10-03T16:42:00Z" w:initials="UA">
+    <w:p>
+      <w:pPr>
+        <w:pStyle w:val="CommentText"/>
+      </w:pPr>
+      <w:r>
+        <w:rPr>
+          <w:rStyle w:val="CommentReference"/>
+        </w:rPr>
+        <w:annotationRef/>
+      </w:r>
+      <w:r>
+        <w:t>¿Cuál es el título de tu proyecto? Debe ir aquí y en el nombre del archivo.</w:t>
+      </w:r>
+    </w:p>
+  </w:comment>
+  <w:comment w:id="1" w:author="Uribe, A" w:date="2017-10-03T16:43:00Z" w:initials="UA">
+    <w:p>
+      <w:pPr>
+        <w:pStyle w:val="CommentText"/>
+      </w:pPr>
+      <w:r>
+        <w:rPr>
+          <w:rStyle w:val="CommentReference"/>
+        </w:rPr>
+        <w:annotationRef/>
+      </w:r>
+      <w:r>
+        <w:t>Octubre, con la O minúscula, sin espacio y después de un punto “.” Sé que es autoparte, pero eso no quita que debas seguir las reglas ortográficas básicas.</w:t>
+      </w:r>
+    </w:p>
+  </w:comment>
+  <w:comment w:id="2" w:author="Uribe, A" w:date="2017-10-03T16:44:00Z" w:initials="UA">
+    <w:p>
+      <w:pPr>
+        <w:pStyle w:val="CommentText"/>
+      </w:pPr>
+      <w:r>
+        <w:rPr>
+          <w:rStyle w:val="CommentReference"/>
+        </w:rPr>
+        <w:annotationRef/>
+      </w:r>
+      <w:r>
+        <w:t xml:space="preserve">El tipo de letra es times new </w:t>
+      </w:r>
+      <w:proofErr w:type="spellStart"/>
+      <w:r>
+        <w:t>roman</w:t>
+      </w:r>
+      <w:proofErr w:type="spellEnd"/>
+      <w:r>
+        <w:t xml:space="preserve"> 10.5, lo tienes en el tamaño 10, no confíes en los formatos, revisa todo.</w:t>
+      </w:r>
+    </w:p>
+  </w:comment>
+  <w:comment w:id="5" w:author="Uribe, A" w:date="2017-10-03T16:46:00Z" w:initials="UA">
+    <w:p>
+      <w:pPr>
+        <w:pStyle w:val="CommentText"/>
+      </w:pPr>
+      <w:r>
+        <w:rPr>
+          <w:rStyle w:val="CommentReference"/>
+        </w:rPr>
+        <w:annotationRef/>
+      </w:r>
+      <w:proofErr w:type="spellStart"/>
+      <w:r>
+        <w:t>Heading</w:t>
+      </w:r>
+      <w:proofErr w:type="spellEnd"/>
+      <w:r>
+        <w:t xml:space="preserve"> 1 debe ser tamaño de letra 18 y no 28.</w:t>
+      </w:r>
+    </w:p>
+  </w:comment>
+  <w:comment w:id="6" w:author="Uribe, A" w:date="2017-10-03T16:46:00Z" w:initials="UA">
+    <w:p>
+      <w:pPr>
+        <w:pStyle w:val="CommentText"/>
+      </w:pPr>
+      <w:r>
+        <w:rPr>
+          <w:rStyle w:val="CommentReference"/>
+        </w:rPr>
+        <w:annotationRef/>
+      </w:r>
+      <w:r>
+        <w:t xml:space="preserve">El texto debe ir justificado y no debe estar en </w:t>
+      </w:r>
+      <w:r>
+        <w:t>itálica</w:t>
+      </w:r>
+      <w:r>
+        <w:t>.</w:t>
+      </w:r>
+    </w:p>
+    <w:p>
+      <w:pPr>
+        <w:pStyle w:val="CommentText"/>
+      </w:pPr>
+      <w:r>
+        <w:t>Tal vez, sería bueno que introdujeras que son los grafos y que aplicaciones prácticas tienen, aunque no estoy seguro si debemos partir de que los lectores estarán familiarizados o no con ellos.</w:t>
+      </w:r>
+    </w:p>
+  </w:comment>
+  <w:comment w:id="7" w:author="David Poncho Velasco" w:date="2017-10-04T00:01:00Z" w:initials="DPV">
+    <w:p>
+      <w:pPr>
+        <w:pStyle w:val="CommentText"/>
+      </w:pPr>
+      <w:r>
+        <w:rPr>
+          <w:rStyle w:val="CommentReference"/>
+        </w:rPr>
+        <w:annotationRef/>
+      </w:r>
+      <w:r>
+        <w:t>Ver con esto mañana con Armando y preguntarle a Luis</w:t>
+      </w:r>
+    </w:p>
+  </w:comment>
+  <w:comment w:id="8" w:author="Uribe, A" w:date="2017-10-03T17:48:00Z" w:initials="UA">
+    <w:p>
+      <w:pPr>
+        <w:pStyle w:val="CommentText"/>
+      </w:pPr>
+      <w:r>
+        <w:rPr>
+          <w:rStyle w:val="CommentReference"/>
+        </w:rPr>
+        <w:annotationRef/>
+      </w:r>
+      <w:r>
+        <w:t>¿Cómo se podrá utilizar en trabaj</w:t>
+      </w:r>
+      <w:r>
+        <w:t xml:space="preserve">os de investigación y </w:t>
+      </w:r>
+      <w:r>
+        <w:t>en búsquedas?</w:t>
+      </w:r>
+    </w:p>
+  </w:comment>
+  <w:comment w:id="9" w:author="David Poncho Velasco" w:date="2017-10-04T00:02:00Z" w:initials="DPV">
+    <w:p>
+      <w:pPr>
+        <w:pStyle w:val="CommentText"/>
+      </w:pPr>
+      <w:r>
+        <w:rPr>
+          <w:rStyle w:val="CommentReference"/>
+        </w:rPr>
+        <w:annotationRef/>
+      </w:r>
+      <w:r>
+        <w:t>Después contestarlo. Primero haz unas búsquedas para poder justificarlo</w:t>
+      </w:r>
+    </w:p>
+  </w:comment>
+  <w:comment w:id="11" w:author="Uribe, A" w:date="2017-10-03T17:50:00Z" w:initials="UA">
+    <w:p>
+      <w:pPr>
+        <w:pStyle w:val="CommentText"/>
+      </w:pPr>
+      <w:r>
+        <w:t>¿</w:t>
+      </w:r>
+      <w:r>
+        <w:rPr>
+          <w:rStyle w:val="CommentReference"/>
+        </w:rPr>
+        <w:annotationRef/>
+      </w:r>
+      <w:r>
+        <w:t>De verdad necesitas referenciar 3 fuentes para un párrafo tan chico?</w:t>
+      </w:r>
+    </w:p>
+  </w:comment>
+  <w:comment w:id="12" w:author="David Poncho Velasco" w:date="2017-10-04T00:02:00Z" w:initials="DPV">
+    <w:p>
+      <w:pPr>
+        <w:pStyle w:val="CommentText"/>
+      </w:pPr>
+      <w:r>
+        <w:rPr>
+          <w:rStyle w:val="CommentReference"/>
+        </w:rPr>
+        <w:annotationRef/>
+      </w:r>
+      <w:proofErr w:type="gramStart"/>
+      <w:r>
+        <w:t>Decirle que esa información lo saque de esos 3 lugares, qué show aquí?</w:t>
+      </w:r>
+      <w:proofErr w:type="gramEnd"/>
+    </w:p>
+  </w:comment>
+  <w:comment w:id="15" w:author="Uribe, A" w:date="2017-10-03T17:51:00Z" w:initials="UA">
+    <w:p>
+      <w:pPr>
+        <w:pStyle w:val="CommentText"/>
+      </w:pPr>
+      <w:r>
+        <w:rPr>
+          <w:rStyle w:val="CommentReference"/>
+        </w:rPr>
+        <w:annotationRef/>
+      </w:r>
+      <w:r>
+        <w:t>Desafió con acento en la o, es que alguien desafió algo, en tu contexto “desafío” con acento en la i seria lo correcto.</w:t>
+      </w:r>
+    </w:p>
+  </w:comment>
+  <w:comment w:id="16" w:author="Uribe, A" w:date="2017-10-03T17:52:00Z" w:initials="UA">
+    <w:p>
+      <w:pPr>
+        <w:pStyle w:val="CommentText"/>
+      </w:pPr>
+      <w:r>
+        <w:rPr>
+          <w:rStyle w:val="CommentReference"/>
+        </w:rPr>
+        <w:annotationRef/>
+      </w:r>
+      <w:r>
+        <w:t xml:space="preserve">El segundo párrafo debe llevar sangría. No tienes el line </w:t>
+      </w:r>
+      <w:proofErr w:type="spellStart"/>
+      <w:r>
+        <w:t>spacing</w:t>
+      </w:r>
+      <w:proofErr w:type="spellEnd"/>
+      <w:r>
+        <w:t xml:space="preserve"> en 1.2.</w:t>
+      </w:r>
+    </w:p>
+  </w:comment>
+  <w:comment w:id="17" w:author="Uribe, A" w:date="2017-10-03T17:53:00Z" w:initials="UA">
+    <w:p>
+      <w:pPr>
+        <w:pStyle w:val="CommentText"/>
+        <w:rPr>
+          <w:lang w:val="es-MX"/>
+        </w:rPr>
+      </w:pPr>
+      <w:r>
+        <w:rPr>
+          <w:rStyle w:val="CommentReference"/>
+        </w:rPr>
+        <w:annotationRef/>
+      </w:r>
+      <w:r>
+        <w:rPr>
+          <w:lang w:val="es-MX"/>
+        </w:rPr>
+        <w:t>“</w:t>
+      </w:r>
+      <w:r>
+        <w:rPr>
+          <w:lang w:val="es-MX"/>
+        </w:rPr>
+        <w:t>Para extraer la información que se necesita”, “lo que se necesita es ambiguo, intenta evitar ambigüedades.</w:t>
+      </w:r>
+    </w:p>
+  </w:comment>
+  <w:comment w:id="18" w:author="David Poncho Velasco" w:date="2017-10-04T00:05:00Z" w:initials="DPV">
+    <w:p>
+      <w:pPr>
+        <w:pStyle w:val="CommentText"/>
+      </w:pPr>
+      <w:r>
+        <w:rPr>
+          <w:rStyle w:val="CommentReference"/>
+        </w:rPr>
+        <w:annotationRef/>
+      </w:r>
+      <w:r>
+        <w:t>Después quitarle la ambigüedad</w:t>
+      </w:r>
+    </w:p>
+  </w:comment>
+  <w:comment w:id="21" w:author="Uribe, A" w:date="2017-10-03T17:54:00Z" w:initials="UA">
+    <w:p>
+      <w:pPr>
+        <w:pStyle w:val="CommentText"/>
+      </w:pPr>
+      <w:r>
+        <w:rPr>
+          <w:rStyle w:val="CommentReference"/>
+        </w:rPr>
+        <w:annotationRef/>
+      </w:r>
+      <w:r>
+        <w:t>Marco de trabajo, anglicismo innecesario. “De cualquier grafo”, no estoy familiarizado con los grafos, pero decir que puede ser usado para cualquiera me parece un alcance demasiado amplio y no sé si sea realista.</w:t>
+      </w:r>
+    </w:p>
+  </w:comment>
+  <w:comment w:id="22" w:author="David Poncho Velasco" w:date="2017-10-04T00:05:00Z" w:initials="DPV">
+    <w:p>
+      <w:pPr>
+        <w:pStyle w:val="CommentText"/>
+      </w:pPr>
+      <w:r>
+        <w:rPr>
+          <w:rStyle w:val="CommentReference"/>
+        </w:rPr>
+        <w:annotationRef/>
+      </w:r>
+      <w:r>
+        <w:t>Decirle que no me refiero a un marco de trabajo, explicarle que es un término de software</w:t>
+      </w:r>
+      <w:r>
+        <w:t xml:space="preserve"> no tengo idea de cómo llamarlo en español</w:t>
+      </w:r>
+    </w:p>
+  </w:comment>
+  <w:comment w:id="24" w:author="Uribe, A" w:date="2017-10-03T17:58:00Z" w:initials="UA">
+    <w:p>
+      <w:pPr>
+        <w:pStyle w:val="CommentText"/>
+      </w:pPr>
+      <w:r>
+        <w:rPr>
+          <w:rStyle w:val="CommentReference"/>
+        </w:rPr>
+        <w:annotationRef/>
+      </w:r>
+      <w:r>
+        <w:t>Y a nivel personal, cual sería un objetivo específico tuyo, ¿qué vas a obtener con este trabajo?</w:t>
+      </w:r>
+    </w:p>
+  </w:comment>
+  <w:comment w:id="25" w:author="David Poncho Velasco" w:date="2017-10-04T00:06:00Z" w:initials="DPV">
+    <w:p>
+      <w:pPr>
+        <w:pStyle w:val="CommentText"/>
+      </w:pPr>
+      <w:r>
+        <w:rPr>
+          <w:rStyle w:val="CommentReference"/>
+        </w:rPr>
+        <w:annotationRef/>
+      </w:r>
+      <w:r>
+        <w:t>Está por definirse</w:t>
+      </w:r>
+    </w:p>
+  </w:comment>
+  <w:comment w:id="28" w:author="Uribe, A" w:date="2017-10-03T17:59:00Z" w:initials="UA">
+    <w:p>
+      <w:pPr>
+        <w:pStyle w:val="CommentText"/>
+      </w:pPr>
+      <w:r>
+        <w:t>¿</w:t>
+      </w:r>
+      <w:r>
+        <w:rPr>
+          <w:rStyle w:val="CommentReference"/>
+        </w:rPr>
+        <w:annotationRef/>
+      </w:r>
+      <w:r>
+        <w:t>Estamos hablando de programadores en empresas comerciales o investigadores académicos? ¿ambos?</w:t>
+      </w:r>
+    </w:p>
+  </w:comment>
+  <w:comment w:id="29" w:author="David Poncho Velasco" w:date="2017-10-04T00:06:00Z" w:initials="DPV">
+    <w:p>
+      <w:pPr>
+        <w:pStyle w:val="CommentText"/>
+      </w:pPr>
+      <w:r>
+        <w:rPr>
+          <w:rStyle w:val="CommentReference"/>
+        </w:rPr>
+        <w:annotationRef/>
+      </w:r>
+      <w:r>
+        <w:t>Ver bien esto</w:t>
+      </w:r>
+    </w:p>
+  </w:comment>
+  <w:comment w:id="31" w:author="Uribe, A" w:date="2017-10-03T18:02:00Z" w:initials="UA">
+    <w:p>
+      <w:pPr>
+        <w:pStyle w:val="CommentText"/>
+      </w:pPr>
+      <w:r>
+        <w:rPr>
+          <w:rStyle w:val="CommentReference"/>
+        </w:rPr>
+        <w:annotationRef/>
+      </w:r>
+      <w:r>
+        <w:t>“Va a funcionar” no puedes decir “va funcionar”.</w:t>
+      </w:r>
+    </w:p>
+  </w:comment>
+  <w:comment w:id="32" w:author="Uribe, A" w:date="2017-10-03T18:00:00Z" w:initials="UA">
+    <w:p>
+      <w:pPr>
+        <w:pStyle w:val="CommentText"/>
+      </w:pPr>
+      <w:r>
+        <w:rPr>
+          <w:rStyle w:val="CommentReference"/>
+        </w:rPr>
+        <w:annotationRef/>
+      </w:r>
+      <w:r>
+        <w:t xml:space="preserve">Nuevamente ambiguo, cualquier aparato, limítalo, pon algo como “potencialmente el sistema va a funcionar utilizando cualquier aparato que …”. </w:t>
+      </w:r>
+    </w:p>
+  </w:comment>
+  <w:comment w:id="33" w:author="David Poncho Velasco" w:date="2017-10-04T00:07:00Z" w:initials="DPV">
+    <w:p>
+      <w:pPr>
+        <w:pStyle w:val="CommentText"/>
+      </w:pPr>
+      <w:r>
+        <w:rPr>
+          <w:rStyle w:val="CommentReference"/>
+        </w:rPr>
+        <w:annotationRef/>
+      </w:r>
+      <w:r>
+        <w:t>Trabajar sobre esto</w:t>
+      </w:r>
+    </w:p>
+  </w:comment>
+  <w:comment w:id="35" w:author="Uribe, A" w:date="2017-10-03T18:03:00Z" w:initials="UA">
+    <w:p>
+      <w:pPr>
+        <w:pStyle w:val="CommentText"/>
+      </w:pPr>
+      <w:r>
+        <w:rPr>
+          <w:rStyle w:val="CommentReference"/>
+        </w:rPr>
+        <w:annotationRef/>
+      </w:r>
+      <w:r>
+        <w:t xml:space="preserve">Falso, hábitos de consumo actuales es cómo funcionan los </w:t>
+      </w:r>
+      <w:proofErr w:type="spellStart"/>
+      <w:r>
+        <w:t>datawarehouse</w:t>
+      </w:r>
+      <w:proofErr w:type="spellEnd"/>
+      <w:r>
+        <w:t>, que otras teorías se están utilizando para análisis y explotación de fuentes masivas de información, ¿que usan Facebook/Google/Amazon actualmente?</w:t>
+      </w:r>
+    </w:p>
+  </w:comment>
+  <w:comment w:id="36" w:author="David Poncho Velasco" w:date="2017-10-04T00:07:00Z" w:initials="DPV">
+    <w:p>
+      <w:pPr>
+        <w:pStyle w:val="CommentText"/>
+      </w:pPr>
+      <w:r>
+        <w:rPr>
+          <w:rStyle w:val="CommentReference"/>
+        </w:rPr>
+        <w:annotationRef/>
+      </w:r>
+      <w:r>
+        <w:t>Investigar esto</w:t>
+      </w:r>
+    </w:p>
+  </w:comment>
+  <w:comment w:id="40" w:author="Uribe, A" w:date="2017-10-03T18:04:00Z" w:initials="UA">
+    <w:p>
+      <w:pPr>
+        <w:pStyle w:val="CommentText"/>
+      </w:pPr>
+      <w:r>
+        <w:t>¿</w:t>
+      </w:r>
+      <w:r>
+        <w:rPr>
+          <w:rStyle w:val="CommentReference"/>
+        </w:rPr>
+        <w:annotationRef/>
+      </w:r>
+      <w:r>
+        <w:t xml:space="preserve">No crees que al final se podría crear un web </w:t>
+      </w:r>
+      <w:proofErr w:type="spellStart"/>
+      <w:r>
+        <w:t>service</w:t>
+      </w:r>
+      <w:proofErr w:type="spellEnd"/>
+      <w:r>
+        <w:t xml:space="preserve"> para utilizar tu </w:t>
+      </w:r>
+      <w:proofErr w:type="spellStart"/>
+      <w:r>
+        <w:t>backend</w:t>
+      </w:r>
+      <w:proofErr w:type="spellEnd"/>
+      <w:r>
+        <w:t xml:space="preserve"> en la explotación de la información?</w:t>
+      </w:r>
+    </w:p>
+  </w:comment>
+  <w:comment w:id="41" w:author="David Poncho Velasco" w:date="2017-10-04T00:08:00Z" w:initials="DPV">
+    <w:p>
+      <w:pPr>
+        <w:pStyle w:val="CommentText"/>
+      </w:pPr>
+      <w:r>
+        <w:rPr>
+          <w:rStyle w:val="CommentReference"/>
+        </w:rPr>
+        <w:annotationRef/>
+      </w:r>
+      <w:r>
+        <w:t>Preguntar qué show con esto</w:t>
+      </w:r>
+    </w:p>
+  </w:comment>
+  <w:comment w:id="43" w:author="Uribe, A" w:date="2017-10-03T18:05:00Z" w:initials="UA">
+    <w:p>
+      <w:pPr>
+        <w:pStyle w:val="CommentText"/>
+      </w:pPr>
+      <w:r>
+        <w:rPr>
+          <w:rStyle w:val="CommentReference"/>
+        </w:rPr>
+        <w:annotationRef/>
+      </w:r>
+      <w:r>
+        <w:t>¿Y? ¿Qué aportaría esto que no exista actualmente? ¿Cuál es el beneficio? Crear una herramienta solo porque si no genera valor.</w:t>
+      </w:r>
+    </w:p>
+  </w:comment>
+  <w:comment w:id="44" w:author="David Poncho Velasco" w:date="2017-10-04T00:08:00Z" w:initials="DPV">
+    <w:p>
+      <w:pPr>
+        <w:pStyle w:val="CommentText"/>
+      </w:pPr>
+      <w:r>
+        <w:rPr>
+          <w:rStyle w:val="CommentReference"/>
+        </w:rPr>
+        <w:annotationRef/>
+      </w:r>
+      <w:r>
+        <w:t>Trabajar con esto. Igual acercarme con Luis o ver que respondieron los otros chicos</w:t>
+      </w:r>
+    </w:p>
+  </w:comment>
+</w:comments>
+</file>
+
+<file path=word/commentsExtended.xml><?xml version="1.0" encoding="utf-8"?>
+<w15:commentsEx xmlns:wpc="http://schemas.microsoft.com/office/word/2010/wordprocessingCanvas" xmlns:mo="http://schemas.microsoft.com/office/mac/office/2008/main" xmlns:mc="http://schemas.openxmlformats.org/markup-compatibility/2006" xmlns:mv="urn:schemas-microsoft-com:mac:vml" xmlns:o="urn:schemas-microsoft-com:office:office" xmlns:r="http://schemas.openxmlformats.org/officeDocument/2006/relationships" xmlns:m="http://schemas.openxmlformats.org/officeDocument/2006/math" xmlns:v="urn:schemas-microsoft-com:vml" xmlns:wp14="http://schemas.microsoft.com/office/word/2010/wordprocessingDrawing" xmlns:wp="http://schemas.openxmlformats.org/drawingml/2006/wordprocessingDrawing" xmlns:w10="urn:schemas-microsoft-com:office:word" xmlns:w="http://schemas.openxmlformats.org/wordprocessingml/2006/main" xmlns:w14="http://schemas.microsoft.com/office/word/2010/wordml" xmlns:w15="http://schemas.microsoft.com/office/word/2012/wordml" xmlns:wpg="http://schemas.microsoft.com/office/word/2010/wordprocessingGroup" xmlns:wpi="http://schemas.microsoft.com/office/word/2010/wordprocessingInk" xmlns:wne="http://schemas.microsoft.com/office/word/2006/wordml" xmlns:wps="http://schemas.microsoft.com/office/word/2010/wordprocessingShape" mc:Ignorable="w14 w15 wp14">
+  <w15:commentEx w15:paraId="28D22C4A" w15:done="1"/>
+  <w15:commentEx w15:paraId="7B873F71" w15:done="1"/>
+  <w15:commentEx w15:paraId="4409AA1B" w15:done="1"/>
+  <w15:commentEx w15:paraId="173F12FC" w15:done="1"/>
+  <w15:commentEx w15:paraId="17F1C3B8" w15:done="0"/>
+  <w15:commentEx w15:paraId="54A5DB31" w15:paraIdParent="17F1C3B8" w15:done="0"/>
+  <w15:commentEx w15:paraId="2C94058D" w15:done="0"/>
+  <w15:commentEx w15:paraId="04223385" w15:paraIdParent="2C94058D" w15:done="0"/>
+  <w15:commentEx w15:paraId="67482B41" w15:done="0"/>
+  <w15:commentEx w15:paraId="2EEABFFF" w15:paraIdParent="67482B41" w15:done="0"/>
+  <w15:commentEx w15:paraId="442892FB" w15:done="1"/>
+  <w15:commentEx w15:paraId="7874346D" w15:done="1"/>
+  <w15:commentEx w15:paraId="4A8C559D" w15:done="0"/>
+  <w15:commentEx w15:paraId="25A54055" w15:paraIdParent="4A8C559D" w15:done="0"/>
+  <w15:commentEx w15:paraId="03668A4B" w15:done="0"/>
+  <w15:commentEx w15:paraId="1739CF00" w15:paraIdParent="03668A4B" w15:done="0"/>
+  <w15:commentEx w15:paraId="7009C766" w15:done="0"/>
+  <w15:commentEx w15:paraId="1489D431" w15:paraIdParent="7009C766" w15:done="0"/>
+  <w15:commentEx w15:paraId="5002F039" w15:done="0"/>
+  <w15:commentEx w15:paraId="05AF8251" w15:paraIdParent="5002F039" w15:done="0"/>
+  <w15:commentEx w15:paraId="65E82A7C" w15:done="1"/>
+  <w15:commentEx w15:paraId="4338ADB9" w15:done="0"/>
+  <w15:commentEx w15:paraId="030DDD6D" w15:paraIdParent="4338ADB9" w15:done="0"/>
+  <w15:commentEx w15:paraId="799BE4AB" w15:done="0"/>
+  <w15:commentEx w15:paraId="2A347ADE" w15:paraIdParent="799BE4AB" w15:done="0"/>
+  <w15:commentEx w15:paraId="4F33E6AF" w15:done="0"/>
+  <w15:commentEx w15:paraId="2A9FE109" w15:paraIdParent="4F33E6AF" w15:done="0"/>
+  <w15:commentEx w15:paraId="1260337C" w15:done="0"/>
+  <w15:commentEx w15:paraId="731F0EF7" w15:paraIdParent="1260337C" w15:done="0"/>
+</w15:commentsEx>
+</file>
+
 <file path=word/endnotes.xml><?xml version="1.0" encoding="utf-8"?>
 <w:endnotes xmlns:wpc="http://schemas.microsoft.com/office/word/2010/wordprocessingCanvas" xmlns:mo="http://schemas.microsoft.com/office/mac/office/2008/main" xmlns:mc="http://schemas.openxmlformats.org/markup-compatibility/2006" xmlns:mv="urn:schemas-microsoft-com:mac:vml" xmlns:o="urn:schemas-microsoft-com:office:office" xmlns:r="http://schemas.openxmlformats.org/officeDocument/2006/relationships" xmlns:m="http://schemas.openxmlformats.org/officeDocument/2006/math" xmlns:v="urn:schemas-microsoft-com:vml" xmlns:wp14="http://schemas.microsoft.com/office/word/2010/wordprocessingDrawing" xmlns:wp="http://schemas.openxmlformats.org/drawingml/2006/wordprocessingDrawing" xmlns:w10="urn:schemas-microsoft-com:office:word" xmlns:w="http://schemas.openxmlformats.org/wordprocessingml/2006/main" xmlns:w14="http://schemas.microsoft.com/office/word/2010/wordml" xmlns:w15="http://schemas.microsoft.com/office/word/2012/wordml" xmlns:wpg="http://schemas.microsoft.com/office/word/2010/wordprocessingGroup" xmlns:wpi="http://schemas.microsoft.com/office/word/2010/wordprocessingInk" xmlns:wne="http://schemas.microsoft.com/office/word/2006/wordml" xmlns:wps="http://schemas.microsoft.com/office/word/2010/wordprocessingShape" mc:Ignorable="w14 w15 wp14">
   <w:endnote w:type="separator" w:id="-1">
@@ -3356,9 +4480,9 @@
     <w:pPr>
       <w:pStyle w:val="Footer"/>
     </w:pPr>
-    <w:bookmarkStart w:id="17" w:name="DocumentMarkings1FooterEvenPages"/>
+    <w:bookmarkStart w:id="46" w:name="DocumentMarkings1FooterEvenPages"/>
   </w:p>
-  <w:bookmarkEnd w:id="17"/>
+  <w:bookmarkEnd w:id="46"/>
   <w:p>
     <w:pPr>
       <w:pStyle w:val="Footer"/>
@@ -3397,7 +4521,7 @@
           <w:rPr>
             <w:noProof/>
           </w:rPr>
-          <w:t>3</w:t>
+          <w:t>5</w:t>
         </w:r>
         <w:r>
           <w:fldChar w:fldCharType="end"/>
@@ -3409,9 +4533,9 @@
     <w:pPr>
       <w:pStyle w:val="Footer"/>
     </w:pPr>
-    <w:bookmarkStart w:id="18" w:name="DocumentMarkings1FooterPrimary"/>
+    <w:bookmarkStart w:id="47" w:name="DocumentMarkings1FooterPrimary"/>
   </w:p>
-  <w:bookmarkEnd w:id="18"/>
+  <w:bookmarkEnd w:id="47"/>
   <w:p>
     <w:pPr>
       <w:pStyle w:val="Footer"/>
@@ -8152,6 +9276,17 @@
 </w:numbering>
 </file>
 
+<file path=word/people.xml><?xml version="1.0" encoding="utf-8"?>
+<w15:people xmlns:wpc="http://schemas.microsoft.com/office/word/2010/wordprocessingCanvas" xmlns:mo="http://schemas.microsoft.com/office/mac/office/2008/main" xmlns:mc="http://schemas.openxmlformats.org/markup-compatibility/2006" xmlns:mv="urn:schemas-microsoft-com:mac:vml" xmlns:o="urn:schemas-microsoft-com:office:office" xmlns:r="http://schemas.openxmlformats.org/officeDocument/2006/relationships" xmlns:m="http://schemas.openxmlformats.org/officeDocument/2006/math" xmlns:v="urn:schemas-microsoft-com:vml" xmlns:wp14="http://schemas.microsoft.com/office/word/2010/wordprocessingDrawing" xmlns:wp="http://schemas.openxmlformats.org/drawingml/2006/wordprocessingDrawing" xmlns:w10="urn:schemas-microsoft-com:office:word" xmlns:w="http://schemas.openxmlformats.org/wordprocessingml/2006/main" xmlns:w14="http://schemas.microsoft.com/office/word/2010/wordml" xmlns:w15="http://schemas.microsoft.com/office/word/2012/wordml" xmlns:wpg="http://schemas.microsoft.com/office/word/2010/wordprocessingGroup" xmlns:wpi="http://schemas.microsoft.com/office/word/2010/wordprocessingInk" xmlns:wne="http://schemas.microsoft.com/office/word/2006/wordml" xmlns:wps="http://schemas.microsoft.com/office/word/2010/wordprocessingShape" mc:Ignorable="w14 w15 wp14">
+  <w15:person w15:author="Uribe, A">
+    <w15:presenceInfo w15:providerId="AD" w15:userId="S-1-5-21-1802859667-647903414-1863928812-1040520"/>
+  </w15:person>
+  <w15:person w15:author="David Poncho Velasco">
+    <w15:presenceInfo w15:providerId="Windows Live" w15:userId="7e93b55bc6b546ec"/>
+  </w15:person>
+</w15:people>
+</file>
+
 <file path=word/styles.xml><?xml version="1.0" encoding="utf-8"?>
 <w:styles xmlns:mc="http://schemas.openxmlformats.org/markup-compatibility/2006" xmlns:r="http://schemas.openxmlformats.org/officeDocument/2006/relationships" xmlns:w="http://schemas.openxmlformats.org/wordprocessingml/2006/main" xmlns:w14="http://schemas.microsoft.com/office/word/2010/wordml" xmlns:w15="http://schemas.microsoft.com/office/word/2012/wordml" mc:Ignorable="w14 w15">
   <w:docDefaults>
@@ -8275,7 +9410,6 @@
     <w:lsdException w:name="HTML Sample" w:semiHidden="1" w:unhideWhenUsed="1"/>
     <w:lsdException w:name="HTML Typewriter" w:semiHidden="1" w:unhideWhenUsed="1"/>
     <w:lsdException w:name="HTML Variable" w:semiHidden="1" w:unhideWhenUsed="1"/>
-    <w:lsdException w:name="Normal Table" w:semiHidden="1" w:unhideWhenUsed="1"/>
     <w:lsdException w:name="annotation subject" w:semiHidden="1" w:unhideWhenUsed="1"/>
     <w:lsdException w:name="No List" w:semiHidden="1" w:unhideWhenUsed="1"/>
     <w:lsdException w:name="Outline List 1" w:semiHidden="1" w:unhideWhenUsed="1"/>
@@ -8321,11 +9455,9 @@
     <w:lsdException w:name="Table Subtle 1" w:semiHidden="1" w:unhideWhenUsed="1"/>
     <w:lsdException w:name="Table Subtle 2" w:semiHidden="1" w:unhideWhenUsed="1"/>
     <w:lsdException w:name="Table Web 1" w:semiHidden="1" w:unhideWhenUsed="1"/>
-    <w:lsdException w:name="Table Web 2" w:semiHidden="1" w:unhideWhenUsed="1"/>
     <w:lsdException w:name="Table Web 3" w:semiHidden="1" w:unhideWhenUsed="1"/>
     <w:lsdException w:name="Balloon Text" w:semiHidden="1" w:unhideWhenUsed="1"/>
     <w:lsdException w:name="Table Grid" w:uiPriority="39"/>
-    <w:lsdException w:name="Table Theme" w:semiHidden="1" w:unhideWhenUsed="1"/>
     <w:lsdException w:name="Placeholder Text" w:semiHidden="1"/>
     <w:lsdException w:name="No Spacing" w:uiPriority="1" w:qFormat="1"/>
     <w:lsdException w:name="Light Shading" w:uiPriority="60"/>
@@ -8557,7 +9689,7 @@
     <w:autoRedefine/>
     <w:uiPriority w:val="9"/>
     <w:qFormat/>
-    <w:rsid w:val="00CC40FF"/>
+    <w:rsid w:val="00E41ECA"/>
     <w:pPr>
       <w:numPr>
         <w:numId w:val="26"/>
@@ -8566,7 +9698,7 @@
       <w:outlineLvl w:val="0"/>
     </w:pPr>
     <w:rPr>
-      <w:sz w:val="56"/>
+      <w:sz w:val="36"/>
       <w:szCs w:val="56"/>
     </w:rPr>
   </w:style>
@@ -8782,13 +9914,13 @@
     <w:basedOn w:val="DefaultParagraphFont"/>
     <w:link w:val="Heading1"/>
     <w:uiPriority w:val="9"/>
-    <w:rsid w:val="00CC40FF"/>
+    <w:rsid w:val="00E41ECA"/>
     <w:rPr>
       <w:rFonts w:asciiTheme="majorHAnsi" w:eastAsiaTheme="majorEastAsia" w:hAnsiTheme="majorHAnsi" w:cstheme="majorBidi"/>
       <w:caps/>
       <w:color w:val="000000" w:themeColor="text2"/>
       <w:spacing w:val="30"/>
-      <w:sz w:val="56"/>
+      <w:sz w:val="36"/>
       <w:szCs w:val="56"/>
     </w:rPr>
   </w:style>
@@ -9853,9 +10985,12 @@
   <w:rsids>
     <w:rsidRoot w:val="00192256"/>
     <w:rsid w:val="00192256"/>
+    <w:rsid w:val="00327A4C"/>
     <w:rsid w:val="004773B1"/>
     <w:rsid w:val="00C8308C"/>
     <w:rsid w:val="00E96464"/>
+    <w:rsid w:val="00F3444C"/>
+    <w:rsid w:val="00FE3161"/>
   </w:rsids>
   <m:mathPr>
     <m:mathFont m:val="Cambria Math"/>
@@ -10001,7 +11136,6 @@
     <w:lsdException w:name="HTML Sample" w:semiHidden="1" w:unhideWhenUsed="1"/>
     <w:lsdException w:name="HTML Typewriter" w:semiHidden="1" w:unhideWhenUsed="1"/>
     <w:lsdException w:name="HTML Variable" w:semiHidden="1" w:unhideWhenUsed="1"/>
-    <w:lsdException w:name="Normal Table" w:semiHidden="1" w:unhideWhenUsed="1"/>
     <w:lsdException w:name="annotation subject" w:semiHidden="1" w:unhideWhenUsed="1"/>
     <w:lsdException w:name="No List" w:semiHidden="1" w:unhideWhenUsed="1"/>
     <w:lsdException w:name="Outline List 1" w:semiHidden="1" w:unhideWhenUsed="1"/>
@@ -10047,11 +11181,9 @@
     <w:lsdException w:name="Table Subtle 1" w:semiHidden="1" w:unhideWhenUsed="1"/>
     <w:lsdException w:name="Table Subtle 2" w:semiHidden="1" w:unhideWhenUsed="1"/>
     <w:lsdException w:name="Table Web 1" w:semiHidden="1" w:unhideWhenUsed="1"/>
-    <w:lsdException w:name="Table Web 2" w:semiHidden="1" w:unhideWhenUsed="1"/>
     <w:lsdException w:name="Table Web 3" w:semiHidden="1" w:unhideWhenUsed="1"/>
     <w:lsdException w:name="Balloon Text" w:semiHidden="1" w:unhideWhenUsed="1"/>
     <w:lsdException w:name="Table Grid" w:uiPriority="39"/>
-    <w:lsdException w:name="Table Theme" w:semiHidden="1" w:unhideWhenUsed="1"/>
     <w:lsdException w:name="Placeholder Text" w:semiHidden="1"/>
     <w:lsdException w:name="No Spacing" w:uiPriority="1" w:qFormat="1"/>
     <w:lsdException w:name="Light Shading" w:uiPriority="60"/>
@@ -10535,21 +11667,12 @@
 </file>
 
 <file path=customXml/item1.xml><?xml version="1.0" encoding="utf-8"?>
-<?mso-contentType ?>
-<FormTemplates xmlns="http://schemas.microsoft.com/sharepoint/v3/contenttype/forms">
-  <Display>DocumentLibraryForm</Display>
-  <Edit>DocumentLibraryForm</Edit>
-  <New>DocumentLibraryForm</New>
-</FormTemplates>
-</file>
-
-<file path=customXml/item2.xml><?xml version="1.0" encoding="utf-8"?>
 <p:properties xmlns:p="http://schemas.microsoft.com/office/2006/metadata/properties" xmlns:xsi="http://www.w3.org/2001/XMLSchema-instance" xmlns:pc="http://schemas.microsoft.com/office/infopath/2007/PartnerControls">
   <documentManagement/>
 </p:properties>
 </file>
 
-<file path=customXml/item3.xml><?xml version="1.0" encoding="utf-8"?>
+<file path=customXml/item2.xml><?xml version="1.0" encoding="utf-8"?>
 <ct:contentTypeSchema xmlns:ct="http://schemas.microsoft.com/office/2006/metadata/contentType" xmlns:ma="http://schemas.microsoft.com/office/2006/metadata/properties/metaAttributes" ct:_="" ma:_="" ma:contentTypeName="Documento" ma:contentTypeID="0x01010066637A2A7B050C4F955EB34FF539B89F" ma:contentTypeVersion="2" ma:contentTypeDescription="Crear nuevo documento." ma:contentTypeScope="" ma:versionID="a4f4682f4d4232949a37eb15fe79af4c">
   <xsd:schema xmlns:xsd="http://www.w3.org/2001/XMLSchema" xmlns:xs="http://www.w3.org/2001/XMLSchema" xmlns:p="http://schemas.microsoft.com/office/2006/metadata/properties" xmlns:ns2="8e8715b1-4f74-49a5-a4ef-72274251f188" targetNamespace="http://schemas.microsoft.com/office/2006/metadata/properties" ma:root="true" ma:fieldsID="868eb3e0bcc51ee244ea906b083b0d86" ns2:_="">
     <xsd:import namespace="8e8715b1-4f74-49a5-a4ef-72274251f188"/>
@@ -10679,6 +11802,15 @@
     <xs:element name="TermId" type="xs:string"/>
   </xs:schema>
 </ct:contentTypeSchema>
+</file>
+
+<file path=customXml/item3.xml><?xml version="1.0" encoding="utf-8"?>
+<?mso-contentType ?>
+<FormTemplates xmlns="http://schemas.microsoft.com/sharepoint/v3/contenttype/forms">
+  <Display>DocumentLibraryForm</Display>
+  <Edit>DocumentLibraryForm</Edit>
+  <New>DocumentLibraryForm</New>
+</FormTemplates>
 </file>
 
 <file path=customXml/item4.xml><?xml version="1.0" encoding="utf-8"?>
@@ -10829,14 +11961,6 @@
 </file>
 
 <file path=customXml/itemProps1.xml><?xml version="1.0" encoding="utf-8"?>
-<ds:datastoreItem xmlns:ds="http://schemas.openxmlformats.org/officeDocument/2006/customXml" ds:itemID="{E3EAABBF-4228-4F4F-B29D-53CCA79062EE}">
-  <ds:schemaRefs>
-    <ds:schemaRef ds:uri="http://schemas.microsoft.com/sharepoint/v3/contenttype/forms"/>
-  </ds:schemaRefs>
-</ds:datastoreItem>
-</file>
-
-<file path=customXml/itemProps2.xml><?xml version="1.0" encoding="utf-8"?>
 <ds:datastoreItem xmlns:ds="http://schemas.openxmlformats.org/officeDocument/2006/customXml" ds:itemID="{5AB5DF10-0E91-4C09-A8AB-34DFA38BC337}">
   <ds:schemaRefs>
     <ds:schemaRef ds:uri="http://schemas.microsoft.com/office/2006/metadata/properties"/>
@@ -10845,8 +11969,8 @@
 </ds:datastoreItem>
 </file>
 
-<file path=customXml/itemProps3.xml><?xml version="1.0" encoding="utf-8"?>
-<ds:datastoreItem xmlns:ds="http://schemas.openxmlformats.org/officeDocument/2006/customXml" ds:itemID="{A9C41379-ECFC-41B2-98C5-D9866AE972AE}">
+<file path=customXml/itemProps2.xml><?xml version="1.0" encoding="utf-8"?>
+<ds:datastoreItem xmlns:ds="http://schemas.openxmlformats.org/officeDocument/2006/customXml" ds:itemID="{F6AE14FD-97AC-494A-A24E-52DD2F888862}">
   <ds:schemaRefs>
     <ds:schemaRef ds:uri="http://schemas.microsoft.com/office/2006/metadata/contentType"/>
     <ds:schemaRef ds:uri="http://schemas.microsoft.com/office/2006/metadata/properties/metaAttributes"/>
@@ -10863,8 +11987,16 @@
 </ds:datastoreItem>
 </file>
 
+<file path=customXml/itemProps3.xml><?xml version="1.0" encoding="utf-8"?>
+<ds:datastoreItem xmlns:ds="http://schemas.openxmlformats.org/officeDocument/2006/customXml" ds:itemID="{E3EAABBF-4228-4F4F-B29D-53CCA79062EE}">
+  <ds:schemaRefs>
+    <ds:schemaRef ds:uri="http://schemas.microsoft.com/sharepoint/v3/contenttype/forms"/>
+  </ds:schemaRefs>
+</ds:datastoreItem>
+</file>
+
 <file path=customXml/itemProps4.xml><?xml version="1.0" encoding="utf-8"?>
-<ds:datastoreItem xmlns:ds="http://schemas.openxmlformats.org/officeDocument/2006/customXml" ds:itemID="{C4D23483-7478-654A-892E-6C302B5A0430}">
+<ds:datastoreItem xmlns:ds="http://schemas.openxmlformats.org/officeDocument/2006/customXml" ds:itemID="{28EBCD11-FF21-5F4F-AF30-6EB3A8EFC733}">
   <ds:schemaRefs>
     <ds:schemaRef ds:uri="http://schemas.openxmlformats.org/officeDocument/2006/bibliography"/>
   </ds:schemaRefs>

</xml_diff>

<commit_message>
subiendo las notas tomados de la hoja de concepto
</commit_message>
<xml_diff>
--- a/IDI 1/Hoja de concepto MSC.docx
+++ b/IDI 1/Hoja de concepto MSC.docx
@@ -1,6 +1,6 @@
 
 <file path=word/document.xml><?xml version="1.0" encoding="utf-8"?>
-<w:document xmlns:wpc="http://schemas.microsoft.com/office/word/2010/wordprocessingCanvas" xmlns:mo="http://schemas.microsoft.com/office/mac/office/2008/main" xmlns:mc="http://schemas.openxmlformats.org/markup-compatibility/2006" xmlns:mv="urn:schemas-microsoft-com:mac:vml" xmlns:o="urn:schemas-microsoft-com:office:office" xmlns:r="http://schemas.openxmlformats.org/officeDocument/2006/relationships" xmlns:m="http://schemas.openxmlformats.org/officeDocument/2006/math" xmlns:v="urn:schemas-microsoft-com:vml" xmlns:wp14="http://schemas.microsoft.com/office/word/2010/wordprocessingDrawing" xmlns:wp="http://schemas.openxmlformats.org/drawingml/2006/wordprocessingDrawing" xmlns:w10="urn:schemas-microsoft-com:office:word" xmlns:w="http://schemas.openxmlformats.org/wordprocessingml/2006/main" xmlns:w14="http://schemas.microsoft.com/office/word/2010/wordml" xmlns:w15="http://schemas.microsoft.com/office/word/2012/wordml" xmlns:wpg="http://schemas.microsoft.com/office/word/2010/wordprocessingGroup" xmlns:wpi="http://schemas.microsoft.com/office/word/2010/wordprocessingInk" xmlns:wne="http://schemas.microsoft.com/office/word/2006/wordml" xmlns:wps="http://schemas.microsoft.com/office/word/2010/wordprocessingShape" mc:Ignorable="w14 w15 wp14">
+<w:document xmlns:wpc="http://schemas.microsoft.com/office/word/2010/wordprocessingCanvas" xmlns:cx="http://schemas.microsoft.com/office/drawing/2014/chartex" xmlns:cx1="http://schemas.microsoft.com/office/drawing/2015/9/8/chartex" xmlns:cx2="http://schemas.microsoft.com/office/drawing/2015/10/21/chartex" xmlns:cx3="http://schemas.microsoft.com/office/drawing/2016/5/9/chartex" xmlns:cx4="http://schemas.microsoft.com/office/drawing/2016/5/10/chartex" xmlns:cx5="http://schemas.microsoft.com/office/drawing/2016/5/11/chartex" xmlns:cx6="http://schemas.microsoft.com/office/drawing/2016/5/12/chartex" xmlns:cx7="http://schemas.microsoft.com/office/drawing/2016/5/13/chartex" xmlns:cx8="http://schemas.microsoft.com/office/drawing/2016/5/14/chartex" xmlns:mc="http://schemas.openxmlformats.org/markup-compatibility/2006" xmlns:aink="http://schemas.microsoft.com/office/drawing/2016/ink" xmlns:am3d="http://schemas.microsoft.com/office/drawing/2017/model3d" xmlns:o="urn:schemas-microsoft-com:office:office" xmlns:r="http://schemas.openxmlformats.org/officeDocument/2006/relationships" xmlns:m="http://schemas.openxmlformats.org/officeDocument/2006/math" xmlns:v="urn:schemas-microsoft-com:vml" xmlns:wp14="http://schemas.microsoft.com/office/word/2010/wordprocessingDrawing" xmlns:wp="http://schemas.openxmlformats.org/drawingml/2006/wordprocessingDrawing" xmlns:w10="urn:schemas-microsoft-com:office:word" xmlns:w="http://schemas.openxmlformats.org/wordprocessingml/2006/main" xmlns:w14="http://schemas.microsoft.com/office/word/2010/wordml" xmlns:w15="http://schemas.microsoft.com/office/word/2012/wordml" xmlns:w16cid="http://schemas.microsoft.com/office/word/2016/wordml/cid" xmlns:w16se="http://schemas.microsoft.com/office/word/2015/wordml/symex" xmlns:wpg="http://schemas.microsoft.com/office/word/2010/wordprocessingGroup" xmlns:wpi="http://schemas.microsoft.com/office/word/2010/wordprocessingInk" xmlns:wne="http://schemas.microsoft.com/office/word/2006/wordml" xmlns:wps="http://schemas.microsoft.com/office/word/2010/wordprocessingShape" mc:Ignorable="w14 w15 w16se w16cid wp14">
   <w:body>
     <w:p>
       <w:pPr>
@@ -426,7 +426,7 @@
           </w:r>
           <w:r>
             <w:rPr>
-              <w:rStyle w:val="CommentReference"/>
+              <w:rStyle w:val="Refdecomentario"/>
             </w:rPr>
             <w:commentReference w:id="0"/>
           </w:r>
@@ -584,7 +584,7 @@
       <w:commentRangeEnd w:id="1"/>
       <w:r>
         <w:rPr>
-          <w:rStyle w:val="CommentReference"/>
+          <w:rStyle w:val="Refdecomentario"/>
         </w:rPr>
         <w:commentReference w:id="1"/>
       </w:r>
@@ -626,6 +626,15 @@
               <w:lang w:val="es-MX" w:eastAsia="es-ES"/>
             </w:rPr>
             <w:t xml:space="preserve"> </w:t>
+          </w:r>
+          <w:r>
+            <w:rPr>
+              <w:rFonts w:ascii="Times New Roman" w:eastAsia="Times New Roman" w:hAnsi="Times New Roman" w:cs="Times New Roman"/>
+              <w:sz w:val="26"/>
+              <w:szCs w:val="26"/>
+              <w:lang w:val="es-MX" w:eastAsia="es-ES"/>
+            </w:rPr>
+            <w:t xml:space="preserve">3 de </w:t>
           </w:r>
           <w:proofErr w:type="gramStart"/>
           <w:r>
@@ -694,7 +703,7 @@
     <w:commentRangeStart w:id="2"/>
     <w:p>
       <w:pPr>
-        <w:pStyle w:val="TOC1"/>
+        <w:pStyle w:val="TDC1"/>
         <w:tabs>
           <w:tab w:val="left" w:pos="420"/>
           <w:tab w:val="right" w:leader="dot" w:pos="8828"/>
@@ -735,7 +744,7 @@
       <w:hyperlink w:anchor="_Toc494750133" w:history="1">
         <w:r>
           <w:rPr>
-            <w:rStyle w:val="Hyperlink"/>
+            <w:rStyle w:val="Hipervnculo"/>
             <w:noProof/>
             <w:sz w:val="21"/>
             <w:szCs w:val="21"/>
@@ -751,13 +760,12 @@
             <w:noProof/>
             <w:sz w:val="21"/>
             <w:szCs w:val="21"/>
-            <w:lang w:val="en-US"/>
           </w:rPr>
           <w:tab/>
         </w:r>
         <w:r>
           <w:rPr>
-            <w:rStyle w:val="Hyperlink"/>
+            <w:rStyle w:val="Hipervnculo"/>
             <w:noProof/>
             <w:sz w:val="21"/>
             <w:szCs w:val="21"/>
@@ -830,7 +838,7 @@
     </w:p>
     <w:p>
       <w:pPr>
-        <w:pStyle w:val="TOC1"/>
+        <w:pStyle w:val="TDC1"/>
         <w:tabs>
           <w:tab w:val="left" w:pos="420"/>
           <w:tab w:val="right" w:leader="dot" w:pos="8828"/>
@@ -850,7 +858,7 @@
       <w:hyperlink w:anchor="_Toc494750134" w:history="1">
         <w:r>
           <w:rPr>
-            <w:rStyle w:val="Hyperlink"/>
+            <w:rStyle w:val="Hipervnculo"/>
             <w:noProof/>
             <w:sz w:val="21"/>
             <w:szCs w:val="21"/>
@@ -872,7 +880,7 @@
         </w:r>
         <w:r>
           <w:rPr>
-            <w:rStyle w:val="Hyperlink"/>
+            <w:rStyle w:val="Hipervnculo"/>
             <w:noProof/>
             <w:sz w:val="21"/>
             <w:szCs w:val="21"/>
@@ -945,7 +953,7 @@
     </w:p>
     <w:p>
       <w:pPr>
-        <w:pStyle w:val="TOC2"/>
+        <w:pStyle w:val="TDC2"/>
         <w:tabs>
           <w:tab w:val="left" w:pos="840"/>
           <w:tab w:val="right" w:leader="dot" w:pos="8828"/>
@@ -963,7 +971,7 @@
       <w:hyperlink w:anchor="_Toc494750135" w:history="1">
         <w:r>
           <w:rPr>
-            <w:rStyle w:val="Hyperlink"/>
+            <w:rStyle w:val="Hipervnculo"/>
             <w:noProof/>
             <w:sz w:val="21"/>
             <w:szCs w:val="21"/>
@@ -983,7 +991,7 @@
         </w:r>
         <w:r>
           <w:rPr>
-            <w:rStyle w:val="Hyperlink"/>
+            <w:rStyle w:val="Hipervnculo"/>
             <w:noProof/>
             <w:sz w:val="21"/>
             <w:szCs w:val="21"/>
@@ -1056,7 +1064,7 @@
     </w:p>
     <w:p>
       <w:pPr>
-        <w:pStyle w:val="TOC2"/>
+        <w:pStyle w:val="TDC2"/>
         <w:tabs>
           <w:tab w:val="left" w:pos="840"/>
           <w:tab w:val="right" w:leader="dot" w:pos="8828"/>
@@ -1074,7 +1082,7 @@
       <w:hyperlink w:anchor="_Toc494750136" w:history="1">
         <w:r>
           <w:rPr>
-            <w:rStyle w:val="Hyperlink"/>
+            <w:rStyle w:val="Hipervnculo"/>
             <w:noProof/>
             <w:sz w:val="21"/>
             <w:szCs w:val="21"/>
@@ -1094,7 +1102,7 @@
         </w:r>
         <w:r>
           <w:rPr>
-            <w:rStyle w:val="Hyperlink"/>
+            <w:rStyle w:val="Hipervnculo"/>
             <w:noProof/>
             <w:sz w:val="21"/>
             <w:szCs w:val="21"/>
@@ -1167,7 +1175,7 @@
     </w:p>
     <w:p>
       <w:pPr>
-        <w:pStyle w:val="TOC2"/>
+        <w:pStyle w:val="TDC2"/>
         <w:tabs>
           <w:tab w:val="left" w:pos="840"/>
           <w:tab w:val="right" w:leader="dot" w:pos="8828"/>
@@ -1185,7 +1193,7 @@
       <w:hyperlink w:anchor="_Toc494750137" w:history="1">
         <w:r>
           <w:rPr>
-            <w:rStyle w:val="Hyperlink"/>
+            <w:rStyle w:val="Hipervnculo"/>
             <w:noProof/>
             <w:sz w:val="21"/>
             <w:szCs w:val="21"/>
@@ -1205,7 +1213,7 @@
         </w:r>
         <w:r>
           <w:rPr>
-            <w:rStyle w:val="Hyperlink"/>
+            <w:rStyle w:val="Hipervnculo"/>
             <w:noProof/>
             <w:sz w:val="21"/>
             <w:szCs w:val="21"/>
@@ -1278,7 +1286,7 @@
     </w:p>
     <w:p>
       <w:pPr>
-        <w:pStyle w:val="TOC2"/>
+        <w:pStyle w:val="TDC2"/>
         <w:tabs>
           <w:tab w:val="left" w:pos="840"/>
           <w:tab w:val="right" w:leader="dot" w:pos="8828"/>
@@ -1296,7 +1304,7 @@
       <w:hyperlink w:anchor="_Toc494750138" w:history="1">
         <w:r>
           <w:rPr>
-            <w:rStyle w:val="Hyperlink"/>
+            <w:rStyle w:val="Hipervnculo"/>
             <w:noProof/>
             <w:sz w:val="21"/>
             <w:szCs w:val="21"/>
@@ -1316,7 +1324,7 @@
         </w:r>
         <w:r>
           <w:rPr>
-            <w:rStyle w:val="Hyperlink"/>
+            <w:rStyle w:val="Hipervnculo"/>
             <w:noProof/>
             <w:sz w:val="21"/>
             <w:szCs w:val="21"/>
@@ -1389,7 +1397,7 @@
     </w:p>
     <w:p>
       <w:pPr>
-        <w:pStyle w:val="TOC4"/>
+        <w:pStyle w:val="TDC4"/>
         <w:tabs>
           <w:tab w:val="left" w:pos="1470"/>
           <w:tab w:val="right" w:leader="dot" w:pos="8828"/>
@@ -1406,7 +1414,7 @@
       <w:hyperlink w:anchor="_Toc494750139" w:history="1">
         <w:r>
           <w:rPr>
-            <w:rStyle w:val="Hyperlink"/>
+            <w:rStyle w:val="Hipervnculo"/>
             <w:noProof/>
             <w:sz w:val="21"/>
             <w:szCs w:val="21"/>
@@ -1425,7 +1433,7 @@
         </w:r>
         <w:r>
           <w:rPr>
-            <w:rStyle w:val="Hyperlink"/>
+            <w:rStyle w:val="Hipervnculo"/>
             <w:noProof/>
             <w:sz w:val="21"/>
             <w:szCs w:val="21"/>
@@ -1498,7 +1506,7 @@
     </w:p>
     <w:p>
       <w:pPr>
-        <w:pStyle w:val="TOC4"/>
+        <w:pStyle w:val="TDC4"/>
         <w:tabs>
           <w:tab w:val="left" w:pos="1470"/>
           <w:tab w:val="right" w:leader="dot" w:pos="8828"/>
@@ -1515,7 +1523,7 @@
       <w:hyperlink w:anchor="_Toc494750140" w:history="1">
         <w:r>
           <w:rPr>
-            <w:rStyle w:val="Hyperlink"/>
+            <w:rStyle w:val="Hipervnculo"/>
             <w:noProof/>
             <w:sz w:val="21"/>
             <w:szCs w:val="21"/>
@@ -1534,7 +1542,7 @@
         </w:r>
         <w:r>
           <w:rPr>
-            <w:rStyle w:val="Hyperlink"/>
+            <w:rStyle w:val="Hipervnculo"/>
             <w:noProof/>
             <w:sz w:val="21"/>
             <w:szCs w:val="21"/>
@@ -1607,7 +1615,7 @@
     </w:p>
     <w:p>
       <w:pPr>
-        <w:pStyle w:val="TOC1"/>
+        <w:pStyle w:val="TDC1"/>
         <w:tabs>
           <w:tab w:val="left" w:pos="420"/>
           <w:tab w:val="right" w:leader="dot" w:pos="8828"/>
@@ -1627,7 +1635,7 @@
       <w:hyperlink w:anchor="_Toc494750141" w:history="1">
         <w:r>
           <w:rPr>
-            <w:rStyle w:val="Hyperlink"/>
+            <w:rStyle w:val="Hipervnculo"/>
             <w:noProof/>
             <w:sz w:val="21"/>
             <w:szCs w:val="21"/>
@@ -1649,7 +1657,7 @@
         </w:r>
         <w:r>
           <w:rPr>
-            <w:rStyle w:val="Hyperlink"/>
+            <w:rStyle w:val="Hipervnculo"/>
             <w:noProof/>
             <w:sz w:val="21"/>
             <w:szCs w:val="21"/>
@@ -1722,7 +1730,7 @@
     </w:p>
     <w:p>
       <w:pPr>
-        <w:pStyle w:val="TOC2"/>
+        <w:pStyle w:val="TDC2"/>
         <w:tabs>
           <w:tab w:val="left" w:pos="840"/>
           <w:tab w:val="right" w:leader="dot" w:pos="8828"/>
@@ -1740,7 +1748,7 @@
       <w:hyperlink w:anchor="_Toc494750142" w:history="1">
         <w:r>
           <w:rPr>
-            <w:rStyle w:val="Hyperlink"/>
+            <w:rStyle w:val="Hipervnculo"/>
             <w:noProof/>
             <w:sz w:val="21"/>
             <w:szCs w:val="21"/>
@@ -1760,7 +1768,7 @@
         </w:r>
         <w:r>
           <w:rPr>
-            <w:rStyle w:val="Hyperlink"/>
+            <w:rStyle w:val="Hipervnculo"/>
             <w:noProof/>
             <w:sz w:val="21"/>
             <w:szCs w:val="21"/>
@@ -1833,7 +1841,7 @@
     </w:p>
     <w:p>
       <w:pPr>
-        <w:pStyle w:val="TOC2"/>
+        <w:pStyle w:val="TDC2"/>
         <w:tabs>
           <w:tab w:val="left" w:pos="840"/>
           <w:tab w:val="right" w:leader="dot" w:pos="8828"/>
@@ -1851,7 +1859,7 @@
       <w:hyperlink w:anchor="_Toc494750143" w:history="1">
         <w:r>
           <w:rPr>
-            <w:rStyle w:val="Hyperlink"/>
+            <w:rStyle w:val="Hipervnculo"/>
             <w:noProof/>
             <w:sz w:val="21"/>
             <w:szCs w:val="21"/>
@@ -1871,7 +1879,7 @@
         </w:r>
         <w:r>
           <w:rPr>
-            <w:rStyle w:val="Hyperlink"/>
+            <w:rStyle w:val="Hipervnculo"/>
             <w:noProof/>
             <w:sz w:val="21"/>
             <w:szCs w:val="21"/>
@@ -1944,7 +1952,7 @@
     </w:p>
     <w:p>
       <w:pPr>
-        <w:pStyle w:val="TOC2"/>
+        <w:pStyle w:val="TDC2"/>
         <w:tabs>
           <w:tab w:val="left" w:pos="840"/>
           <w:tab w:val="right" w:leader="dot" w:pos="8828"/>
@@ -1962,7 +1970,7 @@
       <w:hyperlink w:anchor="_Toc494750144" w:history="1">
         <w:r>
           <w:rPr>
-            <w:rStyle w:val="Hyperlink"/>
+            <w:rStyle w:val="Hipervnculo"/>
             <w:noProof/>
             <w:sz w:val="21"/>
             <w:szCs w:val="21"/>
@@ -1982,7 +1990,7 @@
         </w:r>
         <w:r>
           <w:rPr>
-            <w:rStyle w:val="Hyperlink"/>
+            <w:rStyle w:val="Hipervnculo"/>
             <w:noProof/>
             <w:sz w:val="21"/>
             <w:szCs w:val="21"/>
@@ -2055,7 +2063,7 @@
     </w:p>
     <w:p>
       <w:pPr>
-        <w:pStyle w:val="TOC2"/>
+        <w:pStyle w:val="TDC2"/>
         <w:tabs>
           <w:tab w:val="left" w:pos="840"/>
           <w:tab w:val="right" w:leader="dot" w:pos="8828"/>
@@ -2073,7 +2081,7 @@
       <w:hyperlink w:anchor="_Toc494750145" w:history="1">
         <w:r>
           <w:rPr>
-            <w:rStyle w:val="Hyperlink"/>
+            <w:rStyle w:val="Hipervnculo"/>
             <w:noProof/>
             <w:sz w:val="21"/>
             <w:szCs w:val="21"/>
@@ -2093,7 +2101,7 @@
         </w:r>
         <w:r>
           <w:rPr>
-            <w:rStyle w:val="Hyperlink"/>
+            <w:rStyle w:val="Hipervnculo"/>
             <w:noProof/>
             <w:sz w:val="21"/>
             <w:szCs w:val="21"/>
@@ -2166,7 +2174,7 @@
     </w:p>
     <w:p>
       <w:pPr>
-        <w:pStyle w:val="TOC2"/>
+        <w:pStyle w:val="TDC2"/>
         <w:tabs>
           <w:tab w:val="left" w:pos="840"/>
           <w:tab w:val="right" w:leader="dot" w:pos="8828"/>
@@ -2184,7 +2192,7 @@
       <w:hyperlink w:anchor="_Toc494750146" w:history="1">
         <w:r>
           <w:rPr>
-            <w:rStyle w:val="Hyperlink"/>
+            <w:rStyle w:val="Hipervnculo"/>
             <w:noProof/>
             <w:sz w:val="21"/>
             <w:szCs w:val="21"/>
@@ -2204,7 +2212,7 @@
         </w:r>
         <w:r>
           <w:rPr>
-            <w:rStyle w:val="Hyperlink"/>
+            <w:rStyle w:val="Hipervnculo"/>
             <w:noProof/>
             <w:sz w:val="21"/>
             <w:szCs w:val="21"/>
@@ -2277,7 +2285,7 @@
     </w:p>
     <w:p>
       <w:pPr>
-        <w:pStyle w:val="TOC2"/>
+        <w:pStyle w:val="TDC2"/>
         <w:tabs>
           <w:tab w:val="left" w:pos="840"/>
           <w:tab w:val="right" w:leader="dot" w:pos="8828"/>
@@ -2295,7 +2303,7 @@
       <w:hyperlink w:anchor="_Toc494750147" w:history="1">
         <w:r>
           <w:rPr>
-            <w:rStyle w:val="Hyperlink"/>
+            <w:rStyle w:val="Hipervnculo"/>
             <w:noProof/>
             <w:sz w:val="21"/>
             <w:szCs w:val="21"/>
@@ -2315,7 +2323,7 @@
         </w:r>
         <w:r>
           <w:rPr>
-            <w:rStyle w:val="Hyperlink"/>
+            <w:rStyle w:val="Hipervnculo"/>
             <w:noProof/>
             <w:sz w:val="21"/>
             <w:szCs w:val="21"/>
@@ -2388,7 +2396,7 @@
     </w:p>
     <w:p>
       <w:pPr>
-        <w:pStyle w:val="TOC2"/>
+        <w:pStyle w:val="TDC2"/>
         <w:tabs>
           <w:tab w:val="left" w:pos="840"/>
           <w:tab w:val="right" w:leader="dot" w:pos="8828"/>
@@ -2406,7 +2414,7 @@
       <w:hyperlink w:anchor="_Toc494750148" w:history="1">
         <w:r>
           <w:rPr>
-            <w:rStyle w:val="Hyperlink"/>
+            <w:rStyle w:val="Hipervnculo"/>
             <w:noProof/>
             <w:sz w:val="21"/>
             <w:szCs w:val="21"/>
@@ -2426,7 +2434,7 @@
         </w:r>
         <w:r>
           <w:rPr>
-            <w:rStyle w:val="Hyperlink"/>
+            <w:rStyle w:val="Hipervnculo"/>
             <w:noProof/>
             <w:sz w:val="21"/>
             <w:szCs w:val="21"/>
@@ -2507,14 +2515,14 @@
       <w:commentRangeEnd w:id="2"/>
       <w:r>
         <w:rPr>
-          <w:rStyle w:val="CommentReference"/>
+          <w:rStyle w:val="Refdecomentario"/>
         </w:rPr>
         <w:commentReference w:id="2"/>
       </w:r>
     </w:p>
     <w:p>
       <w:pPr>
-        <w:pStyle w:val="Heading1"/>
+        <w:pStyle w:val="Ttulo1"/>
         <w:spacing w:line="24" w:lineRule="atLeast"/>
       </w:pPr>
       <w:r>
@@ -2524,7 +2532,7 @@
     </w:p>
     <w:p>
       <w:pPr>
-        <w:pStyle w:val="Heading1"/>
+        <w:pStyle w:val="Ttulo1"/>
         <w:spacing w:line="24" w:lineRule="atLeast"/>
       </w:pPr>
       <w:bookmarkStart w:id="4" w:name="_Toc494750134"/>
@@ -2532,7 +2540,7 @@
       <w:commentRangeStart w:id="5"/>
       <w:r>
         <w:rPr>
-          <w:rStyle w:val="Heading1Char"/>
+          <w:rStyle w:val="Ttulo1Car"/>
         </w:rPr>
         <w:lastRenderedPageBreak/>
         <w:t>INTRODUCCIÓN</w:t>
@@ -2541,7 +2549,7 @@
       <w:commentRangeEnd w:id="5"/>
       <w:r>
         <w:rPr>
-          <w:rStyle w:val="CommentReference"/>
+          <w:rStyle w:val="Refdecomentario"/>
           <w:rFonts w:asciiTheme="minorHAnsi" w:eastAsiaTheme="minorEastAsia" w:hAnsiTheme="minorHAnsi" w:cstheme="minorBidi"/>
           <w:caps w:val="0"/>
           <w:color w:val="auto"/>
@@ -2555,13 +2563,13 @@
         <w:spacing w:line="24" w:lineRule="atLeast"/>
         <w:jc w:val="both"/>
         <w:rPr>
-          <w:rStyle w:val="SubtleEmphasis"/>
+          <w:rStyle w:val="nfasissutil"/>
           <w:i w:val="0"/>
         </w:rPr>
       </w:pPr>
       <w:r>
         <w:rPr>
-          <w:rStyle w:val="SubtleEmphasis"/>
+          <w:rStyle w:val="nfasissutil"/>
           <w:i w:val="0"/>
         </w:rPr>
         <w:t xml:space="preserve">Actualmente contamos con </w:t>
@@ -2570,7 +2578,7 @@
       <w:commentRangeStart w:id="7"/>
       <w:r>
         <w:rPr>
-          <w:rStyle w:val="SubtleEmphasis"/>
+          <w:rStyle w:val="nfasissutil"/>
           <w:i w:val="0"/>
         </w:rPr>
         <w:t>maneras</w:t>
@@ -2578,7 +2586,7 @@
       <w:commentRangeEnd w:id="6"/>
       <w:r>
         <w:rPr>
-          <w:rStyle w:val="CommentReference"/>
+          <w:rStyle w:val="Refdecomentario"/>
           <w:i/>
         </w:rPr>
         <w:commentReference w:id="6"/>
@@ -2586,13 +2594,13 @@
       <w:commentRangeEnd w:id="7"/>
       <w:r>
         <w:rPr>
-          <w:rStyle w:val="CommentReference"/>
+          <w:rStyle w:val="Refdecomentario"/>
         </w:rPr>
         <w:commentReference w:id="7"/>
       </w:r>
       <w:r>
         <w:rPr>
-          <w:rStyle w:val="SubtleEmphasis"/>
+          <w:rStyle w:val="nfasissutil"/>
           <w:i w:val="0"/>
         </w:rPr>
         <w:t xml:space="preserve"> de desplegar grafos y hacer su análisis en ambientes 2D. Durante la duración de esta investigación se va gestionar una solución para la visualización de un grafo en ambiente virtual 3D. El trabajo no estará limitado a un ambiente de redes sociales, sino que se podrá utilizar para obtención de trabajos de </w:t>
@@ -2601,7 +2609,7 @@
       <w:commentRangeStart w:id="9"/>
       <w:r>
         <w:rPr>
-          <w:rStyle w:val="SubtleEmphasis"/>
+          <w:rStyle w:val="nfasissutil"/>
           <w:i w:val="0"/>
         </w:rPr>
         <w:t>investigación</w:t>
@@ -2609,7 +2617,7 @@
       <w:commentRangeEnd w:id="8"/>
       <w:r>
         <w:rPr>
-          <w:rStyle w:val="CommentReference"/>
+          <w:rStyle w:val="Refdecomentario"/>
           <w:i/>
         </w:rPr>
         <w:commentReference w:id="8"/>
@@ -2617,13 +2625,13 @@
       <w:commentRangeEnd w:id="9"/>
       <w:r>
         <w:rPr>
-          <w:rStyle w:val="CommentReference"/>
+          <w:rStyle w:val="Refdecomentario"/>
         </w:rPr>
         <w:commentReference w:id="9"/>
       </w:r>
       <w:r>
         <w:rPr>
-          <w:rStyle w:val="SubtleEmphasis"/>
+          <w:rStyle w:val="nfasissutil"/>
           <w:i w:val="0"/>
         </w:rPr>
         <w:t xml:space="preserve"> y encontrar tópicos relacionados a cualquier tipo de búsqueda.</w:t>
@@ -2633,7 +2641,7 @@
       <w:pPr>
         <w:spacing w:line="24" w:lineRule="atLeast"/>
         <w:rPr>
-          <w:rStyle w:val="SubtleEmphasis"/>
+          <w:rStyle w:val="nfasissutil"/>
         </w:rPr>
       </w:pPr>
     </w:p>
@@ -2641,19 +2649,19 @@
       <w:pPr>
         <w:spacing w:line="24" w:lineRule="atLeast"/>
         <w:rPr>
-          <w:rStyle w:val="SubtleEmphasis"/>
-        </w:rPr>
-      </w:pPr>
-      <w:r>
-        <w:rPr>
-          <w:rStyle w:val="SubtleEmphasis"/>
+          <w:rStyle w:val="nfasissutil"/>
+        </w:rPr>
+      </w:pPr>
+      <w:r>
+        <w:rPr>
+          <w:rStyle w:val="nfasissutil"/>
         </w:rPr>
         <w:br w:type="page"/>
       </w:r>
     </w:p>
     <w:p>
       <w:pPr>
-        <w:pStyle w:val="Heading2"/>
+        <w:pStyle w:val="Ttulo2"/>
         <w:numPr>
           <w:ilvl w:val="1"/>
           <w:numId w:val="26"/>
@@ -2702,22 +2710,30 @@
       </w:r>
       <w:commentRangeStart w:id="11"/>
       <w:commentRangeStart w:id="12"/>
+      <w:commentRangeStart w:id="13"/>
       <w:r>
         <w:t>social</w:t>
       </w:r>
       <w:commentRangeEnd w:id="11"/>
       <w:r>
         <w:rPr>
-          <w:rStyle w:val="CommentReference"/>
+          <w:rStyle w:val="Refdecomentario"/>
         </w:rPr>
         <w:commentReference w:id="11"/>
       </w:r>
       <w:commentRangeEnd w:id="12"/>
       <w:r>
         <w:rPr>
-          <w:rStyle w:val="CommentReference"/>
+          <w:rStyle w:val="Refdecomentario"/>
         </w:rPr>
         <w:commentReference w:id="12"/>
+      </w:r>
+      <w:commentRangeEnd w:id="13"/>
+      <w:r>
+        <w:rPr>
+          <w:rStyle w:val="Refdecomentario"/>
+        </w:rPr>
+        <w:commentReference w:id="13"/>
       </w:r>
       <w:r>
         <w:t>.</w:t>
@@ -2933,7 +2949,7 @@
     </w:p>
     <w:p>
       <w:pPr>
-        <w:pStyle w:val="Heading2"/>
+        <w:pStyle w:val="Ttulo2"/>
         <w:numPr>
           <w:ilvl w:val="1"/>
           <w:numId w:val="26"/>
@@ -2941,11 +2957,11 @@
         <w:spacing w:line="24" w:lineRule="atLeast"/>
         <w:jc w:val="both"/>
       </w:pPr>
-      <w:bookmarkStart w:id="13" w:name="_Toc494750136"/>
+      <w:bookmarkStart w:id="14" w:name="_Toc494750136"/>
       <w:r>
         <w:t>Justificación</w:t>
       </w:r>
-      <w:bookmarkEnd w:id="13"/>
+      <w:bookmarkEnd w:id="14"/>
     </w:p>
     <w:p>
       <w:pPr>
@@ -2970,7 +2986,7 @@
     </w:p>
     <w:p>
       <w:pPr>
-        <w:pStyle w:val="Heading2"/>
+        <w:pStyle w:val="Ttulo2"/>
         <w:numPr>
           <w:ilvl w:val="1"/>
           <w:numId w:val="26"/>
@@ -2978,11 +2994,11 @@
         <w:spacing w:line="24" w:lineRule="atLeast"/>
         <w:jc w:val="both"/>
       </w:pPr>
-      <w:bookmarkStart w:id="14" w:name="_Toc494750137"/>
+      <w:bookmarkStart w:id="15" w:name="_Toc494750137"/>
       <w:r>
         <w:t>Problema</w:t>
       </w:r>
-      <w:bookmarkEnd w:id="14"/>
+      <w:bookmarkEnd w:id="15"/>
     </w:p>
     <w:p>
       <w:pPr>
@@ -2992,19 +3008,19 @@
       <w:r>
         <w:t xml:space="preserve">Las redes sociales vistas de manera como un grafo tienen consigo un gran </w:t>
       </w:r>
-      <w:commentRangeStart w:id="15"/>
+      <w:commentRangeStart w:id="16"/>
       <w:r>
         <w:t>desaf</w:t>
       </w:r>
-      <w:commentRangeEnd w:id="15"/>
+      <w:commentRangeEnd w:id="16"/>
       <w:r>
         <w:t>ío</w:t>
       </w:r>
       <w:r>
         <w:rPr>
-          <w:rStyle w:val="CommentReference"/>
-        </w:rPr>
-        <w:commentReference w:id="15"/>
+          <w:rStyle w:val="Refdecomentario"/>
+        </w:rPr>
+        <w:commentReference w:id="16"/>
       </w:r>
       <w:r>
         <w:t xml:space="preserve"> en su tiempo de ejecución y análisis. Esto a su vez conlleva a un reto de distancias largas a recorrer cu</w:t>
@@ -3021,16 +3037,16 @@
         <w:spacing w:line="24" w:lineRule="atLeast"/>
         <w:jc w:val="both"/>
       </w:pPr>
-      <w:commentRangeStart w:id="16"/>
+      <w:commentRangeStart w:id="17"/>
       <w:r>
         <w:t>A</w:t>
       </w:r>
-      <w:commentRangeEnd w:id="16"/>
-      <w:r>
-        <w:rPr>
-          <w:rStyle w:val="CommentReference"/>
-        </w:rPr>
-        <w:commentReference w:id="16"/>
+      <w:commentRangeEnd w:id="17"/>
+      <w:r>
+        <w:rPr>
+          <w:rStyle w:val="Refdecomentario"/>
+        </w:rPr>
+        <w:commentReference w:id="17"/>
       </w:r>
       <w:r>
         <w:t xml:space="preserve"> la hora de hacer investigaciones (por ejemplo, aquellas relacionadas al área de mercadotecnia), se dispone de mucha información, aunque est</w:t>
@@ -3041,24 +3057,24 @@
       <w:r>
         <w:t xml:space="preserve"> se entrega de una manera pobre y difícil de digerir. En ocasiones se necesita múltiples iteraciones para </w:t>
       </w:r>
-      <w:commentRangeStart w:id="17"/>
       <w:commentRangeStart w:id="18"/>
+      <w:commentRangeStart w:id="19"/>
       <w:r>
         <w:t>extraer</w:t>
       </w:r>
-      <w:commentRangeEnd w:id="17"/>
-      <w:r>
-        <w:rPr>
-          <w:rStyle w:val="CommentReference"/>
-        </w:rPr>
-        <w:commentReference w:id="17"/>
-      </w:r>
       <w:commentRangeEnd w:id="18"/>
       <w:r>
         <w:rPr>
-          <w:rStyle w:val="CommentReference"/>
+          <w:rStyle w:val="Refdecomentario"/>
         </w:rPr>
         <w:commentReference w:id="18"/>
+      </w:r>
+      <w:commentRangeEnd w:id="19"/>
+      <w:r>
+        <w:rPr>
+          <w:rStyle w:val="Refdecomentario"/>
+        </w:rPr>
+        <w:commentReference w:id="19"/>
       </w:r>
       <w:r>
         <w:t xml:space="preserve"> lo que se necesita. </w:t>
@@ -3072,7 +3088,7 @@
     </w:p>
     <w:p>
       <w:pPr>
-        <w:pStyle w:val="Heading2"/>
+        <w:pStyle w:val="Ttulo2"/>
         <w:numPr>
           <w:ilvl w:val="1"/>
           <w:numId w:val="26"/>
@@ -3080,15 +3096,15 @@
         <w:spacing w:line="24" w:lineRule="atLeast"/>
         <w:jc w:val="both"/>
       </w:pPr>
-      <w:bookmarkStart w:id="19" w:name="_Toc494750138"/>
+      <w:bookmarkStart w:id="20" w:name="_Toc494750138"/>
       <w:r>
         <w:t>Objetivos</w:t>
       </w:r>
-      <w:bookmarkEnd w:id="19"/>
-    </w:p>
-    <w:p>
-      <w:pPr>
-        <w:pStyle w:val="Heading4"/>
+      <w:bookmarkEnd w:id="20"/>
+    </w:p>
+    <w:p>
+      <w:pPr>
+        <w:pStyle w:val="Ttulo4"/>
         <w:numPr>
           <w:ilvl w:val="2"/>
           <w:numId w:val="26"/>
@@ -3096,14 +3112,14 @@
         <w:spacing w:line="24" w:lineRule="atLeast"/>
         <w:jc w:val="both"/>
       </w:pPr>
-      <w:bookmarkStart w:id="20" w:name="_Toc494750139"/>
+      <w:bookmarkStart w:id="21" w:name="_Toc494750139"/>
       <w:r>
         <w:t>Objetivo</w:t>
       </w:r>
       <w:r>
         <w:t xml:space="preserve"> General:</w:t>
       </w:r>
-      <w:bookmarkEnd w:id="20"/>
+      <w:bookmarkEnd w:id="21"/>
     </w:p>
     <w:p>
       <w:pPr>
@@ -3113,26 +3129,34 @@
       <w:r>
         <w:t xml:space="preserve">Generar un </w:t>
       </w:r>
-      <w:commentRangeStart w:id="21"/>
       <w:commentRangeStart w:id="22"/>
+      <w:commentRangeStart w:id="23"/>
+      <w:commentRangeStart w:id="24"/>
       <w:proofErr w:type="spellStart"/>
       <w:r>
         <w:t>framework</w:t>
       </w:r>
-      <w:commentRangeEnd w:id="21"/>
+      <w:commentRangeEnd w:id="22"/>
       <w:proofErr w:type="spellEnd"/>
       <w:r>
         <w:rPr>
-          <w:rStyle w:val="CommentReference"/>
-        </w:rPr>
-        <w:commentReference w:id="21"/>
-      </w:r>
-      <w:commentRangeEnd w:id="22"/>
-      <w:r>
-        <w:rPr>
-          <w:rStyle w:val="CommentReference"/>
+          <w:rStyle w:val="Refdecomentario"/>
         </w:rPr>
         <w:commentReference w:id="22"/>
+      </w:r>
+      <w:commentRangeEnd w:id="23"/>
+      <w:r>
+        <w:rPr>
+          <w:rStyle w:val="Refdecomentario"/>
+        </w:rPr>
+        <w:commentReference w:id="23"/>
+      </w:r>
+      <w:commentRangeEnd w:id="24"/>
+      <w:r>
+        <w:rPr>
+          <w:rStyle w:val="Refdecomentario"/>
+        </w:rPr>
+        <w:commentReference w:id="24"/>
       </w:r>
       <w:r>
         <w:t xml:space="preserve"> </w:t>
@@ -3152,7 +3176,7 @@
     </w:p>
     <w:p>
       <w:pPr>
-        <w:pStyle w:val="Heading4"/>
+        <w:pStyle w:val="Ttulo4"/>
         <w:numPr>
           <w:ilvl w:val="2"/>
           <w:numId w:val="26"/>
@@ -3160,14 +3184,14 @@
         <w:spacing w:line="24" w:lineRule="atLeast"/>
         <w:jc w:val="both"/>
       </w:pPr>
-      <w:bookmarkStart w:id="23" w:name="_Toc494750140"/>
+      <w:bookmarkStart w:id="25" w:name="_Toc494750140"/>
       <w:r>
         <w:t>Objetivos</w:t>
       </w:r>
       <w:r>
         <w:t xml:space="preserve"> Específicos:</w:t>
       </w:r>
-      <w:bookmarkEnd w:id="23"/>
+      <w:bookmarkEnd w:id="25"/>
     </w:p>
     <w:p>
       <w:pPr>
@@ -3180,7 +3204,7 @@
     </w:p>
     <w:p>
       <w:pPr>
-        <w:pStyle w:val="ListParagraph"/>
+        <w:pStyle w:val="Prrafodelista"/>
         <w:numPr>
           <w:ilvl w:val="0"/>
           <w:numId w:val="46"/>
@@ -3194,7 +3218,7 @@
     </w:p>
     <w:p>
       <w:pPr>
-        <w:pStyle w:val="ListParagraph"/>
+        <w:pStyle w:val="Prrafodelista"/>
         <w:numPr>
           <w:ilvl w:val="0"/>
           <w:numId w:val="46"/>
@@ -3211,7 +3235,7 @@
     </w:p>
     <w:p>
       <w:pPr>
-        <w:pStyle w:val="ListParagraph"/>
+        <w:pStyle w:val="Prrafodelista"/>
         <w:numPr>
           <w:ilvl w:val="0"/>
           <w:numId w:val="46"/>
@@ -3234,7 +3258,7 @@
     </w:p>
     <w:p>
       <w:pPr>
-        <w:pStyle w:val="ListParagraph"/>
+        <w:pStyle w:val="Prrafodelista"/>
         <w:numPr>
           <w:ilvl w:val="0"/>
           <w:numId w:val="46"/>
@@ -3245,24 +3269,32 @@
       <w:r>
         <w:t xml:space="preserve">Tener un sistema funcional de navegación del ambiente virtual donde el usuario pueda </w:t>
       </w:r>
-      <w:commentRangeStart w:id="24"/>
-      <w:commentRangeStart w:id="25"/>
+      <w:commentRangeStart w:id="26"/>
+      <w:commentRangeStart w:id="27"/>
+      <w:commentRangeStart w:id="28"/>
       <w:r>
         <w:t>explorar</w:t>
       </w:r>
-      <w:commentRangeEnd w:id="24"/>
-      <w:r>
-        <w:rPr>
-          <w:rStyle w:val="CommentReference"/>
-        </w:rPr>
-        <w:commentReference w:id="24"/>
-      </w:r>
-      <w:commentRangeEnd w:id="25"/>
-      <w:r>
-        <w:rPr>
-          <w:rStyle w:val="CommentReference"/>
-        </w:rPr>
-        <w:commentReference w:id="25"/>
+      <w:commentRangeEnd w:id="26"/>
+      <w:r>
+        <w:rPr>
+          <w:rStyle w:val="Refdecomentario"/>
+        </w:rPr>
+        <w:commentReference w:id="26"/>
+      </w:r>
+      <w:commentRangeEnd w:id="27"/>
+      <w:r>
+        <w:rPr>
+          <w:rStyle w:val="Refdecomentario"/>
+        </w:rPr>
+        <w:commentReference w:id="27"/>
+      </w:r>
+      <w:commentRangeEnd w:id="28"/>
+      <w:r>
+        <w:rPr>
+          <w:rStyle w:val="Refdecomentario"/>
+        </w:rPr>
+        <w:commentReference w:id="28"/>
       </w:r>
       <w:r>
         <w:t xml:space="preserve">. </w:t>
@@ -3270,14 +3302,14 @@
     </w:p>
     <w:p>
       <w:pPr>
-        <w:pStyle w:val="Heading1"/>
+        <w:pStyle w:val="Ttulo1"/>
         <w:spacing w:line="24" w:lineRule="atLeast"/>
         <w:jc w:val="both"/>
       </w:pPr>
       <w:r>
         <w:br w:type="page"/>
       </w:r>
-      <w:bookmarkStart w:id="26" w:name="_Toc494750141"/>
+      <w:bookmarkStart w:id="29" w:name="_Toc494750141"/>
       <w:r>
         <w:lastRenderedPageBreak/>
         <w:t>DefiniciÓn mercadolÓ</w:t>
@@ -3285,11 +3317,11 @@
       <w:r>
         <w:t>gica</w:t>
       </w:r>
-      <w:bookmarkEnd w:id="26"/>
-    </w:p>
-    <w:p>
-      <w:pPr>
-        <w:pStyle w:val="Heading2"/>
+      <w:bookmarkEnd w:id="29"/>
+    </w:p>
+    <w:p>
+      <w:pPr>
+        <w:pStyle w:val="Ttulo2"/>
         <w:numPr>
           <w:ilvl w:val="1"/>
           <w:numId w:val="26"/>
@@ -3297,11 +3329,11 @@
         <w:spacing w:line="24" w:lineRule="atLeast"/>
         <w:jc w:val="both"/>
       </w:pPr>
-      <w:bookmarkStart w:id="27" w:name="_Toc494750142"/>
+      <w:bookmarkStart w:id="30" w:name="_Toc494750142"/>
       <w:r>
         <w:t>Características del mercado meta.</w:t>
       </w:r>
-      <w:bookmarkEnd w:id="27"/>
+      <w:bookmarkEnd w:id="30"/>
     </w:p>
     <w:p>
       <w:pPr>
@@ -3311,24 +3343,24 @@
       <w:r>
         <w:t xml:space="preserve">El trabajo está dirigido a cualquier grupo y/o </w:t>
       </w:r>
-      <w:commentRangeStart w:id="28"/>
-      <w:commentRangeStart w:id="29"/>
+      <w:commentRangeStart w:id="31"/>
+      <w:commentRangeStart w:id="32"/>
       <w:r>
         <w:t>individuo</w:t>
       </w:r>
-      <w:commentRangeEnd w:id="28"/>
-      <w:r>
-        <w:rPr>
-          <w:rStyle w:val="CommentReference"/>
-        </w:rPr>
-        <w:commentReference w:id="28"/>
-      </w:r>
-      <w:commentRangeEnd w:id="29"/>
-      <w:r>
-        <w:rPr>
-          <w:rStyle w:val="CommentReference"/>
-        </w:rPr>
-        <w:commentReference w:id="29"/>
+      <w:commentRangeEnd w:id="31"/>
+      <w:r>
+        <w:rPr>
+          <w:rStyle w:val="Refdecomentario"/>
+        </w:rPr>
+        <w:commentReference w:id="31"/>
+      </w:r>
+      <w:commentRangeEnd w:id="32"/>
+      <w:r>
+        <w:rPr>
+          <w:rStyle w:val="Refdecomentario"/>
+        </w:rPr>
+        <w:commentReference w:id="32"/>
       </w:r>
       <w:r>
         <w:t xml:space="preserve"> que estén realizando búsquedas masivas y tratando de obtener contenido relacionado al tema principal. Actualmente se encuentra un grupo de sociólogos y psicólogos fuertemente interesados en el tema. También se están viendo aplicaciones para ayudar a individuos en el área relacionado a la política, mercadotecnia e investigadores de distintos campos buscando trabajos relacionados a sus investigaciones.</w:t>
@@ -3342,7 +3374,7 @@
     </w:p>
     <w:p>
       <w:pPr>
-        <w:pStyle w:val="Heading2"/>
+        <w:pStyle w:val="Ttulo2"/>
         <w:numPr>
           <w:ilvl w:val="1"/>
           <w:numId w:val="26"/>
@@ -3350,11 +3382,11 @@
         <w:spacing w:line="24" w:lineRule="atLeast"/>
         <w:jc w:val="both"/>
       </w:pPr>
-      <w:bookmarkStart w:id="30" w:name="_Toc494750143"/>
+      <w:bookmarkStart w:id="33" w:name="_Toc494750143"/>
       <w:r>
         <w:t>Características funcionales.</w:t>
       </w:r>
-      <w:bookmarkEnd w:id="30"/>
+      <w:bookmarkEnd w:id="33"/>
     </w:p>
     <w:p>
       <w:pPr>
@@ -3367,38 +3399,38 @@
       <w:r>
         <w:t xml:space="preserve">a </w:t>
       </w:r>
-      <w:commentRangeStart w:id="31"/>
+      <w:commentRangeStart w:id="34"/>
       <w:r>
         <w:t>funcionar</w:t>
       </w:r>
-      <w:commentRangeEnd w:id="31"/>
-      <w:r>
-        <w:rPr>
-          <w:rStyle w:val="CommentReference"/>
-        </w:rPr>
-        <w:commentReference w:id="31"/>
+      <w:commentRangeEnd w:id="34"/>
+      <w:r>
+        <w:rPr>
+          <w:rStyle w:val="Refdecomentario"/>
+        </w:rPr>
+        <w:commentReference w:id="34"/>
       </w:r>
       <w:r>
         <w:t xml:space="preserve"> utilizando cualquier </w:t>
       </w:r>
-      <w:commentRangeStart w:id="32"/>
-      <w:commentRangeStart w:id="33"/>
+      <w:commentRangeStart w:id="35"/>
+      <w:commentRangeStart w:id="36"/>
       <w:r>
         <w:t>aparato</w:t>
       </w:r>
-      <w:commentRangeEnd w:id="32"/>
-      <w:r>
-        <w:rPr>
-          <w:rStyle w:val="CommentReference"/>
-        </w:rPr>
-        <w:commentReference w:id="32"/>
-      </w:r>
-      <w:commentRangeEnd w:id="33"/>
-      <w:r>
-        <w:rPr>
-          <w:rStyle w:val="CommentReference"/>
-        </w:rPr>
-        <w:commentReference w:id="33"/>
+      <w:commentRangeEnd w:id="35"/>
+      <w:r>
+        <w:rPr>
+          <w:rStyle w:val="Refdecomentario"/>
+        </w:rPr>
+        <w:commentReference w:id="35"/>
+      </w:r>
+      <w:commentRangeEnd w:id="36"/>
+      <w:r>
+        <w:rPr>
+          <w:rStyle w:val="Refdecomentario"/>
+        </w:rPr>
+        <w:commentReference w:id="36"/>
       </w:r>
       <w:r>
         <w:t xml:space="preserve"> que te deje ver e interactuar en un ambiente de realidad virtual. En las primeras iteraciones nos vamos a enfocar ú</w:t>
@@ -3445,7 +3477,7 @@
     </w:p>
     <w:p>
       <w:pPr>
-        <w:pStyle w:val="Heading2"/>
+        <w:pStyle w:val="Ttulo2"/>
         <w:numPr>
           <w:ilvl w:val="1"/>
           <w:numId w:val="26"/>
@@ -3453,11 +3485,11 @@
         <w:spacing w:line="24" w:lineRule="atLeast"/>
         <w:jc w:val="both"/>
       </w:pPr>
-      <w:bookmarkStart w:id="34" w:name="_Toc494750144"/>
+      <w:bookmarkStart w:id="37" w:name="_Toc494750144"/>
       <w:r>
         <w:t>Hábitos de consumo actuales/competencia.</w:t>
       </w:r>
-      <w:bookmarkEnd w:id="34"/>
+      <w:bookmarkEnd w:id="37"/>
     </w:p>
     <w:p>
       <w:pPr>
@@ -3467,24 +3499,32 @@
       <w:r>
         <w:t xml:space="preserve">Por el momento la competencia está limitada a proyectos meramente </w:t>
       </w:r>
-      <w:commentRangeStart w:id="35"/>
-      <w:commentRangeStart w:id="36"/>
+      <w:commentRangeStart w:id="38"/>
+      <w:commentRangeStart w:id="39"/>
+      <w:commentRangeStart w:id="40"/>
       <w:r>
         <w:t>educacionales</w:t>
       </w:r>
-      <w:commentRangeEnd w:id="35"/>
-      <w:r>
-        <w:rPr>
-          <w:rStyle w:val="CommentReference"/>
-        </w:rPr>
-        <w:commentReference w:id="35"/>
-      </w:r>
-      <w:commentRangeEnd w:id="36"/>
-      <w:r>
-        <w:rPr>
-          <w:rStyle w:val="CommentReference"/>
-        </w:rPr>
-        <w:commentReference w:id="36"/>
+      <w:commentRangeEnd w:id="38"/>
+      <w:r>
+        <w:rPr>
+          <w:rStyle w:val="Refdecomentario"/>
+        </w:rPr>
+        <w:commentReference w:id="38"/>
+      </w:r>
+      <w:commentRangeEnd w:id="39"/>
+      <w:r>
+        <w:rPr>
+          <w:rStyle w:val="Refdecomentario"/>
+        </w:rPr>
+        <w:commentReference w:id="39"/>
+      </w:r>
+      <w:commentRangeEnd w:id="40"/>
+      <w:r>
+        <w:rPr>
+          <w:rStyle w:val="Refdecomentario"/>
+        </w:rPr>
+        <w:commentReference w:id="40"/>
       </w:r>
       <w:r>
         <w:t>. Fuertemente ligados al despliegue de redes sociales. Donde la información a mostrar es la conexión entre usuarios y mensajes ligados entre ellos.</w:t>
@@ -3594,7 +3634,7 @@
     </w:p>
     <w:p>
       <w:pPr>
-        <w:pStyle w:val="Heading2"/>
+        <w:pStyle w:val="Ttulo2"/>
         <w:numPr>
           <w:ilvl w:val="1"/>
           <w:numId w:val="26"/>
@@ -3602,11 +3642,11 @@
         <w:spacing w:line="24" w:lineRule="atLeast"/>
         <w:jc w:val="both"/>
       </w:pPr>
-      <w:bookmarkStart w:id="37" w:name="_Toc494750145"/>
+      <w:bookmarkStart w:id="41" w:name="_Toc494750145"/>
       <w:r>
         <w:t>Restricciones.</w:t>
       </w:r>
-      <w:bookmarkEnd w:id="37"/>
+      <w:bookmarkEnd w:id="41"/>
     </w:p>
     <w:p>
       <w:pPr>
@@ -3619,7 +3659,7 @@
     </w:p>
     <w:p>
       <w:pPr>
-        <w:pStyle w:val="ListParagraph"/>
+        <w:pStyle w:val="Prrafodelista"/>
         <w:numPr>
           <w:ilvl w:val="0"/>
           <w:numId w:val="46"/>
@@ -3647,7 +3687,7 @@
     </w:p>
     <w:p>
       <w:pPr>
-        <w:pStyle w:val="ListParagraph"/>
+        <w:pStyle w:val="Prrafodelista"/>
         <w:numPr>
           <w:ilvl w:val="0"/>
           <w:numId w:val="46"/>
@@ -3661,7 +3701,7 @@
     </w:p>
     <w:p>
       <w:pPr>
-        <w:pStyle w:val="ListParagraph"/>
+        <w:pStyle w:val="Prrafodelista"/>
         <w:numPr>
           <w:ilvl w:val="0"/>
           <w:numId w:val="46"/>
@@ -3693,7 +3733,7 @@
     </w:p>
     <w:p>
       <w:pPr>
-        <w:pStyle w:val="Heading2"/>
+        <w:pStyle w:val="Ttulo2"/>
         <w:numPr>
           <w:ilvl w:val="1"/>
           <w:numId w:val="26"/>
@@ -3701,11 +3741,11 @@
         <w:spacing w:line="24" w:lineRule="atLeast"/>
         <w:jc w:val="both"/>
       </w:pPr>
-      <w:bookmarkStart w:id="38" w:name="_Toc494750146"/>
+      <w:bookmarkStart w:id="42" w:name="_Toc494750146"/>
       <w:r>
         <w:t>Aspectos tecnológicos.</w:t>
       </w:r>
-      <w:bookmarkEnd w:id="38"/>
+      <w:bookmarkEnd w:id="42"/>
     </w:p>
     <w:p>
       <w:pPr>
@@ -3713,15 +3753,7 @@
         <w:jc w:val="both"/>
       </w:pPr>
       <w:r>
-        <w:t xml:space="preserve">Se estará trabajando con el dispositivo HTC Vive en la mayor parte del desarrollo. Para la parte de la visualización e interacción con el usuario se estará usando el motor gráfico de vídeo juego llamado </w:t>
-      </w:r>
-      <w:proofErr w:type="spellStart"/>
-      <w:r>
-        <w:t>Unity</w:t>
-      </w:r>
-      <w:proofErr w:type="spellEnd"/>
-      <w:r>
-        <w:t xml:space="preserve">. Primordialmente se utilizará el lenguaje de programación C#, esto es dado por el componente previamente mencionado. </w:t>
+        <w:t xml:space="preserve">Se estará trabajando con el dispositivo HTC Vive en la mayor parte del desarrollo. Para la parte de la visualización e interacción con el usuario se estará usando el motor gráfico de vídeo juego llamado Unity. Primordialmente se utilizará el lenguaje de programación C#, esto es dado por el componente previamente mencionado. </w:t>
       </w:r>
     </w:p>
     <w:p>
@@ -3732,7 +3764,7 @@
     </w:p>
     <w:p>
       <w:pPr>
-        <w:pStyle w:val="Heading2"/>
+        <w:pStyle w:val="Ttulo2"/>
         <w:numPr>
           <w:ilvl w:val="1"/>
           <w:numId w:val="26"/>
@@ -3740,11 +3772,11 @@
         <w:spacing w:line="24" w:lineRule="atLeast"/>
         <w:jc w:val="both"/>
       </w:pPr>
-      <w:bookmarkStart w:id="39" w:name="_Toc494750147"/>
+      <w:bookmarkStart w:id="43" w:name="_Toc494750147"/>
       <w:r>
         <w:t>Productos complementarios.</w:t>
       </w:r>
-      <w:bookmarkEnd w:id="39"/>
+      <w:bookmarkEnd w:id="43"/>
     </w:p>
     <w:p>
       <w:pPr>
@@ -3754,24 +3786,40 @@
       <w:r>
         <w:t xml:space="preserve">Se estarán utilizando redes sociales, tal como Twitter y </w:t>
       </w:r>
-      <w:commentRangeStart w:id="40"/>
-      <w:commentRangeStart w:id="41"/>
+      <w:commentRangeStart w:id="44"/>
+      <w:commentRangeStart w:id="45"/>
+      <w:commentRangeStart w:id="46"/>
+      <w:commentRangeStart w:id="47"/>
       <w:r>
         <w:t>Facebook</w:t>
       </w:r>
-      <w:commentRangeEnd w:id="40"/>
-      <w:r>
-        <w:rPr>
-          <w:rStyle w:val="CommentReference"/>
-        </w:rPr>
-        <w:commentReference w:id="40"/>
-      </w:r>
-      <w:commentRangeEnd w:id="41"/>
-      <w:r>
-        <w:rPr>
-          <w:rStyle w:val="CommentReference"/>
-        </w:rPr>
-        <w:commentReference w:id="41"/>
+      <w:commentRangeEnd w:id="44"/>
+      <w:r>
+        <w:rPr>
+          <w:rStyle w:val="Refdecomentario"/>
+        </w:rPr>
+        <w:commentReference w:id="44"/>
+      </w:r>
+      <w:commentRangeEnd w:id="45"/>
+      <w:r>
+        <w:rPr>
+          <w:rStyle w:val="Refdecomentario"/>
+        </w:rPr>
+        <w:commentReference w:id="45"/>
+      </w:r>
+      <w:commentRangeEnd w:id="46"/>
+      <w:r>
+        <w:rPr>
+          <w:rStyle w:val="Refdecomentario"/>
+        </w:rPr>
+        <w:commentReference w:id="46"/>
+      </w:r>
+      <w:commentRangeEnd w:id="47"/>
+      <w:r>
+        <w:rPr>
+          <w:rStyle w:val="Refdecomentario"/>
+        </w:rPr>
+        <w:commentReference w:id="47"/>
       </w:r>
       <w:r>
         <w:t xml:space="preserve">.  </w:t>
@@ -3785,7 +3833,7 @@
     </w:p>
     <w:p>
       <w:pPr>
-        <w:pStyle w:val="Heading2"/>
+        <w:pStyle w:val="Ttulo2"/>
         <w:numPr>
           <w:ilvl w:val="1"/>
           <w:numId w:val="26"/>
@@ -3793,11 +3841,11 @@
         <w:spacing w:line="24" w:lineRule="atLeast"/>
         <w:jc w:val="both"/>
       </w:pPr>
-      <w:bookmarkStart w:id="42" w:name="_Toc494750148"/>
+      <w:bookmarkStart w:id="48" w:name="_Toc494750148"/>
       <w:r>
         <w:t>Propuesta de valor</w:t>
       </w:r>
-      <w:bookmarkEnd w:id="42"/>
+      <w:bookmarkEnd w:id="48"/>
     </w:p>
     <w:p>
       <w:pPr>
@@ -3807,24 +3855,32 @@
       <w:r>
         <w:t xml:space="preserve">Se estaré creando una herramienta cuya prioridad es la visualización de un grafo en un ambiente 3D bajo el esquema de nubes de información </w:t>
       </w:r>
-      <w:commentRangeStart w:id="43"/>
-      <w:commentRangeStart w:id="44"/>
+      <w:commentRangeStart w:id="49"/>
+      <w:commentRangeStart w:id="50"/>
+      <w:commentRangeStart w:id="51"/>
       <w:r>
         <w:t>relacionados</w:t>
       </w:r>
-      <w:commentRangeEnd w:id="43"/>
-      <w:r>
-        <w:rPr>
-          <w:rStyle w:val="CommentReference"/>
-        </w:rPr>
-        <w:commentReference w:id="43"/>
-      </w:r>
-      <w:commentRangeEnd w:id="44"/>
-      <w:r>
-        <w:rPr>
-          <w:rStyle w:val="CommentReference"/>
-        </w:rPr>
-        <w:commentReference w:id="44"/>
+      <w:commentRangeEnd w:id="49"/>
+      <w:r>
+        <w:rPr>
+          <w:rStyle w:val="Refdecomentario"/>
+        </w:rPr>
+        <w:commentReference w:id="49"/>
+      </w:r>
+      <w:commentRangeEnd w:id="50"/>
+      <w:r>
+        <w:rPr>
+          <w:rStyle w:val="Refdecomentario"/>
+        </w:rPr>
+        <w:commentReference w:id="50"/>
+      </w:r>
+      <w:commentRangeEnd w:id="51"/>
+      <w:r>
+        <w:rPr>
+          <w:rStyle w:val="Refdecomentario"/>
+        </w:rPr>
+        <w:commentReference w:id="51"/>
       </w:r>
       <w:r>
         <w:t xml:space="preserve">. </w:t>
@@ -3835,16 +3891,16 @@
         <w:spacing w:line="24" w:lineRule="atLeast"/>
         <w:jc w:val="both"/>
       </w:pPr>
-      <w:bookmarkStart w:id="45" w:name="_GoBack"/>
-      <w:bookmarkEnd w:id="45"/>
+      <w:bookmarkStart w:id="52" w:name="_GoBack"/>
+      <w:bookmarkEnd w:id="52"/>
     </w:p>
     <w:sectPr>
-      <w:headerReference w:type="even" r:id="rId14"/>
-      <w:headerReference w:type="default" r:id="rId15"/>
-      <w:footerReference w:type="even" r:id="rId16"/>
-      <w:footerReference w:type="default" r:id="rId17"/>
-      <w:headerReference w:type="first" r:id="rId18"/>
-      <w:footerReference w:type="first" r:id="rId19"/>
+      <w:headerReference w:type="even" r:id="rId15"/>
+      <w:headerReference w:type="default" r:id="rId16"/>
+      <w:footerReference w:type="even" r:id="rId17"/>
+      <w:footerReference w:type="default" r:id="rId18"/>
+      <w:headerReference w:type="first" r:id="rId19"/>
+      <w:footerReference w:type="first" r:id="rId20"/>
       <w:pgSz w:w="12240" w:h="15840" w:code="1"/>
       <w:pgMar w:top="1417" w:right="1701" w:bottom="1417" w:left="1701" w:header="708" w:footer="708" w:gutter="0"/>
       <w:cols w:space="708"/>
@@ -3856,15 +3912,15 @@
 </file>
 
 <file path=word/comments.xml><?xml version="1.0" encoding="utf-8"?>
-<w:comments xmlns:wpc="http://schemas.microsoft.com/office/word/2010/wordprocessingCanvas" xmlns:mo="http://schemas.microsoft.com/office/mac/office/2008/main" xmlns:mc="http://schemas.openxmlformats.org/markup-compatibility/2006" xmlns:mv="urn:schemas-microsoft-com:mac:vml" xmlns:o="urn:schemas-microsoft-com:office:office" xmlns:r="http://schemas.openxmlformats.org/officeDocument/2006/relationships" xmlns:m="http://schemas.openxmlformats.org/officeDocument/2006/math" xmlns:v="urn:schemas-microsoft-com:vml" xmlns:wp14="http://schemas.microsoft.com/office/word/2010/wordprocessingDrawing" xmlns:wp="http://schemas.openxmlformats.org/drawingml/2006/wordprocessingDrawing" xmlns:w10="urn:schemas-microsoft-com:office:word" xmlns:w="http://schemas.openxmlformats.org/wordprocessingml/2006/main" xmlns:w14="http://schemas.microsoft.com/office/word/2010/wordml" xmlns:w15="http://schemas.microsoft.com/office/word/2012/wordml" xmlns:wpg="http://schemas.microsoft.com/office/word/2010/wordprocessingGroup" xmlns:wpi="http://schemas.microsoft.com/office/word/2010/wordprocessingInk" xmlns:wne="http://schemas.microsoft.com/office/word/2006/wordml" xmlns:wps="http://schemas.microsoft.com/office/word/2010/wordprocessingShape" mc:Ignorable="w14 w15 wp14">
+<w:comments xmlns:wpc="http://schemas.microsoft.com/office/word/2010/wordprocessingCanvas" xmlns:cx="http://schemas.microsoft.com/office/drawing/2014/chartex" xmlns:cx1="http://schemas.microsoft.com/office/drawing/2015/9/8/chartex" xmlns:cx2="http://schemas.microsoft.com/office/drawing/2015/10/21/chartex" xmlns:cx3="http://schemas.microsoft.com/office/drawing/2016/5/9/chartex" xmlns:cx4="http://schemas.microsoft.com/office/drawing/2016/5/10/chartex" xmlns:cx5="http://schemas.microsoft.com/office/drawing/2016/5/11/chartex" xmlns:cx6="http://schemas.microsoft.com/office/drawing/2016/5/12/chartex" xmlns:cx7="http://schemas.microsoft.com/office/drawing/2016/5/13/chartex" xmlns:cx8="http://schemas.microsoft.com/office/drawing/2016/5/14/chartex" xmlns:mc="http://schemas.openxmlformats.org/markup-compatibility/2006" xmlns:aink="http://schemas.microsoft.com/office/drawing/2016/ink" xmlns:am3d="http://schemas.microsoft.com/office/drawing/2017/model3d" xmlns:o="urn:schemas-microsoft-com:office:office" xmlns:r="http://schemas.openxmlformats.org/officeDocument/2006/relationships" xmlns:m="http://schemas.openxmlformats.org/officeDocument/2006/math" xmlns:v="urn:schemas-microsoft-com:vml" xmlns:wp14="http://schemas.microsoft.com/office/word/2010/wordprocessingDrawing" xmlns:wp="http://schemas.openxmlformats.org/drawingml/2006/wordprocessingDrawing" xmlns:w10="urn:schemas-microsoft-com:office:word" xmlns:w="http://schemas.openxmlformats.org/wordprocessingml/2006/main" xmlns:w14="http://schemas.microsoft.com/office/word/2010/wordml" xmlns:w15="http://schemas.microsoft.com/office/word/2012/wordml" xmlns:w16cid="http://schemas.microsoft.com/office/word/2016/wordml/cid" xmlns:w16se="http://schemas.microsoft.com/office/word/2015/wordml/symex" xmlns:wpg="http://schemas.microsoft.com/office/word/2010/wordprocessingGroup" xmlns:wpi="http://schemas.microsoft.com/office/word/2010/wordprocessingInk" xmlns:wne="http://schemas.microsoft.com/office/word/2006/wordml" xmlns:wps="http://schemas.microsoft.com/office/word/2010/wordprocessingShape" mc:Ignorable="w14 w15 w16se w16cid wp14">
   <w:comment w:id="0" w:author="Uribe, A" w:date="2017-10-03T16:42:00Z" w:initials="UA">
     <w:p>
       <w:pPr>
-        <w:pStyle w:val="CommentText"/>
-      </w:pPr>
-      <w:r>
-        <w:rPr>
-          <w:rStyle w:val="CommentReference"/>
+        <w:pStyle w:val="Textocomentario"/>
+      </w:pPr>
+      <w:r>
+        <w:rPr>
+          <w:rStyle w:val="Refdecomentario"/>
         </w:rPr>
         <w:annotationRef/>
       </w:r>
@@ -3876,11 +3932,11 @@
   <w:comment w:id="1" w:author="Uribe, A" w:date="2017-10-03T16:43:00Z" w:initials="UA">
     <w:p>
       <w:pPr>
-        <w:pStyle w:val="CommentText"/>
-      </w:pPr>
-      <w:r>
-        <w:rPr>
-          <w:rStyle w:val="CommentReference"/>
+        <w:pStyle w:val="Textocomentario"/>
+      </w:pPr>
+      <w:r>
+        <w:rPr>
+          <w:rStyle w:val="Refdecomentario"/>
         </w:rPr>
         <w:annotationRef/>
       </w:r>
@@ -3892,11 +3948,11 @@
   <w:comment w:id="2" w:author="Uribe, A" w:date="2017-10-03T16:44:00Z" w:initials="UA">
     <w:p>
       <w:pPr>
-        <w:pStyle w:val="CommentText"/>
-      </w:pPr>
-      <w:r>
-        <w:rPr>
-          <w:rStyle w:val="CommentReference"/>
+        <w:pStyle w:val="Textocomentario"/>
+      </w:pPr>
+      <w:r>
+        <w:rPr>
+          <w:rStyle w:val="Refdecomentario"/>
         </w:rPr>
         <w:annotationRef/>
       </w:r>
@@ -3916,11 +3972,11 @@
   <w:comment w:id="5" w:author="Uribe, A" w:date="2017-10-03T16:46:00Z" w:initials="UA">
     <w:p>
       <w:pPr>
-        <w:pStyle w:val="CommentText"/>
-      </w:pPr>
-      <w:r>
-        <w:rPr>
-          <w:rStyle w:val="CommentReference"/>
+        <w:pStyle w:val="Textocomentario"/>
+      </w:pPr>
+      <w:r>
+        <w:rPr>
+          <w:rStyle w:val="Refdecomentario"/>
         </w:rPr>
         <w:annotationRef/>
       </w:r>
@@ -3937,11 +3993,11 @@
   <w:comment w:id="6" w:author="Uribe, A" w:date="2017-10-03T16:46:00Z" w:initials="UA">
     <w:p>
       <w:pPr>
-        <w:pStyle w:val="CommentText"/>
-      </w:pPr>
-      <w:r>
-        <w:rPr>
-          <w:rStyle w:val="CommentReference"/>
+        <w:pStyle w:val="Textocomentario"/>
+      </w:pPr>
+      <w:r>
+        <w:rPr>
+          <w:rStyle w:val="Refdecomentario"/>
         </w:rPr>
         <w:annotationRef/>
       </w:r>
@@ -3957,7 +4013,7 @@
     </w:p>
     <w:p>
       <w:pPr>
-        <w:pStyle w:val="CommentText"/>
+        <w:pStyle w:val="Textocomentario"/>
       </w:pPr>
       <w:r>
         <w:t>Tal vez, sería bueno que introdujeras que son los grafos y que aplicaciones prácticas tienen, aunque no estoy seguro si debemos partir de que los lectores estarán familiarizados o no con ellos.</w:t>
@@ -3967,11 +4023,11 @@
   <w:comment w:id="7" w:author="David Poncho Velasco" w:date="2017-10-04T00:01:00Z" w:initials="DPV">
     <w:p>
       <w:pPr>
-        <w:pStyle w:val="CommentText"/>
-      </w:pPr>
-      <w:r>
-        <w:rPr>
-          <w:rStyle w:val="CommentReference"/>
+        <w:pStyle w:val="Textocomentario"/>
+      </w:pPr>
+      <w:r>
+        <w:rPr>
+          <w:rStyle w:val="Refdecomentario"/>
         </w:rPr>
         <w:annotationRef/>
       </w:r>
@@ -3983,11 +4039,11 @@
   <w:comment w:id="8" w:author="Uribe, A" w:date="2017-10-03T17:48:00Z" w:initials="UA">
     <w:p>
       <w:pPr>
-        <w:pStyle w:val="CommentText"/>
-      </w:pPr>
-      <w:r>
-        <w:rPr>
-          <w:rStyle w:val="CommentReference"/>
+        <w:pStyle w:val="Textocomentario"/>
+      </w:pPr>
+      <w:r>
+        <w:rPr>
+          <w:rStyle w:val="Refdecomentario"/>
         </w:rPr>
         <w:annotationRef/>
       </w:r>
@@ -4005,11 +4061,11 @@
   <w:comment w:id="9" w:author="David Poncho Velasco" w:date="2017-10-04T00:02:00Z" w:initials="DPV">
     <w:p>
       <w:pPr>
-        <w:pStyle w:val="CommentText"/>
-      </w:pPr>
-      <w:r>
-        <w:rPr>
-          <w:rStyle w:val="CommentReference"/>
+        <w:pStyle w:val="Textocomentario"/>
+      </w:pPr>
+      <w:r>
+        <w:rPr>
+          <w:rStyle w:val="Refdecomentario"/>
         </w:rPr>
         <w:annotationRef/>
       </w:r>
@@ -4021,14 +4077,14 @@
   <w:comment w:id="11" w:author="Uribe, A" w:date="2017-10-03T17:50:00Z" w:initials="UA">
     <w:p>
       <w:pPr>
-        <w:pStyle w:val="CommentText"/>
+        <w:pStyle w:val="Textocomentario"/>
       </w:pPr>
       <w:r>
         <w:t>¿</w:t>
       </w:r>
       <w:r>
         <w:rPr>
-          <w:rStyle w:val="CommentReference"/>
+          <w:rStyle w:val="Refdecomentario"/>
         </w:rPr>
         <w:annotationRef/>
       </w:r>
@@ -4040,11 +4096,11 @@
   <w:comment w:id="12" w:author="David Poncho Velasco" w:date="2017-10-04T00:02:00Z" w:initials="DPV">
     <w:p>
       <w:pPr>
-        <w:pStyle w:val="CommentText"/>
-      </w:pPr>
-      <w:r>
-        <w:rPr>
-          <w:rStyle w:val="CommentReference"/>
+        <w:pStyle w:val="Textocomentario"/>
+      </w:pPr>
+      <w:r>
+        <w:rPr>
+          <w:rStyle w:val="Refdecomentario"/>
         </w:rPr>
         <w:annotationRef/>
       </w:r>
@@ -4055,30 +4111,46 @@
       <w:proofErr w:type="gramEnd"/>
     </w:p>
   </w:comment>
-  <w:comment w:id="15" w:author="Uribe, A" w:date="2017-10-03T17:51:00Z" w:initials="UA">
-    <w:p>
-      <w:pPr>
-        <w:pStyle w:val="CommentText"/>
-      </w:pPr>
-      <w:r>
-        <w:rPr>
-          <w:rStyle w:val="CommentReference"/>
+  <w:comment w:id="13" w:author="David Poncho Velasco" w:date="2017-10-04T19:52:00Z" w:initials="DPV">
+    <w:p>
+      <w:pPr>
+        <w:pStyle w:val="Textocomentario"/>
+      </w:pPr>
+      <w:r>
+        <w:rPr>
+          <w:rStyle w:val="Refdecomentario"/>
         </w:rPr>
         <w:annotationRef/>
       </w:r>
       <w:r>
+        <w:t>Quitar esto, no estoy haciendo referencia de esto</w:t>
+      </w:r>
+    </w:p>
+  </w:comment>
+  <w:comment w:id="16" w:author="Uribe, A" w:date="2017-10-03T17:51:00Z" w:initials="UA">
+    <w:p>
+      <w:pPr>
+        <w:pStyle w:val="Textocomentario"/>
+      </w:pPr>
+      <w:r>
+        <w:rPr>
+          <w:rStyle w:val="Refdecomentario"/>
+        </w:rPr>
+        <w:annotationRef/>
+      </w:r>
+      <w:r>
         <w:t>Desafió con acento en la o, es que alguien desafió algo, en tu contexto “desafío” con acento en la i seria lo correcto.</w:t>
       </w:r>
     </w:p>
   </w:comment>
-  <w:comment w:id="16" w:author="Uribe, A" w:date="2017-10-03T17:52:00Z" w:initials="UA">
-    <w:p>
-      <w:pPr>
-        <w:pStyle w:val="CommentText"/>
-      </w:pPr>
-      <w:r>
-        <w:rPr>
-          <w:rStyle w:val="CommentReference"/>
+  <w:comment w:id="17" w:author="Uribe, A" w:date="2017-10-03T17:52:00Z" w:initials="UA">
+    <w:p>
+      <w:pPr>
+        <w:pStyle w:val="Textocomentario"/>
+      </w:pPr>
+      <w:r>
+        <w:rPr>
+          <w:rStyle w:val="Refdecomentario"/>
         </w:rPr>
         <w:annotationRef/>
       </w:r>
@@ -4095,17 +4167,17 @@
       </w:r>
     </w:p>
   </w:comment>
-  <w:comment w:id="17" w:author="Uribe, A" w:date="2017-10-03T17:53:00Z" w:initials="UA">
-    <w:p>
-      <w:pPr>
-        <w:pStyle w:val="CommentText"/>
+  <w:comment w:id="18" w:author="Uribe, A" w:date="2017-10-03T17:53:00Z" w:initials="UA">
+    <w:p>
+      <w:pPr>
+        <w:pStyle w:val="Textocomentario"/>
         <w:rPr>
           <w:lang w:val="es-MX"/>
         </w:rPr>
       </w:pPr>
       <w:r>
         <w:rPr>
-          <w:rStyle w:val="CommentReference"/>
+          <w:rStyle w:val="Refdecomentario"/>
         </w:rPr>
         <w:annotationRef/>
       </w:r>
@@ -4113,24 +4185,18 @@
         <w:rPr>
           <w:lang w:val="es-MX"/>
         </w:rPr>
-        <w:t>“</w:t>
-      </w:r>
-      <w:r>
-        <w:rPr>
-          <w:lang w:val="es-MX"/>
-        </w:rPr>
-        <w:t>Para extraer la información que se necesita”, “lo que se necesita es ambiguo, intenta evitar ambigüedades.</w:t>
+        <w:t>“Para extraer la información que se necesita”, “lo que se necesita es ambiguo, intenta evitar ambigüedades.</w:t>
       </w:r>
     </w:p>
   </w:comment>
-  <w:comment w:id="18" w:author="David Poncho Velasco" w:date="2017-10-04T00:05:00Z" w:initials="DPV">
-    <w:p>
-      <w:pPr>
-        <w:pStyle w:val="CommentText"/>
-      </w:pPr>
-      <w:r>
-        <w:rPr>
-          <w:rStyle w:val="CommentReference"/>
+  <w:comment w:id="19" w:author="David Poncho Velasco" w:date="2017-10-04T00:05:00Z" w:initials="DPV">
+    <w:p>
+      <w:pPr>
+        <w:pStyle w:val="Textocomentario"/>
+      </w:pPr>
+      <w:r>
+        <w:rPr>
+          <w:rStyle w:val="Refdecomentario"/>
         </w:rPr>
         <w:annotationRef/>
       </w:r>
@@ -4139,14 +4205,14 @@
       </w:r>
     </w:p>
   </w:comment>
-  <w:comment w:id="21" w:author="Uribe, A" w:date="2017-10-03T17:54:00Z" w:initials="UA">
-    <w:p>
-      <w:pPr>
-        <w:pStyle w:val="CommentText"/>
-      </w:pPr>
-      <w:r>
-        <w:rPr>
-          <w:rStyle w:val="CommentReference"/>
+  <w:comment w:id="22" w:author="Uribe, A" w:date="2017-10-03T17:54:00Z" w:initials="UA">
+    <w:p>
+      <w:pPr>
+        <w:pStyle w:val="Textocomentario"/>
+      </w:pPr>
+      <w:r>
+        <w:rPr>
+          <w:rStyle w:val="Refdecomentario"/>
         </w:rPr>
         <w:annotationRef/>
       </w:r>
@@ -4155,14 +4221,14 @@
       </w:r>
     </w:p>
   </w:comment>
-  <w:comment w:id="22" w:author="David Poncho Velasco" w:date="2017-10-04T00:05:00Z" w:initials="DPV">
-    <w:p>
-      <w:pPr>
-        <w:pStyle w:val="CommentText"/>
-      </w:pPr>
-      <w:r>
-        <w:rPr>
-          <w:rStyle w:val="CommentReference"/>
+  <w:comment w:id="23" w:author="David Poncho Velasco" w:date="2017-10-04T00:05:00Z" w:initials="DPV">
+    <w:p>
+      <w:pPr>
+        <w:pStyle w:val="Textocomentario"/>
+      </w:pPr>
+      <w:r>
+        <w:rPr>
+          <w:rStyle w:val="Refdecomentario"/>
         </w:rPr>
         <w:annotationRef/>
       </w:r>
@@ -4174,30 +4240,46 @@
       </w:r>
     </w:p>
   </w:comment>
-  <w:comment w:id="24" w:author="Uribe, A" w:date="2017-10-03T17:58:00Z" w:initials="UA">
-    <w:p>
-      <w:pPr>
-        <w:pStyle w:val="CommentText"/>
-      </w:pPr>
-      <w:r>
-        <w:rPr>
-          <w:rStyle w:val="CommentReference"/>
+  <w:comment w:id="24" w:author="David Poncho Velasco" w:date="2017-10-04T19:40:00Z" w:initials="DPV">
+    <w:p>
+      <w:pPr>
+        <w:pStyle w:val="Textocomentario"/>
+      </w:pPr>
+      <w:r>
+        <w:rPr>
+          <w:rStyle w:val="Refdecomentario"/>
         </w:rPr>
         <w:annotationRef/>
       </w:r>
       <w:r>
+        <w:t>Explicar el concepto</w:t>
+      </w:r>
+    </w:p>
+  </w:comment>
+  <w:comment w:id="26" w:author="Uribe, A" w:date="2017-10-03T17:58:00Z" w:initials="UA">
+    <w:p>
+      <w:pPr>
+        <w:pStyle w:val="Textocomentario"/>
+      </w:pPr>
+      <w:r>
+        <w:rPr>
+          <w:rStyle w:val="Refdecomentario"/>
+        </w:rPr>
+        <w:annotationRef/>
+      </w:r>
+      <w:r>
         <w:t>Y a nivel personal, cual sería un objetivo específico tuyo, ¿qué vas a obtener con este trabajo?</w:t>
       </w:r>
     </w:p>
   </w:comment>
-  <w:comment w:id="25" w:author="David Poncho Velasco" w:date="2017-10-04T00:06:00Z" w:initials="DPV">
-    <w:p>
-      <w:pPr>
-        <w:pStyle w:val="CommentText"/>
-      </w:pPr>
-      <w:r>
-        <w:rPr>
-          <w:rStyle w:val="CommentReference"/>
+  <w:comment w:id="27" w:author="David Poncho Velasco" w:date="2017-10-04T00:06:00Z" w:initials="DPV">
+    <w:p>
+      <w:pPr>
+        <w:pStyle w:val="Textocomentario"/>
+      </w:pPr>
+      <w:r>
+        <w:rPr>
+          <w:rStyle w:val="Refdecomentario"/>
         </w:rPr>
         <w:annotationRef/>
       </w:r>
@@ -4206,17 +4288,33 @@
       </w:r>
     </w:p>
   </w:comment>
-  <w:comment w:id="28" w:author="Uribe, A" w:date="2017-10-03T17:59:00Z" w:initials="UA">
-    <w:p>
-      <w:pPr>
-        <w:pStyle w:val="CommentText"/>
+  <w:comment w:id="28" w:author="David Poncho Velasco" w:date="2017-10-04T19:31:00Z" w:initials="DPV">
+    <w:p>
+      <w:pPr>
+        <w:pStyle w:val="Textocomentario"/>
+      </w:pPr>
+      <w:r>
+        <w:rPr>
+          <w:rStyle w:val="Refdecomentario"/>
+        </w:rPr>
+        <w:annotationRef/>
+      </w:r>
+      <w:r>
+        <w:t>Poner que puedo ganar o qué espero ganar</w:t>
+      </w:r>
+    </w:p>
+  </w:comment>
+  <w:comment w:id="31" w:author="Uribe, A" w:date="2017-10-03T17:59:00Z" w:initials="UA">
+    <w:p>
+      <w:pPr>
+        <w:pStyle w:val="Textocomentario"/>
       </w:pPr>
       <w:r>
         <w:t>¿</w:t>
       </w:r>
       <w:r>
         <w:rPr>
-          <w:rStyle w:val="CommentReference"/>
+          <w:rStyle w:val="Refdecomentario"/>
         </w:rPr>
         <w:annotationRef/>
       </w:r>
@@ -4225,14 +4323,14 @@
       </w:r>
     </w:p>
   </w:comment>
-  <w:comment w:id="29" w:author="David Poncho Velasco" w:date="2017-10-04T00:06:00Z" w:initials="DPV">
-    <w:p>
-      <w:pPr>
-        <w:pStyle w:val="CommentText"/>
-      </w:pPr>
-      <w:r>
-        <w:rPr>
-          <w:rStyle w:val="CommentReference"/>
+  <w:comment w:id="32" w:author="David Poncho Velasco" w:date="2017-10-04T00:06:00Z" w:initials="DPV">
+    <w:p>
+      <w:pPr>
+        <w:pStyle w:val="Textocomentario"/>
+      </w:pPr>
+      <w:r>
+        <w:rPr>
+          <w:rStyle w:val="Refdecomentario"/>
         </w:rPr>
         <w:annotationRef/>
       </w:r>
@@ -4241,14 +4339,14 @@
       </w:r>
     </w:p>
   </w:comment>
-  <w:comment w:id="31" w:author="Uribe, A" w:date="2017-10-03T18:02:00Z" w:initials="UA">
-    <w:p>
-      <w:pPr>
-        <w:pStyle w:val="CommentText"/>
-      </w:pPr>
-      <w:r>
-        <w:rPr>
-          <w:rStyle w:val="CommentReference"/>
+  <w:comment w:id="34" w:author="Uribe, A" w:date="2017-10-03T18:02:00Z" w:initials="UA">
+    <w:p>
+      <w:pPr>
+        <w:pStyle w:val="Textocomentario"/>
+      </w:pPr>
+      <w:r>
+        <w:rPr>
+          <w:rStyle w:val="Refdecomentario"/>
         </w:rPr>
         <w:annotationRef/>
       </w:r>
@@ -4257,93 +4355,112 @@
       </w:r>
     </w:p>
   </w:comment>
-  <w:comment w:id="32" w:author="Uribe, A" w:date="2017-10-03T18:00:00Z" w:initials="UA">
-    <w:p>
-      <w:pPr>
-        <w:pStyle w:val="CommentText"/>
-      </w:pPr>
-      <w:r>
-        <w:rPr>
-          <w:rStyle w:val="CommentReference"/>
+  <w:comment w:id="35" w:author="Uribe, A" w:date="2017-10-03T18:00:00Z" w:initials="UA">
+    <w:p>
+      <w:pPr>
+        <w:pStyle w:val="Textocomentario"/>
+      </w:pPr>
+      <w:r>
+        <w:rPr>
+          <w:rStyle w:val="Refdecomentario"/>
         </w:rPr>
         <w:annotationRef/>
       </w:r>
       <w:r>
         <w:t xml:space="preserve">Nuevamente ambiguo, cualquier aparato, limítalo, pon algo como “potencialmente el sistema va a funcionar utilizando cualquier aparato que …”. </w:t>
-      </w:r>
-    </w:p>
-  </w:comment>
-  <w:comment w:id="33" w:author="David Poncho Velasco" w:date="2017-10-04T00:07:00Z" w:initials="DPV">
-    <w:p>
-      <w:pPr>
-        <w:pStyle w:val="CommentText"/>
-      </w:pPr>
-      <w:r>
-        <w:rPr>
-          <w:rStyle w:val="CommentReference"/>
-        </w:rPr>
-        <w:annotationRef/>
-      </w:r>
-      <w:r>
-        <w:t>Trabajar sobre esto</w:t>
-      </w:r>
-    </w:p>
-  </w:comment>
-  <w:comment w:id="35" w:author="Uribe, A" w:date="2017-10-03T18:03:00Z" w:initials="UA">
-    <w:p>
-      <w:pPr>
-        <w:pStyle w:val="CommentText"/>
-      </w:pPr>
-      <w:r>
-        <w:rPr>
-          <w:rStyle w:val="CommentReference"/>
-        </w:rPr>
-        <w:annotationRef/>
-      </w:r>
-      <w:r>
-        <w:t xml:space="preserve">Falso, hábitos de consumo actuales es cómo funcionan los </w:t>
-      </w:r>
-      <w:proofErr w:type="spellStart"/>
-      <w:r>
-        <w:t>datawarehouse</w:t>
-      </w:r>
-      <w:proofErr w:type="spellEnd"/>
-      <w:r>
-        <w:t>, que otras teorías se están utilizando para análisis y explotación de fuentes masivas de información, ¿que usan Facebook/Google/Amazon actualmente?</w:t>
       </w:r>
     </w:p>
   </w:comment>
   <w:comment w:id="36" w:author="David Poncho Velasco" w:date="2017-10-04T00:07:00Z" w:initials="DPV">
     <w:p>
       <w:pPr>
-        <w:pStyle w:val="CommentText"/>
-      </w:pPr>
-      <w:r>
-        <w:rPr>
-          <w:rStyle w:val="CommentReference"/>
+        <w:pStyle w:val="Textocomentario"/>
+      </w:pPr>
+      <w:r>
+        <w:rPr>
+          <w:rStyle w:val="Refdecomentario"/>
         </w:rPr>
         <w:annotationRef/>
       </w:r>
       <w:r>
+        <w:t>Trabajar sobre esto</w:t>
+      </w:r>
+    </w:p>
+  </w:comment>
+  <w:comment w:id="38" w:author="Uribe, A" w:date="2017-10-03T18:03:00Z" w:initials="UA">
+    <w:p>
+      <w:pPr>
+        <w:pStyle w:val="Textocomentario"/>
+      </w:pPr>
+      <w:r>
+        <w:rPr>
+          <w:rStyle w:val="Refdecomentario"/>
+        </w:rPr>
+        <w:annotationRef/>
+      </w:r>
+      <w:r>
+        <w:t xml:space="preserve">Falso, hábitos de consumo actuales es cómo funcionan los </w:t>
+      </w:r>
+      <w:proofErr w:type="spellStart"/>
+      <w:r>
+        <w:t>datawarehouse</w:t>
+      </w:r>
+      <w:proofErr w:type="spellEnd"/>
+      <w:r>
+        <w:t>, que otras teorías se están utilizando para análisis y explotación de fuentes masivas de información, ¿que usan Facebook/Google/Amazon actualmente?</w:t>
+      </w:r>
+    </w:p>
+  </w:comment>
+  <w:comment w:id="39" w:author="David Poncho Velasco" w:date="2017-10-04T00:07:00Z" w:initials="DPV">
+    <w:p>
+      <w:pPr>
+        <w:pStyle w:val="Textocomentario"/>
+      </w:pPr>
+      <w:r>
+        <w:rPr>
+          <w:rStyle w:val="Refdecomentario"/>
+        </w:rPr>
+        <w:annotationRef/>
+      </w:r>
+      <w:r>
         <w:t>Investigar esto</w:t>
       </w:r>
     </w:p>
   </w:comment>
-  <w:comment w:id="40" w:author="Uribe, A" w:date="2017-10-03T18:04:00Z" w:initials="UA">
-    <w:p>
-      <w:pPr>
-        <w:pStyle w:val="CommentText"/>
+  <w:comment w:id="40" w:author="David Poncho Velasco" w:date="2017-10-04T19:34:00Z" w:initials="DPV">
+    <w:p>
+      <w:pPr>
+        <w:pStyle w:val="Textocomentario"/>
       </w:pPr>
       <w:r>
         <w:t>¿</w:t>
       </w:r>
       <w:r>
         <w:rPr>
-          <w:rStyle w:val="CommentReference"/>
+          <w:rStyle w:val="Refdecomentario"/>
         </w:rPr>
         <w:annotationRef/>
       </w:r>
       <w:r>
+        <w:t>Qué cosas hay en el mercado que puedan competir con nuestra solución? Poner herramientas similares, investigar esto</w:t>
+      </w:r>
+    </w:p>
+  </w:comment>
+  <w:comment w:id="44" w:author="Uribe, A" w:date="2017-10-03T18:04:00Z" w:initials="UA">
+    <w:p>
+      <w:pPr>
+        <w:pStyle w:val="Textocomentario"/>
+      </w:pPr>
+      <w:r>
+        <w:t>¿</w:t>
+      </w:r>
+      <w:r>
+        <w:rPr>
+          <w:rStyle w:val="Refdecomentario"/>
+        </w:rPr>
+        <w:annotationRef/>
+      </w:r>
+      <w:r>
         <w:t xml:space="preserve">No crees que al final se podría crear un web </w:t>
       </w:r>
       <w:proofErr w:type="spellStart"/>
@@ -4364,14 +4481,14 @@
       </w:r>
     </w:p>
   </w:comment>
-  <w:comment w:id="41" w:author="David Poncho Velasco" w:date="2017-10-04T00:08:00Z" w:initials="DPV">
-    <w:p>
-      <w:pPr>
-        <w:pStyle w:val="CommentText"/>
-      </w:pPr>
-      <w:r>
-        <w:rPr>
-          <w:rStyle w:val="CommentReference"/>
+  <w:comment w:id="45" w:author="David Poncho Velasco" w:date="2017-10-04T00:08:00Z" w:initials="DPV">
+    <w:p>
+      <w:pPr>
+        <w:pStyle w:val="Textocomentario"/>
+      </w:pPr>
+      <w:r>
+        <w:rPr>
+          <w:rStyle w:val="Refdecomentario"/>
         </w:rPr>
         <w:annotationRef/>
       </w:r>
@@ -4380,35 +4497,88 @@
       </w:r>
     </w:p>
   </w:comment>
-  <w:comment w:id="43" w:author="Uribe, A" w:date="2017-10-03T18:05:00Z" w:initials="UA">
-    <w:p>
-      <w:pPr>
-        <w:pStyle w:val="CommentText"/>
-      </w:pPr>
-      <w:r>
-        <w:rPr>
-          <w:rStyle w:val="CommentReference"/>
+  <w:comment w:id="46" w:author="David Poncho Velasco" w:date="2017-10-04T20:01:00Z" w:initials="DPV">
+    <w:p>
+      <w:pPr>
+        <w:pStyle w:val="Textocomentario"/>
+      </w:pPr>
+      <w:r>
+        <w:rPr>
+          <w:rStyle w:val="Refdecomentario"/>
         </w:rPr>
         <w:annotationRef/>
       </w:r>
       <w:r>
+        <w:t xml:space="preserve">Poner el </w:t>
+      </w:r>
+      <w:proofErr w:type="spellStart"/>
+      <w:r>
+        <w:t>bi</w:t>
+      </w:r>
+      <w:proofErr w:type="spellEnd"/>
+      <w:r>
+        <w:t>-producto de nuestro trabajo o como se puede comercializar</w:t>
+      </w:r>
+    </w:p>
+  </w:comment>
+  <w:comment w:id="47" w:author="David Poncho Velasco" w:date="2017-10-04T20:01:00Z" w:initials="DPV">
+    <w:p>
+      <w:pPr>
+        <w:pStyle w:val="Textocomentario"/>
+      </w:pPr>
+      <w:r>
+        <w:rPr>
+          <w:rStyle w:val="Refdecomentario"/>
+        </w:rPr>
+        <w:annotationRef/>
+      </w:r>
+    </w:p>
+  </w:comment>
+  <w:comment w:id="49" w:author="Uribe, A" w:date="2017-10-03T18:05:00Z" w:initials="UA">
+    <w:p>
+      <w:pPr>
+        <w:pStyle w:val="Textocomentario"/>
+      </w:pPr>
+      <w:r>
+        <w:rPr>
+          <w:rStyle w:val="Refdecomentario"/>
+        </w:rPr>
+        <w:annotationRef/>
+      </w:r>
+      <w:r>
         <w:t>¿Y? ¿Qué aportaría esto que no exista actualmente? ¿Cuál es el beneficio? Crear una herramienta solo porque si no genera valor.</w:t>
       </w:r>
     </w:p>
   </w:comment>
-  <w:comment w:id="44" w:author="David Poncho Velasco" w:date="2017-10-04T00:08:00Z" w:initials="DPV">
-    <w:p>
-      <w:pPr>
-        <w:pStyle w:val="CommentText"/>
-      </w:pPr>
-      <w:r>
-        <w:rPr>
-          <w:rStyle w:val="CommentReference"/>
+  <w:comment w:id="50" w:author="David Poncho Velasco" w:date="2017-10-04T00:08:00Z" w:initials="DPV">
+    <w:p>
+      <w:pPr>
+        <w:pStyle w:val="Textocomentario"/>
+      </w:pPr>
+      <w:r>
+        <w:rPr>
+          <w:rStyle w:val="Refdecomentario"/>
         </w:rPr>
         <w:annotationRef/>
       </w:r>
       <w:r>
         <w:t>Trabajar con esto. Igual acercarme con Luis o ver que respondieron los otros chicos</w:t>
+      </w:r>
+    </w:p>
+  </w:comment>
+  <w:comment w:id="51" w:author="David Poncho Velasco" w:date="2017-10-04T20:02:00Z" w:initials="DPV">
+    <w:p>
+      <w:pPr>
+        <w:pStyle w:val="Textocomentario"/>
+      </w:pPr>
+      <w:r>
+        <w:rPr>
+          <w:rStyle w:val="Refdecomentario"/>
+        </w:rPr>
+        <w:annotationRef/>
+      </w:r>
+      <w:r>
+        <w:t>Facilitar la explotación de información y análisis de está. Contribuir a la comunidad científica/investigación</w:t>
       </w:r>
     </w:p>
   </w:comment>
@@ -4416,7 +4586,7 @@
 </file>
 
 <file path=word/commentsExtended.xml><?xml version="1.0" encoding="utf-8"?>
-<w15:commentsEx xmlns:wpc="http://schemas.microsoft.com/office/word/2010/wordprocessingCanvas" xmlns:mo="http://schemas.microsoft.com/office/mac/office/2008/main" xmlns:mc="http://schemas.openxmlformats.org/markup-compatibility/2006" xmlns:mv="urn:schemas-microsoft-com:mac:vml" xmlns:o="urn:schemas-microsoft-com:office:office" xmlns:r="http://schemas.openxmlformats.org/officeDocument/2006/relationships" xmlns:m="http://schemas.openxmlformats.org/officeDocument/2006/math" xmlns:v="urn:schemas-microsoft-com:vml" xmlns:wp14="http://schemas.microsoft.com/office/word/2010/wordprocessingDrawing" xmlns:wp="http://schemas.openxmlformats.org/drawingml/2006/wordprocessingDrawing" xmlns:w10="urn:schemas-microsoft-com:office:word" xmlns:w="http://schemas.openxmlformats.org/wordprocessingml/2006/main" xmlns:w14="http://schemas.microsoft.com/office/word/2010/wordml" xmlns:w15="http://schemas.microsoft.com/office/word/2012/wordml" xmlns:wpg="http://schemas.microsoft.com/office/word/2010/wordprocessingGroup" xmlns:wpi="http://schemas.microsoft.com/office/word/2010/wordprocessingInk" xmlns:wne="http://schemas.microsoft.com/office/word/2006/wordml" xmlns:wps="http://schemas.microsoft.com/office/word/2010/wordprocessingShape" mc:Ignorable="w14 w15 wp14">
+<w15:commentsEx xmlns:wpc="http://schemas.microsoft.com/office/word/2010/wordprocessingCanvas" xmlns:cx="http://schemas.microsoft.com/office/drawing/2014/chartex" xmlns:cx1="http://schemas.microsoft.com/office/drawing/2015/9/8/chartex" xmlns:cx2="http://schemas.microsoft.com/office/drawing/2015/10/21/chartex" xmlns:cx3="http://schemas.microsoft.com/office/drawing/2016/5/9/chartex" xmlns:cx4="http://schemas.microsoft.com/office/drawing/2016/5/10/chartex" xmlns:cx5="http://schemas.microsoft.com/office/drawing/2016/5/11/chartex" xmlns:cx6="http://schemas.microsoft.com/office/drawing/2016/5/12/chartex" xmlns:cx7="http://schemas.microsoft.com/office/drawing/2016/5/13/chartex" xmlns:cx8="http://schemas.microsoft.com/office/drawing/2016/5/14/chartex" xmlns:mc="http://schemas.openxmlformats.org/markup-compatibility/2006" xmlns:aink="http://schemas.microsoft.com/office/drawing/2016/ink" xmlns:am3d="http://schemas.microsoft.com/office/drawing/2017/model3d" xmlns:o="urn:schemas-microsoft-com:office:office" xmlns:r="http://schemas.openxmlformats.org/officeDocument/2006/relationships" xmlns:m="http://schemas.openxmlformats.org/officeDocument/2006/math" xmlns:v="urn:schemas-microsoft-com:vml" xmlns:wp14="http://schemas.microsoft.com/office/word/2010/wordprocessingDrawing" xmlns:wp="http://schemas.openxmlformats.org/drawingml/2006/wordprocessingDrawing" xmlns:w10="urn:schemas-microsoft-com:office:word" xmlns:w="http://schemas.openxmlformats.org/wordprocessingml/2006/main" xmlns:w14="http://schemas.microsoft.com/office/word/2010/wordml" xmlns:w15="http://schemas.microsoft.com/office/word/2012/wordml" xmlns:w16cid="http://schemas.microsoft.com/office/word/2016/wordml/cid" xmlns:w16se="http://schemas.microsoft.com/office/word/2015/wordml/symex" xmlns:wpg="http://schemas.microsoft.com/office/word/2010/wordprocessingGroup" xmlns:wpi="http://schemas.microsoft.com/office/word/2010/wordprocessingInk" xmlns:wne="http://schemas.microsoft.com/office/word/2006/wordml" xmlns:wps="http://schemas.microsoft.com/office/word/2010/wordprocessingShape" mc:Ignorable="w14 w15 w16se w16cid wp14">
   <w15:commentEx w15:paraId="28D22C4A" w15:done="1"/>
   <w15:commentEx w15:paraId="7B873F71" w15:done="1"/>
   <w15:commentEx w15:paraId="4409AA1B" w15:done="1"/>
@@ -4427,14 +4597,17 @@
   <w15:commentEx w15:paraId="04223385" w15:paraIdParent="2C94058D" w15:done="0"/>
   <w15:commentEx w15:paraId="67482B41" w15:done="0"/>
   <w15:commentEx w15:paraId="2EEABFFF" w15:paraIdParent="67482B41" w15:done="0"/>
+  <w15:commentEx w15:paraId="71BC4159" w15:paraIdParent="67482B41" w15:done="0"/>
   <w15:commentEx w15:paraId="442892FB" w15:done="1"/>
   <w15:commentEx w15:paraId="7874346D" w15:done="1"/>
   <w15:commentEx w15:paraId="4A8C559D" w15:done="0"/>
   <w15:commentEx w15:paraId="25A54055" w15:paraIdParent="4A8C559D" w15:done="0"/>
   <w15:commentEx w15:paraId="03668A4B" w15:done="0"/>
   <w15:commentEx w15:paraId="1739CF00" w15:paraIdParent="03668A4B" w15:done="0"/>
+  <w15:commentEx w15:paraId="52462D8C" w15:paraIdParent="03668A4B" w15:done="0"/>
   <w15:commentEx w15:paraId="7009C766" w15:done="0"/>
   <w15:commentEx w15:paraId="1489D431" w15:paraIdParent="7009C766" w15:done="0"/>
+  <w15:commentEx w15:paraId="6EF82A8D" w15:paraIdParent="7009C766" w15:done="0"/>
   <w15:commentEx w15:paraId="5002F039" w15:done="0"/>
   <w15:commentEx w15:paraId="05AF8251" w15:paraIdParent="5002F039" w15:done="0"/>
   <w15:commentEx w15:paraId="65E82A7C" w15:done="1"/>
@@ -4442,15 +4615,59 @@
   <w15:commentEx w15:paraId="030DDD6D" w15:paraIdParent="4338ADB9" w15:done="0"/>
   <w15:commentEx w15:paraId="799BE4AB" w15:done="0"/>
   <w15:commentEx w15:paraId="2A347ADE" w15:paraIdParent="799BE4AB" w15:done="0"/>
+  <w15:commentEx w15:paraId="49526012" w15:paraIdParent="799BE4AB" w15:done="0"/>
   <w15:commentEx w15:paraId="4F33E6AF" w15:done="0"/>
   <w15:commentEx w15:paraId="2A9FE109" w15:paraIdParent="4F33E6AF" w15:done="0"/>
+  <w15:commentEx w15:paraId="0EE4EBFF" w15:paraIdParent="4F33E6AF" w15:done="0"/>
+  <w15:commentEx w15:paraId="3F2239B4" w15:paraIdParent="4F33E6AF" w15:done="0"/>
   <w15:commentEx w15:paraId="1260337C" w15:done="0"/>
   <w15:commentEx w15:paraId="731F0EF7" w15:paraIdParent="1260337C" w15:done="0"/>
+  <w15:commentEx w15:paraId="444442F0" w15:paraIdParent="1260337C" w15:done="0"/>
 </w15:commentsEx>
 </file>
 
+<file path=word/commentsIds.xml><?xml version="1.0" encoding="utf-8"?>
+<w16cid:commentsIds xmlns:wpc="http://schemas.microsoft.com/office/word/2010/wordprocessingCanvas" xmlns:cx="http://schemas.microsoft.com/office/drawing/2014/chartex" xmlns:cx1="http://schemas.microsoft.com/office/drawing/2015/9/8/chartex" xmlns:cx2="http://schemas.microsoft.com/office/drawing/2015/10/21/chartex" xmlns:cx3="http://schemas.microsoft.com/office/drawing/2016/5/9/chartex" xmlns:cx4="http://schemas.microsoft.com/office/drawing/2016/5/10/chartex" xmlns:cx5="http://schemas.microsoft.com/office/drawing/2016/5/11/chartex" xmlns:cx6="http://schemas.microsoft.com/office/drawing/2016/5/12/chartex" xmlns:cx7="http://schemas.microsoft.com/office/drawing/2016/5/13/chartex" xmlns:cx8="http://schemas.microsoft.com/office/drawing/2016/5/14/chartex" xmlns:mc="http://schemas.openxmlformats.org/markup-compatibility/2006" xmlns:aink="http://schemas.microsoft.com/office/drawing/2016/ink" xmlns:am3d="http://schemas.microsoft.com/office/drawing/2017/model3d" xmlns:o="urn:schemas-microsoft-com:office:office" xmlns:r="http://schemas.openxmlformats.org/officeDocument/2006/relationships" xmlns:m="http://schemas.openxmlformats.org/officeDocument/2006/math" xmlns:v="urn:schemas-microsoft-com:vml" xmlns:wp14="http://schemas.microsoft.com/office/word/2010/wordprocessingDrawing" xmlns:wp="http://schemas.openxmlformats.org/drawingml/2006/wordprocessingDrawing" xmlns:w10="urn:schemas-microsoft-com:office:word" xmlns:w="http://schemas.openxmlformats.org/wordprocessingml/2006/main" xmlns:w14="http://schemas.microsoft.com/office/word/2010/wordml" xmlns:w15="http://schemas.microsoft.com/office/word/2012/wordml" xmlns:w16cid="http://schemas.microsoft.com/office/word/2016/wordml/cid" xmlns:w16se="http://schemas.microsoft.com/office/word/2015/wordml/symex" xmlns:wpg="http://schemas.microsoft.com/office/word/2010/wordprocessingGroup" xmlns:wpi="http://schemas.microsoft.com/office/word/2010/wordprocessingInk" xmlns:wne="http://schemas.microsoft.com/office/word/2006/wordml" xmlns:wps="http://schemas.microsoft.com/office/word/2010/wordprocessingShape" mc:Ignorable="w14 w15 w16se w16cid wp14">
+  <w16cid:commentId w16cid:paraId="7B873F71" w16cid:durableId="1D7FB2CF"/>
+  <w16cid:commentId w16cid:paraId="4409AA1B" w16cid:durableId="1D7FB2D0"/>
+  <w16cid:commentId w16cid:paraId="173F12FC" w16cid:durableId="1D7FB2D1"/>
+  <w16cid:commentId w16cid:paraId="17F1C3B8" w16cid:durableId="1D7FB2D2"/>
+  <w16cid:commentId w16cid:paraId="54A5DB31" w16cid:durableId="1D7FB2D3"/>
+  <w16cid:commentId w16cid:paraId="2C94058D" w16cid:durableId="1D7FB2D4"/>
+  <w16cid:commentId w16cid:paraId="04223385" w16cid:durableId="1D7FB2D5"/>
+  <w16cid:commentId w16cid:paraId="67482B41" w16cid:durableId="1D7FB2D6"/>
+  <w16cid:commentId w16cid:paraId="2EEABFFF" w16cid:durableId="1D7FB2D7"/>
+  <w16cid:commentId w16cid:paraId="71BC4159" w16cid:durableId="1D7FBA80"/>
+  <w16cid:commentId w16cid:paraId="442892FB" w16cid:durableId="1D7FB2D8"/>
+  <w16cid:commentId w16cid:paraId="7874346D" w16cid:durableId="1D7FB2D9"/>
+  <w16cid:commentId w16cid:paraId="4A8C559D" w16cid:durableId="1D7FB2DA"/>
+  <w16cid:commentId w16cid:paraId="25A54055" w16cid:durableId="1D7FB2DB"/>
+  <w16cid:commentId w16cid:paraId="03668A4B" w16cid:durableId="1D7FB2DC"/>
+  <w16cid:commentId w16cid:paraId="1739CF00" w16cid:durableId="1D7FB2DD"/>
+  <w16cid:commentId w16cid:paraId="52462D8C" w16cid:durableId="1D7FB7C7"/>
+  <w16cid:commentId w16cid:paraId="7009C766" w16cid:durableId="1D7FB2DE"/>
+  <w16cid:commentId w16cid:paraId="1489D431" w16cid:durableId="1D7FB2DF"/>
+  <w16cid:commentId w16cid:paraId="6EF82A8D" w16cid:durableId="1D7FB57C"/>
+  <w16cid:commentId w16cid:paraId="5002F039" w16cid:durableId="1D7FB2E0"/>
+  <w16cid:commentId w16cid:paraId="05AF8251" w16cid:durableId="1D7FB2E1"/>
+  <w16cid:commentId w16cid:paraId="65E82A7C" w16cid:durableId="1D7FB2E2"/>
+  <w16cid:commentId w16cid:paraId="4338ADB9" w16cid:durableId="1D7FB2E3"/>
+  <w16cid:commentId w16cid:paraId="030DDD6D" w16cid:durableId="1D7FB2E4"/>
+  <w16cid:commentId w16cid:paraId="799BE4AB" w16cid:durableId="1D7FB2E5"/>
+  <w16cid:commentId w16cid:paraId="2A347ADE" w16cid:durableId="1D7FB2E6"/>
+  <w16cid:commentId w16cid:paraId="49526012" w16cid:durableId="1D7FB640"/>
+  <w16cid:commentId w16cid:paraId="4F33E6AF" w16cid:durableId="1D7FB2E7"/>
+  <w16cid:commentId w16cid:paraId="2A9FE109" w16cid:durableId="1D7FB2E8"/>
+  <w16cid:commentId w16cid:paraId="0EE4EBFF" w16cid:durableId="1D7FBC83"/>
+  <w16cid:commentId w16cid:paraId="3F2239B4" w16cid:durableId="1D7FBCAA"/>
+  <w16cid:commentId w16cid:paraId="1260337C" w16cid:durableId="1D7FB2E9"/>
+  <w16cid:commentId w16cid:paraId="731F0EF7" w16cid:durableId="1D7FB2EA"/>
+  <w16cid:commentId w16cid:paraId="444442F0" w16cid:durableId="1D7FBCBF"/>
+</w16cid:commentsIds>
+</file>
+
 <file path=word/endnotes.xml><?xml version="1.0" encoding="utf-8"?>
-<w:endnotes xmlns:wpc="http://schemas.microsoft.com/office/word/2010/wordprocessingCanvas" xmlns:mo="http://schemas.microsoft.com/office/mac/office/2008/main" xmlns:mc="http://schemas.openxmlformats.org/markup-compatibility/2006" xmlns:mv="urn:schemas-microsoft-com:mac:vml" xmlns:o="urn:schemas-microsoft-com:office:office" xmlns:r="http://schemas.openxmlformats.org/officeDocument/2006/relationships" xmlns:m="http://schemas.openxmlformats.org/officeDocument/2006/math" xmlns:v="urn:schemas-microsoft-com:vml" xmlns:wp14="http://schemas.microsoft.com/office/word/2010/wordprocessingDrawing" xmlns:wp="http://schemas.openxmlformats.org/drawingml/2006/wordprocessingDrawing" xmlns:w10="urn:schemas-microsoft-com:office:word" xmlns:w="http://schemas.openxmlformats.org/wordprocessingml/2006/main" xmlns:w14="http://schemas.microsoft.com/office/word/2010/wordml" xmlns:w15="http://schemas.microsoft.com/office/word/2012/wordml" xmlns:wpg="http://schemas.microsoft.com/office/word/2010/wordprocessingGroup" xmlns:wpi="http://schemas.microsoft.com/office/word/2010/wordprocessingInk" xmlns:wne="http://schemas.microsoft.com/office/word/2006/wordml" xmlns:wps="http://schemas.microsoft.com/office/word/2010/wordprocessingShape" mc:Ignorable="w14 w15 wp14">
+<w:endnotes xmlns:wpc="http://schemas.microsoft.com/office/word/2010/wordprocessingCanvas" xmlns:cx="http://schemas.microsoft.com/office/drawing/2014/chartex" xmlns:cx1="http://schemas.microsoft.com/office/drawing/2015/9/8/chartex" xmlns:cx2="http://schemas.microsoft.com/office/drawing/2015/10/21/chartex" xmlns:cx3="http://schemas.microsoft.com/office/drawing/2016/5/9/chartex" xmlns:cx4="http://schemas.microsoft.com/office/drawing/2016/5/10/chartex" xmlns:cx5="http://schemas.microsoft.com/office/drawing/2016/5/11/chartex" xmlns:cx6="http://schemas.microsoft.com/office/drawing/2016/5/12/chartex" xmlns:cx7="http://schemas.microsoft.com/office/drawing/2016/5/13/chartex" xmlns:cx8="http://schemas.microsoft.com/office/drawing/2016/5/14/chartex" xmlns:mc="http://schemas.openxmlformats.org/markup-compatibility/2006" xmlns:aink="http://schemas.microsoft.com/office/drawing/2016/ink" xmlns:am3d="http://schemas.microsoft.com/office/drawing/2017/model3d" xmlns:o="urn:schemas-microsoft-com:office:office" xmlns:r="http://schemas.openxmlformats.org/officeDocument/2006/relationships" xmlns:m="http://schemas.openxmlformats.org/officeDocument/2006/math" xmlns:v="urn:schemas-microsoft-com:vml" xmlns:wp14="http://schemas.microsoft.com/office/word/2010/wordprocessingDrawing" xmlns:wp="http://schemas.openxmlformats.org/drawingml/2006/wordprocessingDrawing" xmlns:w10="urn:schemas-microsoft-com:office:word" xmlns:w="http://schemas.openxmlformats.org/wordprocessingml/2006/main" xmlns:w14="http://schemas.microsoft.com/office/word/2010/wordml" xmlns:w15="http://schemas.microsoft.com/office/word/2012/wordml" xmlns:w16cid="http://schemas.microsoft.com/office/word/2016/wordml/cid" xmlns:w16se="http://schemas.microsoft.com/office/word/2015/wordml/symex" xmlns:wpg="http://schemas.microsoft.com/office/word/2010/wordprocessingGroup" xmlns:wpi="http://schemas.microsoft.com/office/word/2010/wordprocessingInk" xmlns:wne="http://schemas.microsoft.com/office/word/2006/wordml" xmlns:wps="http://schemas.microsoft.com/office/word/2010/wordprocessingShape" mc:Ignorable="w14 w15 w16se w16cid wp14">
   <w:endnote w:type="separator" w:id="-1">
     <w:p>
       <w:pPr>
@@ -4475,24 +4692,24 @@
 </file>
 
 <file path=word/footer1.xml><?xml version="1.0" encoding="utf-8"?>
-<w:ftr xmlns:wpc="http://schemas.microsoft.com/office/word/2010/wordprocessingCanvas" xmlns:mo="http://schemas.microsoft.com/office/mac/office/2008/main" xmlns:mc="http://schemas.openxmlformats.org/markup-compatibility/2006" xmlns:mv="urn:schemas-microsoft-com:mac:vml" xmlns:o="urn:schemas-microsoft-com:office:office" xmlns:r="http://schemas.openxmlformats.org/officeDocument/2006/relationships" xmlns:m="http://schemas.openxmlformats.org/officeDocument/2006/math" xmlns:v="urn:schemas-microsoft-com:vml" xmlns:wp14="http://schemas.microsoft.com/office/word/2010/wordprocessingDrawing" xmlns:wp="http://schemas.openxmlformats.org/drawingml/2006/wordprocessingDrawing" xmlns:w10="urn:schemas-microsoft-com:office:word" xmlns:w="http://schemas.openxmlformats.org/wordprocessingml/2006/main" xmlns:w14="http://schemas.microsoft.com/office/word/2010/wordml" xmlns:w15="http://schemas.microsoft.com/office/word/2012/wordml" xmlns:wpg="http://schemas.microsoft.com/office/word/2010/wordprocessingGroup" xmlns:wpi="http://schemas.microsoft.com/office/word/2010/wordprocessingInk" xmlns:wne="http://schemas.microsoft.com/office/word/2006/wordml" xmlns:wps="http://schemas.microsoft.com/office/word/2010/wordprocessingShape" mc:Ignorable="w14 w15 wp14">
+<w:ftr xmlns:wpc="http://schemas.microsoft.com/office/word/2010/wordprocessingCanvas" xmlns:cx="http://schemas.microsoft.com/office/drawing/2014/chartex" xmlns:cx1="http://schemas.microsoft.com/office/drawing/2015/9/8/chartex" xmlns:cx2="http://schemas.microsoft.com/office/drawing/2015/10/21/chartex" xmlns:cx3="http://schemas.microsoft.com/office/drawing/2016/5/9/chartex" xmlns:cx4="http://schemas.microsoft.com/office/drawing/2016/5/10/chartex" xmlns:cx5="http://schemas.microsoft.com/office/drawing/2016/5/11/chartex" xmlns:cx6="http://schemas.microsoft.com/office/drawing/2016/5/12/chartex" xmlns:cx7="http://schemas.microsoft.com/office/drawing/2016/5/13/chartex" xmlns:cx8="http://schemas.microsoft.com/office/drawing/2016/5/14/chartex" xmlns:mc="http://schemas.openxmlformats.org/markup-compatibility/2006" xmlns:aink="http://schemas.microsoft.com/office/drawing/2016/ink" xmlns:am3d="http://schemas.microsoft.com/office/drawing/2017/model3d" xmlns:o="urn:schemas-microsoft-com:office:office" xmlns:r="http://schemas.openxmlformats.org/officeDocument/2006/relationships" xmlns:m="http://schemas.openxmlformats.org/officeDocument/2006/math" xmlns:v="urn:schemas-microsoft-com:vml" xmlns:wp14="http://schemas.microsoft.com/office/word/2010/wordprocessingDrawing" xmlns:wp="http://schemas.openxmlformats.org/drawingml/2006/wordprocessingDrawing" xmlns:w10="urn:schemas-microsoft-com:office:word" xmlns:w="http://schemas.openxmlformats.org/wordprocessingml/2006/main" xmlns:w14="http://schemas.microsoft.com/office/word/2010/wordml" xmlns:w15="http://schemas.microsoft.com/office/word/2012/wordml" xmlns:w16cid="http://schemas.microsoft.com/office/word/2016/wordml/cid" xmlns:w16se="http://schemas.microsoft.com/office/word/2015/wordml/symex" xmlns:wpg="http://schemas.microsoft.com/office/word/2010/wordprocessingGroup" xmlns:wpi="http://schemas.microsoft.com/office/word/2010/wordprocessingInk" xmlns:wne="http://schemas.microsoft.com/office/word/2006/wordml" xmlns:wps="http://schemas.microsoft.com/office/word/2010/wordprocessingShape" mc:Ignorable="w14 w15 w16se w16cid wp14">
   <w:p>
     <w:pPr>
-      <w:pStyle w:val="Footer"/>
+      <w:pStyle w:val="Piedepgina"/>
     </w:pPr>
-    <w:bookmarkStart w:id="46" w:name="DocumentMarkings1FooterEvenPages"/>
+    <w:bookmarkStart w:id="53" w:name="DocumentMarkings1FooterEvenPages"/>
   </w:p>
-  <w:bookmarkEnd w:id="46"/>
+  <w:bookmarkEnd w:id="53"/>
   <w:p>
     <w:pPr>
-      <w:pStyle w:val="Footer"/>
+      <w:pStyle w:val="Piedepgina"/>
     </w:pPr>
   </w:p>
 </w:ftr>
 </file>
 
 <file path=word/footer2.xml><?xml version="1.0" encoding="utf-8"?>
-<w:ftr xmlns:wpc="http://schemas.microsoft.com/office/word/2010/wordprocessingCanvas" xmlns:mo="http://schemas.microsoft.com/office/mac/office/2008/main" xmlns:mc="http://schemas.openxmlformats.org/markup-compatibility/2006" xmlns:mv="urn:schemas-microsoft-com:mac:vml" xmlns:o="urn:schemas-microsoft-com:office:office" xmlns:r="http://schemas.openxmlformats.org/officeDocument/2006/relationships" xmlns:m="http://schemas.openxmlformats.org/officeDocument/2006/math" xmlns:v="urn:schemas-microsoft-com:vml" xmlns:wp14="http://schemas.microsoft.com/office/word/2010/wordprocessingDrawing" xmlns:wp="http://schemas.openxmlformats.org/drawingml/2006/wordprocessingDrawing" xmlns:w10="urn:schemas-microsoft-com:office:word" xmlns:w="http://schemas.openxmlformats.org/wordprocessingml/2006/main" xmlns:w14="http://schemas.microsoft.com/office/word/2010/wordml" xmlns:w15="http://schemas.microsoft.com/office/word/2012/wordml" xmlns:wpg="http://schemas.microsoft.com/office/word/2010/wordprocessingGroup" xmlns:wpi="http://schemas.microsoft.com/office/word/2010/wordprocessingInk" xmlns:wne="http://schemas.microsoft.com/office/word/2006/wordml" xmlns:wps="http://schemas.microsoft.com/office/word/2010/wordprocessingShape" mc:Ignorable="w14 w15 wp14">
+<w:ftr xmlns:wpc="http://schemas.microsoft.com/office/word/2010/wordprocessingCanvas" xmlns:cx="http://schemas.microsoft.com/office/drawing/2014/chartex" xmlns:cx1="http://schemas.microsoft.com/office/drawing/2015/9/8/chartex" xmlns:cx2="http://schemas.microsoft.com/office/drawing/2015/10/21/chartex" xmlns:cx3="http://schemas.microsoft.com/office/drawing/2016/5/9/chartex" xmlns:cx4="http://schemas.microsoft.com/office/drawing/2016/5/10/chartex" xmlns:cx5="http://schemas.microsoft.com/office/drawing/2016/5/11/chartex" xmlns:cx6="http://schemas.microsoft.com/office/drawing/2016/5/12/chartex" xmlns:cx7="http://schemas.microsoft.com/office/drawing/2016/5/13/chartex" xmlns:cx8="http://schemas.microsoft.com/office/drawing/2016/5/14/chartex" xmlns:mc="http://schemas.openxmlformats.org/markup-compatibility/2006" xmlns:aink="http://schemas.microsoft.com/office/drawing/2016/ink" xmlns:am3d="http://schemas.microsoft.com/office/drawing/2017/model3d" xmlns:o="urn:schemas-microsoft-com:office:office" xmlns:r="http://schemas.openxmlformats.org/officeDocument/2006/relationships" xmlns:m="http://schemas.openxmlformats.org/officeDocument/2006/math" xmlns:v="urn:schemas-microsoft-com:vml" xmlns:wp14="http://schemas.microsoft.com/office/word/2010/wordprocessingDrawing" xmlns:wp="http://schemas.openxmlformats.org/drawingml/2006/wordprocessingDrawing" xmlns:w10="urn:schemas-microsoft-com:office:word" xmlns:w="http://schemas.openxmlformats.org/wordprocessingml/2006/main" xmlns:w14="http://schemas.microsoft.com/office/word/2010/wordml" xmlns:w15="http://schemas.microsoft.com/office/word/2012/wordml" xmlns:w16cid="http://schemas.microsoft.com/office/word/2016/wordml/cid" xmlns:w16se="http://schemas.microsoft.com/office/word/2015/wordml/symex" xmlns:wpg="http://schemas.microsoft.com/office/word/2010/wordprocessingGroup" xmlns:wpi="http://schemas.microsoft.com/office/word/2010/wordprocessingInk" xmlns:wne="http://schemas.microsoft.com/office/word/2006/wordml" xmlns:wps="http://schemas.microsoft.com/office/word/2010/wordprocessingShape" mc:Ignorable="w14 w15 w16se w16cid wp14">
   <w:sdt>
     <w:sdtPr>
       <w:id w:val="1053431305"/>
@@ -4505,7 +4722,7 @@
     <w:sdtContent>
       <w:p>
         <w:pPr>
-          <w:pStyle w:val="Footer"/>
+          <w:pStyle w:val="Piedepgina"/>
           <w:jc w:val="right"/>
         </w:pPr>
         <w:r>
@@ -4531,31 +4748,31 @@
   </w:sdt>
   <w:p>
     <w:pPr>
-      <w:pStyle w:val="Footer"/>
+      <w:pStyle w:val="Piedepgina"/>
     </w:pPr>
-    <w:bookmarkStart w:id="47" w:name="DocumentMarkings1FooterPrimary"/>
+    <w:bookmarkStart w:id="54" w:name="DocumentMarkings1FooterPrimary"/>
   </w:p>
-  <w:bookmarkEnd w:id="47"/>
+  <w:bookmarkEnd w:id="54"/>
   <w:p>
     <w:pPr>
-      <w:pStyle w:val="Footer"/>
+      <w:pStyle w:val="Piedepgina"/>
     </w:pPr>
   </w:p>
 </w:ftr>
 </file>
 
 <file path=word/footer3.xml><?xml version="1.0" encoding="utf-8"?>
-<w:ftr xmlns:wpc="http://schemas.microsoft.com/office/word/2010/wordprocessingCanvas" xmlns:mo="http://schemas.microsoft.com/office/mac/office/2008/main" xmlns:mc="http://schemas.openxmlformats.org/markup-compatibility/2006" xmlns:mv="urn:schemas-microsoft-com:mac:vml" xmlns:o="urn:schemas-microsoft-com:office:office" xmlns:r="http://schemas.openxmlformats.org/officeDocument/2006/relationships" xmlns:m="http://schemas.openxmlformats.org/officeDocument/2006/math" xmlns:v="urn:schemas-microsoft-com:vml" xmlns:wp14="http://schemas.microsoft.com/office/word/2010/wordprocessingDrawing" xmlns:wp="http://schemas.openxmlformats.org/drawingml/2006/wordprocessingDrawing" xmlns:w10="urn:schemas-microsoft-com:office:word" xmlns:w="http://schemas.openxmlformats.org/wordprocessingml/2006/main" xmlns:w14="http://schemas.microsoft.com/office/word/2010/wordml" xmlns:w15="http://schemas.microsoft.com/office/word/2012/wordml" xmlns:wpg="http://schemas.microsoft.com/office/word/2010/wordprocessingGroup" xmlns:wpi="http://schemas.microsoft.com/office/word/2010/wordprocessingInk" xmlns:wne="http://schemas.microsoft.com/office/word/2006/wordml" xmlns:wps="http://schemas.microsoft.com/office/word/2010/wordprocessingShape" mc:Ignorable="w14 w15 wp14">
+<w:ftr xmlns:wpc="http://schemas.microsoft.com/office/word/2010/wordprocessingCanvas" xmlns:cx="http://schemas.microsoft.com/office/drawing/2014/chartex" xmlns:cx1="http://schemas.microsoft.com/office/drawing/2015/9/8/chartex" xmlns:cx2="http://schemas.microsoft.com/office/drawing/2015/10/21/chartex" xmlns:cx3="http://schemas.microsoft.com/office/drawing/2016/5/9/chartex" xmlns:cx4="http://schemas.microsoft.com/office/drawing/2016/5/10/chartex" xmlns:cx5="http://schemas.microsoft.com/office/drawing/2016/5/11/chartex" xmlns:cx6="http://schemas.microsoft.com/office/drawing/2016/5/12/chartex" xmlns:cx7="http://schemas.microsoft.com/office/drawing/2016/5/13/chartex" xmlns:cx8="http://schemas.microsoft.com/office/drawing/2016/5/14/chartex" xmlns:mc="http://schemas.openxmlformats.org/markup-compatibility/2006" xmlns:aink="http://schemas.microsoft.com/office/drawing/2016/ink" xmlns:am3d="http://schemas.microsoft.com/office/drawing/2017/model3d" xmlns:o="urn:schemas-microsoft-com:office:office" xmlns:r="http://schemas.openxmlformats.org/officeDocument/2006/relationships" xmlns:m="http://schemas.openxmlformats.org/officeDocument/2006/math" xmlns:v="urn:schemas-microsoft-com:vml" xmlns:wp14="http://schemas.microsoft.com/office/word/2010/wordprocessingDrawing" xmlns:wp="http://schemas.openxmlformats.org/drawingml/2006/wordprocessingDrawing" xmlns:w10="urn:schemas-microsoft-com:office:word" xmlns:w="http://schemas.openxmlformats.org/wordprocessingml/2006/main" xmlns:w14="http://schemas.microsoft.com/office/word/2010/wordml" xmlns:w15="http://schemas.microsoft.com/office/word/2012/wordml" xmlns:w16cid="http://schemas.microsoft.com/office/word/2016/wordml/cid" xmlns:w16se="http://schemas.microsoft.com/office/word/2015/wordml/symex" xmlns:wpg="http://schemas.microsoft.com/office/word/2010/wordprocessingGroup" xmlns:wpi="http://schemas.microsoft.com/office/word/2010/wordprocessingInk" xmlns:wne="http://schemas.microsoft.com/office/word/2006/wordml" xmlns:wps="http://schemas.microsoft.com/office/word/2010/wordprocessingShape" mc:Ignorable="w14 w15 w16se w16cid wp14">
   <w:p>
     <w:pPr>
-      <w:pStyle w:val="Footer"/>
+      <w:pStyle w:val="Piedepgina"/>
     </w:pPr>
   </w:p>
 </w:ftr>
 </file>
 
 <file path=word/footnotes.xml><?xml version="1.0" encoding="utf-8"?>
-<w:footnotes xmlns:wpc="http://schemas.microsoft.com/office/word/2010/wordprocessingCanvas" xmlns:mo="http://schemas.microsoft.com/office/mac/office/2008/main" xmlns:mc="http://schemas.openxmlformats.org/markup-compatibility/2006" xmlns:mv="urn:schemas-microsoft-com:mac:vml" xmlns:o="urn:schemas-microsoft-com:office:office" xmlns:r="http://schemas.openxmlformats.org/officeDocument/2006/relationships" xmlns:m="http://schemas.openxmlformats.org/officeDocument/2006/math" xmlns:v="urn:schemas-microsoft-com:vml" xmlns:wp14="http://schemas.microsoft.com/office/word/2010/wordprocessingDrawing" xmlns:wp="http://schemas.openxmlformats.org/drawingml/2006/wordprocessingDrawing" xmlns:w10="urn:schemas-microsoft-com:office:word" xmlns:w="http://schemas.openxmlformats.org/wordprocessingml/2006/main" xmlns:w14="http://schemas.microsoft.com/office/word/2010/wordml" xmlns:w15="http://schemas.microsoft.com/office/word/2012/wordml" xmlns:wpg="http://schemas.microsoft.com/office/word/2010/wordprocessingGroup" xmlns:wpi="http://schemas.microsoft.com/office/word/2010/wordprocessingInk" xmlns:wne="http://schemas.microsoft.com/office/word/2006/wordml" xmlns:wps="http://schemas.microsoft.com/office/word/2010/wordprocessingShape" mc:Ignorable="w14 w15 wp14">
+<w:footnotes xmlns:wpc="http://schemas.microsoft.com/office/word/2010/wordprocessingCanvas" xmlns:cx="http://schemas.microsoft.com/office/drawing/2014/chartex" xmlns:cx1="http://schemas.microsoft.com/office/drawing/2015/9/8/chartex" xmlns:cx2="http://schemas.microsoft.com/office/drawing/2015/10/21/chartex" xmlns:cx3="http://schemas.microsoft.com/office/drawing/2016/5/9/chartex" xmlns:cx4="http://schemas.microsoft.com/office/drawing/2016/5/10/chartex" xmlns:cx5="http://schemas.microsoft.com/office/drawing/2016/5/11/chartex" xmlns:cx6="http://schemas.microsoft.com/office/drawing/2016/5/12/chartex" xmlns:cx7="http://schemas.microsoft.com/office/drawing/2016/5/13/chartex" xmlns:cx8="http://schemas.microsoft.com/office/drawing/2016/5/14/chartex" xmlns:mc="http://schemas.openxmlformats.org/markup-compatibility/2006" xmlns:aink="http://schemas.microsoft.com/office/drawing/2016/ink" xmlns:am3d="http://schemas.microsoft.com/office/drawing/2017/model3d" xmlns:o="urn:schemas-microsoft-com:office:office" xmlns:r="http://schemas.openxmlformats.org/officeDocument/2006/relationships" xmlns:m="http://schemas.openxmlformats.org/officeDocument/2006/math" xmlns:v="urn:schemas-microsoft-com:vml" xmlns:wp14="http://schemas.microsoft.com/office/word/2010/wordprocessingDrawing" xmlns:wp="http://schemas.openxmlformats.org/drawingml/2006/wordprocessingDrawing" xmlns:w10="urn:schemas-microsoft-com:office:word" xmlns:w="http://schemas.openxmlformats.org/wordprocessingml/2006/main" xmlns:w14="http://schemas.microsoft.com/office/word/2010/wordml" xmlns:w15="http://schemas.microsoft.com/office/word/2012/wordml" xmlns:w16cid="http://schemas.microsoft.com/office/word/2016/wordml/cid" xmlns:w16se="http://schemas.microsoft.com/office/word/2015/wordml/symex" xmlns:wpg="http://schemas.microsoft.com/office/word/2010/wordprocessingGroup" xmlns:wpi="http://schemas.microsoft.com/office/word/2010/wordprocessingInk" xmlns:wne="http://schemas.microsoft.com/office/word/2006/wordml" xmlns:wps="http://schemas.microsoft.com/office/word/2010/wordprocessingShape" mc:Ignorable="w14 w15 w16se w16cid wp14">
   <w:footnote w:type="separator" w:id="-1">
     <w:p>
       <w:pPr>
@@ -4580,38 +4797,38 @@
 </file>
 
 <file path=word/header1.xml><?xml version="1.0" encoding="utf-8"?>
-<w:hdr xmlns:wpc="http://schemas.microsoft.com/office/word/2010/wordprocessingCanvas" xmlns:mo="http://schemas.microsoft.com/office/mac/office/2008/main" xmlns:mc="http://schemas.openxmlformats.org/markup-compatibility/2006" xmlns:mv="urn:schemas-microsoft-com:mac:vml" xmlns:o="urn:schemas-microsoft-com:office:office" xmlns:r="http://schemas.openxmlformats.org/officeDocument/2006/relationships" xmlns:m="http://schemas.openxmlformats.org/officeDocument/2006/math" xmlns:v="urn:schemas-microsoft-com:vml" xmlns:wp14="http://schemas.microsoft.com/office/word/2010/wordprocessingDrawing" xmlns:wp="http://schemas.openxmlformats.org/drawingml/2006/wordprocessingDrawing" xmlns:w10="urn:schemas-microsoft-com:office:word" xmlns:w="http://schemas.openxmlformats.org/wordprocessingml/2006/main" xmlns:w14="http://schemas.microsoft.com/office/word/2010/wordml" xmlns:w15="http://schemas.microsoft.com/office/word/2012/wordml" xmlns:wpg="http://schemas.microsoft.com/office/word/2010/wordprocessingGroup" xmlns:wpi="http://schemas.microsoft.com/office/word/2010/wordprocessingInk" xmlns:wne="http://schemas.microsoft.com/office/word/2006/wordml" xmlns:wps="http://schemas.microsoft.com/office/word/2010/wordprocessingShape" mc:Ignorable="w14 w15 wp14">
+<w:hdr xmlns:wpc="http://schemas.microsoft.com/office/word/2010/wordprocessingCanvas" xmlns:cx="http://schemas.microsoft.com/office/drawing/2014/chartex" xmlns:cx1="http://schemas.microsoft.com/office/drawing/2015/9/8/chartex" xmlns:cx2="http://schemas.microsoft.com/office/drawing/2015/10/21/chartex" xmlns:cx3="http://schemas.microsoft.com/office/drawing/2016/5/9/chartex" xmlns:cx4="http://schemas.microsoft.com/office/drawing/2016/5/10/chartex" xmlns:cx5="http://schemas.microsoft.com/office/drawing/2016/5/11/chartex" xmlns:cx6="http://schemas.microsoft.com/office/drawing/2016/5/12/chartex" xmlns:cx7="http://schemas.microsoft.com/office/drawing/2016/5/13/chartex" xmlns:cx8="http://schemas.microsoft.com/office/drawing/2016/5/14/chartex" xmlns:mc="http://schemas.openxmlformats.org/markup-compatibility/2006" xmlns:aink="http://schemas.microsoft.com/office/drawing/2016/ink" xmlns:am3d="http://schemas.microsoft.com/office/drawing/2017/model3d" xmlns:o="urn:schemas-microsoft-com:office:office" xmlns:r="http://schemas.openxmlformats.org/officeDocument/2006/relationships" xmlns:m="http://schemas.openxmlformats.org/officeDocument/2006/math" xmlns:v="urn:schemas-microsoft-com:vml" xmlns:wp14="http://schemas.microsoft.com/office/word/2010/wordprocessingDrawing" xmlns:wp="http://schemas.openxmlformats.org/drawingml/2006/wordprocessingDrawing" xmlns:w10="urn:schemas-microsoft-com:office:word" xmlns:w="http://schemas.openxmlformats.org/wordprocessingml/2006/main" xmlns:w14="http://schemas.microsoft.com/office/word/2010/wordml" xmlns:w15="http://schemas.microsoft.com/office/word/2012/wordml" xmlns:w16cid="http://schemas.microsoft.com/office/word/2016/wordml/cid" xmlns:w16se="http://schemas.microsoft.com/office/word/2015/wordml/symex" xmlns:wpg="http://schemas.microsoft.com/office/word/2010/wordprocessingGroup" xmlns:wpi="http://schemas.microsoft.com/office/word/2010/wordprocessingInk" xmlns:wne="http://schemas.microsoft.com/office/word/2006/wordml" xmlns:wps="http://schemas.microsoft.com/office/word/2010/wordprocessingShape" mc:Ignorable="w14 w15 w16se w16cid wp14">
   <w:p>
     <w:pPr>
-      <w:pStyle w:val="Header"/>
+      <w:pStyle w:val="Encabezado"/>
     </w:pPr>
   </w:p>
 </w:hdr>
 </file>
 
 <file path=word/header2.xml><?xml version="1.0" encoding="utf-8"?>
-<w:hdr xmlns:wpc="http://schemas.microsoft.com/office/word/2010/wordprocessingCanvas" xmlns:mo="http://schemas.microsoft.com/office/mac/office/2008/main" xmlns:mc="http://schemas.openxmlformats.org/markup-compatibility/2006" xmlns:mv="urn:schemas-microsoft-com:mac:vml" xmlns:o="urn:schemas-microsoft-com:office:office" xmlns:r="http://schemas.openxmlformats.org/officeDocument/2006/relationships" xmlns:m="http://schemas.openxmlformats.org/officeDocument/2006/math" xmlns:v="urn:schemas-microsoft-com:vml" xmlns:wp14="http://schemas.microsoft.com/office/word/2010/wordprocessingDrawing" xmlns:wp="http://schemas.openxmlformats.org/drawingml/2006/wordprocessingDrawing" xmlns:w10="urn:schemas-microsoft-com:office:word" xmlns:w="http://schemas.openxmlformats.org/wordprocessingml/2006/main" xmlns:w14="http://schemas.microsoft.com/office/word/2010/wordml" xmlns:w15="http://schemas.microsoft.com/office/word/2012/wordml" xmlns:wpg="http://schemas.microsoft.com/office/word/2010/wordprocessingGroup" xmlns:wpi="http://schemas.microsoft.com/office/word/2010/wordprocessingInk" xmlns:wne="http://schemas.microsoft.com/office/word/2006/wordml" xmlns:wps="http://schemas.microsoft.com/office/word/2010/wordprocessingShape" mc:Ignorable="w14 w15 wp14">
+<w:hdr xmlns:wpc="http://schemas.microsoft.com/office/word/2010/wordprocessingCanvas" xmlns:cx="http://schemas.microsoft.com/office/drawing/2014/chartex" xmlns:cx1="http://schemas.microsoft.com/office/drawing/2015/9/8/chartex" xmlns:cx2="http://schemas.microsoft.com/office/drawing/2015/10/21/chartex" xmlns:cx3="http://schemas.microsoft.com/office/drawing/2016/5/9/chartex" xmlns:cx4="http://schemas.microsoft.com/office/drawing/2016/5/10/chartex" xmlns:cx5="http://schemas.microsoft.com/office/drawing/2016/5/11/chartex" xmlns:cx6="http://schemas.microsoft.com/office/drawing/2016/5/12/chartex" xmlns:cx7="http://schemas.microsoft.com/office/drawing/2016/5/13/chartex" xmlns:cx8="http://schemas.microsoft.com/office/drawing/2016/5/14/chartex" xmlns:mc="http://schemas.openxmlformats.org/markup-compatibility/2006" xmlns:aink="http://schemas.microsoft.com/office/drawing/2016/ink" xmlns:am3d="http://schemas.microsoft.com/office/drawing/2017/model3d" xmlns:o="urn:schemas-microsoft-com:office:office" xmlns:r="http://schemas.openxmlformats.org/officeDocument/2006/relationships" xmlns:m="http://schemas.openxmlformats.org/officeDocument/2006/math" xmlns:v="urn:schemas-microsoft-com:vml" xmlns:wp14="http://schemas.microsoft.com/office/word/2010/wordprocessingDrawing" xmlns:wp="http://schemas.openxmlformats.org/drawingml/2006/wordprocessingDrawing" xmlns:w10="urn:schemas-microsoft-com:office:word" xmlns:w="http://schemas.openxmlformats.org/wordprocessingml/2006/main" xmlns:w14="http://schemas.microsoft.com/office/word/2010/wordml" xmlns:w15="http://schemas.microsoft.com/office/word/2012/wordml" xmlns:w16cid="http://schemas.microsoft.com/office/word/2016/wordml/cid" xmlns:w16se="http://schemas.microsoft.com/office/word/2015/wordml/symex" xmlns:wpg="http://schemas.microsoft.com/office/word/2010/wordprocessingGroup" xmlns:wpi="http://schemas.microsoft.com/office/word/2010/wordprocessingInk" xmlns:wne="http://schemas.microsoft.com/office/word/2006/wordml" xmlns:wps="http://schemas.microsoft.com/office/word/2010/wordprocessingShape" mc:Ignorable="w14 w15 w16se w16cid wp14">
   <w:p>
     <w:pPr>
-      <w:pStyle w:val="Header"/>
+      <w:pStyle w:val="Encabezado"/>
     </w:pPr>
   </w:p>
 </w:hdr>
 </file>
 
 <file path=word/header3.xml><?xml version="1.0" encoding="utf-8"?>
-<w:hdr xmlns:wpc="http://schemas.microsoft.com/office/word/2010/wordprocessingCanvas" xmlns:mo="http://schemas.microsoft.com/office/mac/office/2008/main" xmlns:mc="http://schemas.openxmlformats.org/markup-compatibility/2006" xmlns:mv="urn:schemas-microsoft-com:mac:vml" xmlns:o="urn:schemas-microsoft-com:office:office" xmlns:r="http://schemas.openxmlformats.org/officeDocument/2006/relationships" xmlns:m="http://schemas.openxmlformats.org/officeDocument/2006/math" xmlns:v="urn:schemas-microsoft-com:vml" xmlns:wp14="http://schemas.microsoft.com/office/word/2010/wordprocessingDrawing" xmlns:wp="http://schemas.openxmlformats.org/drawingml/2006/wordprocessingDrawing" xmlns:w10="urn:schemas-microsoft-com:office:word" xmlns:w="http://schemas.openxmlformats.org/wordprocessingml/2006/main" xmlns:w14="http://schemas.microsoft.com/office/word/2010/wordml" xmlns:w15="http://schemas.microsoft.com/office/word/2012/wordml" xmlns:wpg="http://schemas.microsoft.com/office/word/2010/wordprocessingGroup" xmlns:wpi="http://schemas.microsoft.com/office/word/2010/wordprocessingInk" xmlns:wne="http://schemas.microsoft.com/office/word/2006/wordml" xmlns:wps="http://schemas.microsoft.com/office/word/2010/wordprocessingShape" mc:Ignorable="w14 w15 wp14">
+<w:hdr xmlns:wpc="http://schemas.microsoft.com/office/word/2010/wordprocessingCanvas" xmlns:cx="http://schemas.microsoft.com/office/drawing/2014/chartex" xmlns:cx1="http://schemas.microsoft.com/office/drawing/2015/9/8/chartex" xmlns:cx2="http://schemas.microsoft.com/office/drawing/2015/10/21/chartex" xmlns:cx3="http://schemas.microsoft.com/office/drawing/2016/5/9/chartex" xmlns:cx4="http://schemas.microsoft.com/office/drawing/2016/5/10/chartex" xmlns:cx5="http://schemas.microsoft.com/office/drawing/2016/5/11/chartex" xmlns:cx6="http://schemas.microsoft.com/office/drawing/2016/5/12/chartex" xmlns:cx7="http://schemas.microsoft.com/office/drawing/2016/5/13/chartex" xmlns:cx8="http://schemas.microsoft.com/office/drawing/2016/5/14/chartex" xmlns:mc="http://schemas.openxmlformats.org/markup-compatibility/2006" xmlns:aink="http://schemas.microsoft.com/office/drawing/2016/ink" xmlns:am3d="http://schemas.microsoft.com/office/drawing/2017/model3d" xmlns:o="urn:schemas-microsoft-com:office:office" xmlns:r="http://schemas.openxmlformats.org/officeDocument/2006/relationships" xmlns:m="http://schemas.openxmlformats.org/officeDocument/2006/math" xmlns:v="urn:schemas-microsoft-com:vml" xmlns:wp14="http://schemas.microsoft.com/office/word/2010/wordprocessingDrawing" xmlns:wp="http://schemas.openxmlformats.org/drawingml/2006/wordprocessingDrawing" xmlns:w10="urn:schemas-microsoft-com:office:word" xmlns:w="http://schemas.openxmlformats.org/wordprocessingml/2006/main" xmlns:w14="http://schemas.microsoft.com/office/word/2010/wordml" xmlns:w15="http://schemas.microsoft.com/office/word/2012/wordml" xmlns:w16cid="http://schemas.microsoft.com/office/word/2016/wordml/cid" xmlns:w16se="http://schemas.microsoft.com/office/word/2015/wordml/symex" xmlns:wpg="http://schemas.microsoft.com/office/word/2010/wordprocessingGroup" xmlns:wpi="http://schemas.microsoft.com/office/word/2010/wordprocessingInk" xmlns:wne="http://schemas.microsoft.com/office/word/2006/wordml" xmlns:wps="http://schemas.microsoft.com/office/word/2010/wordprocessingShape" mc:Ignorable="w14 w15 w16se w16cid wp14">
   <w:p>
     <w:pPr>
-      <w:pStyle w:val="Header"/>
+      <w:pStyle w:val="Encabezado"/>
     </w:pPr>
   </w:p>
 </w:hdr>
 </file>
 
 <file path=word/numbering.xml><?xml version="1.0" encoding="utf-8"?>
-<w:numbering xmlns:wpc="http://schemas.microsoft.com/office/word/2010/wordprocessingCanvas" xmlns:mo="http://schemas.microsoft.com/office/mac/office/2008/main" xmlns:mc="http://schemas.openxmlformats.org/markup-compatibility/2006" xmlns:mv="urn:schemas-microsoft-com:mac:vml" xmlns:o="urn:schemas-microsoft-com:office:office" xmlns:r="http://schemas.openxmlformats.org/officeDocument/2006/relationships" xmlns:m="http://schemas.openxmlformats.org/officeDocument/2006/math" xmlns:v="urn:schemas-microsoft-com:vml" xmlns:wp14="http://schemas.microsoft.com/office/word/2010/wordprocessingDrawing" xmlns:wp="http://schemas.openxmlformats.org/drawingml/2006/wordprocessingDrawing" xmlns:w10="urn:schemas-microsoft-com:office:word" xmlns:w="http://schemas.openxmlformats.org/wordprocessingml/2006/main" xmlns:w14="http://schemas.microsoft.com/office/word/2010/wordml" xmlns:w15="http://schemas.microsoft.com/office/word/2012/wordml" xmlns:wpg="http://schemas.microsoft.com/office/word/2010/wordprocessingGroup" xmlns:wpi="http://schemas.microsoft.com/office/word/2010/wordprocessingInk" xmlns:wne="http://schemas.microsoft.com/office/word/2006/wordml" xmlns:wps="http://schemas.microsoft.com/office/word/2010/wordprocessingShape" mc:Ignorable="w14 w15 wp14">
-  <w:abstractNum w:abstractNumId="0">
+<w:numbering xmlns:wpc="http://schemas.microsoft.com/office/word/2010/wordprocessingCanvas" xmlns:cx="http://schemas.microsoft.com/office/drawing/2014/chartex" xmlns:cx1="http://schemas.microsoft.com/office/drawing/2015/9/8/chartex" xmlns:cx2="http://schemas.microsoft.com/office/drawing/2015/10/21/chartex" xmlns:cx3="http://schemas.microsoft.com/office/drawing/2016/5/9/chartex" xmlns:cx4="http://schemas.microsoft.com/office/drawing/2016/5/10/chartex" xmlns:cx5="http://schemas.microsoft.com/office/drawing/2016/5/11/chartex" xmlns:cx6="http://schemas.microsoft.com/office/drawing/2016/5/12/chartex" xmlns:cx7="http://schemas.microsoft.com/office/drawing/2016/5/13/chartex" xmlns:cx8="http://schemas.microsoft.com/office/drawing/2016/5/14/chartex" xmlns:mc="http://schemas.openxmlformats.org/markup-compatibility/2006" xmlns:aink="http://schemas.microsoft.com/office/drawing/2016/ink" xmlns:am3d="http://schemas.microsoft.com/office/drawing/2017/model3d" xmlns:o="urn:schemas-microsoft-com:office:office" xmlns:r="http://schemas.openxmlformats.org/officeDocument/2006/relationships" xmlns:m="http://schemas.openxmlformats.org/officeDocument/2006/math" xmlns:v="urn:schemas-microsoft-com:vml" xmlns:wp14="http://schemas.microsoft.com/office/word/2010/wordprocessingDrawing" xmlns:wp="http://schemas.openxmlformats.org/drawingml/2006/wordprocessingDrawing" xmlns:w10="urn:schemas-microsoft-com:office:word" xmlns:w="http://schemas.openxmlformats.org/wordprocessingml/2006/main" xmlns:w14="http://schemas.microsoft.com/office/word/2010/wordml" xmlns:w15="http://schemas.microsoft.com/office/word/2012/wordml" xmlns:w16cid="http://schemas.microsoft.com/office/word/2016/wordml/cid" xmlns:w16se="http://schemas.microsoft.com/office/word/2015/wordml/symex" xmlns:wpg="http://schemas.microsoft.com/office/word/2010/wordprocessingGroup" xmlns:wpi="http://schemas.microsoft.com/office/word/2010/wordprocessingInk" xmlns:wne="http://schemas.microsoft.com/office/word/2006/wordml" xmlns:wps="http://schemas.microsoft.com/office/word/2010/wordprocessingShape" mc:Ignorable="w14 w15 w16se w16cid wp14">
+  <w:abstractNum w:abstractNumId="0" w15:restartNumberingAfterBreak="0">
     <w:nsid w:val="021A5CE7"/>
     <w:multiLevelType w:val="multilevel"/>
     <w:tmpl w:val="A30EF024"/>
@@ -4760,7 +4977,7 @@
       </w:rPr>
     </w:lvl>
   </w:abstractNum>
-  <w:abstractNum w:abstractNumId="1">
+  <w:abstractNum w:abstractNumId="1" w15:restartNumberingAfterBreak="0">
     <w:nsid w:val="044C7E57"/>
     <w:multiLevelType w:val="multilevel"/>
     <w:tmpl w:val="0C0A001F"/>
@@ -4846,14 +5063,14 @@
       </w:pPr>
     </w:lvl>
   </w:abstractNum>
-  <w:abstractNum w:abstractNumId="2">
+  <w:abstractNum w:abstractNumId="2" w15:restartNumberingAfterBreak="0">
     <w:nsid w:val="05D20A3A"/>
     <w:multiLevelType w:val="multilevel"/>
     <w:tmpl w:val="9342B888"/>
     <w:lvl w:ilvl="0">
       <w:start w:val="1"/>
       <w:numFmt w:val="decimal"/>
-      <w:pStyle w:val="Heading1"/>
+      <w:pStyle w:val="Ttulo1"/>
       <w:lvlText w:val="%1."/>
       <w:lvlJc w:val="left"/>
       <w:pPr>
@@ -4933,7 +5150,7 @@
       </w:pPr>
     </w:lvl>
   </w:abstractNum>
-  <w:abstractNum w:abstractNumId="3">
+  <w:abstractNum w:abstractNumId="3" w15:restartNumberingAfterBreak="0">
     <w:nsid w:val="075A2F10"/>
     <w:multiLevelType w:val="hybridMultilevel"/>
     <w:tmpl w:val="8E2A6668"/>
@@ -5022,7 +5239,7 @@
       </w:pPr>
     </w:lvl>
   </w:abstractNum>
-  <w:abstractNum w:abstractNumId="4">
+  <w:abstractNum w:abstractNumId="4" w15:restartNumberingAfterBreak="0">
     <w:nsid w:val="09181939"/>
     <w:multiLevelType w:val="multilevel"/>
     <w:tmpl w:val="F6A6C324"/>
@@ -5138,7 +5355,7 @@
       </w:rPr>
     </w:lvl>
   </w:abstractNum>
-  <w:abstractNum w:abstractNumId="5">
+  <w:abstractNum w:abstractNumId="5" w15:restartNumberingAfterBreak="0">
     <w:nsid w:val="0D477DD1"/>
     <w:multiLevelType w:val="multilevel"/>
     <w:tmpl w:val="0C0A001D"/>
@@ -5224,7 +5441,7 @@
       </w:pPr>
     </w:lvl>
   </w:abstractNum>
-  <w:abstractNum w:abstractNumId="6">
+  <w:abstractNum w:abstractNumId="6" w15:restartNumberingAfterBreak="0">
     <w:nsid w:val="0D8150A2"/>
     <w:multiLevelType w:val="multilevel"/>
     <w:tmpl w:val="F6A6C324"/>
@@ -5340,7 +5557,7 @@
       </w:rPr>
     </w:lvl>
   </w:abstractNum>
-  <w:abstractNum w:abstractNumId="7">
+  <w:abstractNum w:abstractNumId="7" w15:restartNumberingAfterBreak="0">
     <w:nsid w:val="0F237054"/>
     <w:multiLevelType w:val="multilevel"/>
     <w:tmpl w:val="F6A6C324"/>
@@ -5456,7 +5673,7 @@
       </w:rPr>
     </w:lvl>
   </w:abstractNum>
-  <w:abstractNum w:abstractNumId="8">
+  <w:abstractNum w:abstractNumId="8" w15:restartNumberingAfterBreak="0">
     <w:nsid w:val="11145EBD"/>
     <w:multiLevelType w:val="hybridMultilevel"/>
     <w:tmpl w:val="3C168E2E"/>
@@ -5546,7 +5763,7 @@
       </w:pPr>
     </w:lvl>
   </w:abstractNum>
-  <w:abstractNum w:abstractNumId="9">
+  <w:abstractNum w:abstractNumId="9" w15:restartNumberingAfterBreak="0">
     <w:nsid w:val="154B033E"/>
     <w:multiLevelType w:val="multilevel"/>
     <w:tmpl w:val="E2F2DD2E"/>
@@ -5632,7 +5849,7 @@
       </w:pPr>
     </w:lvl>
   </w:abstractNum>
-  <w:abstractNum w:abstractNumId="10">
+  <w:abstractNum w:abstractNumId="10" w15:restartNumberingAfterBreak="0">
     <w:nsid w:val="1AFB39F7"/>
     <w:multiLevelType w:val="multilevel"/>
     <w:tmpl w:val="E53E1C6C"/>
@@ -5745,7 +5962,7 @@
       </w:rPr>
     </w:lvl>
   </w:abstractNum>
-  <w:abstractNum w:abstractNumId="11">
+  <w:abstractNum w:abstractNumId="11" w15:restartNumberingAfterBreak="0">
     <w:nsid w:val="1D1A30D1"/>
     <w:multiLevelType w:val="hybridMultilevel"/>
     <w:tmpl w:val="F0C09632"/>
@@ -5858,7 +6075,7 @@
       </w:rPr>
     </w:lvl>
   </w:abstractNum>
-  <w:abstractNum w:abstractNumId="12">
+  <w:abstractNum w:abstractNumId="12" w15:restartNumberingAfterBreak="0">
     <w:nsid w:val="1DFE4328"/>
     <w:multiLevelType w:val="multilevel"/>
     <w:tmpl w:val="46BC07EC"/>
@@ -6007,7 +6224,7 @@
       </w:rPr>
     </w:lvl>
   </w:abstractNum>
-  <w:abstractNum w:abstractNumId="13">
+  <w:abstractNum w:abstractNumId="13" w15:restartNumberingAfterBreak="0">
     <w:nsid w:val="1F3325B6"/>
     <w:multiLevelType w:val="hybridMultilevel"/>
     <w:tmpl w:val="6EA2D5FA"/>
@@ -6119,7 +6336,7 @@
       </w:rPr>
     </w:lvl>
   </w:abstractNum>
-  <w:abstractNum w:abstractNumId="14">
+  <w:abstractNum w:abstractNumId="14" w15:restartNumberingAfterBreak="0">
     <w:nsid w:val="250F7235"/>
     <w:multiLevelType w:val="multilevel"/>
     <w:tmpl w:val="0C0A001F"/>
@@ -6205,7 +6422,7 @@
       </w:pPr>
     </w:lvl>
   </w:abstractNum>
-  <w:abstractNum w:abstractNumId="15">
+  <w:abstractNum w:abstractNumId="15" w15:restartNumberingAfterBreak="0">
     <w:nsid w:val="2A5A6F65"/>
     <w:multiLevelType w:val="multilevel"/>
     <w:tmpl w:val="2D34835E"/>
@@ -6321,7 +6538,7 @@
       </w:rPr>
     </w:lvl>
   </w:abstractNum>
-  <w:abstractNum w:abstractNumId="16">
+  <w:abstractNum w:abstractNumId="16" w15:restartNumberingAfterBreak="0">
     <w:nsid w:val="2B7C6619"/>
     <w:multiLevelType w:val="multilevel"/>
     <w:tmpl w:val="A81020EA"/>
@@ -6434,7 +6651,7 @@
       </w:rPr>
     </w:lvl>
   </w:abstractNum>
-  <w:abstractNum w:abstractNumId="17">
+  <w:abstractNum w:abstractNumId="17" w15:restartNumberingAfterBreak="0">
     <w:nsid w:val="2BE94AD7"/>
     <w:multiLevelType w:val="multilevel"/>
     <w:tmpl w:val="A81020EA"/>
@@ -6547,7 +6764,7 @@
       </w:rPr>
     </w:lvl>
   </w:abstractNum>
-  <w:abstractNum w:abstractNumId="18">
+  <w:abstractNum w:abstractNumId="18" w15:restartNumberingAfterBreak="0">
     <w:nsid w:val="2BEC2E41"/>
     <w:multiLevelType w:val="hybridMultilevel"/>
     <w:tmpl w:val="7C86BA38"/>
@@ -6659,7 +6876,7 @@
       </w:rPr>
     </w:lvl>
   </w:abstractNum>
-  <w:abstractNum w:abstractNumId="19">
+  <w:abstractNum w:abstractNumId="19" w15:restartNumberingAfterBreak="0">
     <w:nsid w:val="2BEE7E71"/>
     <w:multiLevelType w:val="multilevel"/>
     <w:tmpl w:val="FA2024E6"/>
@@ -6808,7 +7025,7 @@
       </w:rPr>
     </w:lvl>
   </w:abstractNum>
-  <w:abstractNum w:abstractNumId="20">
+  <w:abstractNum w:abstractNumId="20" w15:restartNumberingAfterBreak="0">
     <w:nsid w:val="30CA7E1F"/>
     <w:multiLevelType w:val="multilevel"/>
     <w:tmpl w:val="0C0A001F"/>
@@ -6894,7 +7111,7 @@
       </w:pPr>
     </w:lvl>
   </w:abstractNum>
-  <w:abstractNum w:abstractNumId="21">
+  <w:abstractNum w:abstractNumId="21" w15:restartNumberingAfterBreak="0">
     <w:nsid w:val="377549AE"/>
     <w:multiLevelType w:val="hybridMultilevel"/>
     <w:tmpl w:val="17489AF6"/>
@@ -6983,7 +7200,7 @@
       </w:pPr>
     </w:lvl>
   </w:abstractNum>
-  <w:abstractNum w:abstractNumId="22">
+  <w:abstractNum w:abstractNumId="22" w15:restartNumberingAfterBreak="0">
     <w:nsid w:val="3E94689B"/>
     <w:multiLevelType w:val="hybridMultilevel"/>
     <w:tmpl w:val="A8DEC504"/>
@@ -7095,7 +7312,7 @@
       </w:rPr>
     </w:lvl>
   </w:abstractNum>
-  <w:abstractNum w:abstractNumId="23">
+  <w:abstractNum w:abstractNumId="23" w15:restartNumberingAfterBreak="0">
     <w:nsid w:val="3F4E4A14"/>
     <w:multiLevelType w:val="hybridMultilevel"/>
     <w:tmpl w:val="EE223598"/>
@@ -7184,7 +7401,7 @@
       </w:pPr>
     </w:lvl>
   </w:abstractNum>
-  <w:abstractNum w:abstractNumId="24">
+  <w:abstractNum w:abstractNumId="24" w15:restartNumberingAfterBreak="0">
     <w:nsid w:val="401B129F"/>
     <w:multiLevelType w:val="multilevel"/>
     <w:tmpl w:val="F6A6C324"/>
@@ -7300,7 +7517,7 @@
       </w:rPr>
     </w:lvl>
   </w:abstractNum>
-  <w:abstractNum w:abstractNumId="25">
+  <w:abstractNum w:abstractNumId="25" w15:restartNumberingAfterBreak="0">
     <w:nsid w:val="4D2965A7"/>
     <w:multiLevelType w:val="multilevel"/>
     <w:tmpl w:val="AD5C4AAE"/>
@@ -7386,7 +7603,7 @@
       </w:pPr>
     </w:lvl>
   </w:abstractNum>
-  <w:abstractNum w:abstractNumId="26">
+  <w:abstractNum w:abstractNumId="26" w15:restartNumberingAfterBreak="0">
     <w:nsid w:val="4E4B4E8A"/>
     <w:multiLevelType w:val="multilevel"/>
     <w:tmpl w:val="F6A6C324"/>
@@ -7502,7 +7719,7 @@
       </w:rPr>
     </w:lvl>
   </w:abstractNum>
-  <w:abstractNum w:abstractNumId="27">
+  <w:abstractNum w:abstractNumId="27" w15:restartNumberingAfterBreak="0">
     <w:nsid w:val="4ED90E92"/>
     <w:multiLevelType w:val="multilevel"/>
     <w:tmpl w:val="C8A287B4"/>
@@ -7588,7 +7805,7 @@
       </w:pPr>
     </w:lvl>
   </w:abstractNum>
-  <w:abstractNum w:abstractNumId="28">
+  <w:abstractNum w:abstractNumId="28" w15:restartNumberingAfterBreak="0">
     <w:nsid w:val="57FC2139"/>
     <w:multiLevelType w:val="multilevel"/>
     <w:tmpl w:val="6192ADC6"/>
@@ -7674,7 +7891,7 @@
       </w:pPr>
     </w:lvl>
   </w:abstractNum>
-  <w:abstractNum w:abstractNumId="29">
+  <w:abstractNum w:abstractNumId="29" w15:restartNumberingAfterBreak="0">
     <w:nsid w:val="5859130A"/>
     <w:multiLevelType w:val="hybridMultilevel"/>
     <w:tmpl w:val="52D050A2"/>
@@ -7786,7 +8003,7 @@
       </w:rPr>
     </w:lvl>
   </w:abstractNum>
-  <w:abstractNum w:abstractNumId="30">
+  <w:abstractNum w:abstractNumId="30" w15:restartNumberingAfterBreak="0">
     <w:nsid w:val="5B690EFF"/>
     <w:multiLevelType w:val="multilevel"/>
     <w:tmpl w:val="0C0A001F"/>
@@ -7872,7 +8089,7 @@
       </w:pPr>
     </w:lvl>
   </w:abstractNum>
-  <w:abstractNum w:abstractNumId="31">
+  <w:abstractNum w:abstractNumId="31" w15:restartNumberingAfterBreak="0">
     <w:nsid w:val="5C864ADC"/>
     <w:multiLevelType w:val="multilevel"/>
     <w:tmpl w:val="F6A6C324"/>
@@ -7988,7 +8205,7 @@
       </w:rPr>
     </w:lvl>
   </w:abstractNum>
-  <w:abstractNum w:abstractNumId="32">
+  <w:abstractNum w:abstractNumId="32" w15:restartNumberingAfterBreak="0">
     <w:nsid w:val="62DB425B"/>
     <w:multiLevelType w:val="hybridMultilevel"/>
     <w:tmpl w:val="DECCBCFC"/>
@@ -8100,7 +8317,7 @@
       </w:rPr>
     </w:lvl>
   </w:abstractNum>
-  <w:abstractNum w:abstractNumId="33">
+  <w:abstractNum w:abstractNumId="33" w15:restartNumberingAfterBreak="0">
     <w:nsid w:val="6ADE2528"/>
     <w:multiLevelType w:val="hybridMultilevel"/>
     <w:tmpl w:val="3CB0A5FA"/>
@@ -8186,7 +8403,7 @@
       </w:pPr>
     </w:lvl>
   </w:abstractNum>
-  <w:abstractNum w:abstractNumId="34">
+  <w:abstractNum w:abstractNumId="34" w15:restartNumberingAfterBreak="0">
     <w:nsid w:val="6BDA6346"/>
     <w:multiLevelType w:val="multilevel"/>
     <w:tmpl w:val="6EBCC10C"/>
@@ -8335,7 +8552,7 @@
       </w:rPr>
     </w:lvl>
   </w:abstractNum>
-  <w:abstractNum w:abstractNumId="35">
+  <w:abstractNum w:abstractNumId="35" w15:restartNumberingAfterBreak="0">
     <w:nsid w:val="6EFE59DD"/>
     <w:multiLevelType w:val="hybridMultilevel"/>
     <w:tmpl w:val="7C72C318"/>
@@ -8447,7 +8664,7 @@
       </w:rPr>
     </w:lvl>
   </w:abstractNum>
-  <w:abstractNum w:abstractNumId="36">
+  <w:abstractNum w:abstractNumId="36" w15:restartNumberingAfterBreak="0">
     <w:nsid w:val="6F2F2997"/>
     <w:multiLevelType w:val="multilevel"/>
     <w:tmpl w:val="2D34835E"/>
@@ -8563,7 +8780,7 @@
       </w:rPr>
     </w:lvl>
   </w:abstractNum>
-  <w:abstractNum w:abstractNumId="37">
+  <w:abstractNum w:abstractNumId="37" w15:restartNumberingAfterBreak="0">
     <w:nsid w:val="76C710A1"/>
     <w:multiLevelType w:val="multilevel"/>
     <w:tmpl w:val="575A829A"/>
@@ -8712,7 +8929,7 @@
       </w:rPr>
     </w:lvl>
   </w:abstractNum>
-  <w:abstractNum w:abstractNumId="38">
+  <w:abstractNum w:abstractNumId="38" w15:restartNumberingAfterBreak="0">
     <w:nsid w:val="7DC371EC"/>
     <w:multiLevelType w:val="hybridMultilevel"/>
     <w:tmpl w:val="E3C6BCA6"/>
@@ -8824,7 +9041,7 @@
       </w:rPr>
     </w:lvl>
   </w:abstractNum>
-  <w:abstractNum w:abstractNumId="39">
+  <w:abstractNum w:abstractNumId="39" w15:restartNumberingAfterBreak="0">
     <w:nsid w:val="7EBD5BD9"/>
     <w:multiLevelType w:val="multilevel"/>
     <w:tmpl w:val="BEA40F82"/>
@@ -9277,7 +9494,7 @@
 </file>
 
 <file path=word/people.xml><?xml version="1.0" encoding="utf-8"?>
-<w15:people xmlns:wpc="http://schemas.microsoft.com/office/word/2010/wordprocessingCanvas" xmlns:mo="http://schemas.microsoft.com/office/mac/office/2008/main" xmlns:mc="http://schemas.openxmlformats.org/markup-compatibility/2006" xmlns:mv="urn:schemas-microsoft-com:mac:vml" xmlns:o="urn:schemas-microsoft-com:office:office" xmlns:r="http://schemas.openxmlformats.org/officeDocument/2006/relationships" xmlns:m="http://schemas.openxmlformats.org/officeDocument/2006/math" xmlns:v="urn:schemas-microsoft-com:vml" xmlns:wp14="http://schemas.microsoft.com/office/word/2010/wordprocessingDrawing" xmlns:wp="http://schemas.openxmlformats.org/drawingml/2006/wordprocessingDrawing" xmlns:w10="urn:schemas-microsoft-com:office:word" xmlns:w="http://schemas.openxmlformats.org/wordprocessingml/2006/main" xmlns:w14="http://schemas.microsoft.com/office/word/2010/wordml" xmlns:w15="http://schemas.microsoft.com/office/word/2012/wordml" xmlns:wpg="http://schemas.microsoft.com/office/word/2010/wordprocessingGroup" xmlns:wpi="http://schemas.microsoft.com/office/word/2010/wordprocessingInk" xmlns:wne="http://schemas.microsoft.com/office/word/2006/wordml" xmlns:wps="http://schemas.microsoft.com/office/word/2010/wordprocessingShape" mc:Ignorable="w14 w15 wp14">
+<w15:people xmlns:wpc="http://schemas.microsoft.com/office/word/2010/wordprocessingCanvas" xmlns:cx="http://schemas.microsoft.com/office/drawing/2014/chartex" xmlns:cx1="http://schemas.microsoft.com/office/drawing/2015/9/8/chartex" xmlns:cx2="http://schemas.microsoft.com/office/drawing/2015/10/21/chartex" xmlns:cx3="http://schemas.microsoft.com/office/drawing/2016/5/9/chartex" xmlns:cx4="http://schemas.microsoft.com/office/drawing/2016/5/10/chartex" xmlns:cx5="http://schemas.microsoft.com/office/drawing/2016/5/11/chartex" xmlns:cx6="http://schemas.microsoft.com/office/drawing/2016/5/12/chartex" xmlns:cx7="http://schemas.microsoft.com/office/drawing/2016/5/13/chartex" xmlns:cx8="http://schemas.microsoft.com/office/drawing/2016/5/14/chartex" xmlns:mc="http://schemas.openxmlformats.org/markup-compatibility/2006" xmlns:aink="http://schemas.microsoft.com/office/drawing/2016/ink" xmlns:am3d="http://schemas.microsoft.com/office/drawing/2017/model3d" xmlns:o="urn:schemas-microsoft-com:office:office" xmlns:r="http://schemas.openxmlformats.org/officeDocument/2006/relationships" xmlns:m="http://schemas.openxmlformats.org/officeDocument/2006/math" xmlns:v="urn:schemas-microsoft-com:vml" xmlns:wp14="http://schemas.microsoft.com/office/word/2010/wordprocessingDrawing" xmlns:wp="http://schemas.openxmlformats.org/drawingml/2006/wordprocessingDrawing" xmlns:w10="urn:schemas-microsoft-com:office:word" xmlns:w="http://schemas.openxmlformats.org/wordprocessingml/2006/main" xmlns:w14="http://schemas.microsoft.com/office/word/2010/wordml" xmlns:w15="http://schemas.microsoft.com/office/word/2012/wordml" xmlns:w16cid="http://schemas.microsoft.com/office/word/2016/wordml/cid" xmlns:w16se="http://schemas.microsoft.com/office/word/2015/wordml/symex" xmlns:wpg="http://schemas.microsoft.com/office/word/2010/wordprocessingGroup" xmlns:wpi="http://schemas.microsoft.com/office/word/2010/wordprocessingInk" xmlns:wne="http://schemas.microsoft.com/office/word/2006/wordml" xmlns:wps="http://schemas.microsoft.com/office/word/2010/wordprocessingShape" mc:Ignorable="w14 w15 w16se w16cid wp14">
   <w15:person w15:author="Uribe, A">
     <w15:presenceInfo w15:providerId="AD" w15:userId="S-1-5-21-1802859667-647903414-1863928812-1040520"/>
   </w15:person>
@@ -9288,7 +9505,7 @@
 </file>
 
 <file path=word/styles.xml><?xml version="1.0" encoding="utf-8"?>
-<w:styles xmlns:mc="http://schemas.openxmlformats.org/markup-compatibility/2006" xmlns:r="http://schemas.openxmlformats.org/officeDocument/2006/relationships" xmlns:w="http://schemas.openxmlformats.org/wordprocessingml/2006/main" xmlns:w14="http://schemas.microsoft.com/office/word/2010/wordml" xmlns:w15="http://schemas.microsoft.com/office/word/2012/wordml" mc:Ignorable="w14 w15">
+<w:styles xmlns:mc="http://schemas.openxmlformats.org/markup-compatibility/2006" xmlns:r="http://schemas.openxmlformats.org/officeDocument/2006/relationships" xmlns:w="http://schemas.openxmlformats.org/wordprocessingml/2006/main" xmlns:w14="http://schemas.microsoft.com/office/word/2010/wordml" xmlns:w15="http://schemas.microsoft.com/office/word/2012/wordml" xmlns:w16cid="http://schemas.microsoft.com/office/word/2016/wordml/cid" xmlns:w16se="http://schemas.microsoft.com/office/word/2015/wordml/symex" mc:Ignorable="w14 w15 w16se w16cid">
   <w:docDefaults>
     <w:rPrDefault>
       <w:rPr>
@@ -9304,7 +9521,7 @@
       </w:pPr>
     </w:pPrDefault>
   </w:docDefaults>
-  <w:latentStyles w:defLockedState="0" w:defUIPriority="99" w:defSemiHidden="0" w:defUnhideWhenUsed="0" w:defQFormat="0" w:count="382">
+  <w:latentStyles w:defLockedState="0" w:defUIPriority="99" w:defSemiHidden="0" w:defUnhideWhenUsed="0" w:defQFormat="0" w:count="375">
     <w:lsdException w:name="Normal" w:uiPriority="0" w:qFormat="1"/>
     <w:lsdException w:name="heading 1" w:uiPriority="9" w:qFormat="1"/>
     <w:lsdException w:name="heading 2" w:semiHidden="1" w:uiPriority="9" w:unhideWhenUsed="1" w:qFormat="1"/>
@@ -9410,6 +9627,7 @@
     <w:lsdException w:name="HTML Sample" w:semiHidden="1" w:unhideWhenUsed="1"/>
     <w:lsdException w:name="HTML Typewriter" w:semiHidden="1" w:unhideWhenUsed="1"/>
     <w:lsdException w:name="HTML Variable" w:semiHidden="1" w:unhideWhenUsed="1"/>
+    <w:lsdException w:name="Normal Table" w:semiHidden="1" w:unhideWhenUsed="1"/>
     <w:lsdException w:name="annotation subject" w:semiHidden="1" w:unhideWhenUsed="1"/>
     <w:lsdException w:name="No List" w:semiHidden="1" w:unhideWhenUsed="1"/>
     <w:lsdException w:name="Outline List 1" w:semiHidden="1" w:unhideWhenUsed="1"/>
@@ -9455,9 +9673,11 @@
     <w:lsdException w:name="Table Subtle 1" w:semiHidden="1" w:unhideWhenUsed="1"/>
     <w:lsdException w:name="Table Subtle 2" w:semiHidden="1" w:unhideWhenUsed="1"/>
     <w:lsdException w:name="Table Web 1" w:semiHidden="1" w:unhideWhenUsed="1"/>
+    <w:lsdException w:name="Table Web 2" w:semiHidden="1" w:unhideWhenUsed="1"/>
     <w:lsdException w:name="Table Web 3" w:semiHidden="1" w:unhideWhenUsed="1"/>
     <w:lsdException w:name="Balloon Text" w:semiHidden="1" w:unhideWhenUsed="1"/>
     <w:lsdException w:name="Table Grid" w:uiPriority="39"/>
+    <w:lsdException w:name="Table Theme" w:semiHidden="1" w:unhideWhenUsed="1"/>
     <w:lsdException w:name="Placeholder Text" w:semiHidden="1"/>
     <w:lsdException w:name="No Spacing" w:uiPriority="1" w:qFormat="1"/>
     <w:lsdException w:name="Light Shading" w:uiPriority="60"/>
@@ -9681,11 +9901,11 @@
     <w:qFormat/>
     <w:rsid w:val="00036453"/>
   </w:style>
-  <w:style w:type="paragraph" w:styleId="Heading1">
+  <w:style w:type="paragraph" w:styleId="Ttulo1">
     <w:name w:val="heading 1"/>
-    <w:basedOn w:val="Title"/>
+    <w:basedOn w:val="Ttulo"/>
     <w:next w:val="Normal"/>
-    <w:link w:val="Heading1Char"/>
+    <w:link w:val="Ttulo1Car"/>
     <w:autoRedefine/>
     <w:uiPriority w:val="9"/>
     <w:qFormat/>
@@ -9702,11 +9922,11 @@
       <w:szCs w:val="56"/>
     </w:rPr>
   </w:style>
-  <w:style w:type="paragraph" w:styleId="Heading2">
+  <w:style w:type="paragraph" w:styleId="Ttulo2">
     <w:name w:val="heading 2"/>
     <w:basedOn w:val="Normal"/>
     <w:next w:val="Normal"/>
-    <w:link w:val="Heading2Char"/>
+    <w:link w:val="Ttulo2Car"/>
     <w:uiPriority w:val="9"/>
     <w:unhideWhenUsed/>
     <w:qFormat/>
@@ -9723,11 +9943,11 @@
       <w:szCs w:val="32"/>
     </w:rPr>
   </w:style>
-  <w:style w:type="paragraph" w:styleId="Heading3">
+  <w:style w:type="paragraph" w:styleId="Ttulo3">
     <w:name w:val="heading 3"/>
     <w:basedOn w:val="Normal"/>
     <w:next w:val="Normal"/>
-    <w:link w:val="Heading3Char"/>
+    <w:link w:val="Ttulo3Car"/>
     <w:uiPriority w:val="9"/>
     <w:unhideWhenUsed/>
     <w:qFormat/>
@@ -9744,11 +9964,11 @@
       <w:szCs w:val="32"/>
     </w:rPr>
   </w:style>
-  <w:style w:type="paragraph" w:styleId="Heading4">
+  <w:style w:type="paragraph" w:styleId="Ttulo4">
     <w:name w:val="heading 4"/>
     <w:basedOn w:val="Normal"/>
     <w:next w:val="Normal"/>
-    <w:link w:val="Heading4Char"/>
+    <w:link w:val="Ttulo4Car"/>
     <w:uiPriority w:val="9"/>
     <w:unhideWhenUsed/>
     <w:qFormat/>
@@ -9767,11 +9987,11 @@
       <w:szCs w:val="30"/>
     </w:rPr>
   </w:style>
-  <w:style w:type="paragraph" w:styleId="Heading5">
+  <w:style w:type="paragraph" w:styleId="Ttulo5">
     <w:name w:val="heading 5"/>
     <w:basedOn w:val="Normal"/>
     <w:next w:val="Normal"/>
-    <w:link w:val="Heading5Char"/>
+    <w:link w:val="Ttulo5Car"/>
     <w:uiPriority w:val="9"/>
     <w:semiHidden/>
     <w:unhideWhenUsed/>
@@ -9789,11 +10009,11 @@
       <w:szCs w:val="28"/>
     </w:rPr>
   </w:style>
-  <w:style w:type="paragraph" w:styleId="Heading6">
+  <w:style w:type="paragraph" w:styleId="Ttulo6">
     <w:name w:val="heading 6"/>
     <w:basedOn w:val="Normal"/>
     <w:next w:val="Normal"/>
-    <w:link w:val="Heading6Char"/>
+    <w:link w:val="Ttulo6Car"/>
     <w:uiPriority w:val="9"/>
     <w:semiHidden/>
     <w:unhideWhenUsed/>
@@ -9813,11 +10033,11 @@
       <w:szCs w:val="26"/>
     </w:rPr>
   </w:style>
-  <w:style w:type="paragraph" w:styleId="Heading7">
+  <w:style w:type="paragraph" w:styleId="Ttulo7">
     <w:name w:val="heading 7"/>
     <w:basedOn w:val="Normal"/>
     <w:next w:val="Normal"/>
-    <w:link w:val="Heading7Char"/>
+    <w:link w:val="Ttulo7Car"/>
     <w:uiPriority w:val="9"/>
     <w:semiHidden/>
     <w:unhideWhenUsed/>
@@ -9835,11 +10055,11 @@
       <w:szCs w:val="24"/>
     </w:rPr>
   </w:style>
-  <w:style w:type="paragraph" w:styleId="Heading8">
+  <w:style w:type="paragraph" w:styleId="Ttulo8">
     <w:name w:val="heading 8"/>
     <w:basedOn w:val="Normal"/>
     <w:next w:val="Normal"/>
-    <w:link w:val="Heading8Char"/>
+    <w:link w:val="Ttulo8Car"/>
     <w:uiPriority w:val="9"/>
     <w:semiHidden/>
     <w:unhideWhenUsed/>
@@ -9859,11 +10079,11 @@
       <w:szCs w:val="22"/>
     </w:rPr>
   </w:style>
-  <w:style w:type="paragraph" w:styleId="Heading9">
+  <w:style w:type="paragraph" w:styleId="Ttulo9">
     <w:name w:val="heading 9"/>
     <w:basedOn w:val="Normal"/>
     <w:next w:val="Normal"/>
-    <w:link w:val="Heading9Char"/>
+    <w:link w:val="Ttulo9Car"/>
     <w:uiPriority w:val="9"/>
     <w:semiHidden/>
     <w:unhideWhenUsed/>
@@ -9882,13 +10102,13 @@
       <w:iCs/>
     </w:rPr>
   </w:style>
-  <w:style w:type="character" w:default="1" w:styleId="DefaultParagraphFont">
+  <w:style w:type="character" w:default="1" w:styleId="Fuentedeprrafopredeter">
     <w:name w:val="Default Paragraph Font"/>
     <w:uiPriority w:val="1"/>
     <w:semiHidden/>
     <w:unhideWhenUsed/>
   </w:style>
-  <w:style w:type="table" w:default="1" w:styleId="TableNormal">
+  <w:style w:type="table" w:default="1" w:styleId="Tablanormal">
     <w:name w:val="Normal Table"/>
     <w:uiPriority w:val="99"/>
     <w:semiHidden/>
@@ -9903,16 +10123,16 @@
       </w:tblCellMar>
     </w:tblPr>
   </w:style>
-  <w:style w:type="numbering" w:default="1" w:styleId="NoList">
+  <w:style w:type="numbering" w:default="1" w:styleId="Sinlista">
     <w:name w:val="No List"/>
     <w:uiPriority w:val="99"/>
     <w:semiHidden/>
     <w:unhideWhenUsed/>
   </w:style>
-  <w:style w:type="character" w:customStyle="1" w:styleId="Heading1Char">
-    <w:name w:val="Heading 1 Char"/>
-    <w:basedOn w:val="DefaultParagraphFont"/>
-    <w:link w:val="Heading1"/>
+  <w:style w:type="character" w:customStyle="1" w:styleId="Ttulo1Car">
+    <w:name w:val="Título 1 Car"/>
+    <w:basedOn w:val="Fuentedeprrafopredeter"/>
+    <w:link w:val="Ttulo1"/>
     <w:uiPriority w:val="9"/>
     <w:rsid w:val="00E41ECA"/>
     <w:rPr>
@@ -9924,10 +10144,10 @@
       <w:szCs w:val="56"/>
     </w:rPr>
   </w:style>
-  <w:style w:type="character" w:customStyle="1" w:styleId="Heading2Char">
-    <w:name w:val="Heading 2 Char"/>
-    <w:basedOn w:val="DefaultParagraphFont"/>
-    <w:link w:val="Heading2"/>
+  <w:style w:type="character" w:customStyle="1" w:styleId="Ttulo2Car">
+    <w:name w:val="Título 2 Car"/>
+    <w:basedOn w:val="Fuentedeprrafopredeter"/>
+    <w:link w:val="Ttulo2"/>
     <w:uiPriority w:val="9"/>
     <w:rsid w:val="00813FAF"/>
     <w:rPr>
@@ -9936,10 +10156,10 @@
       <w:szCs w:val="32"/>
     </w:rPr>
   </w:style>
-  <w:style w:type="character" w:customStyle="1" w:styleId="Heading3Char">
-    <w:name w:val="Heading 3 Char"/>
-    <w:basedOn w:val="DefaultParagraphFont"/>
-    <w:link w:val="Heading3"/>
+  <w:style w:type="character" w:customStyle="1" w:styleId="Ttulo3Car">
+    <w:name w:val="Título 3 Car"/>
+    <w:basedOn w:val="Fuentedeprrafopredeter"/>
+    <w:link w:val="Ttulo3"/>
     <w:uiPriority w:val="9"/>
     <w:rsid w:val="00813FAF"/>
     <w:rPr>
@@ -9948,10 +10168,10 @@
       <w:szCs w:val="32"/>
     </w:rPr>
   </w:style>
-  <w:style w:type="character" w:customStyle="1" w:styleId="Heading4Char">
-    <w:name w:val="Heading 4 Char"/>
-    <w:basedOn w:val="DefaultParagraphFont"/>
-    <w:link w:val="Heading4"/>
+  <w:style w:type="character" w:customStyle="1" w:styleId="Ttulo4Car">
+    <w:name w:val="Título 4 Car"/>
+    <w:basedOn w:val="Fuentedeprrafopredeter"/>
+    <w:link w:val="Ttulo4"/>
     <w:uiPriority w:val="9"/>
     <w:rsid w:val="00036453"/>
     <w:rPr>
@@ -9962,10 +10182,10 @@
       <w:szCs w:val="30"/>
     </w:rPr>
   </w:style>
-  <w:style w:type="character" w:customStyle="1" w:styleId="Heading5Char">
-    <w:name w:val="Heading 5 Char"/>
-    <w:basedOn w:val="DefaultParagraphFont"/>
-    <w:link w:val="Heading5"/>
+  <w:style w:type="character" w:customStyle="1" w:styleId="Ttulo5Car">
+    <w:name w:val="Título 5 Car"/>
+    <w:basedOn w:val="Fuentedeprrafopredeter"/>
+    <w:link w:val="Ttulo5"/>
     <w:uiPriority w:val="9"/>
     <w:semiHidden/>
     <w:rsid w:val="00036453"/>
@@ -9975,10 +10195,10 @@
       <w:szCs w:val="28"/>
     </w:rPr>
   </w:style>
-  <w:style w:type="character" w:customStyle="1" w:styleId="Heading6Char">
-    <w:name w:val="Heading 6 Char"/>
-    <w:basedOn w:val="DefaultParagraphFont"/>
-    <w:link w:val="Heading6"/>
+  <w:style w:type="character" w:customStyle="1" w:styleId="Ttulo6Car">
+    <w:name w:val="Título 6 Car"/>
+    <w:basedOn w:val="Fuentedeprrafopredeter"/>
+    <w:link w:val="Ttulo6"/>
     <w:uiPriority w:val="9"/>
     <w:semiHidden/>
     <w:rsid w:val="00036453"/>
@@ -9990,10 +10210,10 @@
       <w:szCs w:val="26"/>
     </w:rPr>
   </w:style>
-  <w:style w:type="character" w:customStyle="1" w:styleId="Heading7Char">
-    <w:name w:val="Heading 7 Char"/>
-    <w:basedOn w:val="DefaultParagraphFont"/>
-    <w:link w:val="Heading7"/>
+  <w:style w:type="character" w:customStyle="1" w:styleId="Ttulo7Car">
+    <w:name w:val="Título 7 Car"/>
+    <w:basedOn w:val="Fuentedeprrafopredeter"/>
+    <w:link w:val="Ttulo7"/>
     <w:uiPriority w:val="9"/>
     <w:semiHidden/>
     <w:rsid w:val="00036453"/>
@@ -10003,10 +10223,10 @@
       <w:szCs w:val="24"/>
     </w:rPr>
   </w:style>
-  <w:style w:type="character" w:customStyle="1" w:styleId="Heading8Char">
-    <w:name w:val="Heading 8 Char"/>
-    <w:basedOn w:val="DefaultParagraphFont"/>
-    <w:link w:val="Heading8"/>
+  <w:style w:type="character" w:customStyle="1" w:styleId="Ttulo8Car">
+    <w:name w:val="Título 8 Car"/>
+    <w:basedOn w:val="Fuentedeprrafopredeter"/>
+    <w:link w:val="Ttulo8"/>
     <w:uiPriority w:val="9"/>
     <w:semiHidden/>
     <w:rsid w:val="00036453"/>
@@ -10018,10 +10238,10 @@
       <w:szCs w:val="22"/>
     </w:rPr>
   </w:style>
-  <w:style w:type="character" w:customStyle="1" w:styleId="Heading9Char">
-    <w:name w:val="Heading 9 Char"/>
-    <w:basedOn w:val="DefaultParagraphFont"/>
-    <w:link w:val="Heading9"/>
+  <w:style w:type="character" w:customStyle="1" w:styleId="Ttulo9Car">
+    <w:name w:val="Título 9 Car"/>
+    <w:basedOn w:val="Fuentedeprrafopredeter"/>
+    <w:link w:val="Ttulo9"/>
     <w:uiPriority w:val="9"/>
     <w:semiHidden/>
     <w:rsid w:val="00036453"/>
@@ -10032,7 +10252,7 @@
       <w:iCs/>
     </w:rPr>
   </w:style>
-  <w:style w:type="paragraph" w:styleId="Caption">
+  <w:style w:type="paragraph" w:styleId="Descripcin">
     <w:name w:val="caption"/>
     <w:basedOn w:val="Normal"/>
     <w:next w:val="Normal"/>
@@ -10051,11 +10271,11 @@
       <w:szCs w:val="16"/>
     </w:rPr>
   </w:style>
-  <w:style w:type="paragraph" w:styleId="Title">
+  <w:style w:type="paragraph" w:styleId="Ttulo">
     <w:name w:val="Title"/>
     <w:basedOn w:val="Normal"/>
     <w:next w:val="Normal"/>
-    <w:link w:val="TitleChar"/>
+    <w:link w:val="TtuloCar"/>
     <w:uiPriority w:val="10"/>
     <w:qFormat/>
     <w:rsid w:val="00036453"/>
@@ -10077,10 +10297,10 @@
       <w:szCs w:val="72"/>
     </w:rPr>
   </w:style>
-  <w:style w:type="character" w:customStyle="1" w:styleId="TitleChar">
-    <w:name w:val="Title Char"/>
-    <w:basedOn w:val="DefaultParagraphFont"/>
-    <w:link w:val="Title"/>
+  <w:style w:type="character" w:customStyle="1" w:styleId="TtuloCar">
+    <w:name w:val="Título Car"/>
+    <w:basedOn w:val="Fuentedeprrafopredeter"/>
+    <w:link w:val="Ttulo"/>
     <w:uiPriority w:val="10"/>
     <w:rsid w:val="00036453"/>
     <w:rPr>
@@ -10092,11 +10312,11 @@
       <w:szCs w:val="72"/>
     </w:rPr>
   </w:style>
-  <w:style w:type="paragraph" w:styleId="Subtitle">
+  <w:style w:type="paragraph" w:styleId="Subttulo">
     <w:name w:val="Subtitle"/>
     <w:basedOn w:val="Normal"/>
     <w:next w:val="Normal"/>
-    <w:link w:val="SubtitleChar"/>
+    <w:link w:val="SubttuloCar"/>
     <w:uiPriority w:val="11"/>
     <w:qFormat/>
     <w:rsid w:val="00036453"/>
@@ -10112,10 +10332,10 @@
       <w:szCs w:val="28"/>
     </w:rPr>
   </w:style>
-  <w:style w:type="character" w:customStyle="1" w:styleId="SubtitleChar">
-    <w:name w:val="Subtitle Char"/>
-    <w:basedOn w:val="DefaultParagraphFont"/>
-    <w:link w:val="Subtitle"/>
+  <w:style w:type="character" w:customStyle="1" w:styleId="SubttuloCar">
+    <w:name w:val="Subtítulo Car"/>
+    <w:basedOn w:val="Fuentedeprrafopredeter"/>
+    <w:link w:val="Subttulo"/>
     <w:uiPriority w:val="11"/>
     <w:rsid w:val="00036453"/>
     <w:rPr>
@@ -10124,9 +10344,9 @@
       <w:szCs w:val="28"/>
     </w:rPr>
   </w:style>
-  <w:style w:type="character" w:styleId="Strong">
+  <w:style w:type="character" w:styleId="Textoennegrita">
     <w:name w:val="Strong"/>
-    <w:basedOn w:val="DefaultParagraphFont"/>
+    <w:basedOn w:val="Fuentedeprrafopredeter"/>
     <w:uiPriority w:val="22"/>
     <w:qFormat/>
     <w:rsid w:val="00036453"/>
@@ -10135,9 +10355,9 @@
       <w:bCs/>
     </w:rPr>
   </w:style>
-  <w:style w:type="character" w:styleId="Emphasis">
+  <w:style w:type="character" w:styleId="nfasis">
     <w:name w:val="Emphasis"/>
-    <w:basedOn w:val="DefaultParagraphFont"/>
+    <w:basedOn w:val="Fuentedeprrafopredeter"/>
     <w:uiPriority w:val="20"/>
     <w:qFormat/>
     <w:rsid w:val="00036453"/>
@@ -10147,7 +10367,7 @@
       <w:color w:val="000000" w:themeColor="text1"/>
     </w:rPr>
   </w:style>
-  <w:style w:type="paragraph" w:styleId="NoSpacing">
+  <w:style w:type="paragraph" w:styleId="Sinespaciado">
     <w:name w:val="No Spacing"/>
     <w:uiPriority w:val="1"/>
     <w:qFormat/>
@@ -10156,11 +10376,11 @@
       <w:spacing w:after="0" w:line="240" w:lineRule="auto"/>
     </w:pPr>
   </w:style>
-  <w:style w:type="paragraph" w:styleId="Quote">
+  <w:style w:type="paragraph" w:styleId="Cita">
     <w:name w:val="Quote"/>
     <w:basedOn w:val="Normal"/>
     <w:next w:val="Normal"/>
-    <w:link w:val="QuoteChar"/>
+    <w:link w:val="CitaCar"/>
     <w:uiPriority w:val="29"/>
     <w:qFormat/>
     <w:rsid w:val="00036453"/>
@@ -10177,10 +10397,10 @@
       <w:szCs w:val="24"/>
     </w:rPr>
   </w:style>
-  <w:style w:type="character" w:customStyle="1" w:styleId="QuoteChar">
-    <w:name w:val="Quote Char"/>
-    <w:basedOn w:val="DefaultParagraphFont"/>
-    <w:link w:val="Quote"/>
+  <w:style w:type="character" w:customStyle="1" w:styleId="CitaCar">
+    <w:name w:val="Cita Car"/>
+    <w:basedOn w:val="Fuentedeprrafopredeter"/>
+    <w:link w:val="Cita"/>
     <w:uiPriority w:val="29"/>
     <w:rsid w:val="00036453"/>
     <w:rPr>
@@ -10191,11 +10411,11 @@
       <w:szCs w:val="24"/>
     </w:rPr>
   </w:style>
-  <w:style w:type="paragraph" w:styleId="IntenseQuote">
+  <w:style w:type="paragraph" w:styleId="Citadestacada">
     <w:name w:val="Intense Quote"/>
     <w:basedOn w:val="Normal"/>
     <w:next w:val="Normal"/>
-    <w:link w:val="IntenseQuoteChar"/>
+    <w:link w:val="CitadestacadaCar"/>
     <w:uiPriority w:val="30"/>
     <w:qFormat/>
     <w:rsid w:val="00036453"/>
@@ -10212,10 +10432,10 @@
       <w:szCs w:val="28"/>
     </w:rPr>
   </w:style>
-  <w:style w:type="character" w:customStyle="1" w:styleId="IntenseQuoteChar">
-    <w:name w:val="Intense Quote Char"/>
-    <w:basedOn w:val="DefaultParagraphFont"/>
-    <w:link w:val="IntenseQuote"/>
+  <w:style w:type="character" w:customStyle="1" w:styleId="CitadestacadaCar">
+    <w:name w:val="Cita destacada Car"/>
+    <w:basedOn w:val="Fuentedeprrafopredeter"/>
+    <w:link w:val="Citadestacada"/>
     <w:uiPriority w:val="30"/>
     <w:rsid w:val="00036453"/>
     <w:rPr>
@@ -10226,9 +10446,9 @@
       <w:szCs w:val="28"/>
     </w:rPr>
   </w:style>
-  <w:style w:type="character" w:styleId="SubtleEmphasis">
+  <w:style w:type="character" w:styleId="nfasissutil">
     <w:name w:val="Subtle Emphasis"/>
-    <w:basedOn w:val="DefaultParagraphFont"/>
+    <w:basedOn w:val="Fuentedeprrafopredeter"/>
     <w:uiPriority w:val="19"/>
     <w:qFormat/>
     <w:rsid w:val="0080328A"/>
@@ -10238,9 +10458,9 @@
       <w:color w:val="auto"/>
     </w:rPr>
   </w:style>
-  <w:style w:type="character" w:styleId="IntenseEmphasis">
+  <w:style w:type="character" w:styleId="nfasisintenso">
     <w:name w:val="Intense Emphasis"/>
-    <w:basedOn w:val="DefaultParagraphFont"/>
+    <w:basedOn w:val="Fuentedeprrafopredeter"/>
     <w:uiPriority w:val="21"/>
     <w:qFormat/>
     <w:rsid w:val="00036453"/>
@@ -10252,9 +10472,9 @@
       <w:color w:val="auto"/>
     </w:rPr>
   </w:style>
-  <w:style w:type="character" w:styleId="SubtleReference">
+  <w:style w:type="character" w:styleId="Referenciasutil">
     <w:name w:val="Subtle Reference"/>
-    <w:basedOn w:val="DefaultParagraphFont"/>
+    <w:basedOn w:val="Fuentedeprrafopredeter"/>
     <w:uiPriority w:val="31"/>
     <w:qFormat/>
     <w:rsid w:val="00036453"/>
@@ -10266,9 +10486,9 @@
       <w:u w:val="single" w:color="7F7F7F" w:themeColor="text1" w:themeTint="80"/>
     </w:rPr>
   </w:style>
-  <w:style w:type="character" w:styleId="IntenseReference">
+  <w:style w:type="character" w:styleId="Referenciaintensa">
     <w:name w:val="Intense Reference"/>
-    <w:basedOn w:val="DefaultParagraphFont"/>
+    <w:basedOn w:val="Fuentedeprrafopredeter"/>
     <w:uiPriority w:val="32"/>
     <w:qFormat/>
     <w:rsid w:val="00036453"/>
@@ -10282,9 +10502,9 @@
       <w:u w:val="single"/>
     </w:rPr>
   </w:style>
-  <w:style w:type="character" w:styleId="BookTitle">
+  <w:style w:type="character" w:styleId="Ttulodellibro">
     <w:name w:val="Book Title"/>
-    <w:basedOn w:val="DefaultParagraphFont"/>
+    <w:basedOn w:val="Fuentedeprrafopredeter"/>
     <w:uiPriority w:val="33"/>
     <w:qFormat/>
     <w:rsid w:val="00036453"/>
@@ -10296,9 +10516,9 @@
       <w:spacing w:val="0"/>
     </w:rPr>
   </w:style>
-  <w:style w:type="paragraph" w:styleId="TOCHeading">
+  <w:style w:type="paragraph" w:styleId="TtuloTDC">
     <w:name w:val="TOC Heading"/>
-    <w:basedOn w:val="Heading1"/>
+    <w:basedOn w:val="Ttulo1"/>
     <w:next w:val="Normal"/>
     <w:uiPriority w:val="39"/>
     <w:unhideWhenUsed/>
@@ -10308,10 +10528,10 @@
       <w:outlineLvl w:val="9"/>
     </w:pPr>
   </w:style>
-  <w:style w:type="paragraph" w:styleId="ListParagraph">
+  <w:style w:type="paragraph" w:styleId="Prrafodelista">
     <w:name w:val="List Paragraph"/>
     <w:basedOn w:val="Normal"/>
-    <w:link w:val="ListParagraphChar"/>
+    <w:link w:val="PrrafodelistaCar"/>
     <w:uiPriority w:val="34"/>
     <w:qFormat/>
     <w:rsid w:val="00036453"/>
@@ -10333,16 +10553,15 @@
       <w:sz w:val="36"/>
     </w:rPr>
   </w:style>
-  <w:style w:type="table" w:styleId="TableGrid">
+  <w:style w:type="table" w:styleId="Tablaconcuadrcula">
     <w:name w:val="Table Grid"/>
-    <w:basedOn w:val="TableNormal"/>
+    <w:basedOn w:val="Tablanormal"/>
     <w:uiPriority w:val="39"/>
     <w:rsid w:val="00FD0061"/>
     <w:pPr>
       <w:spacing w:after="0" w:line="240" w:lineRule="auto"/>
     </w:pPr>
     <w:tblPr>
-      <w:tblInd w:w="0" w:type="dxa"/>
       <w:tblBorders>
         <w:top w:val="single" w:sz="4" w:space="0" w:color="auto"/>
         <w:left w:val="single" w:sz="4" w:space="0" w:color="auto"/>
@@ -10351,17 +10570,11 @@
         <w:insideH w:val="single" w:sz="4" w:space="0" w:color="auto"/>
         <w:insideV w:val="single" w:sz="4" w:space="0" w:color="auto"/>
       </w:tblBorders>
-      <w:tblCellMar>
-        <w:top w:w="0" w:type="dxa"/>
-        <w:left w:w="108" w:type="dxa"/>
-        <w:bottom w:w="0" w:type="dxa"/>
-        <w:right w:w="108" w:type="dxa"/>
-      </w:tblCellMar>
     </w:tblPr>
   </w:style>
   <w:style w:type="character" w:customStyle="1" w:styleId="TtuloIntroCar">
     <w:name w:val="Tìtulo Intro Car"/>
-    <w:basedOn w:val="Heading1Char"/>
+    <w:basedOn w:val="Ttulo1Car"/>
     <w:link w:val="TtuloIntro"/>
     <w:rsid w:val="005E5EC6"/>
     <w:rPr>
@@ -10373,9 +10586,9 @@
       <w:szCs w:val="72"/>
     </w:rPr>
   </w:style>
-  <w:style w:type="character" w:styleId="Hyperlink">
+  <w:style w:type="character" w:styleId="Hipervnculo">
     <w:name w:val="Hyperlink"/>
-    <w:basedOn w:val="DefaultParagraphFont"/>
+    <w:basedOn w:val="Fuentedeprrafopredeter"/>
     <w:uiPriority w:val="99"/>
     <w:unhideWhenUsed/>
     <w:rsid w:val="008C4A63"/>
@@ -10384,7 +10597,7 @@
       <w:u w:val="single"/>
     </w:rPr>
   </w:style>
-  <w:style w:type="paragraph" w:styleId="TOC1">
+  <w:style w:type="paragraph" w:styleId="TDC1">
     <w:name w:val="toc 1"/>
     <w:basedOn w:val="Normal"/>
     <w:next w:val="Normal"/>
@@ -10404,7 +10617,7 @@
       <w:szCs w:val="20"/>
     </w:rPr>
   </w:style>
-  <w:style w:type="paragraph" w:styleId="TOC2">
+  <w:style w:type="paragraph" w:styleId="TDC2">
     <w:name w:val="toc 2"/>
     <w:basedOn w:val="Normal"/>
     <w:next w:val="Normal"/>
@@ -10423,7 +10636,7 @@
       <w:szCs w:val="20"/>
     </w:rPr>
   </w:style>
-  <w:style w:type="paragraph" w:styleId="TOC3">
+  <w:style w:type="paragraph" w:styleId="TDC3">
     <w:name w:val="toc 3"/>
     <w:basedOn w:val="Normal"/>
     <w:next w:val="Normal"/>
@@ -10443,7 +10656,7 @@
       <w:szCs w:val="20"/>
     </w:rPr>
   </w:style>
-  <w:style w:type="paragraph" w:styleId="TOC4">
+  <w:style w:type="paragraph" w:styleId="TDC4">
     <w:name w:val="toc 4"/>
     <w:basedOn w:val="Normal"/>
     <w:next w:val="Normal"/>
@@ -10461,7 +10674,7 @@
       <w:szCs w:val="18"/>
     </w:rPr>
   </w:style>
-  <w:style w:type="paragraph" w:styleId="TOC5">
+  <w:style w:type="paragraph" w:styleId="TDC5">
     <w:name w:val="toc 5"/>
     <w:basedOn w:val="Normal"/>
     <w:next w:val="Normal"/>
@@ -10479,7 +10692,7 @@
       <w:szCs w:val="18"/>
     </w:rPr>
   </w:style>
-  <w:style w:type="paragraph" w:styleId="TOC6">
+  <w:style w:type="paragraph" w:styleId="TDC6">
     <w:name w:val="toc 6"/>
     <w:basedOn w:val="Normal"/>
     <w:next w:val="Normal"/>
@@ -10497,7 +10710,7 @@
       <w:szCs w:val="18"/>
     </w:rPr>
   </w:style>
-  <w:style w:type="paragraph" w:styleId="TOC7">
+  <w:style w:type="paragraph" w:styleId="TDC7">
     <w:name w:val="toc 7"/>
     <w:basedOn w:val="Normal"/>
     <w:next w:val="Normal"/>
@@ -10515,7 +10728,7 @@
       <w:szCs w:val="18"/>
     </w:rPr>
   </w:style>
-  <w:style w:type="paragraph" w:styleId="TOC8">
+  <w:style w:type="paragraph" w:styleId="TDC8">
     <w:name w:val="toc 8"/>
     <w:basedOn w:val="Normal"/>
     <w:next w:val="Normal"/>
@@ -10533,7 +10746,7 @@
       <w:szCs w:val="18"/>
     </w:rPr>
   </w:style>
-  <w:style w:type="paragraph" w:styleId="TOC9">
+  <w:style w:type="paragraph" w:styleId="TDC9">
     <w:name w:val="toc 9"/>
     <w:basedOn w:val="Normal"/>
     <w:next w:val="Normal"/>
@@ -10551,7 +10764,7 @@
       <w:szCs w:val="18"/>
     </w:rPr>
   </w:style>
-  <w:style w:type="paragraph" w:styleId="TableofFigures">
+  <w:style w:type="paragraph" w:styleId="Tabladeilustraciones">
     <w:name w:val="table of figures"/>
     <w:basedOn w:val="Normal"/>
     <w:next w:val="Normal"/>
@@ -10562,9 +10775,9 @@
       <w:spacing w:after="0"/>
     </w:pPr>
   </w:style>
-  <w:style w:type="character" w:styleId="FollowedHyperlink">
+  <w:style w:type="character" w:styleId="Hipervnculovisitado">
     <w:name w:val="FollowedHyperlink"/>
-    <w:basedOn w:val="DefaultParagraphFont"/>
+    <w:basedOn w:val="Fuentedeprrafopredeter"/>
     <w:uiPriority w:val="99"/>
     <w:semiHidden/>
     <w:unhideWhenUsed/>
@@ -10574,10 +10787,10 @@
       <w:u w:val="single"/>
     </w:rPr>
   </w:style>
-  <w:style w:type="paragraph" w:styleId="Header">
+  <w:style w:type="paragraph" w:styleId="Encabezado">
     <w:name w:val="header"/>
     <w:basedOn w:val="Normal"/>
-    <w:link w:val="HeaderChar"/>
+    <w:link w:val="EncabezadoCar"/>
     <w:uiPriority w:val="99"/>
     <w:unhideWhenUsed/>
     <w:rsid w:val="00ED45F2"/>
@@ -10589,17 +10802,17 @@
       <w:spacing w:after="0" w:line="240" w:lineRule="auto"/>
     </w:pPr>
   </w:style>
-  <w:style w:type="character" w:customStyle="1" w:styleId="HeaderChar">
-    <w:name w:val="Header Char"/>
-    <w:basedOn w:val="DefaultParagraphFont"/>
-    <w:link w:val="Header"/>
+  <w:style w:type="character" w:customStyle="1" w:styleId="EncabezadoCar">
+    <w:name w:val="Encabezado Car"/>
+    <w:basedOn w:val="Fuentedeprrafopredeter"/>
+    <w:link w:val="Encabezado"/>
     <w:uiPriority w:val="99"/>
     <w:rsid w:val="00ED45F2"/>
   </w:style>
-  <w:style w:type="paragraph" w:styleId="Footer">
+  <w:style w:type="paragraph" w:styleId="Piedepgina">
     <w:name w:val="footer"/>
     <w:basedOn w:val="Normal"/>
-    <w:link w:val="FooterChar"/>
+    <w:link w:val="PiedepginaCar"/>
     <w:uiPriority w:val="99"/>
     <w:unhideWhenUsed/>
     <w:rsid w:val="00ED45F2"/>
@@ -10611,16 +10824,16 @@
       <w:spacing w:after="0" w:line="240" w:lineRule="auto"/>
     </w:pPr>
   </w:style>
-  <w:style w:type="character" w:customStyle="1" w:styleId="FooterChar">
-    <w:name w:val="Footer Char"/>
-    <w:basedOn w:val="DefaultParagraphFont"/>
-    <w:link w:val="Footer"/>
+  <w:style w:type="character" w:customStyle="1" w:styleId="PiedepginaCar">
+    <w:name w:val="Pie de página Car"/>
+    <w:basedOn w:val="Fuentedeprrafopredeter"/>
+    <w:link w:val="Piedepgina"/>
     <w:uiPriority w:val="99"/>
     <w:rsid w:val="00ED45F2"/>
   </w:style>
-  <w:style w:type="character" w:styleId="PlaceholderText">
+  <w:style w:type="character" w:styleId="Textodelmarcadordeposicin">
     <w:name w:val="Placeholder Text"/>
-    <w:basedOn w:val="DefaultParagraphFont"/>
+    <w:basedOn w:val="Fuentedeprrafopredeter"/>
     <w:uiPriority w:val="99"/>
     <w:semiHidden/>
     <w:rsid w:val="00ED45F2"/>
@@ -10630,7 +10843,7 @@
   </w:style>
   <w:style w:type="paragraph" w:customStyle="1" w:styleId="Referencia">
     <w:name w:val="Referencia"/>
-    <w:basedOn w:val="ListParagraph"/>
+    <w:basedOn w:val="Prrafodelista"/>
     <w:link w:val="ReferenciaCar"/>
     <w:qFormat/>
     <w:rsid w:val="00766A9F"/>
@@ -10641,22 +10854,22 @@
       <w:ind w:left="567" w:hanging="567"/>
     </w:pPr>
   </w:style>
-  <w:style w:type="character" w:customStyle="1" w:styleId="ListParagraphChar">
-    <w:name w:val="List Paragraph Char"/>
-    <w:basedOn w:val="DefaultParagraphFont"/>
-    <w:link w:val="ListParagraph"/>
+  <w:style w:type="character" w:customStyle="1" w:styleId="PrrafodelistaCar">
+    <w:name w:val="Párrafo de lista Car"/>
+    <w:basedOn w:val="Fuentedeprrafopredeter"/>
+    <w:link w:val="Prrafodelista"/>
     <w:uiPriority w:val="34"/>
     <w:rsid w:val="00766A9F"/>
   </w:style>
   <w:style w:type="character" w:customStyle="1" w:styleId="ReferenciaCar">
     <w:name w:val="Referencia Car"/>
-    <w:basedOn w:val="ListParagraphChar"/>
+    <w:basedOn w:val="PrrafodelistaCar"/>
     <w:link w:val="Referencia"/>
     <w:rsid w:val="00766A9F"/>
   </w:style>
-  <w:style w:type="character" w:styleId="CommentReference">
+  <w:style w:type="character" w:styleId="Refdecomentario">
     <w:name w:val="annotation reference"/>
-    <w:basedOn w:val="DefaultParagraphFont"/>
+    <w:basedOn w:val="Fuentedeprrafopredeter"/>
     <w:uiPriority w:val="99"/>
     <w:semiHidden/>
     <w:unhideWhenUsed/>
@@ -10666,10 +10879,10 @@
       <w:szCs w:val="18"/>
     </w:rPr>
   </w:style>
-  <w:style w:type="paragraph" w:styleId="CommentText">
+  <w:style w:type="paragraph" w:styleId="Textocomentario">
     <w:name w:val="annotation text"/>
     <w:basedOn w:val="Normal"/>
-    <w:link w:val="CommentTextChar"/>
+    <w:link w:val="TextocomentarioCar"/>
     <w:uiPriority w:val="99"/>
     <w:semiHidden/>
     <w:unhideWhenUsed/>
@@ -10682,10 +10895,10 @@
       <w:szCs w:val="24"/>
     </w:rPr>
   </w:style>
-  <w:style w:type="character" w:customStyle="1" w:styleId="CommentTextChar">
-    <w:name w:val="Comment Text Char"/>
-    <w:basedOn w:val="DefaultParagraphFont"/>
-    <w:link w:val="CommentText"/>
+  <w:style w:type="character" w:customStyle="1" w:styleId="TextocomentarioCar">
+    <w:name w:val="Texto comentario Car"/>
+    <w:basedOn w:val="Fuentedeprrafopredeter"/>
+    <w:link w:val="Textocomentario"/>
     <w:uiPriority w:val="99"/>
     <w:semiHidden/>
     <w:rsid w:val="009101A5"/>
@@ -10694,11 +10907,11 @@
       <w:szCs w:val="24"/>
     </w:rPr>
   </w:style>
-  <w:style w:type="paragraph" w:styleId="CommentSubject">
+  <w:style w:type="paragraph" w:styleId="Asuntodelcomentario">
     <w:name w:val="annotation subject"/>
-    <w:basedOn w:val="CommentText"/>
-    <w:next w:val="CommentText"/>
-    <w:link w:val="CommentSubjectChar"/>
+    <w:basedOn w:val="Textocomentario"/>
+    <w:next w:val="Textocomentario"/>
+    <w:link w:val="AsuntodelcomentarioCar"/>
     <w:uiPriority w:val="99"/>
     <w:semiHidden/>
     <w:unhideWhenUsed/>
@@ -10710,10 +10923,10 @@
       <w:szCs w:val="20"/>
     </w:rPr>
   </w:style>
-  <w:style w:type="character" w:customStyle="1" w:styleId="CommentSubjectChar">
-    <w:name w:val="Comment Subject Char"/>
-    <w:basedOn w:val="CommentTextChar"/>
-    <w:link w:val="CommentSubject"/>
+  <w:style w:type="character" w:customStyle="1" w:styleId="AsuntodelcomentarioCar">
+    <w:name w:val="Asunto del comentario Car"/>
+    <w:basedOn w:val="TextocomentarioCar"/>
+    <w:link w:val="Asuntodelcomentario"/>
     <w:uiPriority w:val="99"/>
     <w:semiHidden/>
     <w:rsid w:val="009101A5"/>
@@ -10724,10 +10937,10 @@
       <w:szCs w:val="20"/>
     </w:rPr>
   </w:style>
-  <w:style w:type="paragraph" w:styleId="BalloonText">
+  <w:style w:type="paragraph" w:styleId="Textodeglobo">
     <w:name w:val="Balloon Text"/>
     <w:basedOn w:val="Normal"/>
-    <w:link w:val="BalloonTextChar"/>
+    <w:link w:val="TextodegloboCar"/>
     <w:uiPriority w:val="99"/>
     <w:semiHidden/>
     <w:unhideWhenUsed/>
@@ -10741,10 +10954,10 @@
       <w:szCs w:val="18"/>
     </w:rPr>
   </w:style>
-  <w:style w:type="character" w:customStyle="1" w:styleId="BalloonTextChar">
-    <w:name w:val="Balloon Text Char"/>
-    <w:basedOn w:val="DefaultParagraphFont"/>
-    <w:link w:val="BalloonText"/>
+  <w:style w:type="character" w:customStyle="1" w:styleId="TextodegloboCar">
+    <w:name w:val="Texto de globo Car"/>
+    <w:basedOn w:val="Fuentedeprrafopredeter"/>
+    <w:link w:val="Textodeglobo"/>
     <w:uiPriority w:val="99"/>
     <w:semiHidden/>
     <w:rsid w:val="009101A5"/>
@@ -10754,7 +10967,7 @@
       <w:szCs w:val="18"/>
     </w:rPr>
   </w:style>
-  <w:style w:type="paragraph" w:styleId="TableofAuthorities">
+  <w:style w:type="paragraph" w:styleId="Textoconsangra">
     <w:name w:val="table of authorities"/>
     <w:basedOn w:val="Normal"/>
     <w:next w:val="Normal"/>
@@ -10765,7 +10978,7 @@
       <w:ind w:left="210" w:hanging="210"/>
     </w:pPr>
   </w:style>
-  <w:style w:type="paragraph" w:styleId="TOAHeading">
+  <w:style w:type="paragraph" w:styleId="Encabezadodelista">
     <w:name w:val="toa heading"/>
     <w:basedOn w:val="Normal"/>
     <w:next w:val="Normal"/>
@@ -10783,7 +10996,7 @@
       <w:szCs w:val="24"/>
     </w:rPr>
   </w:style>
-  <w:style w:type="paragraph" w:styleId="Bibliography">
+  <w:style w:type="paragraph" w:styleId="Bibliografa">
     <w:name w:val="Bibliography"/>
     <w:basedOn w:val="Normal"/>
     <w:next w:val="Normal"/>
@@ -10795,7 +11008,7 @@
 </file>
 
 <file path=word/glossary/document.xml><?xml version="1.0" encoding="utf-8"?>
-<w:glossaryDocument xmlns:wpc="http://schemas.microsoft.com/office/word/2010/wordprocessingCanvas" xmlns:mo="http://schemas.microsoft.com/office/mac/office/2008/main" xmlns:mc="http://schemas.openxmlformats.org/markup-compatibility/2006" xmlns:mv="urn:schemas-microsoft-com:mac:vml" xmlns:o="urn:schemas-microsoft-com:office:office" xmlns:r="http://schemas.openxmlformats.org/officeDocument/2006/relationships" xmlns:m="http://schemas.openxmlformats.org/officeDocument/2006/math" xmlns:v="urn:schemas-microsoft-com:vml" xmlns:wp14="http://schemas.microsoft.com/office/word/2010/wordprocessingDrawing" xmlns:wp="http://schemas.openxmlformats.org/drawingml/2006/wordprocessingDrawing" xmlns:w10="urn:schemas-microsoft-com:office:word" xmlns:w="http://schemas.openxmlformats.org/wordprocessingml/2006/main" xmlns:w14="http://schemas.microsoft.com/office/word/2010/wordml" xmlns:w15="http://schemas.microsoft.com/office/word/2012/wordml" xmlns:wpg="http://schemas.microsoft.com/office/word/2010/wordprocessingGroup" xmlns:wpi="http://schemas.microsoft.com/office/word/2010/wordprocessingInk" xmlns:wne="http://schemas.microsoft.com/office/word/2006/wordml" xmlns:wps="http://schemas.microsoft.com/office/word/2010/wordprocessingShape" mc:Ignorable="w14 w15 wp14">
+<w:glossaryDocument xmlns:wpc="http://schemas.microsoft.com/office/word/2010/wordprocessingCanvas" xmlns:cx="http://schemas.microsoft.com/office/drawing/2014/chartex" xmlns:cx1="http://schemas.microsoft.com/office/drawing/2015/9/8/chartex" xmlns:cx2="http://schemas.microsoft.com/office/drawing/2015/10/21/chartex" xmlns:cx3="http://schemas.microsoft.com/office/drawing/2016/5/9/chartex" xmlns:cx4="http://schemas.microsoft.com/office/drawing/2016/5/10/chartex" xmlns:cx5="http://schemas.microsoft.com/office/drawing/2016/5/11/chartex" xmlns:cx6="http://schemas.microsoft.com/office/drawing/2016/5/12/chartex" xmlns:cx7="http://schemas.microsoft.com/office/drawing/2016/5/13/chartex" xmlns:cx8="http://schemas.microsoft.com/office/drawing/2016/5/14/chartex" xmlns:mc="http://schemas.openxmlformats.org/markup-compatibility/2006" xmlns:aink="http://schemas.microsoft.com/office/drawing/2016/ink" xmlns:am3d="http://schemas.microsoft.com/office/drawing/2017/model3d" xmlns:o="urn:schemas-microsoft-com:office:office" xmlns:r="http://schemas.openxmlformats.org/officeDocument/2006/relationships" xmlns:m="http://schemas.openxmlformats.org/officeDocument/2006/math" xmlns:v="urn:schemas-microsoft-com:vml" xmlns:wp14="http://schemas.microsoft.com/office/word/2010/wordprocessingDrawing" xmlns:wp="http://schemas.openxmlformats.org/drawingml/2006/wordprocessingDrawing" xmlns:w10="urn:schemas-microsoft-com:office:word" xmlns:w="http://schemas.openxmlformats.org/wordprocessingml/2006/main" xmlns:w14="http://schemas.microsoft.com/office/word/2010/wordml" xmlns:w15="http://schemas.microsoft.com/office/word/2012/wordml" xmlns:w16cid="http://schemas.microsoft.com/office/word/2016/wordml/cid" xmlns:w16se="http://schemas.microsoft.com/office/word/2015/wordml/symex" xmlns:wpg="http://schemas.microsoft.com/office/word/2010/wordprocessingGroup" xmlns:wpi="http://schemas.microsoft.com/office/word/2010/wordprocessingInk" xmlns:wne="http://schemas.microsoft.com/office/word/2006/wordml" xmlns:wps="http://schemas.microsoft.com/office/word/2010/wordprocessingShape" mc:Ignorable="w14 w15 w16se w16cid wp14">
   <w:docParts>
     <w:docPart>
       <w:docPartPr>
@@ -10819,7 +11032,7 @@
           </w:pPr>
           <w:r>
             <w:rPr>
-              <w:rStyle w:val="PlaceholderText"/>
+              <w:rStyle w:val="Textodelmarcadordeposicin"/>
             </w:rPr>
             <w:t>Elija un elemento.</w:t>
           </w:r>
@@ -10848,7 +11061,7 @@
           </w:pPr>
           <w:r>
             <w:rPr>
-              <w:rStyle w:val="PlaceholderText"/>
+              <w:rStyle w:val="Textodelmarcadordeposicin"/>
             </w:rPr>
             <w:t>Haga clic aquí para escribir texto.</w:t>
           </w:r>
@@ -10877,7 +11090,7 @@
           </w:pPr>
           <w:r>
             <w:rPr>
-              <w:rStyle w:val="PlaceholderText"/>
+              <w:rStyle w:val="Textodelmarcadordeposicin"/>
             </w:rPr>
             <w:t>Haga clic aquí para escribir una fecha.</w:t>
           </w:r>
@@ -10889,11 +11102,11 @@
 </file>
 
 <file path=word/glossary/fontTable.xml><?xml version="1.0" encoding="utf-8"?>
-<w:fonts xmlns:mc="http://schemas.openxmlformats.org/markup-compatibility/2006" xmlns:r="http://schemas.openxmlformats.org/officeDocument/2006/relationships" xmlns:w="http://schemas.openxmlformats.org/wordprocessingml/2006/main" xmlns:w14="http://schemas.microsoft.com/office/word/2010/wordml" xmlns:w15="http://schemas.microsoft.com/office/word/2012/wordml" mc:Ignorable="w14 w15">
+<w:fonts xmlns:mc="http://schemas.openxmlformats.org/markup-compatibility/2006" xmlns:r="http://schemas.openxmlformats.org/officeDocument/2006/relationships" xmlns:w="http://schemas.openxmlformats.org/wordprocessingml/2006/main" xmlns:w14="http://schemas.microsoft.com/office/word/2010/wordml" xmlns:w15="http://schemas.microsoft.com/office/word/2012/wordml" xmlns:w16cid="http://schemas.microsoft.com/office/word/2016/wordml/cid" xmlns:w16se="http://schemas.microsoft.com/office/word/2015/wordml/symex" mc:Ignorable="w14 w15 w16se w16cid">
   <w:font w:name="Symbol">
     <w:panose1 w:val="05050102010706020507"/>
     <w:charset w:val="02"/>
-    <w:family w:val="auto"/>
+    <w:family w:val="roman"/>
     <w:pitch w:val="variable"/>
     <w:sig w:usb0="00000000" w:usb1="10000000" w:usb2="00000000" w:usb3="00000000" w:csb0="80000000" w:csb1="00000000"/>
   </w:font>
@@ -10902,14 +11115,14 @@
     <w:charset w:val="00"/>
     <w:family w:val="roman"/>
     <w:pitch w:val="variable"/>
-    <w:sig w:usb0="E0002AEF" w:usb1="C0007841" w:usb2="00000009" w:usb3="00000000" w:csb0="000001FF" w:csb1="00000000"/>
+    <w:sig w:usb0="E0002AFF" w:usb1="C0007843" w:usb2="00000009" w:usb3="00000000" w:csb0="000001FF" w:csb1="00000000"/>
   </w:font>
   <w:font w:name="Courier New">
     <w:panose1 w:val="02070309020205020404"/>
     <w:charset w:val="00"/>
-    <w:family w:val="roman"/>
+    <w:family w:val="modern"/>
     <w:pitch w:val="fixed"/>
-    <w:sig w:usb0="E0002AFF" w:usb1="C0007843" w:usb2="00000009" w:usb3="00000000" w:csb0="000001FF" w:csb1="00000000"/>
+    <w:sig w:usb0="E0002EFF" w:usb1="C0007843" w:usb2="00000009" w:usb3="00000000" w:csb0="000001FF" w:csb1="00000000"/>
   </w:font>
   <w:font w:name="Wingdings">
     <w:panose1 w:val="05000000000000000000"/>
@@ -10918,11 +11131,21 @@
     <w:pitch w:val="variable"/>
     <w:sig w:usb0="00000000" w:usb1="10000000" w:usb2="00000000" w:usb3="00000000" w:csb0="80000000" w:csb1="00000000"/>
   </w:font>
-  <w:font w:name="宋体">
+  <w:font w:name="SimSun">
+    <w:altName w:val="宋体"/>
+    <w:panose1 w:val="02010600030101010101"/>
     <w:charset w:val="86"/>
     <w:family w:val="auto"/>
     <w:pitch w:val="variable"/>
     <w:sig w:usb0="00000003" w:usb1="288F0000" w:usb2="00000016" w:usb3="00000000" w:csb0="00040001" w:csb1="00000000"/>
+  </w:font>
+  <w:font w:name="SimHei">
+    <w:altName w:val="黑体"/>
+    <w:panose1 w:val="02010600030101010101"/>
+    <w:charset w:val="86"/>
+    <w:family w:val="modern"/>
+    <w:pitch w:val="fixed"/>
+    <w:sig w:usb0="00000001" w:usb1="080E0000" w:usb2="00000010" w:usb3="00000000" w:csb0="00040000" w:csb1="00000000"/>
   </w:font>
   <w:font w:name="Arial">
     <w:panose1 w:val="020B0604020202020204"/>
@@ -10943,9 +11166,10 @@
     <w:charset w:val="00"/>
     <w:family w:val="swiss"/>
     <w:pitch w:val="variable"/>
-    <w:sig w:usb0="E00002FF" w:usb1="4000ACFF" w:usb2="00000001" w:usb3="00000000" w:csb0="0000019F" w:csb1="00000000"/>
+    <w:sig w:usb0="E0002AFF" w:usb1="4000ACFF" w:usb2="00000001" w:usb3="00000000" w:csb0="000001FF" w:csb1="00000000"/>
   </w:font>
   <w:font w:name="DengXian">
+    <w:altName w:val="等线"/>
     <w:panose1 w:val="02010600030101010101"/>
     <w:charset w:val="86"/>
     <w:family w:val="script"/>
@@ -10953,7 +11177,6 @@
     <w:sig w:usb0="A00002BF" w:usb1="38CF7CFA" w:usb2="00000016" w:usb3="00000000" w:csb0="0004000F" w:csb1="00000000"/>
   </w:font>
   <w:font w:name="DengXian Light">
-    <w:panose1 w:val="02010600030101010101"/>
     <w:charset w:val="86"/>
     <w:family w:val="script"/>
     <w:pitch w:val="variable"/>
@@ -10964,15 +11187,16 @@
     <w:charset w:val="00"/>
     <w:family w:val="swiss"/>
     <w:pitch w:val="variable"/>
-    <w:sig w:usb0="A00002EF" w:usb1="4000207B" w:usb2="00000000" w:usb3="00000000" w:csb0="0000019F" w:csb1="00000000"/>
+    <w:sig w:usb0="A0002AEF" w:usb1="4000207B" w:usb2="00000000" w:usb3="00000000" w:csb0="000001FF" w:csb1="00000000"/>
   </w:font>
 </w:fonts>
 </file>
 
 <file path=word/glossary/settings.xml><?xml version="1.0" encoding="utf-8"?>
-<w:settings xmlns:mc="http://schemas.openxmlformats.org/markup-compatibility/2006" xmlns:o="urn:schemas-microsoft-com:office:office" xmlns:r="http://schemas.openxmlformats.org/officeDocument/2006/relationships" xmlns:m="http://schemas.openxmlformats.org/officeDocument/2006/math" xmlns:v="urn:schemas-microsoft-com:vml" xmlns:w10="urn:schemas-microsoft-com:office:word" xmlns:w="http://schemas.openxmlformats.org/wordprocessingml/2006/main" xmlns:w14="http://schemas.microsoft.com/office/word/2010/wordml" xmlns:w15="http://schemas.microsoft.com/office/word/2012/wordml" xmlns:sl="http://schemas.openxmlformats.org/schemaLibrary/2006/main" mc:Ignorable="w14 w15">
+<w:settings xmlns:mc="http://schemas.openxmlformats.org/markup-compatibility/2006" xmlns:o="urn:schemas-microsoft-com:office:office" xmlns:r="http://schemas.openxmlformats.org/officeDocument/2006/relationships" xmlns:m="http://schemas.openxmlformats.org/officeDocument/2006/math" xmlns:v="urn:schemas-microsoft-com:vml" xmlns:w10="urn:schemas-microsoft-com:office:word" xmlns:w="http://schemas.openxmlformats.org/wordprocessingml/2006/main" xmlns:w14="http://schemas.microsoft.com/office/word/2010/wordml" xmlns:w15="http://schemas.microsoft.com/office/word/2012/wordml" xmlns:w16cid="http://schemas.microsoft.com/office/word/2016/wordml/cid" xmlns:w16se="http://schemas.microsoft.com/office/word/2015/wordml/symex" xmlns:sl="http://schemas.openxmlformats.org/schemaLibrary/2006/main" mc:Ignorable="w14 w15 w16se w16cid">
   <w:view w:val="normal"/>
   <w:defaultTabStop w:val="720"/>
+  <w:hyphenationZone w:val="425"/>
   <w:characterSpacingControl w:val="doNotCompress"/>
   <w:compat>
     <w:useFELayout/>
@@ -10984,6 +11208,7 @@
   </w:compat>
   <w:rsids>
     <w:rsidRoot w:val="00192256"/>
+    <w:rsid w:val="00082E07"/>
     <w:rsid w:val="00192256"/>
     <w:rsid w:val="00327A4C"/>
     <w:rsid w:val="004773B1"/>
@@ -11014,7 +11239,7 @@
 </file>
 
 <file path=word/glossary/styles.xml><?xml version="1.0" encoding="utf-8"?>
-<w:styles xmlns:mc="http://schemas.openxmlformats.org/markup-compatibility/2006" xmlns:r="http://schemas.openxmlformats.org/officeDocument/2006/relationships" xmlns:w="http://schemas.openxmlformats.org/wordprocessingml/2006/main" xmlns:w14="http://schemas.microsoft.com/office/word/2010/wordml" xmlns:w15="http://schemas.microsoft.com/office/word/2012/wordml" mc:Ignorable="w14 w15">
+<w:styles xmlns:mc="http://schemas.openxmlformats.org/markup-compatibility/2006" xmlns:r="http://schemas.openxmlformats.org/officeDocument/2006/relationships" xmlns:w="http://schemas.openxmlformats.org/wordprocessingml/2006/main" xmlns:w14="http://schemas.microsoft.com/office/word/2010/wordml" xmlns:w15="http://schemas.microsoft.com/office/word/2012/wordml" xmlns:w16cid="http://schemas.microsoft.com/office/word/2016/wordml/cid" xmlns:w16se="http://schemas.microsoft.com/office/word/2015/wordml/symex" mc:Ignorable="w14 w15 w16se w16cid">
   <w:docDefaults>
     <w:rPrDefault>
       <w:rPr>
@@ -11030,7 +11255,7 @@
       </w:pPr>
     </w:pPrDefault>
   </w:docDefaults>
-  <w:latentStyles w:defLockedState="0" w:defUIPriority="99" w:defSemiHidden="0" w:defUnhideWhenUsed="0" w:defQFormat="0" w:count="382">
+  <w:latentStyles w:defLockedState="0" w:defUIPriority="99" w:defSemiHidden="0" w:defUnhideWhenUsed="0" w:defQFormat="0" w:count="375">
     <w:lsdException w:name="Normal" w:uiPriority="0" w:qFormat="1"/>
     <w:lsdException w:name="heading 1" w:uiPriority="9" w:qFormat="1"/>
     <w:lsdException w:name="heading 2" w:semiHidden="1" w:uiPriority="9" w:unhideWhenUsed="1" w:qFormat="1"/>
@@ -11136,6 +11361,7 @@
     <w:lsdException w:name="HTML Sample" w:semiHidden="1" w:unhideWhenUsed="1"/>
     <w:lsdException w:name="HTML Typewriter" w:semiHidden="1" w:unhideWhenUsed="1"/>
     <w:lsdException w:name="HTML Variable" w:semiHidden="1" w:unhideWhenUsed="1"/>
+    <w:lsdException w:name="Normal Table" w:semiHidden="1" w:unhideWhenUsed="1"/>
     <w:lsdException w:name="annotation subject" w:semiHidden="1" w:unhideWhenUsed="1"/>
     <w:lsdException w:name="No List" w:semiHidden="1" w:unhideWhenUsed="1"/>
     <w:lsdException w:name="Outline List 1" w:semiHidden="1" w:unhideWhenUsed="1"/>
@@ -11181,9 +11407,11 @@
     <w:lsdException w:name="Table Subtle 1" w:semiHidden="1" w:unhideWhenUsed="1"/>
     <w:lsdException w:name="Table Subtle 2" w:semiHidden="1" w:unhideWhenUsed="1"/>
     <w:lsdException w:name="Table Web 1" w:semiHidden="1" w:unhideWhenUsed="1"/>
+    <w:lsdException w:name="Table Web 2" w:semiHidden="1" w:unhideWhenUsed="1"/>
     <w:lsdException w:name="Table Web 3" w:semiHidden="1" w:unhideWhenUsed="1"/>
     <w:lsdException w:name="Balloon Text" w:semiHidden="1" w:unhideWhenUsed="1"/>
     <w:lsdException w:name="Table Grid" w:uiPriority="39"/>
+    <w:lsdException w:name="Table Theme" w:semiHidden="1" w:unhideWhenUsed="1"/>
     <w:lsdException w:name="Placeholder Text" w:semiHidden="1"/>
     <w:lsdException w:name="No Spacing" w:uiPriority="1" w:qFormat="1"/>
     <w:lsdException w:name="Light Shading" w:uiPriority="60"/>
@@ -11406,13 +11634,13 @@
     <w:name w:val="Normal"/>
     <w:qFormat/>
   </w:style>
-  <w:style w:type="character" w:default="1" w:styleId="DefaultParagraphFont">
+  <w:style w:type="character" w:default="1" w:styleId="Fuentedeprrafopredeter">
     <w:name w:val="Default Paragraph Font"/>
     <w:uiPriority w:val="1"/>
     <w:semiHidden/>
     <w:unhideWhenUsed/>
   </w:style>
-  <w:style w:type="table" w:default="1" w:styleId="TableNormal">
+  <w:style w:type="table" w:default="1" w:styleId="Tablanormal">
     <w:name w:val="Normal Table"/>
     <w:uiPriority w:val="99"/>
     <w:semiHidden/>
@@ -11427,15 +11655,15 @@
       </w:tblCellMar>
     </w:tblPr>
   </w:style>
-  <w:style w:type="numbering" w:default="1" w:styleId="NoList">
+  <w:style w:type="numbering" w:default="1" w:styleId="Sinlista">
     <w:name w:val="No List"/>
     <w:uiPriority w:val="99"/>
     <w:semiHidden/>
     <w:unhideWhenUsed/>
   </w:style>
-  <w:style w:type="character" w:styleId="PlaceholderText">
+  <w:style w:type="character" w:styleId="Textodelmarcadordeposicin">
     <w:name w:val="Placeholder Text"/>
-    <w:basedOn w:val="DefaultParagraphFont"/>
+    <w:basedOn w:val="Fuentedeprrafopredeter"/>
     <w:uiPriority w:val="99"/>
     <w:semiHidden/>
     <w:rPr>
@@ -11458,10 +11686,9 @@
 </file>
 
 <file path=word/glossary/webSettings.xml><?xml version="1.0" encoding="utf-8"?>
-<w:webSettings xmlns:mc="http://schemas.openxmlformats.org/markup-compatibility/2006" xmlns:r="http://schemas.openxmlformats.org/officeDocument/2006/relationships" xmlns:w="http://schemas.openxmlformats.org/wordprocessingml/2006/main" xmlns:w14="http://schemas.microsoft.com/office/word/2010/wordml" xmlns:w15="http://schemas.microsoft.com/office/word/2012/wordml" mc:Ignorable="w14 w15">
+<w:webSettings xmlns:mc="http://schemas.openxmlformats.org/markup-compatibility/2006" xmlns:r="http://schemas.openxmlformats.org/officeDocument/2006/relationships" xmlns:w="http://schemas.openxmlformats.org/wordprocessingml/2006/main" xmlns:w14="http://schemas.microsoft.com/office/word/2010/wordml" xmlns:w15="http://schemas.microsoft.com/office/word/2012/wordml" xmlns:w16cid="http://schemas.microsoft.com/office/word/2016/wordml/cid" xmlns:w16se="http://schemas.microsoft.com/office/word/2015/wordml/symex" mc:Ignorable="w14 w15 w16se w16cid">
   <w:optimizeForBrowser/>
   <w:allowPNG/>
-  <w:doNotSaveAsSingleFile/>
 </w:webSettings>
 </file>
 
@@ -11673,6 +11900,15 @@
 </file>
 
 <file path=customXml/item2.xml><?xml version="1.0" encoding="utf-8"?>
+<?mso-contentType ?>
+<FormTemplates xmlns="http://schemas.microsoft.com/sharepoint/v3/contenttype/forms">
+  <Display>DocumentLibraryForm</Display>
+  <Edit>DocumentLibraryForm</Edit>
+  <New>DocumentLibraryForm</New>
+</FormTemplates>
+</file>
+
+<file path=customXml/item3.xml><?xml version="1.0" encoding="utf-8"?>
 <ct:contentTypeSchema xmlns:ct="http://schemas.microsoft.com/office/2006/metadata/contentType" xmlns:ma="http://schemas.microsoft.com/office/2006/metadata/properties/metaAttributes" ct:_="" ma:_="" ma:contentTypeName="Documento" ma:contentTypeID="0x01010066637A2A7B050C4F955EB34FF539B89F" ma:contentTypeVersion="2" ma:contentTypeDescription="Crear nuevo documento." ma:contentTypeScope="" ma:versionID="a4f4682f4d4232949a37eb15fe79af4c">
   <xsd:schema xmlns:xsd="http://www.w3.org/2001/XMLSchema" xmlns:xs="http://www.w3.org/2001/XMLSchema" xmlns:p="http://schemas.microsoft.com/office/2006/metadata/properties" xmlns:ns2="8e8715b1-4f74-49a5-a4ef-72274251f188" targetNamespace="http://schemas.microsoft.com/office/2006/metadata/properties" ma:root="true" ma:fieldsID="868eb3e0bcc51ee244ea906b083b0d86" ns2:_="">
     <xsd:import namespace="8e8715b1-4f74-49a5-a4ef-72274251f188"/>
@@ -11802,15 +12038,6 @@
     <xs:element name="TermId" type="xs:string"/>
   </xs:schema>
 </ct:contentTypeSchema>
-</file>
-
-<file path=customXml/item3.xml><?xml version="1.0" encoding="utf-8"?>
-<?mso-contentType ?>
-<FormTemplates xmlns="http://schemas.microsoft.com/sharepoint/v3/contenttype/forms">
-  <Display>DocumentLibraryForm</Display>
-  <Edit>DocumentLibraryForm</Edit>
-  <New>DocumentLibraryForm</New>
-</FormTemplates>
 </file>
 
 <file path=customXml/item4.xml><?xml version="1.0" encoding="utf-8"?>
@@ -11970,6 +12197,14 @@
 </file>
 
 <file path=customXml/itemProps2.xml><?xml version="1.0" encoding="utf-8"?>
+<ds:datastoreItem xmlns:ds="http://schemas.openxmlformats.org/officeDocument/2006/customXml" ds:itemID="{E3EAABBF-4228-4F4F-B29D-53CCA79062EE}">
+  <ds:schemaRefs>
+    <ds:schemaRef ds:uri="http://schemas.microsoft.com/sharepoint/v3/contenttype/forms"/>
+  </ds:schemaRefs>
+</ds:datastoreItem>
+</file>
+
+<file path=customXml/itemProps3.xml><?xml version="1.0" encoding="utf-8"?>
 <ds:datastoreItem xmlns:ds="http://schemas.openxmlformats.org/officeDocument/2006/customXml" ds:itemID="{F6AE14FD-97AC-494A-A24E-52DD2F888862}">
   <ds:schemaRefs>
     <ds:schemaRef ds:uri="http://schemas.microsoft.com/office/2006/metadata/contentType"/>
@@ -11987,16 +12222,8 @@
 </ds:datastoreItem>
 </file>
 
-<file path=customXml/itemProps3.xml><?xml version="1.0" encoding="utf-8"?>
-<ds:datastoreItem xmlns:ds="http://schemas.openxmlformats.org/officeDocument/2006/customXml" ds:itemID="{E3EAABBF-4228-4F4F-B29D-53CCA79062EE}">
-  <ds:schemaRefs>
-    <ds:schemaRef ds:uri="http://schemas.microsoft.com/sharepoint/v3/contenttype/forms"/>
-  </ds:schemaRefs>
-</ds:datastoreItem>
-</file>
-
 <file path=customXml/itemProps4.xml><?xml version="1.0" encoding="utf-8"?>
-<ds:datastoreItem xmlns:ds="http://schemas.openxmlformats.org/officeDocument/2006/customXml" ds:itemID="{28EBCD11-FF21-5F4F-AF30-6EB3A8EFC733}">
+<ds:datastoreItem xmlns:ds="http://schemas.openxmlformats.org/officeDocument/2006/customXml" ds:itemID="{6156A4BA-49DA-40BA-B1E0-7546AD5A4301}">
   <ds:schemaRefs>
     <ds:schemaRef ds:uri="http://schemas.openxmlformats.org/officeDocument/2006/bibliography"/>
   </ds:schemaRefs>

</xml_diff>